<commit_message>
+ references to student theses + data Analysis section updated
</commit_message>
<xml_diff>
--- a/DMX_1.docx
+++ b/DMX_1.docx
@@ -1200,31 +1200,31 @@
               <w:jc w:val="right"/>
             </w:pPr>
             <w:r>
-              <w:t xml:space="preserve">0.0538197</w:t>
-            </w:r>
-          </w:p>
-        </w:tc>
-        <w:tc>
-          <w:tcPr/>
-          <w:p>
-            <w:pPr>
-              <w:pStyle w:val="Compact"/>
-              <w:jc w:val="right"/>
-            </w:pPr>
-            <w:r>
-              <w:t xml:space="preserve">-0.7678047</w:t>
-            </w:r>
-          </w:p>
-        </w:tc>
-        <w:tc>
-          <w:tcPr/>
-          <w:p>
-            <w:pPr>
-              <w:pStyle w:val="Compact"/>
-              <w:jc w:val="right"/>
-            </w:pPr>
-            <w:r>
-              <w:t xml:space="preserve">0.4908936</w:t>
+              <w:t xml:space="preserve">0.1361799</w:t>
+            </w:r>
+          </w:p>
+        </w:tc>
+        <w:tc>
+          <w:tcPr/>
+          <w:p>
+            <w:pPr>
+              <w:pStyle w:val="Compact"/>
+              <w:jc w:val="right"/>
+            </w:pPr>
+            <w:r>
+              <w:t xml:space="preserve">-0.5730630</w:t>
+            </w:r>
+          </w:p>
+        </w:tc>
+        <w:tc>
+          <w:tcPr/>
+          <w:p>
+            <w:pPr>
+              <w:pStyle w:val="Compact"/>
+              <w:jc w:val="right"/>
+            </w:pPr>
+            <w:r>
+              <w:t xml:space="preserve">0.5032637</w:t>
             </w:r>
           </w:p>
         </w:tc>
@@ -1262,31 +1262,31 @@
               <w:jc w:val="right"/>
             </w:pPr>
             <w:r>
-              <w:t xml:space="preserve">0.9284072</w:t>
-            </w:r>
-          </w:p>
-        </w:tc>
-        <w:tc>
-          <w:tcPr/>
-          <w:p>
-            <w:pPr>
-              <w:pStyle w:val="Compact"/>
-              <w:jc w:val="right"/>
-            </w:pPr>
-            <w:r>
-              <w:t xml:space="preserve">0.8760182</w:t>
-            </w:r>
-          </w:p>
-        </w:tc>
-        <w:tc>
-          <w:tcPr/>
-          <w:p>
-            <w:pPr>
-              <w:pStyle w:val="Compact"/>
-              <w:jc w:val="right"/>
-            </w:pPr>
-            <w:r>
-              <w:t xml:space="preserve">0.9620385</w:t>
+              <w:t xml:space="preserve">0.9230530</w:t>
+            </w:r>
+          </w:p>
+        </w:tc>
+        <w:tc>
+          <w:tcPr/>
+          <w:p>
+            <w:pPr>
+              <w:pStyle w:val="Compact"/>
+              <w:jc w:val="right"/>
+            </w:pPr>
+            <w:r>
+              <w:t xml:space="preserve">0.8542262</w:t>
+            </w:r>
+          </w:p>
+        </w:tc>
+        <w:tc>
+          <w:tcPr/>
+          <w:p>
+            <w:pPr>
+              <w:pStyle w:val="Compact"/>
+              <w:jc w:val="right"/>
+            </w:pPr>
+            <w:r>
+              <w:t xml:space="preserve">0.9639555</w:t>
             </w:r>
           </w:p>
         </w:tc>
@@ -1340,15 +1340,7 @@
         <w:pStyle w:val="FirstParagraph"/>
       </w:pPr>
       <w:r>
-        <w:t xml:space="preserve">The data used for analysis originates from five experiments (DK, PS, AH, QB, DN). While these experiments were carried out to test their own hypotheses, they have in common that participants saw pictures of many designs and were asked to respond to items taken from one or more scales. In QB and DN participants saw pictures of home pages and responded to several user experience scales, whereas in AH, DK and PS the stimuli were robot faces. Some of the original experiments used manipualtion of presentation time to collect data on subconscious cognitive processing. For the analysis here, only responses at presentation times of 500ms and 2000m were used.</w:t>
-      </w:r>
-    </w:p>
-    <w:p>
-      <w:pPr>
-        <w:pStyle w:val="BodyText"/>
-      </w:pPr>
-      <w:r>
-        <w:t xml:space="preserve">Per trial participants saw a single design followed by a random single item, resulting in a sparse designometric box. However, when collapsing the box to either psychometric RM or designometric RM, the result is completely filled response matrices.</w:t>
+        <w:t xml:space="preserve">The data used for analysis originates from five experiments (DK, PS, AH, QB, DN). While these experiments were carried out to test certain hypotheses, they all produced designometric response boxes. In QB and DN participants saw pictures of home pages and responded to several user experience scales, whereas in AH, DK and PS the stimuli were robot faces. Some of the original experiments used manipulation of presentation time to collect data on subconscious cognitive processing. For the analysis here, only responses at presentation times of 500ms and 2000m were used. All experiments used a (mildly) incomplete design in that participants saw every design at least once, but not in all design-by-item combinations.</w:t>
       </w:r>
     </w:p>
     <w:p>
@@ -3379,7 +3371,19 @@
         <w:t xml:space="preserve"> </w:t>
       </w:r>
       <w:r>
-        <w:t xml:space="preserve">scale has been developed for measuring negative emotional responses towards robot faces and is a primary research tool on the Uncanny Valley phenomenon. Ho &amp; MacDorman(2017) present an advanced psychometric validation of the scale. The study made use of 12 animated characters (Designs), avoiding the fatal fallacy to some degree, but the data analysis is under psychometric perspective.</w:t>
+        <w:t xml:space="preserve">scale has been developed for measuring negative emotional responses towards robot faces and is a primary research tool on the Uncanny Valley phenomenon. Originally, part of the Godspeed Index inventory, the refined scale by</w:t>
+      </w:r>
+      <w:r>
+        <w:t xml:space="preserve"> </w:t>
+      </w:r>
+      <w:r>
+        <w:t xml:space="preserve">Ho &amp; MacDorman (2017)</w:t>
+      </w:r>
+      <w:r>
+        <w:t xml:space="preserve"> </w:t>
+      </w:r>
+      <w:r>
+        <w:t xml:space="preserve">was used.</w:t>
       </w:r>
     </w:p>
     <w:p>
@@ -3403,21 +3407,16 @@
         <w:t xml:space="preserve"> </w:t>
       </w:r>
       <w:r>
-        <w:t xml:space="preserve">scale is part of the User Experience Questionnaire (UEQ) inventory. Is has been vaidated by ((Bettina Laugwitz, Theo Held, and Martin Schrepp. 2008. Construction and Evaluation of a User Experience Questionnaire. . 63–76.</w:t>
-      </w:r>
-      <w:r>
-        <w:t xml:space="preserve"> </w:t>
-      </w:r>
-      <w:hyperlink r:id="rId35">
-        <w:r>
-          <w:rPr>
-            <w:rStyle w:val="Hyperlink"/>
-          </w:rPr>
-          <w:t xml:space="preserve">https://doi.org/10.1007/978-3-540-89350-9_6</w:t>
-        </w:r>
-      </w:hyperlink>
-      <w:r>
-        <w:t xml:space="preserve">)) The UEQ has undergone basic psychometric evaluation in six studies with a single design each.</w:t>
+        <w:t xml:space="preserve">scale is part of the User Experience Questionnaire (UEQ) inventory and has undergone basic psychometric evaluation in six studies with a single design each</w:t>
+      </w:r>
+      <w:r>
+        <w:t xml:space="preserve"> </w:t>
+      </w:r>
+      <w:r>
+        <w:t xml:space="preserve">(Theo et al., 2008)</w:t>
+      </w:r>
+      <w:r>
+        <w:t xml:space="preserve">.</w:t>
       </w:r>
     </w:p>
     <w:p>
@@ -3457,7 +3456,16 @@
         <w:t xml:space="preserve"> </w:t>
       </w:r>
       <w:r>
-        <w:t xml:space="preserve">are from the AttrakDiff2 inventory. AttrakDiff2 underwent basic evaluation using only three Designs under psychometric perspective (level 1 fallacy) ((Hassenzahl, M., Burmester, M., Koller, F., AttrakDiff: Ein Fragebogen zur Messung wahrgenommener hedonischer und pragmatischer Qualität)).</w:t>
+        <w:t xml:space="preserve">are from the AttrakDiff2 inventory, which underwent psychometric validation using three designs</w:t>
+      </w:r>
+      <w:r>
+        <w:t xml:space="preserve"> </w:t>
+      </w:r>
+      <w:r>
+        <w:t xml:space="preserve">(Hassenzahl et al., 2003)</w:t>
+      </w:r>
+      <w:r>
+        <w:t xml:space="preserve">.</w:t>
       </w:r>
     </w:p>
     <w:p>
@@ -3465,7 +3473,41 @@
         <w:pStyle w:val="BodyText"/>
       </w:pPr>
       <w:r>
-        <w:t xml:space="preserve">The Credibility scale … #### ((HERE))</w:t>
+        <w:t xml:space="preserve">The</w:t>
+      </w:r>
+      <w:r>
+        <w:t xml:space="preserve"> </w:t>
+      </w:r>
+      <w:r>
+        <w:rPr>
+          <w:i/>
+          <w:iCs/>
+        </w:rPr>
+        <w:t xml:space="preserve">Credibility</w:t>
+      </w:r>
+      <w:r>
+        <w:t xml:space="preserve"> </w:t>
+      </w:r>
+      <w:r>
+        <w:t xml:space="preserve">was originally designed to compare people’s attitude towards media (newspapers, TV, radio)</w:t>
+      </w:r>
+      <w:r>
+        <w:t xml:space="preserve"> </w:t>
+      </w:r>
+      <w:r>
+        <w:t xml:space="preserve">(McGrath &amp; Gaziano, 1986)</w:t>
+      </w:r>
+      <w:r>
+        <w:t xml:space="preserve">. The validation study was psychometric, using exploratory factor analysis on an initial item pool with 1468 participants.</w:t>
+      </w:r>
+    </w:p>
+    <w:bookmarkStart w:id="35" w:name="here"/>
+    <w:p>
+      <w:pPr>
+        <w:pStyle w:val="Heading5"/>
+      </w:pPr>
+      <w:r>
+        <w:t xml:space="preserve">[HERE]</w:t>
       </w:r>
     </w:p>
     <w:p>
@@ -3548,6 +3590,39 @@
         <w:rPr>
           <w:rStyle w:val="AttributeTok"/>
         </w:rPr>
+        <w:t xml:space="preserve">n_Design =</w:t>
+      </w:r>
+      <w:r>
+        <w:rPr>
+          <w:rStyle w:val="NormalTok"/>
+        </w:rPr>
+        <w:t xml:space="preserve"> </w:t>
+      </w:r>
+      <w:r>
+        <w:rPr>
+          <w:rStyle w:val="FunctionTok"/>
+        </w:rPr>
+        <w:t xml:space="preserve">n_distinct</w:t>
+      </w:r>
+      <w:r>
+        <w:rPr>
+          <w:rStyle w:val="NormalTok"/>
+        </w:rPr>
+        <w:t xml:space="preserve">(Design),</w:t>
+      </w:r>
+      <w:r>
+        <w:br/>
+      </w:r>
+      <w:r>
+        <w:rPr>
+          <w:rStyle w:val="NormalTok"/>
+        </w:rPr>
+        <w:t xml:space="preserve">            </w:t>
+      </w:r>
+      <w:r>
+        <w:rPr>
+          <w:rStyle w:val="AttributeTok"/>
+        </w:rPr>
         <w:t xml:space="preserve">n_Items =</w:t>
       </w:r>
       <w:r>
@@ -3614,7 +3689,7 @@
         <w:rPr>
           <w:rStyle w:val="AttributeTok"/>
         </w:rPr>
-        <w:t xml:space="preserve">n_Design =</w:t>
+        <w:t xml:space="preserve">n_Obs =</w:t>
       </w:r>
       <w:r>
         <w:rPr>
@@ -3626,13 +3701,25 @@
         <w:rPr>
           <w:rStyle w:val="FunctionTok"/>
         </w:rPr>
-        <w:t xml:space="preserve">n_distinct</w:t>
-      </w:r>
-      <w:r>
-        <w:rPr>
-          <w:rStyle w:val="NormalTok"/>
-        </w:rPr>
-        <w:t xml:space="preserve">(Design),</w:t>
+        <w:t xml:space="preserve">n</w:t>
+      </w:r>
+      <w:r>
+        <w:rPr>
+          <w:rStyle w:val="NormalTok"/>
+        </w:rPr>
+        <w:t xml:space="preserve">()) </w:t>
+      </w:r>
+      <w:r>
+        <w:rPr>
+          <w:rStyle w:val="SpecialCharTok"/>
+        </w:rPr>
+        <w:t xml:space="preserve">|&gt;</w:t>
+      </w:r>
+      <w:r>
+        <w:rPr>
+          <w:rStyle w:val="NormalTok"/>
+        </w:rPr>
+        <w:t xml:space="preserve"> </w:t>
       </w:r>
       <w:r>
         <w:br/>
@@ -3641,31 +3728,94 @@
         <w:rPr>
           <w:rStyle w:val="NormalTok"/>
         </w:rPr>
-        <w:t xml:space="preserve">            </w:t>
+        <w:t xml:space="preserve">  </w:t>
+      </w:r>
+      <w:r>
+        <w:rPr>
+          <w:rStyle w:val="FunctionTok"/>
+        </w:rPr>
+        <w:t xml:space="preserve">ungroup</w:t>
+      </w:r>
+      <w:r>
+        <w:rPr>
+          <w:rStyle w:val="NormalTok"/>
+        </w:rPr>
+        <w:t xml:space="preserve">()  </w:t>
+      </w:r>
+      <w:r>
+        <w:rPr>
+          <w:rStyle w:val="SpecialCharTok"/>
+        </w:rPr>
+        <w:t xml:space="preserve">|&gt;</w:t>
+      </w:r>
+      <w:r>
+        <w:rPr>
+          <w:rStyle w:val="NormalTok"/>
+        </w:rPr>
+        <w:t xml:space="preserve"> </w:t>
+      </w:r>
+      <w:r>
+        <w:br/>
+      </w:r>
+      <w:r>
+        <w:rPr>
+          <w:rStyle w:val="NormalTok"/>
+        </w:rPr>
+        <w:t xml:space="preserve">  </w:t>
+      </w:r>
+      <w:r>
+        <w:rPr>
+          <w:rStyle w:val="FunctionTok"/>
+        </w:rPr>
+        <w:t xml:space="preserve">mutate</w:t>
+      </w:r>
+      <w:r>
+        <w:rPr>
+          <w:rStyle w:val="NormalTok"/>
+        </w:rPr>
+        <w:t xml:space="preserve">(</w:t>
       </w:r>
       <w:r>
         <w:rPr>
           <w:rStyle w:val="AttributeTok"/>
         </w:rPr>
-        <w:t xml:space="preserve">n_Obs =</w:t>
-      </w:r>
-      <w:r>
-        <w:rPr>
-          <w:rStyle w:val="NormalTok"/>
-        </w:rPr>
-        <w:t xml:space="preserve"> </w:t>
+        <w:t xml:space="preserve">Reference =</w:t>
+      </w:r>
+      <w:r>
+        <w:rPr>
+          <w:rStyle w:val="NormalTok"/>
+        </w:rPr>
+        <w:t xml:space="preserve"> stringr</w:t>
+      </w:r>
+      <w:r>
+        <w:rPr>
+          <w:rStyle w:val="SpecialCharTok"/>
+        </w:rPr>
+        <w:t xml:space="preserve">::</w:t>
       </w:r>
       <w:r>
         <w:rPr>
           <w:rStyle w:val="FunctionTok"/>
         </w:rPr>
-        <w:t xml:space="preserve">n</w:t>
-      </w:r>
-      <w:r>
-        <w:rPr>
-          <w:rStyle w:val="NormalTok"/>
-        </w:rPr>
-        <w:t xml:space="preserve">()) </w:t>
+        <w:t xml:space="preserve">str_c</w:t>
+      </w:r>
+      <w:r>
+        <w:rPr>
+          <w:rStyle w:val="NormalTok"/>
+        </w:rPr>
+        <w:t xml:space="preserve">(</w:t>
+      </w:r>
+      <w:r>
+        <w:rPr>
+          <w:rStyle w:val="StringTok"/>
+        </w:rPr>
+        <w:t xml:space="preserve">"@"</w:t>
+      </w:r>
+      <w:r>
+        <w:rPr>
+          <w:rStyle w:val="NormalTok"/>
+        </w:rPr>
+        <w:t xml:space="preserve">, Study)) </w:t>
       </w:r>
       <w:r>
         <w:rPr>
@@ -3674,12 +3824,6 @@
         <w:t xml:space="preserve">|&gt;</w:t>
       </w:r>
       <w:r>
-        <w:rPr>
-          <w:rStyle w:val="NormalTok"/>
-        </w:rPr>
-        <w:t xml:space="preserve"> </w:t>
-      </w:r>
-      <w:r>
         <w:br/>
       </w:r>
       <w:r>
@@ -3692,13 +3836,13 @@
         <w:rPr>
           <w:rStyle w:val="FunctionTok"/>
         </w:rPr>
-        <w:t xml:space="preserve">ungroup</w:t>
-      </w:r>
-      <w:r>
-        <w:rPr>
-          <w:rStyle w:val="NormalTok"/>
-        </w:rPr>
-        <w:t xml:space="preserve">()  </w:t>
+        <w:t xml:space="preserve">arrange</w:t>
+      </w:r>
+      <w:r>
+        <w:rPr>
+          <w:rStyle w:val="NormalTok"/>
+        </w:rPr>
+        <w:t xml:space="preserve">(Scale) </w:t>
       </w:r>
       <w:r>
         <w:rPr>
@@ -3710,7 +3854,16 @@
         <w:rPr>
           <w:rStyle w:val="NormalTok"/>
         </w:rPr>
-        <w:t xml:space="preserve"> knitr</w:t>
+        <w:t xml:space="preserve">  </w:t>
+      </w:r>
+      <w:r>
+        <w:br/>
+      </w:r>
+      <w:r>
+        <w:rPr>
+          <w:rStyle w:val="NormalTok"/>
+        </w:rPr>
+        <w:t xml:space="preserve">  knitr</w:t>
       </w:r>
       <w:r>
         <w:rPr>
@@ -3738,12 +3891,13 @@
         <w:tblLook w:firstRow="1" w:lastRow="0" w:firstColumn="0" w:lastColumn="0" w:noHBand="0" w:noVBand="0" w:val="0020"/>
       </w:tblPr>
       <w:tblGrid>
-        <w:gridCol w:w="1320"/>
-        <w:gridCol w:w="1320"/>
-        <w:gridCol w:w="1320"/>
-        <w:gridCol w:w="1320"/>
-        <w:gridCol w:w="1320"/>
-        <w:gridCol w:w="1320"/>
+        <w:gridCol w:w="1131"/>
+        <w:gridCol w:w="1131"/>
+        <w:gridCol w:w="1131"/>
+        <w:gridCol w:w="1131"/>
+        <w:gridCol w:w="1131"/>
+        <w:gridCol w:w="1131"/>
+        <w:gridCol w:w="1131"/>
       </w:tblGrid>
       <w:tr>
         <w:trPr>
@@ -3781,6 +3935,18 @@
               <w:jc w:val="right"/>
             </w:pPr>
             <w:r>
+              <w:t xml:space="preserve">n_Design</w:t>
+            </w:r>
+          </w:p>
+        </w:tc>
+        <w:tc>
+          <w:tcPr/>
+          <w:p>
+            <w:pPr>
+              <w:pStyle w:val="Compact"/>
+              <w:jc w:val="right"/>
+            </w:pPr>
+            <w:r>
               <w:t xml:space="preserve">n_Items</w:t>
             </w:r>
           </w:p>
@@ -3805,19 +3971,19 @@
               <w:jc w:val="right"/>
             </w:pPr>
             <w:r>
-              <w:t xml:space="preserve">n_Design</w:t>
-            </w:r>
-          </w:p>
-        </w:tc>
-        <w:tc>
-          <w:tcPr/>
-          <w:p>
-            <w:pPr>
-              <w:pStyle w:val="Compact"/>
-              <w:jc w:val="right"/>
-            </w:pPr>
-            <w:r>
               <w:t xml:space="preserve">n_Obs</w:t>
+            </w:r>
+          </w:p>
+        </w:tc>
+        <w:tc>
+          <w:tcPr/>
+          <w:p>
+            <w:pPr>
+              <w:pStyle w:val="Compact"/>
+              <w:jc w:val="left"/>
+            </w:pPr>
+            <w:r>
+              <w:t xml:space="preserve">Reference</w:t>
             </w:r>
           </w:p>
         </w:tc>
@@ -3831,7 +3997,7 @@
               <w:jc w:val="left"/>
             </w:pPr>
             <w:r>
-              <w:t xml:space="preserve">AH</w:t>
+              <w:t xml:space="preserve">SP</w:t>
             </w:r>
           </w:p>
         </w:tc>
@@ -3843,55 +4009,77 @@
               <w:jc w:val="left"/>
             </w:pPr>
             <w:r>
-              <w:t xml:space="preserve">nEeriness</w:t>
-            </w:r>
-          </w:p>
-        </w:tc>
-        <w:tc>
-          <w:tcPr/>
-          <w:p>
-            <w:pPr>
-              <w:pStyle w:val="Compact"/>
-              <w:jc w:val="right"/>
-            </w:pPr>
-            <w:r>
-              <w:t xml:space="preserve">8</w:t>
-            </w:r>
-          </w:p>
-        </w:tc>
-        <w:tc>
-          <w:tcPr/>
-          <w:p>
-            <w:pPr>
-              <w:pStyle w:val="Compact"/>
-              <w:jc w:val="right"/>
-            </w:pPr>
-            <w:r>
-              <w:t xml:space="preserve">45</w:t>
-            </w:r>
-          </w:p>
-        </w:tc>
-        <w:tc>
-          <w:tcPr/>
-          <w:p>
-            <w:pPr>
-              <w:pStyle w:val="Compact"/>
-              <w:jc w:val="right"/>
-            </w:pPr>
-            <w:r>
-              <w:t xml:space="preserve">20</w:t>
-            </w:r>
-          </w:p>
-        </w:tc>
-        <w:tc>
-          <w:tcPr/>
-          <w:p>
-            <w:pPr>
-              <w:pStyle w:val="Compact"/>
-              <w:jc w:val="right"/>
-            </w:pPr>
-            <w:r>
-              <w:t xml:space="preserve">10800</w:t>
+              <w:t xml:space="preserve">Attractiveness</w:t>
+            </w:r>
+          </w:p>
+        </w:tc>
+        <w:tc>
+          <w:tcPr/>
+          <w:p>
+            <w:pPr>
+              <w:pStyle w:val="Compact"/>
+              <w:jc w:val="right"/>
+            </w:pPr>
+            <w:r>
+              <w:t xml:space="preserve">66</w:t>
+            </w:r>
+          </w:p>
+        </w:tc>
+        <w:tc>
+          <w:tcPr/>
+          <w:p>
+            <w:pPr>
+              <w:pStyle w:val="Compact"/>
+              <w:jc w:val="right"/>
+            </w:pPr>
+            <w:r>
+              <w:t xml:space="preserve">6</w:t>
+            </w:r>
+          </w:p>
+        </w:tc>
+        <w:tc>
+          <w:tcPr/>
+          <w:p>
+            <w:pPr>
+              <w:pStyle w:val="Compact"/>
+              <w:jc w:val="right"/>
+            </w:pPr>
+            <w:r>
+              <w:t xml:space="preserve">40</w:t>
+            </w:r>
+          </w:p>
+        </w:tc>
+        <w:tc>
+          <w:tcPr/>
+          <w:p>
+            <w:pPr>
+              <w:pStyle w:val="Compact"/>
+              <w:jc w:val="right"/>
+            </w:pPr>
+            <w:r>
+              <w:t xml:space="preserve">1440</w:t>
+            </w:r>
+          </w:p>
+        </w:tc>
+        <w:tc>
+          <w:tcPr/>
+          <w:p>
+            <w:pPr>
+              <w:pStyle w:val="Compact"/>
+              <w:jc w:val="left"/>
+            </w:pPr>
+            <w:r>
+              <w:t xml:space="preserve">(</w:t>
+            </w:r>
+            <w:r>
+              <w:rPr>
+                <w:b/>
+                <w:bCs/>
+              </w:rPr>
+              <w:t xml:space="preserve">SP?</w:t>
+            </w:r>
+            <w:r>
+              <w:t xml:space="preserve">)</w:t>
             </w:r>
           </w:p>
         </w:tc>
@@ -3905,7 +4093,7 @@
               <w:jc w:val="left"/>
             </w:pPr>
             <w:r>
-              <w:t xml:space="preserve">DK</w:t>
+              <w:t xml:space="preserve">DN</w:t>
             </w:r>
           </w:p>
         </w:tc>
@@ -3917,55 +4105,67 @@
               <w:jc w:val="left"/>
             </w:pPr>
             <w:r>
-              <w:t xml:space="preserve">nEeriness</w:t>
-            </w:r>
-          </w:p>
-        </w:tc>
-        <w:tc>
-          <w:tcPr/>
-          <w:p>
-            <w:pPr>
-              <w:pStyle w:val="Compact"/>
-              <w:jc w:val="right"/>
-            </w:pPr>
-            <w:r>
-              <w:t xml:space="preserve">8</w:t>
-            </w:r>
-          </w:p>
-        </w:tc>
-        <w:tc>
-          <w:tcPr/>
-          <w:p>
-            <w:pPr>
-              <w:pStyle w:val="Compact"/>
-              <w:jc w:val="right"/>
-            </w:pPr>
-            <w:r>
-              <w:t xml:space="preserve">35</w:t>
-            </w:r>
-          </w:p>
-        </w:tc>
-        <w:tc>
-          <w:tcPr/>
-          <w:p>
-            <w:pPr>
-              <w:pStyle w:val="Compact"/>
-              <w:jc w:val="right"/>
-            </w:pPr>
-            <w:r>
-              <w:t xml:space="preserve">80</w:t>
-            </w:r>
-          </w:p>
-        </w:tc>
-        <w:tc>
-          <w:tcPr/>
-          <w:p>
-            <w:pPr>
-              <w:pStyle w:val="Compact"/>
-              <w:jc w:val="right"/>
-            </w:pPr>
-            <w:r>
-              <w:t xml:space="preserve">2800</w:t>
+              <w:t xml:space="preserve">Beauty</w:t>
+            </w:r>
+          </w:p>
+        </w:tc>
+        <w:tc>
+          <w:tcPr/>
+          <w:p>
+            <w:pPr>
+              <w:pStyle w:val="Compact"/>
+              <w:jc w:val="right"/>
+            </w:pPr>
+            <w:r>
+              <w:t xml:space="preserve">48</w:t>
+            </w:r>
+          </w:p>
+        </w:tc>
+        <w:tc>
+          <w:tcPr/>
+          <w:p>
+            <w:pPr>
+              <w:pStyle w:val="Compact"/>
+              <w:jc w:val="right"/>
+            </w:pPr>
+            <w:r>
+              <w:t xml:space="preserve">4</w:t>
+            </w:r>
+          </w:p>
+        </w:tc>
+        <w:tc>
+          <w:tcPr/>
+          <w:p>
+            <w:pPr>
+              <w:pStyle w:val="Compact"/>
+              <w:jc w:val="right"/>
+            </w:pPr>
+            <w:r>
+              <w:t xml:space="preserve">42</w:t>
+            </w:r>
+          </w:p>
+        </w:tc>
+        <w:tc>
+          <w:tcPr/>
+          <w:p>
+            <w:pPr>
+              <w:pStyle w:val="Compact"/>
+              <w:jc w:val="right"/>
+            </w:pPr>
+            <w:r>
+              <w:t xml:space="preserve">2688</w:t>
+            </w:r>
+          </w:p>
+        </w:tc>
+        <w:tc>
+          <w:tcPr/>
+          <w:p>
+            <w:pPr>
+              <w:pStyle w:val="Compact"/>
+              <w:jc w:val="left"/>
+            </w:pPr>
+            <w:r>
+              <w:t xml:space="preserve">Nazareth &amp; Schmettow (2014)</w:t>
             </w:r>
           </w:p>
         </w:tc>
@@ -3979,7 +4179,7 @@
               <w:jc w:val="left"/>
             </w:pPr>
             <w:r>
-              <w:t xml:space="preserve">DN</w:t>
+              <w:t xml:space="preserve">QB</w:t>
             </w:r>
           </w:p>
         </w:tc>
@@ -3991,55 +4191,67 @@
               <w:jc w:val="left"/>
             </w:pPr>
             <w:r>
-              <w:t xml:space="preserve">Beauty</w:t>
-            </w:r>
-          </w:p>
-        </w:tc>
-        <w:tc>
-          <w:tcPr/>
-          <w:p>
-            <w:pPr>
-              <w:pStyle w:val="Compact"/>
-              <w:jc w:val="right"/>
-            </w:pPr>
-            <w:r>
-              <w:t xml:space="preserve">4</w:t>
-            </w:r>
-          </w:p>
-        </w:tc>
-        <w:tc>
-          <w:tcPr/>
-          <w:p>
-            <w:pPr>
-              <w:pStyle w:val="Compact"/>
-              <w:jc w:val="right"/>
-            </w:pPr>
-            <w:r>
-              <w:t xml:space="preserve">42</w:t>
-            </w:r>
-          </w:p>
-        </w:tc>
-        <w:tc>
-          <w:tcPr/>
-          <w:p>
-            <w:pPr>
-              <w:pStyle w:val="Compact"/>
-              <w:jc w:val="right"/>
-            </w:pPr>
-            <w:r>
-              <w:t xml:space="preserve">48</w:t>
-            </w:r>
-          </w:p>
-        </w:tc>
-        <w:tc>
-          <w:tcPr/>
-          <w:p>
-            <w:pPr>
-              <w:pStyle w:val="Compact"/>
-              <w:jc w:val="right"/>
-            </w:pPr>
-            <w:r>
-              <w:t xml:space="preserve">2688</w:t>
+              <w:t xml:space="preserve">Credib</w:t>
+            </w:r>
+          </w:p>
+        </w:tc>
+        <w:tc>
+          <w:tcPr/>
+          <w:p>
+            <w:pPr>
+              <w:pStyle w:val="Compact"/>
+              <w:jc w:val="right"/>
+            </w:pPr>
+            <w:r>
+              <w:t xml:space="preserve">76</w:t>
+            </w:r>
+          </w:p>
+        </w:tc>
+        <w:tc>
+          <w:tcPr/>
+          <w:p>
+            <w:pPr>
+              <w:pStyle w:val="Compact"/>
+              <w:jc w:val="right"/>
+            </w:pPr>
+            <w:r>
+              <w:t xml:space="preserve">5</w:t>
+            </w:r>
+          </w:p>
+        </w:tc>
+        <w:tc>
+          <w:tcPr/>
+          <w:p>
+            <w:pPr>
+              <w:pStyle w:val="Compact"/>
+              <w:jc w:val="right"/>
+            </w:pPr>
+            <w:r>
+              <w:t xml:space="preserve">25</w:t>
+            </w:r>
+          </w:p>
+        </w:tc>
+        <w:tc>
+          <w:tcPr/>
+          <w:p>
+            <w:pPr>
+              <w:pStyle w:val="Compact"/>
+              <w:jc w:val="right"/>
+            </w:pPr>
+            <w:r>
+              <w:t xml:space="preserve">500</w:t>
+            </w:r>
+          </w:p>
+        </w:tc>
+        <w:tc>
+          <w:tcPr/>
+          <w:p>
+            <w:pPr>
+              <w:pStyle w:val="Compact"/>
+              <w:jc w:val="left"/>
+            </w:pPr>
+            <w:r>
+              <w:t xml:space="preserve">Boom &amp; Schmettow (2013)</w:t>
             </w:r>
           </w:p>
         </w:tc>
@@ -4053,7 +4265,7 @@
               <w:jc w:val="left"/>
             </w:pPr>
             <w:r>
-              <w:t xml:space="preserve">DN</w:t>
+              <w:t xml:space="preserve">QB</w:t>
             </w:r>
           </w:p>
         </w:tc>
@@ -4065,55 +4277,67 @@
               <w:jc w:val="left"/>
             </w:pPr>
             <w:r>
-              <w:t xml:space="preserve">Hedonism</w:t>
-            </w:r>
-          </w:p>
-        </w:tc>
-        <w:tc>
-          <w:tcPr/>
-          <w:p>
-            <w:pPr>
-              <w:pStyle w:val="Compact"/>
-              <w:jc w:val="right"/>
-            </w:pPr>
-            <w:r>
-              <w:t xml:space="preserve">4</w:t>
-            </w:r>
-          </w:p>
-        </w:tc>
-        <w:tc>
-          <w:tcPr/>
-          <w:p>
-            <w:pPr>
-              <w:pStyle w:val="Compact"/>
-              <w:jc w:val="right"/>
-            </w:pPr>
-            <w:r>
-              <w:t xml:space="preserve">42</w:t>
-            </w:r>
-          </w:p>
-        </w:tc>
-        <w:tc>
-          <w:tcPr/>
-          <w:p>
-            <w:pPr>
-              <w:pStyle w:val="Compact"/>
-              <w:jc w:val="right"/>
-            </w:pPr>
-            <w:r>
-              <w:t xml:space="preserve">48</w:t>
-            </w:r>
-          </w:p>
-        </w:tc>
-        <w:tc>
-          <w:tcPr/>
-          <w:p>
-            <w:pPr>
-              <w:pStyle w:val="Compact"/>
-              <w:jc w:val="right"/>
-            </w:pPr>
-            <w:r>
-              <w:t xml:space="preserve">2688</w:t>
+              <w:t xml:space="preserve">HQI</w:t>
+            </w:r>
+          </w:p>
+        </w:tc>
+        <w:tc>
+          <w:tcPr/>
+          <w:p>
+            <w:pPr>
+              <w:pStyle w:val="Compact"/>
+              <w:jc w:val="right"/>
+            </w:pPr>
+            <w:r>
+              <w:t xml:space="preserve">76</w:t>
+            </w:r>
+          </w:p>
+        </w:tc>
+        <w:tc>
+          <w:tcPr/>
+          <w:p>
+            <w:pPr>
+              <w:pStyle w:val="Compact"/>
+              <w:jc w:val="right"/>
+            </w:pPr>
+            <w:r>
+              <w:t xml:space="preserve">7</w:t>
+            </w:r>
+          </w:p>
+        </w:tc>
+        <w:tc>
+          <w:tcPr/>
+          <w:p>
+            <w:pPr>
+              <w:pStyle w:val="Compact"/>
+              <w:jc w:val="right"/>
+            </w:pPr>
+            <w:r>
+              <w:t xml:space="preserve">25</w:t>
+            </w:r>
+          </w:p>
+        </w:tc>
+        <w:tc>
+          <w:tcPr/>
+          <w:p>
+            <w:pPr>
+              <w:pStyle w:val="Compact"/>
+              <w:jc w:val="right"/>
+            </w:pPr>
+            <w:r>
+              <w:t xml:space="preserve">700</w:t>
+            </w:r>
+          </w:p>
+        </w:tc>
+        <w:tc>
+          <w:tcPr/>
+          <w:p>
+            <w:pPr>
+              <w:pStyle w:val="Compact"/>
+              <w:jc w:val="left"/>
+            </w:pPr>
+            <w:r>
+              <w:t xml:space="preserve">Boom &amp; Schmettow (2013)</w:t>
             </w:r>
           </w:p>
         </w:tc>
@@ -4127,7 +4351,7 @@
               <w:jc w:val="left"/>
             </w:pPr>
             <w:r>
-              <w:t xml:space="preserve">DN</w:t>
+              <w:t xml:space="preserve">QB</w:t>
             </w:r>
           </w:p>
         </w:tc>
@@ -4139,55 +4363,67 @@
               <w:jc w:val="left"/>
             </w:pPr>
             <w:r>
-              <w:t xml:space="preserve">Usability</w:t>
-            </w:r>
-          </w:p>
-        </w:tc>
-        <w:tc>
-          <w:tcPr/>
-          <w:p>
-            <w:pPr>
-              <w:pStyle w:val="Compact"/>
-              <w:jc w:val="right"/>
-            </w:pPr>
-            <w:r>
-              <w:t xml:space="preserve">4</w:t>
-            </w:r>
-          </w:p>
-        </w:tc>
-        <w:tc>
-          <w:tcPr/>
-          <w:p>
-            <w:pPr>
-              <w:pStyle w:val="Compact"/>
-              <w:jc w:val="right"/>
-            </w:pPr>
-            <w:r>
-              <w:t xml:space="preserve">42</w:t>
-            </w:r>
-          </w:p>
-        </w:tc>
-        <w:tc>
-          <w:tcPr/>
-          <w:p>
-            <w:pPr>
-              <w:pStyle w:val="Compact"/>
-              <w:jc w:val="right"/>
-            </w:pPr>
-            <w:r>
-              <w:t xml:space="preserve">48</w:t>
-            </w:r>
-          </w:p>
-        </w:tc>
-        <w:tc>
-          <w:tcPr/>
-          <w:p>
-            <w:pPr>
-              <w:pStyle w:val="Compact"/>
-              <w:jc w:val="right"/>
-            </w:pPr>
-            <w:r>
-              <w:t xml:space="preserve">2688</w:t>
+              <w:t xml:space="preserve">HQS</w:t>
+            </w:r>
+          </w:p>
+        </w:tc>
+        <w:tc>
+          <w:tcPr/>
+          <w:p>
+            <w:pPr>
+              <w:pStyle w:val="Compact"/>
+              <w:jc w:val="right"/>
+            </w:pPr>
+            <w:r>
+              <w:t xml:space="preserve">76</w:t>
+            </w:r>
+          </w:p>
+        </w:tc>
+        <w:tc>
+          <w:tcPr/>
+          <w:p>
+            <w:pPr>
+              <w:pStyle w:val="Compact"/>
+              <w:jc w:val="right"/>
+            </w:pPr>
+            <w:r>
+              <w:t xml:space="preserve">7</w:t>
+            </w:r>
+          </w:p>
+        </w:tc>
+        <w:tc>
+          <w:tcPr/>
+          <w:p>
+            <w:pPr>
+              <w:pStyle w:val="Compact"/>
+              <w:jc w:val="right"/>
+            </w:pPr>
+            <w:r>
+              <w:t xml:space="preserve">25</w:t>
+            </w:r>
+          </w:p>
+        </w:tc>
+        <w:tc>
+          <w:tcPr/>
+          <w:p>
+            <w:pPr>
+              <w:pStyle w:val="Compact"/>
+              <w:jc w:val="right"/>
+            </w:pPr>
+            <w:r>
+              <w:t xml:space="preserve">700</w:t>
+            </w:r>
+          </w:p>
+        </w:tc>
+        <w:tc>
+          <w:tcPr/>
+          <w:p>
+            <w:pPr>
+              <w:pStyle w:val="Compact"/>
+              <w:jc w:val="left"/>
+            </w:pPr>
+            <w:r>
+              <w:t xml:space="preserve">Boom &amp; Schmettow (2013)</w:t>
             </w:r>
           </w:p>
         </w:tc>
@@ -4201,7 +4437,7 @@
               <w:jc w:val="left"/>
             </w:pPr>
             <w:r>
-              <w:t xml:space="preserve">PS</w:t>
+              <w:t xml:space="preserve">DN</w:t>
             </w:r>
           </w:p>
         </w:tc>
@@ -4213,55 +4449,67 @@
               <w:jc w:val="left"/>
             </w:pPr>
             <w:r>
-              <w:t xml:space="preserve">nEeriness</w:t>
-            </w:r>
-          </w:p>
-        </w:tc>
-        <w:tc>
-          <w:tcPr/>
-          <w:p>
-            <w:pPr>
-              <w:pStyle w:val="Compact"/>
-              <w:jc w:val="right"/>
-            </w:pPr>
-            <w:r>
-              <w:t xml:space="preserve">8</w:t>
-            </w:r>
-          </w:p>
-        </w:tc>
-        <w:tc>
-          <w:tcPr/>
-          <w:p>
-            <w:pPr>
-              <w:pStyle w:val="Compact"/>
-              <w:jc w:val="right"/>
-            </w:pPr>
-            <w:r>
-              <w:t xml:space="preserve">39</w:t>
-            </w:r>
-          </w:p>
-        </w:tc>
-        <w:tc>
-          <w:tcPr/>
-          <w:p>
-            <w:pPr>
-              <w:pStyle w:val="Compact"/>
-              <w:jc w:val="right"/>
-            </w:pPr>
-            <w:r>
-              <w:t xml:space="preserve">87</w:t>
-            </w:r>
-          </w:p>
-        </w:tc>
-        <w:tc>
-          <w:tcPr/>
-          <w:p>
-            <w:pPr>
-              <w:pStyle w:val="Compact"/>
-              <w:jc w:val="right"/>
-            </w:pPr>
-            <w:r>
-              <w:t xml:space="preserve">2808</w:t>
+              <w:t xml:space="preserve">Hedonism</w:t>
+            </w:r>
+          </w:p>
+        </w:tc>
+        <w:tc>
+          <w:tcPr/>
+          <w:p>
+            <w:pPr>
+              <w:pStyle w:val="Compact"/>
+              <w:jc w:val="right"/>
+            </w:pPr>
+            <w:r>
+              <w:t xml:space="preserve">48</w:t>
+            </w:r>
+          </w:p>
+        </w:tc>
+        <w:tc>
+          <w:tcPr/>
+          <w:p>
+            <w:pPr>
+              <w:pStyle w:val="Compact"/>
+              <w:jc w:val="right"/>
+            </w:pPr>
+            <w:r>
+              <w:t xml:space="preserve">4</w:t>
+            </w:r>
+          </w:p>
+        </w:tc>
+        <w:tc>
+          <w:tcPr/>
+          <w:p>
+            <w:pPr>
+              <w:pStyle w:val="Compact"/>
+              <w:jc w:val="right"/>
+            </w:pPr>
+            <w:r>
+              <w:t xml:space="preserve">42</w:t>
+            </w:r>
+          </w:p>
+        </w:tc>
+        <w:tc>
+          <w:tcPr/>
+          <w:p>
+            <w:pPr>
+              <w:pStyle w:val="Compact"/>
+              <w:jc w:val="right"/>
+            </w:pPr>
+            <w:r>
+              <w:t xml:space="preserve">2688</w:t>
+            </w:r>
+          </w:p>
+        </w:tc>
+        <w:tc>
+          <w:tcPr/>
+          <w:p>
+            <w:pPr>
+              <w:pStyle w:val="Compact"/>
+              <w:jc w:val="left"/>
+            </w:pPr>
+            <w:r>
+              <w:t xml:space="preserve">Nazareth &amp; Schmettow (2014)</w:t>
             </w:r>
           </w:p>
         </w:tc>
@@ -4275,7 +4523,7 @@
               <w:jc w:val="left"/>
             </w:pPr>
             <w:r>
-              <w:t xml:space="preserve">QB</w:t>
+              <w:t xml:space="preserve">DN</w:t>
             </w:r>
           </w:p>
         </w:tc>
@@ -4287,55 +4535,67 @@
               <w:jc w:val="left"/>
             </w:pPr>
             <w:r>
-              <w:t xml:space="preserve">Credib</w:t>
-            </w:r>
-          </w:p>
-        </w:tc>
-        <w:tc>
-          <w:tcPr/>
-          <w:p>
-            <w:pPr>
-              <w:pStyle w:val="Compact"/>
-              <w:jc w:val="right"/>
-            </w:pPr>
-            <w:r>
-              <w:t xml:space="preserve">5</w:t>
-            </w:r>
-          </w:p>
-        </w:tc>
-        <w:tc>
-          <w:tcPr/>
-          <w:p>
-            <w:pPr>
-              <w:pStyle w:val="Compact"/>
-              <w:jc w:val="right"/>
-            </w:pPr>
-            <w:r>
-              <w:t xml:space="preserve">25</w:t>
-            </w:r>
-          </w:p>
-        </w:tc>
-        <w:tc>
-          <w:tcPr/>
-          <w:p>
-            <w:pPr>
-              <w:pStyle w:val="Compact"/>
-              <w:jc w:val="right"/>
-            </w:pPr>
-            <w:r>
-              <w:t xml:space="preserve">76</w:t>
-            </w:r>
-          </w:p>
-        </w:tc>
-        <w:tc>
-          <w:tcPr/>
-          <w:p>
-            <w:pPr>
-              <w:pStyle w:val="Compact"/>
-              <w:jc w:val="right"/>
-            </w:pPr>
-            <w:r>
-              <w:t xml:space="preserve">500</w:t>
+              <w:t xml:space="preserve">Usability</w:t>
+            </w:r>
+          </w:p>
+        </w:tc>
+        <w:tc>
+          <w:tcPr/>
+          <w:p>
+            <w:pPr>
+              <w:pStyle w:val="Compact"/>
+              <w:jc w:val="right"/>
+            </w:pPr>
+            <w:r>
+              <w:t xml:space="preserve">48</w:t>
+            </w:r>
+          </w:p>
+        </w:tc>
+        <w:tc>
+          <w:tcPr/>
+          <w:p>
+            <w:pPr>
+              <w:pStyle w:val="Compact"/>
+              <w:jc w:val="right"/>
+            </w:pPr>
+            <w:r>
+              <w:t xml:space="preserve">4</w:t>
+            </w:r>
+          </w:p>
+        </w:tc>
+        <w:tc>
+          <w:tcPr/>
+          <w:p>
+            <w:pPr>
+              <w:pStyle w:val="Compact"/>
+              <w:jc w:val="right"/>
+            </w:pPr>
+            <w:r>
+              <w:t xml:space="preserve">42</w:t>
+            </w:r>
+          </w:p>
+        </w:tc>
+        <w:tc>
+          <w:tcPr/>
+          <w:p>
+            <w:pPr>
+              <w:pStyle w:val="Compact"/>
+              <w:jc w:val="right"/>
+            </w:pPr>
+            <w:r>
+              <w:t xml:space="preserve">2688</w:t>
+            </w:r>
+          </w:p>
+        </w:tc>
+        <w:tc>
+          <w:tcPr/>
+          <w:p>
+            <w:pPr>
+              <w:pStyle w:val="Compact"/>
+              <w:jc w:val="left"/>
+            </w:pPr>
+            <w:r>
+              <w:t xml:space="preserve">Nazareth &amp; Schmettow (2014)</w:t>
             </w:r>
           </w:p>
         </w:tc>
@@ -4349,7 +4609,7 @@
               <w:jc w:val="left"/>
             </w:pPr>
             <w:r>
-              <w:t xml:space="preserve">QB</w:t>
+              <w:t xml:space="preserve">AH</w:t>
             </w:r>
           </w:p>
         </w:tc>
@@ -4361,55 +4621,67 @@
               <w:jc w:val="left"/>
             </w:pPr>
             <w:r>
-              <w:t xml:space="preserve">HQI</w:t>
-            </w:r>
-          </w:p>
-        </w:tc>
-        <w:tc>
-          <w:tcPr/>
-          <w:p>
-            <w:pPr>
-              <w:pStyle w:val="Compact"/>
-              <w:jc w:val="right"/>
-            </w:pPr>
-            <w:r>
-              <w:t xml:space="preserve">7</w:t>
-            </w:r>
-          </w:p>
-        </w:tc>
-        <w:tc>
-          <w:tcPr/>
-          <w:p>
-            <w:pPr>
-              <w:pStyle w:val="Compact"/>
-              <w:jc w:val="right"/>
-            </w:pPr>
-            <w:r>
-              <w:t xml:space="preserve">25</w:t>
-            </w:r>
-          </w:p>
-        </w:tc>
-        <w:tc>
-          <w:tcPr/>
-          <w:p>
-            <w:pPr>
-              <w:pStyle w:val="Compact"/>
-              <w:jc w:val="right"/>
-            </w:pPr>
-            <w:r>
-              <w:t xml:space="preserve">76</w:t>
-            </w:r>
-          </w:p>
-        </w:tc>
-        <w:tc>
-          <w:tcPr/>
-          <w:p>
-            <w:pPr>
-              <w:pStyle w:val="Compact"/>
-              <w:jc w:val="right"/>
-            </w:pPr>
-            <w:r>
-              <w:t xml:space="preserve">700</w:t>
+              <w:t xml:space="preserve">nEeriness</w:t>
+            </w:r>
+          </w:p>
+        </w:tc>
+        <w:tc>
+          <w:tcPr/>
+          <w:p>
+            <w:pPr>
+              <w:pStyle w:val="Compact"/>
+              <w:jc w:val="right"/>
+            </w:pPr>
+            <w:r>
+              <w:t xml:space="preserve">20</w:t>
+            </w:r>
+          </w:p>
+        </w:tc>
+        <w:tc>
+          <w:tcPr/>
+          <w:p>
+            <w:pPr>
+              <w:pStyle w:val="Compact"/>
+              <w:jc w:val="right"/>
+            </w:pPr>
+            <w:r>
+              <w:t xml:space="preserve">8</w:t>
+            </w:r>
+          </w:p>
+        </w:tc>
+        <w:tc>
+          <w:tcPr/>
+          <w:p>
+            <w:pPr>
+              <w:pStyle w:val="Compact"/>
+              <w:jc w:val="right"/>
+            </w:pPr>
+            <w:r>
+              <w:t xml:space="preserve">45</w:t>
+            </w:r>
+          </w:p>
+        </w:tc>
+        <w:tc>
+          <w:tcPr/>
+          <w:p>
+            <w:pPr>
+              <w:pStyle w:val="Compact"/>
+              <w:jc w:val="right"/>
+            </w:pPr>
+            <w:r>
+              <w:t xml:space="preserve">10800</w:t>
+            </w:r>
+          </w:p>
+        </w:tc>
+        <w:tc>
+          <w:tcPr/>
+          <w:p>
+            <w:pPr>
+              <w:pStyle w:val="Compact"/>
+              <w:jc w:val="left"/>
+            </w:pPr>
+            <w:r>
+              <w:t xml:space="preserve">Haeske &amp; Schmettow (2016)</w:t>
             </w:r>
           </w:p>
         </w:tc>
@@ -4423,7 +4695,7 @@
               <w:jc w:val="left"/>
             </w:pPr>
             <w:r>
-              <w:t xml:space="preserve">QB</w:t>
+              <w:t xml:space="preserve">DK</w:t>
             </w:r>
           </w:p>
         </w:tc>
@@ -4435,55 +4707,67 @@
               <w:jc w:val="left"/>
             </w:pPr>
             <w:r>
-              <w:t xml:space="preserve">HQS</w:t>
-            </w:r>
-          </w:p>
-        </w:tc>
-        <w:tc>
-          <w:tcPr/>
-          <w:p>
-            <w:pPr>
-              <w:pStyle w:val="Compact"/>
-              <w:jc w:val="right"/>
-            </w:pPr>
-            <w:r>
-              <w:t xml:space="preserve">7</w:t>
-            </w:r>
-          </w:p>
-        </w:tc>
-        <w:tc>
-          <w:tcPr/>
-          <w:p>
-            <w:pPr>
-              <w:pStyle w:val="Compact"/>
-              <w:jc w:val="right"/>
-            </w:pPr>
-            <w:r>
-              <w:t xml:space="preserve">25</w:t>
-            </w:r>
-          </w:p>
-        </w:tc>
-        <w:tc>
-          <w:tcPr/>
-          <w:p>
-            <w:pPr>
-              <w:pStyle w:val="Compact"/>
-              <w:jc w:val="right"/>
-            </w:pPr>
-            <w:r>
-              <w:t xml:space="preserve">76</w:t>
-            </w:r>
-          </w:p>
-        </w:tc>
-        <w:tc>
-          <w:tcPr/>
-          <w:p>
-            <w:pPr>
-              <w:pStyle w:val="Compact"/>
-              <w:jc w:val="right"/>
-            </w:pPr>
-            <w:r>
-              <w:t xml:space="preserve">700</w:t>
+              <w:t xml:space="preserve">nEeriness</w:t>
+            </w:r>
+          </w:p>
+        </w:tc>
+        <w:tc>
+          <w:tcPr/>
+          <w:p>
+            <w:pPr>
+              <w:pStyle w:val="Compact"/>
+              <w:jc w:val="right"/>
+            </w:pPr>
+            <w:r>
+              <w:t xml:space="preserve">80</w:t>
+            </w:r>
+          </w:p>
+        </w:tc>
+        <w:tc>
+          <w:tcPr/>
+          <w:p>
+            <w:pPr>
+              <w:pStyle w:val="Compact"/>
+              <w:jc w:val="right"/>
+            </w:pPr>
+            <w:r>
+              <w:t xml:space="preserve">8</w:t>
+            </w:r>
+          </w:p>
+        </w:tc>
+        <w:tc>
+          <w:tcPr/>
+          <w:p>
+            <w:pPr>
+              <w:pStyle w:val="Compact"/>
+              <w:jc w:val="right"/>
+            </w:pPr>
+            <w:r>
+              <w:t xml:space="preserve">35</w:t>
+            </w:r>
+          </w:p>
+        </w:tc>
+        <w:tc>
+          <w:tcPr/>
+          <w:p>
+            <w:pPr>
+              <w:pStyle w:val="Compact"/>
+              <w:jc w:val="right"/>
+            </w:pPr>
+            <w:r>
+              <w:t xml:space="preserve">2800</w:t>
+            </w:r>
+          </w:p>
+        </w:tc>
+        <w:tc>
+          <w:tcPr/>
+          <w:p>
+            <w:pPr>
+              <w:pStyle w:val="Compact"/>
+              <w:jc w:val="left"/>
+            </w:pPr>
+            <w:r>
+              <w:t xml:space="preserve">Keeris &amp; Schmettow (2016)</w:t>
             </w:r>
           </w:p>
         </w:tc>
@@ -4497,7 +4781,7 @@
               <w:jc w:val="left"/>
             </w:pPr>
             <w:r>
-              <w:t xml:space="preserve">SP</w:t>
+              <w:t xml:space="preserve">PS</w:t>
             </w:r>
           </w:p>
         </w:tc>
@@ -4509,68 +4793,81 @@
               <w:jc w:val="left"/>
             </w:pPr>
             <w:r>
-              <w:t xml:space="preserve">Attractiveness</w:t>
-            </w:r>
-          </w:p>
-        </w:tc>
-        <w:tc>
-          <w:tcPr/>
-          <w:p>
-            <w:pPr>
-              <w:pStyle w:val="Compact"/>
-              <w:jc w:val="right"/>
-            </w:pPr>
-            <w:r>
-              <w:t xml:space="preserve">6</w:t>
-            </w:r>
-          </w:p>
-        </w:tc>
-        <w:tc>
-          <w:tcPr/>
-          <w:p>
-            <w:pPr>
-              <w:pStyle w:val="Compact"/>
-              <w:jc w:val="right"/>
-            </w:pPr>
-            <w:r>
-              <w:t xml:space="preserve">40</w:t>
-            </w:r>
-          </w:p>
-        </w:tc>
-        <w:tc>
-          <w:tcPr/>
-          <w:p>
-            <w:pPr>
-              <w:pStyle w:val="Compact"/>
-              <w:jc w:val="right"/>
-            </w:pPr>
-            <w:r>
-              <w:t xml:space="preserve">66</w:t>
-            </w:r>
-          </w:p>
-        </w:tc>
-        <w:tc>
-          <w:tcPr/>
-          <w:p>
-            <w:pPr>
-              <w:pStyle w:val="Compact"/>
-              <w:jc w:val="right"/>
-            </w:pPr>
-            <w:r>
-              <w:t xml:space="preserve">1440</w:t>
+              <w:t xml:space="preserve">nEeriness</w:t>
+            </w:r>
+          </w:p>
+        </w:tc>
+        <w:tc>
+          <w:tcPr/>
+          <w:p>
+            <w:pPr>
+              <w:pStyle w:val="Compact"/>
+              <w:jc w:val="right"/>
+            </w:pPr>
+            <w:r>
+              <w:t xml:space="preserve">87</w:t>
+            </w:r>
+          </w:p>
+        </w:tc>
+        <w:tc>
+          <w:tcPr/>
+          <w:p>
+            <w:pPr>
+              <w:pStyle w:val="Compact"/>
+              <w:jc w:val="right"/>
+            </w:pPr>
+            <w:r>
+              <w:t xml:space="preserve">8</w:t>
+            </w:r>
+          </w:p>
+        </w:tc>
+        <w:tc>
+          <w:tcPr/>
+          <w:p>
+            <w:pPr>
+              <w:pStyle w:val="Compact"/>
+              <w:jc w:val="right"/>
+            </w:pPr>
+            <w:r>
+              <w:t xml:space="preserve">39</w:t>
+            </w:r>
+          </w:p>
+        </w:tc>
+        <w:tc>
+          <w:tcPr/>
+          <w:p>
+            <w:pPr>
+              <w:pStyle w:val="Compact"/>
+              <w:jc w:val="right"/>
+            </w:pPr>
+            <w:r>
+              <w:t xml:space="preserve">2808</w:t>
+            </w:r>
+          </w:p>
+        </w:tc>
+        <w:tc>
+          <w:tcPr/>
+          <w:p>
+            <w:pPr>
+              <w:pStyle w:val="Compact"/>
+              <w:jc w:val="left"/>
+            </w:pPr>
+            <w:r>
+              <w:t xml:space="preserve">Slijkhuis &amp; Schmettow (2017)</w:t>
             </w:r>
           </w:p>
         </w:tc>
       </w:tr>
     </w:tbl>
+    <w:bookmarkEnd w:id="35"/>
     <w:bookmarkEnd w:id="36"/>
-    <w:bookmarkStart w:id="37" w:name="statistics"/>
+    <w:bookmarkStart w:id="37" w:name="data-analysis"/>
     <w:p>
       <w:pPr>
         <w:pStyle w:val="Heading2"/>
       </w:pPr>
       <w:r>
-        <w:t xml:space="preserve">Statistics</w:t>
+        <w:t xml:space="preserve">Data Analysis</w:t>
       </w:r>
     </w:p>
     <w:p>
@@ -4578,7 +4875,32 @@
         <w:pStyle w:val="FirstParagraph"/>
       </w:pPr>
       <w:r>
-        <w:t xml:space="preserve">Goal of the analysis is to examine in how much the psychometric fallacy creates real biases. For this purpose, three basic psychometric techniques were applied to several data sets. Scale reliability was measured using Cronbach</w:t>
+        <w:t xml:space="preserve">Goal of the analysis is to examine in what ways the psychometric fallacy compromises the evaluation of rating scales. Three basic psychometric techniques were applied, scale reliability, item consistency and number of factors, using well established functions from the R package Psych</w:t>
+      </w:r>
+      <w:r>
+        <w:t xml:space="preserve"> </w:t>
+      </w:r>
+      <w:r>
+        <w:t xml:space="preserve">(William Revelle, 2025)</w:t>
+      </w:r>
+      <w:r>
+        <w:t xml:space="preserve">.</w:t>
+      </w:r>
+      <w:r>
+        <w:t xml:space="preserve"> </w:t>
+      </w:r>
+      <w:r>
+        <w:rPr>
+          <w:i/>
+          <w:iCs/>
+        </w:rPr>
+        <w:t xml:space="preserve">Scale reliability</w:t>
+      </w:r>
+      <w:r>
+        <w:t xml:space="preserve"> </w:t>
+      </w:r>
+      <w:r>
+        <w:t xml:space="preserve">was measured using Cronbach</w:t>
       </w:r>
       <w:r>
         <w:t xml:space="preserve"> </w:t>
@@ -4589,7 +4911,75 @@
         </m:r>
       </m:oMath>
       <w:r>
-        <w:t xml:space="preserve">. For item consistency, the corrected item-total correlation was used and for the number of factors parallel analysis was applied, which compares the eigenvalues to a baseline established by bootstrapping ((REF)). For all three statistics, functions from R package Psych were used ((REF)).</w:t>
+        <w:t xml:space="preserve"> </w:t>
+      </w:r>
+      <w:r>
+        <w:t xml:space="preserve">using the function</w:t>
+      </w:r>
+      <w:r>
+        <w:t xml:space="preserve"> </w:t>
+      </w:r>
+      <w:r>
+        <w:rPr>
+          <w:rStyle w:val="VerbatimChar"/>
+        </w:rPr>
+        <w:t xml:space="preserve">psych::alpha</w:t>
+      </w:r>
+      <w:r>
+        <w:t xml:space="preserve">. The same function also provides</w:t>
+      </w:r>
+      <w:r>
+        <w:t xml:space="preserve"> </w:t>
+      </w:r>
+      <w:r>
+        <w:rPr>
+          <w:i/>
+          <w:iCs/>
+        </w:rPr>
+        <w:t xml:space="preserve">item consistency</w:t>
+      </w:r>
+      <w:r>
+        <w:t xml:space="preserve"> </w:t>
+      </w:r>
+      <w:r>
+        <w:t xml:space="preserve">measures and the corrected item-total correlation was used.</w:t>
+      </w:r>
+      <w:r>
+        <w:t xml:space="preserve"> </w:t>
+      </w:r>
+      <w:r>
+        <w:t xml:space="preserve">The</w:t>
+      </w:r>
+      <w:r>
+        <w:t xml:space="preserve"> </w:t>
+      </w:r>
+      <w:r>
+        <w:rPr>
+          <w:i/>
+          <w:iCs/>
+        </w:rPr>
+        <w:t xml:space="preserve">number of factors</w:t>
+      </w:r>
+      <w:r>
+        <w:t xml:space="preserve"> </w:t>
+      </w:r>
+      <w:r>
+        <w:t xml:space="preserve">was identified using parallel analysis with</w:t>
+      </w:r>
+      <w:r>
+        <w:t xml:space="preserve"> </w:t>
+      </w:r>
+      <w:r>
+        <w:rPr>
+          <w:rStyle w:val="VerbatimChar"/>
+        </w:rPr>
+        <w:t xml:space="preserve">psych::fa.parallel</w:t>
+      </w:r>
+      <w:r>
+        <w:t xml:space="preserve"> </w:t>
+      </w:r>
+      <w:r>
+        <w:t xml:space="preserve">set to a factor-analytic model fitted by minimizing the residuals.</w:t>
       </w:r>
     </w:p>
     <w:bookmarkEnd w:id="37"/>
@@ -4752,31 +5142,31 @@
               <w:jc w:val="right"/>
             </w:pPr>
             <w:r>
-              <w:t xml:space="preserve">0.6323901</w:t>
-            </w:r>
-          </w:p>
-        </w:tc>
-        <w:tc>
-          <w:tcPr/>
-          <w:p>
-            <w:pPr>
-              <w:pStyle w:val="Compact"/>
-              <w:jc w:val="right"/>
-            </w:pPr>
-            <w:r>
-              <w:t xml:space="preserve">0.4402591</w:t>
-            </w:r>
-          </w:p>
-        </w:tc>
-        <w:tc>
-          <w:tcPr/>
-          <w:p>
-            <w:pPr>
-              <w:pStyle w:val="Compact"/>
-              <w:jc w:val="right"/>
-            </w:pPr>
-            <w:r>
-              <w:t xml:space="preserve">0.7707267</w:t>
+              <w:t xml:space="preserve">0.6200045</w:t>
+            </w:r>
+          </w:p>
+        </w:tc>
+        <w:tc>
+          <w:tcPr/>
+          <w:p>
+            <w:pPr>
+              <w:pStyle w:val="Compact"/>
+              <w:jc w:val="right"/>
+            </w:pPr>
+            <w:r>
+              <w:t xml:space="preserve">0.4181522</w:t>
+            </w:r>
+          </w:p>
+        </w:tc>
+        <w:tc>
+          <w:tcPr/>
+          <w:p>
+            <w:pPr>
+              <w:pStyle w:val="Compact"/>
+              <w:jc w:val="right"/>
+            </w:pPr>
+            <w:r>
+              <w:t xml:space="preserve">0.7547971</w:t>
             </w:r>
           </w:p>
         </w:tc>
@@ -4814,31 +5204,31 @@
               <w:jc w:val="right"/>
             </w:pPr>
             <w:r>
-              <w:t xml:space="preserve">0.3812511</w:t>
-            </w:r>
-          </w:p>
-        </w:tc>
-        <w:tc>
-          <w:tcPr/>
-          <w:p>
-            <w:pPr>
-              <w:pStyle w:val="Compact"/>
-              <w:jc w:val="right"/>
-            </w:pPr>
-            <w:r>
-              <w:t xml:space="preserve">0.0401928</w:t>
-            </w:r>
-          </w:p>
-        </w:tc>
-        <w:tc>
-          <w:tcPr/>
-          <w:p>
-            <w:pPr>
-              <w:pStyle w:val="Compact"/>
-              <w:jc w:val="right"/>
-            </w:pPr>
-            <w:r>
-              <w:t xml:space="preserve">0.6494977</w:t>
+              <w:t xml:space="preserve">0.3873832</w:t>
+            </w:r>
+          </w:p>
+        </w:tc>
+        <w:tc>
+          <w:tcPr/>
+          <w:p>
+            <w:pPr>
+              <w:pStyle w:val="Compact"/>
+              <w:jc w:val="right"/>
+            </w:pPr>
+            <w:r>
+              <w:t xml:space="preserve">0.0284774</w:t>
+            </w:r>
+          </w:p>
+        </w:tc>
+        <w:tc>
+          <w:tcPr/>
+          <w:p>
+            <w:pPr>
+              <w:pStyle w:val="Compact"/>
+              <w:jc w:val="right"/>
+            </w:pPr>
+            <w:r>
+              <w:t xml:space="preserve">0.6517472</w:t>
             </w:r>
           </w:p>
         </w:tc>
@@ -4876,31 +5266,31 @@
               <w:jc w:val="right"/>
             </w:pPr>
             <w:r>
-              <w:t xml:space="preserve">0.9687384</w:t>
-            </w:r>
-          </w:p>
-        </w:tc>
-        <w:tc>
-          <w:tcPr/>
-          <w:p>
-            <w:pPr>
-              <w:pStyle w:val="Compact"/>
-              <w:jc w:val="right"/>
-            </w:pPr>
-            <w:r>
-              <w:t xml:space="preserve">0.9584027</w:t>
-            </w:r>
-          </w:p>
-        </w:tc>
-        <w:tc>
-          <w:tcPr/>
-          <w:p>
-            <w:pPr>
-              <w:pStyle w:val="Compact"/>
-              <w:jc w:val="right"/>
-            </w:pPr>
-            <w:r>
-              <w:t xml:space="preserve">0.9777105</w:t>
+              <w:t xml:space="preserve">0.9683635</w:t>
+            </w:r>
+          </w:p>
+        </w:tc>
+        <w:tc>
+          <w:tcPr/>
+          <w:p>
+            <w:pPr>
+              <w:pStyle w:val="Compact"/>
+              <w:jc w:val="right"/>
+            </w:pPr>
+            <w:r>
+              <w:t xml:space="preserve">0.9538962</w:t>
+            </w:r>
+          </w:p>
+        </w:tc>
+        <w:tc>
+          <w:tcPr/>
+          <w:p>
+            <w:pPr>
+              <w:pStyle w:val="Compact"/>
+              <w:jc w:val="right"/>
+            </w:pPr>
+            <w:r>
+              <w:t xml:space="preserve">0.9776882</w:t>
             </w:r>
           </w:p>
         </w:tc>
@@ -4938,31 +5328,31 @@
               <w:jc w:val="right"/>
             </w:pPr>
             <w:r>
-              <w:t xml:space="preserve">0.5847188</w:t>
-            </w:r>
-          </w:p>
-        </w:tc>
-        <w:tc>
-          <w:tcPr/>
-          <w:p>
-            <w:pPr>
-              <w:pStyle w:val="Compact"/>
-              <w:jc w:val="right"/>
-            </w:pPr>
-            <w:r>
-              <w:t xml:space="preserve">0.4213651</w:t>
-            </w:r>
-          </w:p>
-        </w:tc>
-        <w:tc>
-          <w:tcPr/>
-          <w:p>
-            <w:pPr>
-              <w:pStyle w:val="Compact"/>
-              <w:jc w:val="right"/>
-            </w:pPr>
-            <w:r>
-              <w:t xml:space="preserve">0.7474795</w:t>
+              <w:t xml:space="preserve">0.5758154</w:t>
+            </w:r>
+          </w:p>
+        </w:tc>
+        <w:tc>
+          <w:tcPr/>
+          <w:p>
+            <w:pPr>
+              <w:pStyle w:val="Compact"/>
+              <w:jc w:val="right"/>
+            </w:pPr>
+            <w:r>
+              <w:t xml:space="preserve">0.3507167</w:t>
+            </w:r>
+          </w:p>
+        </w:tc>
+        <w:tc>
+          <w:tcPr/>
+          <w:p>
+            <w:pPr>
+              <w:pStyle w:val="Compact"/>
+              <w:jc w:val="right"/>
+            </w:pPr>
+            <w:r>
+              <w:t xml:space="preserve">0.7763966</w:t>
             </w:r>
           </w:p>
         </w:tc>
@@ -5000,31 +5390,31 @@
               <w:jc w:val="right"/>
             </w:pPr>
             <w:r>
-              <w:t xml:space="preserve">0.5683567</w:t>
-            </w:r>
-          </w:p>
-        </w:tc>
-        <w:tc>
-          <w:tcPr/>
-          <w:p>
-            <w:pPr>
-              <w:pStyle w:val="Compact"/>
-              <w:jc w:val="right"/>
-            </w:pPr>
-            <w:r>
-              <w:t xml:space="preserve">0.2490173</w:t>
-            </w:r>
-          </w:p>
-        </w:tc>
-        <w:tc>
-          <w:tcPr/>
-          <w:p>
-            <w:pPr>
-              <w:pStyle w:val="Compact"/>
-              <w:jc w:val="right"/>
-            </w:pPr>
-            <w:r>
-              <w:t xml:space="preserve">0.7532719</w:t>
+              <w:t xml:space="preserve">0.5457943</w:t>
+            </w:r>
+          </w:p>
+        </w:tc>
+        <w:tc>
+          <w:tcPr/>
+          <w:p>
+            <w:pPr>
+              <w:pStyle w:val="Compact"/>
+              <w:jc w:val="right"/>
+            </w:pPr>
+            <w:r>
+              <w:t xml:space="preserve">0.2773853</w:t>
+            </w:r>
+          </w:p>
+        </w:tc>
+        <w:tc>
+          <w:tcPr/>
+          <w:p>
+            <w:pPr>
+              <w:pStyle w:val="Compact"/>
+              <w:jc w:val="right"/>
+            </w:pPr>
+            <w:r>
+              <w:t xml:space="preserve">0.7359253</w:t>
             </w:r>
           </w:p>
         </w:tc>
@@ -5062,31 +5452,31 @@
               <w:jc w:val="right"/>
             </w:pPr>
             <w:r>
-              <w:t xml:space="preserve">0.4443016</w:t>
-            </w:r>
-          </w:p>
-        </w:tc>
-        <w:tc>
-          <w:tcPr/>
-          <w:p>
-            <w:pPr>
-              <w:pStyle w:val="Compact"/>
-              <w:jc w:val="right"/>
-            </w:pPr>
-            <w:r>
-              <w:t xml:space="preserve">-0.0448150</w:t>
-            </w:r>
-          </w:p>
-        </w:tc>
-        <w:tc>
-          <w:tcPr/>
-          <w:p>
-            <w:pPr>
-              <w:pStyle w:val="Compact"/>
-              <w:jc w:val="right"/>
-            </w:pPr>
-            <w:r>
-              <w:t xml:space="preserve">0.7233751</w:t>
+              <w:t xml:space="preserve">0.4540475</w:t>
+            </w:r>
+          </w:p>
+        </w:tc>
+        <w:tc>
+          <w:tcPr/>
+          <w:p>
+            <w:pPr>
+              <w:pStyle w:val="Compact"/>
+              <w:jc w:val="right"/>
+            </w:pPr>
+            <w:r>
+              <w:t xml:space="preserve">0.0410925</w:t>
+            </w:r>
+          </w:p>
+        </w:tc>
+        <w:tc>
+          <w:tcPr/>
+          <w:p>
+            <w:pPr>
+              <w:pStyle w:val="Compact"/>
+              <w:jc w:val="right"/>
+            </w:pPr>
+            <w:r>
+              <w:t xml:space="preserve">0.7157647</w:t>
             </w:r>
           </w:p>
         </w:tc>
@@ -5124,31 +5514,31 @@
               <w:jc w:val="right"/>
             </w:pPr>
             <w:r>
-              <w:t xml:space="preserve">0.6897988</w:t>
-            </w:r>
-          </w:p>
-        </w:tc>
-        <w:tc>
-          <w:tcPr/>
-          <w:p>
-            <w:pPr>
-              <w:pStyle w:val="Compact"/>
-              <w:jc w:val="right"/>
-            </w:pPr>
-            <w:r>
-              <w:t xml:space="preserve">0.5024870</w:t>
-            </w:r>
-          </w:p>
-        </w:tc>
-        <w:tc>
-          <w:tcPr/>
-          <w:p>
-            <w:pPr>
-              <w:pStyle w:val="Compact"/>
-              <w:jc w:val="right"/>
-            </w:pPr>
-            <w:r>
-              <w:t xml:space="preserve">0.7938411</w:t>
+              <w:t xml:space="preserve">0.6857616</w:t>
+            </w:r>
+          </w:p>
+        </w:tc>
+        <w:tc>
+          <w:tcPr/>
+          <w:p>
+            <w:pPr>
+              <w:pStyle w:val="Compact"/>
+              <w:jc w:val="right"/>
+            </w:pPr>
+            <w:r>
+              <w:t xml:space="preserve">0.5506236</w:t>
+            </w:r>
+          </w:p>
+        </w:tc>
+        <w:tc>
+          <w:tcPr/>
+          <w:p>
+            <w:pPr>
+              <w:pStyle w:val="Compact"/>
+              <w:jc w:val="right"/>
+            </w:pPr>
+            <w:r>
+              <w:t xml:space="preserve">0.7802234</w:t>
             </w:r>
           </w:p>
         </w:tc>
@@ -5186,31 +5576,31 @@
               <w:jc w:val="right"/>
             </w:pPr>
             <w:r>
-              <w:t xml:space="preserve">0.6474037</w:t>
-            </w:r>
-          </w:p>
-        </w:tc>
-        <w:tc>
-          <w:tcPr/>
-          <w:p>
-            <w:pPr>
-              <w:pStyle w:val="Compact"/>
-              <w:jc w:val="right"/>
-            </w:pPr>
-            <w:r>
-              <w:t xml:space="preserve">0.2302728</w:t>
-            </w:r>
-          </w:p>
-        </w:tc>
-        <w:tc>
-          <w:tcPr/>
-          <w:p>
-            <w:pPr>
-              <w:pStyle w:val="Compact"/>
-              <w:jc w:val="right"/>
-            </w:pPr>
-            <w:r>
-              <w:t xml:space="preserve">0.8598254</w:t>
+              <w:t xml:space="preserve">0.6415894</w:t>
+            </w:r>
+          </w:p>
+        </w:tc>
+        <w:tc>
+          <w:tcPr/>
+          <w:p>
+            <w:pPr>
+              <w:pStyle w:val="Compact"/>
+              <w:jc w:val="right"/>
+            </w:pPr>
+            <w:r>
+              <w:t xml:space="preserve">0.2227956</w:t>
+            </w:r>
+          </w:p>
+        </w:tc>
+        <w:tc>
+          <w:tcPr/>
+          <w:p>
+            <w:pPr>
+              <w:pStyle w:val="Compact"/>
+              <w:jc w:val="right"/>
+            </w:pPr>
+            <w:r>
+              <w:t xml:space="preserve">0.8245963</w:t>
             </w:r>
           </w:p>
         </w:tc>
@@ -5248,31 +5638,31 @@
               <w:jc w:val="right"/>
             </w:pPr>
             <w:r>
-              <w:t xml:space="preserve">0.7392031</w:t>
-            </w:r>
-          </w:p>
-        </w:tc>
-        <w:tc>
-          <w:tcPr/>
-          <w:p>
-            <w:pPr>
-              <w:pStyle w:val="Compact"/>
-              <w:jc w:val="right"/>
-            </w:pPr>
-            <w:r>
-              <w:t xml:space="preserve">0.6187896</w:t>
-            </w:r>
-          </w:p>
-        </w:tc>
-        <w:tc>
-          <w:tcPr/>
-          <w:p>
-            <w:pPr>
-              <w:pStyle w:val="Compact"/>
-              <w:jc w:val="right"/>
-            </w:pPr>
-            <w:r>
-              <w:t xml:space="preserve">0.8239894</w:t>
+              <w:t xml:space="preserve">0.7449733</w:t>
+            </w:r>
+          </w:p>
+        </w:tc>
+        <w:tc>
+          <w:tcPr/>
+          <w:p>
+            <w:pPr>
+              <w:pStyle w:val="Compact"/>
+              <w:jc w:val="right"/>
+            </w:pPr>
+            <w:r>
+              <w:t xml:space="preserve">0.6277584</w:t>
+            </w:r>
+          </w:p>
+        </w:tc>
+        <w:tc>
+          <w:tcPr/>
+          <w:p>
+            <w:pPr>
+              <w:pStyle w:val="Compact"/>
+              <w:jc w:val="right"/>
+            </w:pPr>
+            <w:r>
+              <w:t xml:space="preserve">0.8218897</w:t>
             </w:r>
           </w:p>
         </w:tc>
@@ -5310,31 +5700,31 @@
               <w:jc w:val="right"/>
             </w:pPr>
             <w:r>
-              <w:t xml:space="preserve">0.7009069</w:t>
-            </w:r>
-          </w:p>
-        </w:tc>
-        <w:tc>
-          <w:tcPr/>
-          <w:p>
-            <w:pPr>
-              <w:pStyle w:val="Compact"/>
-              <w:jc w:val="right"/>
-            </w:pPr>
-            <w:r>
-              <w:t xml:space="preserve">0.4392283</w:t>
-            </w:r>
-          </w:p>
-        </w:tc>
-        <w:tc>
-          <w:tcPr/>
-          <w:p>
-            <w:pPr>
-              <w:pStyle w:val="Compact"/>
-              <w:jc w:val="right"/>
-            </w:pPr>
-            <w:r>
-              <w:t xml:space="preserve">0.8396887</w:t>
+              <w:t xml:space="preserve">0.6805296</w:t>
+            </w:r>
+          </w:p>
+        </w:tc>
+        <w:tc>
+          <w:tcPr/>
+          <w:p>
+            <w:pPr>
+              <w:pStyle w:val="Compact"/>
+              <w:jc w:val="right"/>
+            </w:pPr>
+            <w:r>
+              <w:t xml:space="preserve">0.3610542</w:t>
+            </w:r>
+          </w:p>
+        </w:tc>
+        <w:tc>
+          <w:tcPr/>
+          <w:p>
+            <w:pPr>
+              <w:pStyle w:val="Compact"/>
+              <w:jc w:val="right"/>
+            </w:pPr>
+            <w:r>
+              <w:t xml:space="preserve">0.8573098</w:t>
             </w:r>
           </w:p>
         </w:tc>
@@ -5372,31 +5762,31 @@
               <w:jc w:val="right"/>
             </w:pPr>
             <w:r>
-              <w:t xml:space="preserve">0.9670416</w:t>
-            </w:r>
-          </w:p>
-        </w:tc>
-        <w:tc>
-          <w:tcPr/>
-          <w:p>
-            <w:pPr>
-              <w:pStyle w:val="Compact"/>
-              <w:jc w:val="right"/>
-            </w:pPr>
-            <w:r>
-              <w:t xml:space="preserve">0.9506223</w:t>
-            </w:r>
-          </w:p>
-        </w:tc>
-        <w:tc>
-          <w:tcPr/>
-          <w:p>
-            <w:pPr>
-              <w:pStyle w:val="Compact"/>
-              <w:jc w:val="right"/>
-            </w:pPr>
-            <w:r>
-              <w:t xml:space="preserve">0.9785137</w:t>
+              <w:t xml:space="preserve">0.9671660</w:t>
+            </w:r>
+          </w:p>
+        </w:tc>
+        <w:tc>
+          <w:tcPr/>
+          <w:p>
+            <w:pPr>
+              <w:pStyle w:val="Compact"/>
+              <w:jc w:val="right"/>
+            </w:pPr>
+            <w:r>
+              <w:t xml:space="preserve">0.9525743</w:t>
+            </w:r>
+          </w:p>
+        </w:tc>
+        <w:tc>
+          <w:tcPr/>
+          <w:p>
+            <w:pPr>
+              <w:pStyle w:val="Compact"/>
+              <w:jc w:val="right"/>
+            </w:pPr>
+            <w:r>
+              <w:t xml:space="preserve">0.9800360</w:t>
             </w:r>
           </w:p>
         </w:tc>
@@ -5434,31 +5824,31 @@
               <w:jc w:val="right"/>
             </w:pPr>
             <w:r>
-              <w:t xml:space="preserve">0.5991254</w:t>
-            </w:r>
-          </w:p>
-        </w:tc>
-        <w:tc>
-          <w:tcPr/>
-          <w:p>
-            <w:pPr>
-              <w:pStyle w:val="Compact"/>
-              <w:jc w:val="right"/>
-            </w:pPr>
-            <w:r>
-              <w:t xml:space="preserve">0.3480033</w:t>
-            </w:r>
-          </w:p>
-        </w:tc>
-        <w:tc>
-          <w:tcPr/>
-          <w:p>
-            <w:pPr>
-              <w:pStyle w:val="Compact"/>
-              <w:jc w:val="right"/>
-            </w:pPr>
-            <w:r>
-              <w:t xml:space="preserve">0.7587976</w:t>
+              <w:t xml:space="preserve">0.6228669</w:t>
+            </w:r>
+          </w:p>
+        </w:tc>
+        <w:tc>
+          <w:tcPr/>
+          <w:p>
+            <w:pPr>
+              <w:pStyle w:val="Compact"/>
+              <w:jc w:val="right"/>
+            </w:pPr>
+            <w:r>
+              <w:t xml:space="preserve">0.4374595</w:t>
+            </w:r>
+          </w:p>
+        </w:tc>
+        <w:tc>
+          <w:tcPr/>
+          <w:p>
+            <w:pPr>
+              <w:pStyle w:val="Compact"/>
+              <w:jc w:val="right"/>
+            </w:pPr>
+            <w:r>
+              <w:t xml:space="preserve">0.7585502</w:t>
             </w:r>
           </w:p>
         </w:tc>
@@ -5496,31 +5886,31 @@
               <w:jc w:val="right"/>
             </w:pPr>
             <w:r>
-              <w:t xml:space="preserve">0.8707024</w:t>
-            </w:r>
-          </w:p>
-        </w:tc>
-        <w:tc>
-          <w:tcPr/>
-          <w:p>
-            <w:pPr>
-              <w:pStyle w:val="Compact"/>
-              <w:jc w:val="right"/>
-            </w:pPr>
-            <w:r>
-              <w:t xml:space="preserve">0.7972996</w:t>
-            </w:r>
-          </w:p>
-        </w:tc>
-        <w:tc>
-          <w:tcPr/>
-          <w:p>
-            <w:pPr>
-              <w:pStyle w:val="Compact"/>
-              <w:jc w:val="right"/>
-            </w:pPr>
-            <w:r>
-              <w:t xml:space="preserve">0.9226968</w:t>
+              <w:t xml:space="preserve">0.8652705</w:t>
+            </w:r>
+          </w:p>
+        </w:tc>
+        <w:tc>
+          <w:tcPr/>
+          <w:p>
+            <w:pPr>
+              <w:pStyle w:val="Compact"/>
+              <w:jc w:val="right"/>
+            </w:pPr>
+            <w:r>
+              <w:t xml:space="preserve">0.7969640</w:t>
+            </w:r>
+          </w:p>
+        </w:tc>
+        <w:tc>
+          <w:tcPr/>
+          <w:p>
+            <w:pPr>
+              <w:pStyle w:val="Compact"/>
+              <w:jc w:val="right"/>
+            </w:pPr>
+            <w:r>
+              <w:t xml:space="preserve">0.9223050</w:t>
             </w:r>
           </w:p>
         </w:tc>
@@ -5558,31 +5948,31 @@
               <w:jc w:val="right"/>
             </w:pPr>
             <w:r>
-              <w:t xml:space="preserve">0.6409583</w:t>
-            </w:r>
-          </w:p>
-        </w:tc>
-        <w:tc>
-          <w:tcPr/>
-          <w:p>
-            <w:pPr>
-              <w:pStyle w:val="Compact"/>
-              <w:jc w:val="right"/>
-            </w:pPr>
-            <w:r>
-              <w:t xml:space="preserve">0.4211647</w:t>
-            </w:r>
-          </w:p>
-        </w:tc>
-        <w:tc>
-          <w:tcPr/>
-          <w:p>
-            <w:pPr>
-              <w:pStyle w:val="Compact"/>
-              <w:jc w:val="right"/>
-            </w:pPr>
-            <w:r>
-              <w:t xml:space="preserve">0.7845830</w:t>
+              <w:t xml:space="preserve">0.6742588</w:t>
+            </w:r>
+          </w:p>
+        </w:tc>
+        <w:tc>
+          <w:tcPr/>
+          <w:p>
+            <w:pPr>
+              <w:pStyle w:val="Compact"/>
+              <w:jc w:val="right"/>
+            </w:pPr>
+            <w:r>
+              <w:t xml:space="preserve">0.4894320</w:t>
+            </w:r>
+          </w:p>
+        </w:tc>
+        <w:tc>
+          <w:tcPr/>
+          <w:p>
+            <w:pPr>
+              <w:pStyle w:val="Compact"/>
+              <w:jc w:val="right"/>
+            </w:pPr>
+            <w:r>
+              <w:t xml:space="preserve">0.8027063</w:t>
             </w:r>
           </w:p>
         </w:tc>
@@ -5620,31 +6010,31 @@
               <w:jc w:val="right"/>
             </w:pPr>
             <w:r>
-              <w:t xml:space="preserve">0.8756717</w:t>
-            </w:r>
-          </w:p>
-        </w:tc>
-        <w:tc>
-          <w:tcPr/>
-          <w:p>
-            <w:pPr>
-              <w:pStyle w:val="Compact"/>
-              <w:jc w:val="right"/>
-            </w:pPr>
-            <w:r>
-              <w:t xml:space="preserve">0.8411502</w:t>
-            </w:r>
-          </w:p>
-        </w:tc>
-        <w:tc>
-          <w:tcPr/>
-          <w:p>
-            <w:pPr>
-              <w:pStyle w:val="Compact"/>
-              <w:jc w:val="right"/>
-            </w:pPr>
-            <w:r>
-              <w:t xml:space="preserve">0.9078357</w:t>
+              <w:t xml:space="preserve">0.8793649</w:t>
+            </w:r>
+          </w:p>
+        </w:tc>
+        <w:tc>
+          <w:tcPr/>
+          <w:p>
+            <w:pPr>
+              <w:pStyle w:val="Compact"/>
+              <w:jc w:val="right"/>
+            </w:pPr>
+            <w:r>
+              <w:t xml:space="preserve">0.8401983</w:t>
+            </w:r>
+          </w:p>
+        </w:tc>
+        <w:tc>
+          <w:tcPr/>
+          <w:p>
+            <w:pPr>
+              <w:pStyle w:val="Compact"/>
+              <w:jc w:val="right"/>
+            </w:pPr>
+            <w:r>
+              <w:t xml:space="preserve">0.9111206</w:t>
             </w:r>
           </w:p>
         </w:tc>
@@ -5682,31 +6072,31 @@
               <w:jc w:val="right"/>
             </w:pPr>
             <w:r>
-              <w:t xml:space="preserve">0.8108672</w:t>
-            </w:r>
-          </w:p>
-        </w:tc>
-        <w:tc>
-          <w:tcPr/>
-          <w:p>
-            <w:pPr>
-              <w:pStyle w:val="Compact"/>
-              <w:jc w:val="right"/>
-            </w:pPr>
-            <w:r>
-              <w:t xml:space="preserve">0.7131149</w:t>
-            </w:r>
-          </w:p>
-        </w:tc>
-        <w:tc>
-          <w:tcPr/>
-          <w:p>
-            <w:pPr>
-              <w:pStyle w:val="Compact"/>
-              <w:jc w:val="right"/>
-            </w:pPr>
-            <w:r>
-              <w:t xml:space="preserve">0.8767375</w:t>
+              <w:t xml:space="preserve">0.8044664</w:t>
+            </w:r>
+          </w:p>
+        </w:tc>
+        <w:tc>
+          <w:tcPr/>
+          <w:p>
+            <w:pPr>
+              <w:pStyle w:val="Compact"/>
+              <w:jc w:val="right"/>
+            </w:pPr>
+            <w:r>
+              <w:t xml:space="preserve">0.7248661</w:t>
+            </w:r>
+          </w:p>
+        </w:tc>
+        <w:tc>
+          <w:tcPr/>
+          <w:p>
+            <w:pPr>
+              <w:pStyle w:val="Compact"/>
+              <w:jc w:val="right"/>
+            </w:pPr>
+            <w:r>
+              <w:t xml:space="preserve">0.8640825</w:t>
             </w:r>
           </w:p>
         </w:tc>
@@ -6710,7 +7100,7 @@
     </w:p>
     <w:bookmarkEnd w:id="70"/>
     <w:bookmarkEnd w:id="71"/>
-    <w:bookmarkStart w:id="103" w:name="references"/>
+    <w:bookmarkStart w:id="115" w:name="references"/>
     <w:p>
       <w:pPr>
         <w:pStyle w:val="Heading1"/>
@@ -6719,7 +7109,7 @@
         <w:t xml:space="preserve">References</w:t>
       </w:r>
     </w:p>
-    <w:bookmarkStart w:id="102" w:name="refs"/>
+    <w:bookmarkStart w:id="114" w:name="refs"/>
     <w:bookmarkStart w:id="72" w:name="ref-Anderson1988"/>
     <w:p>
       <w:pPr>
@@ -6756,13 +7146,13 @@
       </w:r>
     </w:p>
     <w:bookmarkEnd w:id="72"/>
-    <w:bookmarkStart w:id="74" w:name="ref-Borsci2024"/>
+    <w:bookmarkStart w:id="73" w:name="ref-QB"/>
     <w:p>
       <w:pPr>
         <w:pStyle w:val="Bibliography"/>
       </w:pPr>
       <w:r>
-        <w:t xml:space="preserve">Borsci, S., &amp; Schmettow, M. (2024). Re-examining the chatBot usability scale (BUS-11) to assess user experience with customer relationship management chatbots.</w:t>
+        <w:t xml:space="preserve">Boom, Q., &amp; Schmettow, M. (2013).</w:t>
       </w:r>
       <w:r>
         <w:t xml:space="preserve"> </w:t>
@@ -6772,10 +7162,23 @@
           <w:i/>
           <w:iCs/>
         </w:rPr>
-        <w:t xml:space="preserve">Personal and Ubiquitous Computing</w:t>
-      </w:r>
-      <w:r>
-        <w:t xml:space="preserve">,</w:t>
+        <w:t xml:space="preserve">Hedonic quality: The inference and perspective processing approach</w:t>
+      </w:r>
+      <w:r>
+        <w:t xml:space="preserve"> </w:t>
+      </w:r>
+      <w:r>
+        <w:t xml:space="preserve">[B.S. thesis]. University of Twente.</w:t>
+      </w:r>
+    </w:p>
+    <w:bookmarkEnd w:id="73"/>
+    <w:bookmarkStart w:id="75" w:name="ref-Borsci2024"/>
+    <w:p>
+      <w:pPr>
+        <w:pStyle w:val="Bibliography"/>
+      </w:pPr>
+      <w:r>
+        <w:t xml:space="preserve">Borsci, S., &amp; Schmettow, M. (2024). Re-examining the chatBot usability scale (BUS-11) to assess user experience with customer relationship management chatbots.</w:t>
       </w:r>
       <w:r>
         <w:t xml:space="preserve"> </w:t>
@@ -6785,6 +7188,19 @@
           <w:i/>
           <w:iCs/>
         </w:rPr>
+        <w:t xml:space="preserve">Personal and Ubiquitous Computing</w:t>
+      </w:r>
+      <w:r>
+        <w:t xml:space="preserve">,</w:t>
+      </w:r>
+      <w:r>
+        <w:t xml:space="preserve"> </w:t>
+      </w:r>
+      <w:r>
+        <w:rPr>
+          <w:i/>
+          <w:iCs/>
+        </w:rPr>
         <w:t xml:space="preserve">28</w:t>
       </w:r>
       <w:r>
@@ -6793,7 +7209,7 @@
       <w:r>
         <w:t xml:space="preserve"> </w:t>
       </w:r>
-      <w:hyperlink r:id="rId73">
+      <w:hyperlink r:id="rId74">
         <w:r>
           <w:rPr>
             <w:rStyle w:val="Hyperlink"/>
@@ -6802,8 +7218,8 @@
         </w:r>
       </w:hyperlink>
     </w:p>
-    <w:bookmarkEnd w:id="74"/>
-    <w:bookmarkStart w:id="75" w:name="ref-Brown2015"/>
+    <w:bookmarkEnd w:id="75"/>
+    <w:bookmarkStart w:id="76" w:name="ref-Brown2015"/>
     <w:p>
       <w:pPr>
         <w:pStyle w:val="Bibliography"/>
@@ -6828,8 +7244,8 @@
         <w:t xml:space="preserve">(p. 482). The Guilford Press.</w:t>
       </w:r>
     </w:p>
-    <w:bookmarkEnd w:id="75"/>
-    <w:bookmarkStart w:id="76" w:name="ref-Clark1995"/>
+    <w:bookmarkEnd w:id="76"/>
+    <w:bookmarkStart w:id="77" w:name="ref-Clark1995"/>
     <w:p>
       <w:pPr>
         <w:pStyle w:val="Bibliography"/>
@@ -6864,8 +7280,8 @@
         <w:t xml:space="preserve">.</w:t>
       </w:r>
     </w:p>
-    <w:bookmarkEnd w:id="76"/>
-    <w:bookmarkStart w:id="78" w:name="ref-Costello2005"/>
+    <w:bookmarkEnd w:id="77"/>
+    <w:bookmarkStart w:id="79" w:name="ref-Costello2005"/>
     <w:p>
       <w:pPr>
         <w:pStyle w:val="Bibliography"/>
@@ -6899,7 +7315,7 @@
       <w:r>
         <w:t xml:space="preserve">. https://doi.org/</w:t>
       </w:r>
-      <w:hyperlink r:id="rId77">
+      <w:hyperlink r:id="rId78">
         <w:r>
           <w:rPr>
             <w:rStyle w:val="Hyperlink"/>
@@ -6908,8 +7324,8 @@
         </w:r>
       </w:hyperlink>
     </w:p>
-    <w:bookmarkEnd w:id="78"/>
-    <w:bookmarkStart w:id="80" w:name="ref-Cronbach1951"/>
+    <w:bookmarkEnd w:id="79"/>
+    <w:bookmarkStart w:id="81" w:name="ref-Cronbach1951"/>
     <w:p>
       <w:pPr>
         <w:pStyle w:val="Bibliography"/>
@@ -6946,7 +7362,7 @@
       <w:r>
         <w:t xml:space="preserve"> </w:t>
       </w:r>
-      <w:hyperlink r:id="rId79">
+      <w:hyperlink r:id="rId80">
         <w:r>
           <w:rPr>
             <w:rStyle w:val="Hyperlink"/>
@@ -6955,8 +7371,8 @@
         </w:r>
       </w:hyperlink>
     </w:p>
-    <w:bookmarkEnd w:id="80"/>
-    <w:bookmarkStart w:id="82" w:name="ref-Embretson2013"/>
+    <w:bookmarkEnd w:id="81"/>
+    <w:bookmarkStart w:id="83" w:name="ref-Embretson2013"/>
     <w:p>
       <w:pPr>
         <w:pStyle w:val="Bibliography"/>
@@ -6980,7 +7396,7 @@
       <w:r>
         <w:t xml:space="preserve"> </w:t>
       </w:r>
-      <w:hyperlink r:id="rId81">
+      <w:hyperlink r:id="rId82">
         <w:r>
           <w:rPr>
             <w:rStyle w:val="Hyperlink"/>
@@ -6989,8 +7405,8 @@
         </w:r>
       </w:hyperlink>
     </w:p>
-    <w:bookmarkEnd w:id="82"/>
-    <w:bookmarkStart w:id="83" w:name="ref-Fabrigar1999"/>
+    <w:bookmarkEnd w:id="83"/>
+    <w:bookmarkStart w:id="84" w:name="ref-Fabrigar1999"/>
     <w:p>
       <w:pPr>
         <w:pStyle w:val="Bibliography"/>
@@ -7025,14 +7441,14 @@
         <w:t xml:space="preserve">, 272–299.</w:t>
       </w:r>
     </w:p>
-    <w:bookmarkEnd w:id="83"/>
-    <w:bookmarkStart w:id="85" w:name="ref-Hinkin1998"/>
+    <w:bookmarkEnd w:id="84"/>
+    <w:bookmarkStart w:id="85" w:name="ref-AH"/>
     <w:p>
       <w:pPr>
         <w:pStyle w:val="Bibliography"/>
       </w:pPr>
       <w:r>
-        <w:t xml:space="preserve">Hinkin, T. R. (1998). A brief tutorial on the development of measures for use in survey questionnaires.</w:t>
+        <w:t xml:space="preserve">Haeske, A. B., &amp; Schmettow, M. (2016).</w:t>
       </w:r>
       <w:r>
         <w:t xml:space="preserve"> </w:t>
@@ -7042,10 +7458,23 @@
           <w:i/>
           <w:iCs/>
         </w:rPr>
-        <w:t xml:space="preserve">Organizational Research Methods</w:t>
-      </w:r>
-      <w:r>
-        <w:t xml:space="preserve">,</w:t>
+        <w:t xml:space="preserve">The uncanny valley : Involvement of fast and slow evaluation systems</w:t>
+      </w:r>
+      <w:r>
+        <w:t xml:space="preserve"> </w:t>
+      </w:r>
+      <w:r>
+        <w:t xml:space="preserve">(pp. 1–49) [B.S. thesis]. University of Twente.</w:t>
+      </w:r>
+    </w:p>
+    <w:bookmarkEnd w:id="85"/>
+    <w:bookmarkStart w:id="87" w:name="ref-Hassenzahl2003"/>
+    <w:p>
+      <w:pPr>
+        <w:pStyle w:val="Bibliography"/>
+      </w:pPr>
+      <w:r>
+        <w:t xml:space="preserve">Hassenzahl, M., Burmester, M., &amp; Koller, F. (2003). AttrakDiff: Ein fragebogen zur messung wahrgenommener hedonischer und pragmatischer qualität.</w:t>
       </w:r>
       <w:r>
         <w:t xml:space="preserve"> </w:t>
@@ -7055,6 +7484,53 @@
           <w:i/>
           <w:iCs/>
         </w:rPr>
+        <w:t xml:space="preserve">Mensch &amp; Computer 2003</w:t>
+      </w:r>
+      <w:r>
+        <w:t xml:space="preserve">, 187–196.</w:t>
+      </w:r>
+      <w:r>
+        <w:t xml:space="preserve"> </w:t>
+      </w:r>
+      <w:hyperlink r:id="rId86">
+        <w:r>
+          <w:rPr>
+            <w:rStyle w:val="Hyperlink"/>
+          </w:rPr>
+          <w:t xml:space="preserve">http://link.springer.com/chapter/10.1007/978-3-322-80058-9_19</w:t>
+        </w:r>
+      </w:hyperlink>
+    </w:p>
+    <w:bookmarkEnd w:id="87"/>
+    <w:bookmarkStart w:id="89" w:name="ref-Hinkin1998"/>
+    <w:p>
+      <w:pPr>
+        <w:pStyle w:val="Bibliography"/>
+      </w:pPr>
+      <w:r>
+        <w:t xml:space="preserve">Hinkin, T. R. (1998). A brief tutorial on the development of measures for use in survey questionnaires.</w:t>
+      </w:r>
+      <w:r>
+        <w:t xml:space="preserve"> </w:t>
+      </w:r>
+      <w:r>
+        <w:rPr>
+          <w:i/>
+          <w:iCs/>
+        </w:rPr>
+        <w:t xml:space="preserve">Organizational Research Methods</w:t>
+      </w:r>
+      <w:r>
+        <w:t xml:space="preserve">,</w:t>
+      </w:r>
+      <w:r>
+        <w:t xml:space="preserve"> </w:t>
+      </w:r>
+      <w:r>
+        <w:rPr>
+          <w:i/>
+          <w:iCs/>
+        </w:rPr>
         <w:t xml:space="preserve">1</w:t>
       </w:r>
       <w:r>
@@ -7063,7 +7539,7 @@
       <w:r>
         <w:t xml:space="preserve"> </w:t>
       </w:r>
-      <w:hyperlink r:id="rId84">
+      <w:hyperlink r:id="rId88">
         <w:r>
           <w:rPr>
             <w:rStyle w:val="Hyperlink"/>
@@ -7072,8 +7548,8 @@
         </w:r>
       </w:hyperlink>
     </w:p>
-    <w:bookmarkEnd w:id="85"/>
-    <w:bookmarkStart w:id="87" w:name="ref-Ho2017"/>
+    <w:bookmarkEnd w:id="89"/>
+    <w:bookmarkStart w:id="91" w:name="ref-Ho2017"/>
     <w:p>
       <w:pPr>
         <w:pStyle w:val="Bibliography"/>
@@ -7110,7 +7586,7 @@
       <w:r>
         <w:t xml:space="preserve"> </w:t>
       </w:r>
-      <w:hyperlink r:id="rId86">
+      <w:hyperlink r:id="rId90">
         <w:r>
           <w:rPr>
             <w:rStyle w:val="Hyperlink"/>
@@ -7119,14 +7595,14 @@
         </w:r>
       </w:hyperlink>
     </w:p>
-    <w:bookmarkEnd w:id="87"/>
-    <w:bookmarkStart w:id="89" w:name="ref-Kroenke2001"/>
+    <w:bookmarkEnd w:id="91"/>
+    <w:bookmarkStart w:id="92" w:name="ref-DK"/>
     <w:p>
       <w:pPr>
         <w:pStyle w:val="Bibliography"/>
       </w:pPr>
       <w:r>
-        <w:t xml:space="preserve">Kroenke, K., Spitzer, R. L., &amp; Williams, J. B. W. (2001). The PHQ-9.</w:t>
+        <w:t xml:space="preserve">Keeris, D., &amp; Schmettow, M. (2016).</w:t>
       </w:r>
       <w:r>
         <w:t xml:space="preserve"> </w:t>
@@ -7136,10 +7612,23 @@
           <w:i/>
           <w:iCs/>
         </w:rPr>
-        <w:t xml:space="preserve">Journal of General Internal Medicine</w:t>
-      </w:r>
-      <w:r>
-        <w:t xml:space="preserve">,</w:t>
+        <w:t xml:space="preserve">Replicating the uncanny valley across conditions using morphed and robotic faces</w:t>
+      </w:r>
+      <w:r>
+        <w:t xml:space="preserve"> </w:t>
+      </w:r>
+      <w:r>
+        <w:t xml:space="preserve">(pp. 1–57) [M.S. thesis]. University of Twente.</w:t>
+      </w:r>
+    </w:p>
+    <w:bookmarkEnd w:id="92"/>
+    <w:bookmarkStart w:id="94" w:name="ref-Kroenke2001"/>
+    <w:p>
+      <w:pPr>
+        <w:pStyle w:val="Bibliography"/>
+      </w:pPr>
+      <w:r>
+        <w:t xml:space="preserve">Kroenke, K., Spitzer, R. L., &amp; Williams, J. B. W. (2001). The PHQ-9.</w:t>
       </w:r>
       <w:r>
         <w:t xml:space="preserve"> </w:t>
@@ -7149,6 +7638,19 @@
           <w:i/>
           <w:iCs/>
         </w:rPr>
+        <w:t xml:space="preserve">Journal of General Internal Medicine</w:t>
+      </w:r>
+      <w:r>
+        <w:t xml:space="preserve">,</w:t>
+      </w:r>
+      <w:r>
+        <w:t xml:space="preserve"> </w:t>
+      </w:r>
+      <w:r>
+        <w:rPr>
+          <w:i/>
+          <w:iCs/>
+        </w:rPr>
         <w:t xml:space="preserve">16</w:t>
       </w:r>
       <w:r>
@@ -7157,7 +7659,7 @@
       <w:r>
         <w:t xml:space="preserve"> </w:t>
       </w:r>
-      <w:hyperlink r:id="rId88">
+      <w:hyperlink r:id="rId93">
         <w:r>
           <w:rPr>
             <w:rStyle w:val="Hyperlink"/>
@@ -7166,8 +7668,8 @@
         </w:r>
       </w:hyperlink>
     </w:p>
-    <w:bookmarkEnd w:id="89"/>
-    <w:bookmarkStart w:id="91" w:name="ref-Lim2019"/>
+    <w:bookmarkEnd w:id="94"/>
+    <w:bookmarkStart w:id="96" w:name="ref-Lim2019"/>
     <w:p>
       <w:pPr>
         <w:pStyle w:val="Bibliography"/>
@@ -7204,7 +7706,7 @@
       <w:r>
         <w:t xml:space="preserve"> </w:t>
       </w:r>
-      <w:hyperlink r:id="rId90">
+      <w:hyperlink r:id="rId95">
         <w:r>
           <w:rPr>
             <w:rStyle w:val="Hyperlink"/>
@@ -7213,8 +7715,8 @@
         </w:r>
       </w:hyperlink>
     </w:p>
-    <w:bookmarkEnd w:id="91"/>
-    <w:bookmarkStart w:id="93" w:name="ref-McAdams1992"/>
+    <w:bookmarkEnd w:id="96"/>
+    <w:bookmarkStart w:id="98" w:name="ref-McAdams1992"/>
     <w:p>
       <w:pPr>
         <w:pStyle w:val="Bibliography"/>
@@ -7251,7 +7753,7 @@
       <w:r>
         <w:t xml:space="preserve"> </w:t>
       </w:r>
-      <w:hyperlink r:id="rId92">
+      <w:hyperlink r:id="rId97">
         <w:r>
           <w:rPr>
             <w:rStyle w:val="Hyperlink"/>
@@ -7260,14 +7762,14 @@
         </w:r>
       </w:hyperlink>
     </w:p>
-    <w:bookmarkEnd w:id="93"/>
-    <w:bookmarkStart w:id="95" w:name="ref-Penfield2000"/>
+    <w:bookmarkEnd w:id="98"/>
+    <w:bookmarkStart w:id="99" w:name="ref-Gaziano1986"/>
     <w:p>
       <w:pPr>
         <w:pStyle w:val="Bibliography"/>
       </w:pPr>
       <w:r>
-        <w:t xml:space="preserve">Penfield, R. D., &amp; Lam, T. C. M. (2000). Assessing differential item functioning in performance assessment: Review and recommendations.</w:t>
+        <w:t xml:space="preserve">McGrath, C., &amp; Gaziano, K. (1986). Measuring the concept of credibility.</w:t>
       </w:r>
       <w:r>
         <w:t xml:space="preserve"> </w:t>
@@ -7277,7 +7779,7 @@
           <w:i/>
           <w:iCs/>
         </w:rPr>
-        <w:t xml:space="preserve">Educational Measurement: Issues and Practice</w:t>
+        <w:t xml:space="preserve">Journalism Quarterly</w:t>
       </w:r>
       <w:r>
         <w:t xml:space="preserve">,</w:t>
@@ -7290,6 +7792,68 @@
           <w:i/>
           <w:iCs/>
         </w:rPr>
+        <w:t xml:space="preserve">63</w:t>
+      </w:r>
+      <w:r>
+        <w:t xml:space="preserve">, 451–462.</w:t>
+      </w:r>
+    </w:p>
+    <w:bookmarkEnd w:id="99"/>
+    <w:bookmarkStart w:id="100" w:name="ref-DN"/>
+    <w:p>
+      <w:pPr>
+        <w:pStyle w:val="Bibliography"/>
+      </w:pPr>
+      <w:r>
+        <w:t xml:space="preserve">Nazareth, D., &amp; Schmettow, M. (2014).</w:t>
+      </w:r>
+      <w:r>
+        <w:t xml:space="preserve"> </w:t>
+      </w:r>
+      <w:r>
+        <w:rPr>
+          <w:i/>
+          <w:iCs/>
+        </w:rPr>
+        <w:t xml:space="preserve">The fluency effect as the underlying variable for judging beauty and usability</w:t>
+      </w:r>
+      <w:r>
+        <w:t xml:space="preserve"> </w:t>
+      </w:r>
+      <w:r>
+        <w:t xml:space="preserve">[M.S. thesis]. University of Twente.</w:t>
+      </w:r>
+    </w:p>
+    <w:bookmarkEnd w:id="100"/>
+    <w:bookmarkStart w:id="102" w:name="ref-Penfield2000"/>
+    <w:p>
+      <w:pPr>
+        <w:pStyle w:val="Bibliography"/>
+      </w:pPr>
+      <w:r>
+        <w:t xml:space="preserve">Penfield, R. D., &amp; Lam, T. C. M. (2000). Assessing differential item functioning in performance assessment: Review and recommendations.</w:t>
+      </w:r>
+      <w:r>
+        <w:t xml:space="preserve"> </w:t>
+      </w:r>
+      <w:r>
+        <w:rPr>
+          <w:i/>
+          <w:iCs/>
+        </w:rPr>
+        <w:t xml:space="preserve">Educational Measurement: Issues and Practice</w:t>
+      </w:r>
+      <w:r>
+        <w:t xml:space="preserve">,</w:t>
+      </w:r>
+      <w:r>
+        <w:t xml:space="preserve"> </w:t>
+      </w:r>
+      <w:r>
+        <w:rPr>
+          <w:i/>
+          <w:iCs/>
+        </w:rPr>
         <w:t xml:space="preserve">19</w:t>
       </w:r>
       <w:r>
@@ -7298,7 +7862,7 @@
       <w:r>
         <w:t xml:space="preserve"> </w:t>
       </w:r>
-      <w:hyperlink r:id="rId94">
+      <w:hyperlink r:id="rId101">
         <w:r>
           <w:rPr>
             <w:rStyle w:val="Hyperlink"/>
@@ -7307,8 +7871,8 @@
         </w:r>
       </w:hyperlink>
     </w:p>
-    <w:bookmarkEnd w:id="95"/>
-    <w:bookmarkStart w:id="96" w:name="ref-Rasch1960"/>
+    <w:bookmarkEnd w:id="102"/>
+    <w:bookmarkStart w:id="103" w:name="ref-Rasch1960"/>
     <w:p>
       <w:pPr>
         <w:pStyle w:val="Bibliography"/>
@@ -7333,8 +7897,8 @@
         <w:t xml:space="preserve">(pp. 184, xiii, 184–xiii). Nielsen &amp; Lydiche.</w:t>
       </w:r>
     </w:p>
-    <w:bookmarkEnd w:id="96"/>
-    <w:bookmarkStart w:id="97" w:name="ref-Schmidt1998"/>
+    <w:bookmarkEnd w:id="103"/>
+    <w:bookmarkStart w:id="104" w:name="ref-Schmidt1998"/>
     <w:p>
       <w:pPr>
         <w:pStyle w:val="Bibliography"/>
@@ -7369,14 +7933,14 @@
         <w:t xml:space="preserve">, 262–274.</w:t>
       </w:r>
     </w:p>
-    <w:bookmarkEnd w:id="97"/>
-    <w:bookmarkStart w:id="99" w:name="ref-Wickens2002"/>
+    <w:bookmarkEnd w:id="104"/>
+    <w:bookmarkStart w:id="106" w:name="ref-PS"/>
     <w:p>
       <w:pPr>
         <w:pStyle w:val="Bibliography"/>
       </w:pPr>
       <w:r>
-        <w:t xml:space="preserve">Wickens, C. D. (2002). Multiple resources and performance prediction.</w:t>
+        <w:t xml:space="preserve">Slijkhuis, P. J. H., &amp; Schmettow, M. (2017).</w:t>
       </w:r>
       <w:r>
         <w:t xml:space="preserve"> </w:t>
@@ -7386,10 +7950,34 @@
           <w:i/>
           <w:iCs/>
         </w:rPr>
-        <w:t xml:space="preserve">Theoretical Issues in Ergonomics Science</w:t>
-      </w:r>
-      <w:r>
-        <w:t xml:space="preserve">,</w:t>
+        <w:t xml:space="preserve">The uncanny valley phenomenon a replication with short exposure times</w:t>
+      </w:r>
+      <w:r>
+        <w:t xml:space="preserve"> </w:t>
+      </w:r>
+      <w:r>
+        <w:t xml:space="preserve">[M.S. thesis]. University of Twente.</w:t>
+      </w:r>
+      <w:r>
+        <w:t xml:space="preserve"> </w:t>
+      </w:r>
+      <w:hyperlink r:id="rId105">
+        <w:r>
+          <w:rPr>
+            <w:rStyle w:val="Hyperlink"/>
+          </w:rPr>
+          <w:t xml:space="preserve">http://essay.utwente.nl/72507/</w:t>
+        </w:r>
+      </w:hyperlink>
+    </w:p>
+    <w:bookmarkEnd w:id="106"/>
+    <w:bookmarkStart w:id="107" w:name="ref-Laugwitz2008"/>
+    <w:p>
+      <w:pPr>
+        <w:pStyle w:val="Bibliography"/>
+      </w:pPr>
+      <w:r>
+        <w:t xml:space="preserve">Theo, Bettina, S. M. L., &amp; Held. (2008). Construction and evaluation of a user experience questionnaire. In A. Holzinger (Ed.),</w:t>
       </w:r>
       <w:r>
         <w:t xml:space="preserve"> </w:t>
@@ -7399,6 +7987,45 @@
           <w:i/>
           <w:iCs/>
         </w:rPr>
+        <w:t xml:space="preserve">HCI and usability for education and work</w:t>
+      </w:r>
+      <w:r>
+        <w:t xml:space="preserve"> </w:t>
+      </w:r>
+      <w:r>
+        <w:t xml:space="preserve">(pp. 63–76). Springer Berlin Heidelberg.</w:t>
+      </w:r>
+    </w:p>
+    <w:bookmarkEnd w:id="107"/>
+    <w:bookmarkStart w:id="109" w:name="ref-Wickens2002"/>
+    <w:p>
+      <w:pPr>
+        <w:pStyle w:val="Bibliography"/>
+      </w:pPr>
+      <w:r>
+        <w:t xml:space="preserve">Wickens, C. D. (2002). Multiple resources and performance prediction.</w:t>
+      </w:r>
+      <w:r>
+        <w:t xml:space="preserve"> </w:t>
+      </w:r>
+      <w:r>
+        <w:rPr>
+          <w:i/>
+          <w:iCs/>
+        </w:rPr>
+        <w:t xml:space="preserve">Theoretical Issues in Ergonomics Science</w:t>
+      </w:r>
+      <w:r>
+        <w:t xml:space="preserve">,</w:t>
+      </w:r>
+      <w:r>
+        <w:t xml:space="preserve"> </w:t>
+      </w:r>
+      <w:r>
+        <w:rPr>
+          <w:i/>
+          <w:iCs/>
+        </w:rPr>
         <w:t xml:space="preserve">3</w:t>
       </w:r>
       <w:r>
@@ -7407,7 +8034,7 @@
       <w:r>
         <w:t xml:space="preserve"> </w:t>
       </w:r>
-      <w:hyperlink r:id="rId98">
+      <w:hyperlink r:id="rId108">
         <w:r>
           <w:rPr>
             <w:rStyle w:val="Hyperlink"/>
@@ -7416,14 +8043,14 @@
         </w:r>
       </w:hyperlink>
     </w:p>
-    <w:bookmarkEnd w:id="99"/>
-    <w:bookmarkStart w:id="101" w:name="ref-Wolf2013"/>
+    <w:bookmarkEnd w:id="109"/>
+    <w:bookmarkStart w:id="111" w:name="ref-Psych"/>
     <w:p>
       <w:pPr>
         <w:pStyle w:val="Bibliography"/>
       </w:pPr>
       <w:r>
-        <w:t xml:space="preserve">Wolf, E. J., Harrington, K. M., Clark, S. L., &amp; Miller, M. W. (2013). Sample size requirements for structural equation models: An evaluation of power, bias, and solution propriety.</w:t>
+        <w:t xml:space="preserve">William Revelle. (2025).</w:t>
       </w:r>
       <w:r>
         <w:t xml:space="preserve"> </w:t>
@@ -7433,10 +8060,31 @@
           <w:i/>
           <w:iCs/>
         </w:rPr>
-        <w:t xml:space="preserve">Educational and Psychological Measurement</w:t>
-      </w:r>
-      <w:r>
-        <w:t xml:space="preserve">,</w:t>
+        <w:t xml:space="preserve">Psych: Procedures for psychological, psychometric, and personality research</w:t>
+      </w:r>
+      <w:r>
+        <w:t xml:space="preserve">. Northwestern University.</w:t>
+      </w:r>
+      <w:r>
+        <w:t xml:space="preserve"> </w:t>
+      </w:r>
+      <w:hyperlink r:id="rId110">
+        <w:r>
+          <w:rPr>
+            <w:rStyle w:val="Hyperlink"/>
+          </w:rPr>
+          <w:t xml:space="preserve">https://CRAN.R-project.org/package=psych</w:t>
+        </w:r>
+      </w:hyperlink>
+    </w:p>
+    <w:bookmarkEnd w:id="111"/>
+    <w:bookmarkStart w:id="113" w:name="ref-Wolf2013"/>
+    <w:p>
+      <w:pPr>
+        <w:pStyle w:val="Bibliography"/>
+      </w:pPr>
+      <w:r>
+        <w:t xml:space="preserve">Wolf, E. J., Harrington, K. M., Clark, S. L., &amp; Miller, M. W. (2013). Sample size requirements for structural equation models: An evaluation of power, bias, and solution propriety.</w:t>
       </w:r>
       <w:r>
         <w:t xml:space="preserve"> </w:t>
@@ -7446,6 +8094,19 @@
           <w:i/>
           <w:iCs/>
         </w:rPr>
+        <w:t xml:space="preserve">Educational and Psychological Measurement</w:t>
+      </w:r>
+      <w:r>
+        <w:t xml:space="preserve">,</w:t>
+      </w:r>
+      <w:r>
+        <w:t xml:space="preserve"> </w:t>
+      </w:r>
+      <w:r>
+        <w:rPr>
+          <w:i/>
+          <w:iCs/>
+        </w:rPr>
         <w:t xml:space="preserve">73</w:t>
       </w:r>
       <w:r>
@@ -7454,7 +8115,7 @@
       <w:r>
         <w:t xml:space="preserve"> </w:t>
       </w:r>
-      <w:hyperlink r:id="rId100">
+      <w:hyperlink r:id="rId112">
         <w:r>
           <w:rPr>
             <w:rStyle w:val="Hyperlink"/>
@@ -7463,9 +8124,9 @@
         </w:r>
       </w:hyperlink>
     </w:p>
-    <w:bookmarkEnd w:id="101"/>
-    <w:bookmarkEnd w:id="102"/>
-    <w:bookmarkEnd w:id="103"/>
+    <w:bookmarkEnd w:id="113"/>
+    <w:bookmarkEnd w:id="114"/>
+    <w:bookmarkEnd w:id="115"/>
     <w:sectPr>
       <w:footnotePr>
         <w:numRestart w:val="eachSect"/>

</xml_diff>

<commit_message>
suppressing messages from psych functions
</commit_message>
<xml_diff>
--- a/DMX_1.docx
+++ b/DMX_1.docx
@@ -826,140 +826,6 @@
       </w:r>
       <w:r>
         <w:t xml:space="preserve">appears when an instrument is used in practice to take measures on a single design. The result will inevitable look like a psychometric response matrix and, given that publication rules (e.g. APA guidelines) often require to report test reliabilities, it may be tempting for the researcher to run a psychometric test on reliability. While the run-time fallacy does not have the same impact as development-time fallacies, it may cause confusion when a validated instrument seems to have poor reliability.</w:t>
-      </w:r>
-    </w:p>
-    <w:p>
-      <w:pPr>
-        <w:pStyle w:val="SourceCode"/>
-      </w:pPr>
-      <w:r>
-        <w:rPr>
-          <w:rStyle w:val="FunctionTok"/>
-        </w:rPr>
-        <w:t xml:space="preserve">library</w:t>
-      </w:r>
-      <w:r>
-        <w:rPr>
-          <w:rStyle w:val="NormalTok"/>
-        </w:rPr>
-        <w:t xml:space="preserve">(tidyverse)</w:t>
-      </w:r>
-      <w:r>
-        <w:br/>
-      </w:r>
-      <w:r>
-        <w:rPr>
-          <w:rStyle w:val="FunctionTok"/>
-        </w:rPr>
-        <w:t xml:space="preserve">library</w:t>
-      </w:r>
-      <w:r>
-        <w:rPr>
-          <w:rStyle w:val="NormalTok"/>
-        </w:rPr>
-        <w:t xml:space="preserve">(psych)</w:t>
-      </w:r>
-      <w:r>
-        <w:br/>
-      </w:r>
-      <w:r>
-        <w:rPr>
-          <w:rStyle w:val="FunctionTok"/>
-        </w:rPr>
-        <w:t xml:space="preserve">library</w:t>
-      </w:r>
-      <w:r>
-        <w:rPr>
-          <w:rStyle w:val="NormalTok"/>
-        </w:rPr>
-        <w:t xml:space="preserve">(mascutils)</w:t>
-      </w:r>
-      <w:r>
-        <w:br/>
-      </w:r>
-      <w:r>
-        <w:rPr>
-          <w:rStyle w:val="FunctionTok"/>
-        </w:rPr>
-        <w:t xml:space="preserve">library</w:t>
-      </w:r>
-      <w:r>
-        <w:rPr>
-          <w:rStyle w:val="NormalTok"/>
-        </w:rPr>
-        <w:t xml:space="preserve">(printr)</w:t>
-      </w:r>
-      <w:r>
-        <w:br/>
-      </w:r>
-      <w:r>
-        <w:rPr>
-          <w:rStyle w:val="CommentTok"/>
-        </w:rPr>
-        <w:t xml:space="preserve">#library(lavaan)</w:t>
-      </w:r>
-      <w:r>
-        <w:br/>
-      </w:r>
-      <w:r>
-        <w:rPr>
-          <w:rStyle w:val="FunctionTok"/>
-        </w:rPr>
-        <w:t xml:space="preserve">options</w:t>
-      </w:r>
-      <w:r>
-        <w:rPr>
-          <w:rStyle w:val="NormalTok"/>
-        </w:rPr>
-        <w:t xml:space="preserve">(</w:t>
-      </w:r>
-      <w:r>
-        <w:rPr>
-          <w:rStyle w:val="AttributeTok"/>
-        </w:rPr>
-        <w:t xml:space="preserve">mc.cores =</w:t>
-      </w:r>
-      <w:r>
-        <w:rPr>
-          <w:rStyle w:val="NormalTok"/>
-        </w:rPr>
-        <w:t xml:space="preserve"> </w:t>
-      </w:r>
-      <w:r>
-        <w:rPr>
-          <w:rStyle w:val="DecValTok"/>
-        </w:rPr>
-        <w:t xml:space="preserve">8</w:t>
-      </w:r>
-      <w:r>
-        <w:rPr>
-          <w:rStyle w:val="NormalTok"/>
-        </w:rPr>
-        <w:t xml:space="preserve">)</w:t>
-      </w:r>
-      <w:r>
-        <w:br/>
-      </w:r>
-      <w:r>
-        <w:br/>
-      </w:r>
-      <w:r>
-        <w:rPr>
-          <w:rStyle w:val="NormalTok"/>
-        </w:rPr>
-        <w:t xml:space="preserve">purp.analysis </w:t>
-      </w:r>
-      <w:r>
-        <w:rPr>
-          <w:rStyle w:val="OtherTok"/>
-        </w:rPr>
-        <w:t xml:space="preserve">&lt;-</w:t>
-      </w:r>
-      <w:r>
-        <w:rPr>
-          <w:rStyle w:val="NormalTok"/>
-        </w:rPr>
-        <w:t xml:space="preserve"> T</w:t>
       </w:r>
     </w:p>
     <w:bookmarkEnd w:id="27"/>
@@ -1042,35 +908,6 @@
         <w:t xml:space="preserve">).</w:t>
       </w:r>
     </w:p>
-    <w:p>
-      <w:pPr>
-        <w:pStyle w:val="SourceCode"/>
-      </w:pPr>
-      <w:r>
-        <w:rPr>
-          <w:rStyle w:val="VerbatimChar"/>
-        </w:rPr>
-        <w:t xml:space="preserve">Some items ( 1 ) were negatively correlated with the first principal component and </w:t>
-      </w:r>
-      <w:r>
-        <w:br/>
-      </w:r>
-      <w:r>
-        <w:rPr>
-          <w:rStyle w:val="VerbatimChar"/>
-        </w:rPr>
-        <w:t xml:space="preserve">probably should be reversed.  </w:t>
-      </w:r>
-      <w:r>
-        <w:br/>
-      </w:r>
-      <w:r>
-        <w:rPr>
-          <w:rStyle w:val="VerbatimChar"/>
-        </w:rPr>
-        <w:t xml:space="preserve">To do this, run the function again with the 'check.keys=TRUE' option</w:t>
-      </w:r>
-    </w:p>
     <w:tbl>
       <w:tblPr>
         <w:tblStyle w:val="Table"/>
@@ -1182,7 +1019,7 @@
               <w:jc w:val="right"/>
             </w:pPr>
             <w:r>
-              <w:t xml:space="preserve">0.0829783</w:t>
+              <w:t xml:space="preserve">0.107622</w:t>
             </w:r>
           </w:p>
         </w:tc>
@@ -1194,7 +1031,7 @@
               <w:jc w:val="right"/>
             </w:pPr>
             <w:r>
-              <w:t xml:space="preserve">-0.8213251</w:t>
+              <w:t xml:space="preserve">-0.5328659</w:t>
             </w:r>
           </w:p>
         </w:tc>
@@ -1206,7 +1043,7 @@
               <w:jc w:val="right"/>
             </w:pPr>
             <w:r>
-              <w:t xml:space="preserve">0.5569494</w:t>
+              <w:t xml:space="preserve">0.4691484</w:t>
             </w:r>
           </w:p>
         </w:tc>
@@ -1244,7 +1081,7 @@
               <w:jc w:val="right"/>
             </w:pPr>
             <w:r>
-              <w:t xml:space="preserve">0.9310051</w:t>
+              <w:t xml:space="preserve">0.923904</w:t>
             </w:r>
           </w:p>
         </w:tc>
@@ -1256,7 +1093,7 @@
               <w:jc w:val="right"/>
             </w:pPr>
             <w:r>
-              <w:t xml:space="preserve">0.8761495</w:t>
+              <w:t xml:space="preserve">0.8483610</w:t>
             </w:r>
           </w:p>
         </w:tc>
@@ -1268,7 +1105,7 @@
               <w:jc w:val="right"/>
             </w:pPr>
             <w:r>
-              <w:t xml:space="preserve">0.9614886</w:t>
+              <w:t xml:space="preserve">0.9649597</w:t>
             </w:r>
           </w:p>
         </w:tc>
@@ -1283,7 +1120,7 @@
       </w:r>
     </w:p>
     <w:bookmarkEnd w:id="30"/>
-    <w:bookmarkStart w:id="38" w:name="methods"/>
+    <w:bookmarkStart w:id="35" w:name="methods"/>
     <w:p>
       <w:pPr>
         <w:pStyle w:val="Heading1"/>
@@ -2611,7 +2448,7 @@
       </w:r>
     </w:p>
     <w:bookmarkEnd w:id="32"/>
-    <w:bookmarkStart w:id="36" w:name="participant-samples"/>
+    <w:bookmarkStart w:id="33" w:name="participant-samples"/>
     <w:p>
       <w:pPr>
         <w:pStyle w:val="Heading2"/>
@@ -2628,606 +2465,8 @@
         <w:t xml:space="preserve">Participants were sampled by convenience with sizes between between 25 and 45 and a strong over-representation of university students and their social circles.</w:t>
       </w:r>
     </w:p>
-    <w:p>
-      <w:pPr>
-        <w:pStyle w:val="BodyText"/>
-      </w:pPr>
-      <w:r>
-        <w:drawing>
-          <wp:inline>
-            <wp:extent cx="4620126" cy="3696101"/>
-            <wp:effectExtent b="0" l="0" r="0" t="0"/>
-            <wp:docPr descr="" title="" id="34" name="Picture"/>
-            <a:graphic>
-              <a:graphicData uri="http://schemas.openxmlformats.org/drawingml/2006/picture">
-                <pic:pic>
-                  <pic:nvPicPr>
-                    <pic:cNvPr descr="DMX_1_files/figure-docx/unnamed-chunk-6-1.png" id="35" name="Picture"/>
-                    <pic:cNvPicPr>
-                      <a:picLocks noChangeArrowheads="1" noChangeAspect="1"/>
-                    </pic:cNvPicPr>
-                  </pic:nvPicPr>
-                  <pic:blipFill>
-                    <a:blip r:embed="rId33"/>
-                    <a:stretch>
-                      <a:fillRect/>
-                    </a:stretch>
-                  </pic:blipFill>
-                  <pic:spPr bwMode="auto">
-                    <a:xfrm>
-                      <a:off x="0" y="0"/>
-                      <a:ext cx="4620126" cy="3696101"/>
-                    </a:xfrm>
-                    <a:prstGeom prst="rect">
-                      <a:avLst/>
-                    </a:prstGeom>
-                    <a:noFill/>
-                    <a:ln w="9525">
-                      <a:noFill/>
-                      <a:headEnd/>
-                      <a:tailEnd/>
-                    </a:ln>
-                  </pic:spPr>
-                </pic:pic>
-              </a:graphicData>
-            </a:graphic>
-          </wp:inline>
-        </w:drawing>
-      </w:r>
-    </w:p>
-    <w:p>
-      <w:pPr>
-        <w:pStyle w:val="SourceCode"/>
-      </w:pPr>
-      <w:r>
-        <w:rPr>
-          <w:rStyle w:val="NormalTok"/>
-        </w:rPr>
-        <w:t xml:space="preserve">D_1 </w:t>
-      </w:r>
-      <w:r>
-        <w:rPr>
-          <w:rStyle w:val="SpecialCharTok"/>
-        </w:rPr>
-        <w:t xml:space="preserve">|&gt;</w:t>
-      </w:r>
-      <w:r>
-        <w:rPr>
-          <w:rStyle w:val="NormalTok"/>
-        </w:rPr>
-        <w:t xml:space="preserve"> </w:t>
-      </w:r>
-      <w:r>
-        <w:br/>
-      </w:r>
-      <w:r>
-        <w:rPr>
-          <w:rStyle w:val="NormalTok"/>
-        </w:rPr>
-        <w:t xml:space="preserve">  </w:t>
-      </w:r>
-      <w:r>
-        <w:rPr>
-          <w:rStyle w:val="FunctionTok"/>
-        </w:rPr>
-        <w:t xml:space="preserve">distinct</w:t>
-      </w:r>
-      <w:r>
-        <w:rPr>
-          <w:rStyle w:val="NormalTok"/>
-        </w:rPr>
-        <w:t xml:space="preserve">(Scale, Design) </w:t>
-      </w:r>
-      <w:r>
-        <w:rPr>
-          <w:rStyle w:val="SpecialCharTok"/>
-        </w:rPr>
-        <w:t xml:space="preserve">|&gt;</w:t>
-      </w:r>
-      <w:r>
-        <w:rPr>
-          <w:rStyle w:val="NormalTok"/>
-        </w:rPr>
-        <w:t xml:space="preserve"> </w:t>
-      </w:r>
-      <w:r>
-        <w:br/>
-      </w:r>
-      <w:r>
-        <w:rPr>
-          <w:rStyle w:val="NormalTok"/>
-        </w:rPr>
-        <w:t xml:space="preserve">  </w:t>
-      </w:r>
-      <w:r>
-        <w:rPr>
-          <w:rStyle w:val="FunctionTok"/>
-        </w:rPr>
-        <w:t xml:space="preserve">group_by</w:t>
-      </w:r>
-      <w:r>
-        <w:rPr>
-          <w:rStyle w:val="NormalTok"/>
-        </w:rPr>
-        <w:t xml:space="preserve">(Scale) </w:t>
-      </w:r>
-      <w:r>
-        <w:rPr>
-          <w:rStyle w:val="SpecialCharTok"/>
-        </w:rPr>
-        <w:t xml:space="preserve">|&gt;</w:t>
-      </w:r>
-      <w:r>
-        <w:rPr>
-          <w:rStyle w:val="NormalTok"/>
-        </w:rPr>
-        <w:t xml:space="preserve"> </w:t>
-      </w:r>
-      <w:r>
-        <w:br/>
-      </w:r>
-      <w:r>
-        <w:rPr>
-          <w:rStyle w:val="NormalTok"/>
-        </w:rPr>
-        <w:t xml:space="preserve">  </w:t>
-      </w:r>
-      <w:r>
-        <w:rPr>
-          <w:rStyle w:val="FunctionTok"/>
-        </w:rPr>
-        <w:t xml:space="preserve">summarize</w:t>
-      </w:r>
-      <w:r>
-        <w:rPr>
-          <w:rStyle w:val="NormalTok"/>
-        </w:rPr>
-        <w:t xml:space="preserve">(</w:t>
-      </w:r>
-      <w:r>
-        <w:rPr>
-          <w:rStyle w:val="AttributeTok"/>
-        </w:rPr>
-        <w:t xml:space="preserve">n_Design =</w:t>
-      </w:r>
-      <w:r>
-        <w:rPr>
-          <w:rStyle w:val="NormalTok"/>
-        </w:rPr>
-        <w:t xml:space="preserve"> </w:t>
-      </w:r>
-      <w:r>
-        <w:rPr>
-          <w:rStyle w:val="FunctionTok"/>
-        </w:rPr>
-        <w:t xml:space="preserve">n</w:t>
-      </w:r>
-      <w:r>
-        <w:rPr>
-          <w:rStyle w:val="NormalTok"/>
-        </w:rPr>
-        <w:t xml:space="preserve">()) </w:t>
-      </w:r>
-      <w:r>
-        <w:rPr>
-          <w:rStyle w:val="SpecialCharTok"/>
-        </w:rPr>
-        <w:t xml:space="preserve">|&gt;</w:t>
-      </w:r>
-      <w:r>
-        <w:rPr>
-          <w:rStyle w:val="NormalTok"/>
-        </w:rPr>
-        <w:t xml:space="preserve"> </w:t>
-      </w:r>
-      <w:r>
-        <w:br/>
-      </w:r>
-      <w:r>
-        <w:rPr>
-          <w:rStyle w:val="NormalTok"/>
-        </w:rPr>
-        <w:t xml:space="preserve">  </w:t>
-      </w:r>
-      <w:r>
-        <w:rPr>
-          <w:rStyle w:val="FunctionTok"/>
-        </w:rPr>
-        <w:t xml:space="preserve">ungroup</w:t>
-      </w:r>
-      <w:r>
-        <w:rPr>
-          <w:rStyle w:val="NormalTok"/>
-        </w:rPr>
-        <w:t xml:space="preserve">() </w:t>
-      </w:r>
-      <w:r>
-        <w:rPr>
-          <w:rStyle w:val="SpecialCharTok"/>
-        </w:rPr>
-        <w:t xml:space="preserve">|&gt;</w:t>
-      </w:r>
-      <w:r>
-        <w:rPr>
-          <w:rStyle w:val="NormalTok"/>
-        </w:rPr>
-        <w:t xml:space="preserve"> </w:t>
-      </w:r>
-      <w:r>
-        <w:br/>
-      </w:r>
-      <w:r>
-        <w:rPr>
-          <w:rStyle w:val="NormalTok"/>
-        </w:rPr>
-        <w:t xml:space="preserve">  </w:t>
-      </w:r>
-      <w:r>
-        <w:rPr>
-          <w:rStyle w:val="FunctionTok"/>
-        </w:rPr>
-        <w:t xml:space="preserve">left_join</w:t>
-      </w:r>
-      <w:r>
-        <w:rPr>
-          <w:rStyle w:val="NormalTok"/>
-        </w:rPr>
-        <w:t xml:space="preserve">(D_1 </w:t>
-      </w:r>
-      <w:r>
-        <w:rPr>
-          <w:rStyle w:val="SpecialCharTok"/>
-        </w:rPr>
-        <w:t xml:space="preserve">|&gt;</w:t>
-      </w:r>
-      <w:r>
-        <w:rPr>
-          <w:rStyle w:val="NormalTok"/>
-        </w:rPr>
-        <w:t xml:space="preserve"> </w:t>
-      </w:r>
-      <w:r>
-        <w:br/>
-      </w:r>
-      <w:r>
-        <w:rPr>
-          <w:rStyle w:val="NormalTok"/>
-        </w:rPr>
-        <w:t xml:space="preserve">              </w:t>
-      </w:r>
-      <w:r>
-        <w:rPr>
-          <w:rStyle w:val="FunctionTok"/>
-        </w:rPr>
-        <w:t xml:space="preserve">distinct</w:t>
-      </w:r>
-      <w:r>
-        <w:rPr>
-          <w:rStyle w:val="NormalTok"/>
-        </w:rPr>
-        <w:t xml:space="preserve">(Scale, Part) </w:t>
-      </w:r>
-      <w:r>
-        <w:rPr>
-          <w:rStyle w:val="SpecialCharTok"/>
-        </w:rPr>
-        <w:t xml:space="preserve">|&gt;</w:t>
-      </w:r>
-      <w:r>
-        <w:rPr>
-          <w:rStyle w:val="NormalTok"/>
-        </w:rPr>
-        <w:t xml:space="preserve"> </w:t>
-      </w:r>
-      <w:r>
-        <w:br/>
-      </w:r>
-      <w:r>
-        <w:rPr>
-          <w:rStyle w:val="NormalTok"/>
-        </w:rPr>
-        <w:t xml:space="preserve">              </w:t>
-      </w:r>
-      <w:r>
-        <w:rPr>
-          <w:rStyle w:val="FunctionTok"/>
-        </w:rPr>
-        <w:t xml:space="preserve">group_by</w:t>
-      </w:r>
-      <w:r>
-        <w:rPr>
-          <w:rStyle w:val="NormalTok"/>
-        </w:rPr>
-        <w:t xml:space="preserve">(Scale) </w:t>
-      </w:r>
-      <w:r>
-        <w:rPr>
-          <w:rStyle w:val="SpecialCharTok"/>
-        </w:rPr>
-        <w:t xml:space="preserve">|&gt;</w:t>
-      </w:r>
-      <w:r>
-        <w:rPr>
-          <w:rStyle w:val="NormalTok"/>
-        </w:rPr>
-        <w:t xml:space="preserve"> </w:t>
-      </w:r>
-      <w:r>
-        <w:br/>
-      </w:r>
-      <w:r>
-        <w:rPr>
-          <w:rStyle w:val="NormalTok"/>
-        </w:rPr>
-        <w:t xml:space="preserve">              </w:t>
-      </w:r>
-      <w:r>
-        <w:rPr>
-          <w:rStyle w:val="FunctionTok"/>
-        </w:rPr>
-        <w:t xml:space="preserve">summarize</w:t>
-      </w:r>
-      <w:r>
-        <w:rPr>
-          <w:rStyle w:val="NormalTok"/>
-        </w:rPr>
-        <w:t xml:space="preserve">(</w:t>
-      </w:r>
-      <w:r>
-        <w:rPr>
-          <w:rStyle w:val="AttributeTok"/>
-        </w:rPr>
-        <w:t xml:space="preserve">n_Part =</w:t>
-      </w:r>
-      <w:r>
-        <w:rPr>
-          <w:rStyle w:val="NormalTok"/>
-        </w:rPr>
-        <w:t xml:space="preserve"> </w:t>
-      </w:r>
-      <w:r>
-        <w:rPr>
-          <w:rStyle w:val="FunctionTok"/>
-        </w:rPr>
-        <w:t xml:space="preserve">n</w:t>
-      </w:r>
-      <w:r>
-        <w:rPr>
-          <w:rStyle w:val="NormalTok"/>
-        </w:rPr>
-        <w:t xml:space="preserve">())</w:t>
-      </w:r>
-      <w:r>
-        <w:rPr>
-          <w:rStyle w:val="SpecialCharTok"/>
-        </w:rPr>
-        <w:t xml:space="preserve">|&gt;</w:t>
-      </w:r>
-      <w:r>
-        <w:rPr>
-          <w:rStyle w:val="NormalTok"/>
-        </w:rPr>
-        <w:t xml:space="preserve"> </w:t>
-      </w:r>
-      <w:r>
-        <w:br/>
-      </w:r>
-      <w:r>
-        <w:rPr>
-          <w:rStyle w:val="NormalTok"/>
-        </w:rPr>
-        <w:t xml:space="preserve">              </w:t>
-      </w:r>
-      <w:r>
-        <w:rPr>
-          <w:rStyle w:val="FunctionTok"/>
-        </w:rPr>
-        <w:t xml:space="preserve">ungroup</w:t>
-      </w:r>
-      <w:r>
-        <w:rPr>
-          <w:rStyle w:val="NormalTok"/>
-        </w:rPr>
-        <w:t xml:space="preserve">()) </w:t>
-      </w:r>
-      <w:r>
-        <w:rPr>
-          <w:rStyle w:val="SpecialCharTok"/>
-        </w:rPr>
-        <w:t xml:space="preserve">|&gt;</w:t>
-      </w:r>
-      <w:r>
-        <w:rPr>
-          <w:rStyle w:val="NormalTok"/>
-        </w:rPr>
-        <w:t xml:space="preserve"> </w:t>
-      </w:r>
-      <w:r>
-        <w:br/>
-      </w:r>
-      <w:r>
-        <w:rPr>
-          <w:rStyle w:val="NormalTok"/>
-        </w:rPr>
-        <w:t xml:space="preserve">  </w:t>
-      </w:r>
-      <w:r>
-        <w:rPr>
-          <w:rStyle w:val="FunctionTok"/>
-        </w:rPr>
-        <w:t xml:space="preserve">left_join</w:t>
-      </w:r>
-      <w:r>
-        <w:rPr>
-          <w:rStyle w:val="NormalTok"/>
-        </w:rPr>
-        <w:t xml:space="preserve">(D_1 </w:t>
-      </w:r>
-      <w:r>
-        <w:rPr>
-          <w:rStyle w:val="SpecialCharTok"/>
-        </w:rPr>
-        <w:t xml:space="preserve">|&gt;</w:t>
-      </w:r>
-      <w:r>
-        <w:rPr>
-          <w:rStyle w:val="NormalTok"/>
-        </w:rPr>
-        <w:t xml:space="preserve"> </w:t>
-      </w:r>
-      <w:r>
-        <w:br/>
-      </w:r>
-      <w:r>
-        <w:rPr>
-          <w:rStyle w:val="NormalTok"/>
-        </w:rPr>
-        <w:t xml:space="preserve">              </w:t>
-      </w:r>
-      <w:r>
-        <w:rPr>
-          <w:rStyle w:val="FunctionTok"/>
-        </w:rPr>
-        <w:t xml:space="preserve">group_by</w:t>
-      </w:r>
-      <w:r>
-        <w:rPr>
-          <w:rStyle w:val="NormalTok"/>
-        </w:rPr>
-        <w:t xml:space="preserve">(Scale) </w:t>
-      </w:r>
-      <w:r>
-        <w:rPr>
-          <w:rStyle w:val="SpecialCharTok"/>
-        </w:rPr>
-        <w:t xml:space="preserve">|&gt;</w:t>
-      </w:r>
-      <w:r>
-        <w:rPr>
-          <w:rStyle w:val="NormalTok"/>
-        </w:rPr>
-        <w:t xml:space="preserve"> </w:t>
-      </w:r>
-      <w:r>
-        <w:br/>
-      </w:r>
-      <w:r>
-        <w:rPr>
-          <w:rStyle w:val="NormalTok"/>
-        </w:rPr>
-        <w:t xml:space="preserve">              </w:t>
-      </w:r>
-      <w:r>
-        <w:rPr>
-          <w:rStyle w:val="FunctionTok"/>
-        </w:rPr>
-        <w:t xml:space="preserve">summarize</w:t>
-      </w:r>
-      <w:r>
-        <w:rPr>
-          <w:rStyle w:val="NormalTok"/>
-        </w:rPr>
-        <w:t xml:space="preserve">(</w:t>
-      </w:r>
-      <w:r>
-        <w:rPr>
-          <w:rStyle w:val="AttributeTok"/>
-        </w:rPr>
-        <w:t xml:space="preserve">n_Obs =</w:t>
-      </w:r>
-      <w:r>
-        <w:rPr>
-          <w:rStyle w:val="NormalTok"/>
-        </w:rPr>
-        <w:t xml:space="preserve"> </w:t>
-      </w:r>
-      <w:r>
-        <w:rPr>
-          <w:rStyle w:val="FunctionTok"/>
-        </w:rPr>
-        <w:t xml:space="preserve">n</w:t>
-      </w:r>
-      <w:r>
-        <w:rPr>
-          <w:rStyle w:val="NormalTok"/>
-        </w:rPr>
-        <w:t xml:space="preserve">())</w:t>
-      </w:r>
-      <w:r>
-        <w:rPr>
-          <w:rStyle w:val="SpecialCharTok"/>
-        </w:rPr>
-        <w:t xml:space="preserve">|&gt;</w:t>
-      </w:r>
-      <w:r>
-        <w:rPr>
-          <w:rStyle w:val="NormalTok"/>
-        </w:rPr>
-        <w:t xml:space="preserve"> </w:t>
-      </w:r>
-      <w:r>
-        <w:br/>
-      </w:r>
-      <w:r>
-        <w:rPr>
-          <w:rStyle w:val="NormalTok"/>
-        </w:rPr>
-        <w:t xml:space="preserve">              </w:t>
-      </w:r>
-      <w:r>
-        <w:rPr>
-          <w:rStyle w:val="FunctionTok"/>
-        </w:rPr>
-        <w:t xml:space="preserve">ungroup</w:t>
-      </w:r>
-      <w:r>
-        <w:rPr>
-          <w:rStyle w:val="NormalTok"/>
-        </w:rPr>
-        <w:t xml:space="preserve">()</w:t>
-      </w:r>
-      <w:r>
-        <w:br/>
-      </w:r>
-      <w:r>
-        <w:rPr>
-          <w:rStyle w:val="NormalTok"/>
-        </w:rPr>
-        <w:t xml:space="preserve">  )  </w:t>
-      </w:r>
-      <w:r>
-        <w:rPr>
-          <w:rStyle w:val="SpecialCharTok"/>
-        </w:rPr>
-        <w:t xml:space="preserve">|&gt;</w:t>
-      </w:r>
-      <w:r>
-        <w:rPr>
-          <w:rStyle w:val="NormalTok"/>
-        </w:rPr>
-        <w:t xml:space="preserve"> knitr</w:t>
-      </w:r>
-      <w:r>
-        <w:rPr>
-          <w:rStyle w:val="SpecialCharTok"/>
-        </w:rPr>
-        <w:t xml:space="preserve">::</w:t>
-      </w:r>
-      <w:r>
-        <w:rPr>
-          <w:rStyle w:val="FunctionTok"/>
-        </w:rPr>
-        <w:t xml:space="preserve">kable</w:t>
-      </w:r>
-      <w:r>
-        <w:rPr>
-          <w:rStyle w:val="NormalTok"/>
-        </w:rPr>
-        <w:t xml:space="preserve">()</w:t>
-      </w:r>
-    </w:p>
-    <w:bookmarkEnd w:id="36"/>
-    <w:bookmarkStart w:id="37" w:name="data-analysis"/>
+    <w:bookmarkEnd w:id="33"/>
+    <w:bookmarkStart w:id="34" w:name="data-analysis"/>
     <w:p>
       <w:pPr>
         <w:pStyle w:val="Heading2"/>
@@ -3350,9 +2589,9 @@
         <w:t xml:space="preserve">set to a factor-analytic model fitted by minimizing the residuals.</w:t>
       </w:r>
     </w:p>
-    <w:bookmarkEnd w:id="37"/>
-    <w:bookmarkEnd w:id="38"/>
-    <w:bookmarkStart w:id="68" w:name="results"/>
+    <w:bookmarkEnd w:id="34"/>
+    <w:bookmarkEnd w:id="35"/>
+    <w:bookmarkStart w:id="65" w:name="results"/>
     <w:p>
       <w:pPr>
         <w:pStyle w:val="Heading1"/>
@@ -3361,7 +2600,7 @@
         <w:t xml:space="preserve">Results</w:t>
       </w:r>
     </w:p>
-    <w:bookmarkStart w:id="43" w:name="scale-reliability"/>
+    <w:bookmarkStart w:id="40" w:name="scale-reliability"/>
     <w:p>
       <w:pPr>
         <w:pStyle w:val="Heading2"/>
@@ -3370,1106 +2609,6 @@
         <w:t xml:space="preserve">Scale reliability</w:t>
       </w:r>
     </w:p>
-    <w:p>
-      <w:pPr>
-        <w:pStyle w:val="SourceCode"/>
-      </w:pPr>
-      <w:r>
-        <w:rPr>
-          <w:rStyle w:val="VerbatimChar"/>
-        </w:rPr>
-        <w:t xml:space="preserve">Some items ( Att4 Att6 ) were negatively correlated with the first principal component and </w:t>
-      </w:r>
-      <w:r>
-        <w:br/>
-      </w:r>
-      <w:r>
-        <w:rPr>
-          <w:rStyle w:val="VerbatimChar"/>
-        </w:rPr>
-        <w:t xml:space="preserve">probably should be reversed.  </w:t>
-      </w:r>
-      <w:r>
-        <w:br/>
-      </w:r>
-      <w:r>
-        <w:rPr>
-          <w:rStyle w:val="VerbatimChar"/>
-        </w:rPr>
-        <w:t xml:space="preserve">To do this, run the function again with the 'check.keys=TRUE' option</w:t>
-      </w:r>
-    </w:p>
-    <w:tbl>
-      <w:tblPr>
-        <w:tblStyle w:val="Table"/>
-        <w:tblW w:type="auto" w:w="0"/>
-        <w:tblLook w:firstRow="1" w:lastRow="0" w:firstColumn="0" w:lastColumn="0" w:noHBand="0" w:noVBand="0" w:val="0020"/>
-      </w:tblPr>
-      <w:tblGrid>
-        <w:gridCol w:w="1584"/>
-        <w:gridCol w:w="1584"/>
-        <w:gridCol w:w="1584"/>
-        <w:gridCol w:w="1584"/>
-        <w:gridCol w:w="1584"/>
-      </w:tblGrid>
-      <w:tr>
-        <w:trPr>
-          <w:tblHeader w:val="on"/>
-        </w:trPr>
-        <w:tc>
-          <w:tcPr/>
-          <w:p>
-            <w:pPr>
-              <w:pStyle w:val="Compact"/>
-              <w:jc w:val="left"/>
-            </w:pPr>
-            <w:r>
-              <w:t xml:space="preserve">Scale</w:t>
-            </w:r>
-          </w:p>
-        </w:tc>
-        <w:tc>
-          <w:tcPr/>
-          <w:p>
-            <w:pPr>
-              <w:pStyle w:val="Compact"/>
-              <w:jc w:val="left"/>
-            </w:pPr>
-            <w:r>
-              <w:t xml:space="preserve">Perspective</w:t>
-            </w:r>
-          </w:p>
-        </w:tc>
-        <w:tc>
-          <w:tcPr/>
-          <w:p>
-            <w:pPr>
-              <w:pStyle w:val="Compact"/>
-              <w:jc w:val="right"/>
-            </w:pPr>
-            <w:r>
-              <w:t xml:space="preserve">center</w:t>
-            </w:r>
-          </w:p>
-        </w:tc>
-        <w:tc>
-          <w:tcPr/>
-          <w:p>
-            <w:pPr>
-              <w:pStyle w:val="Compact"/>
-              <w:jc w:val="right"/>
-            </w:pPr>
-            <w:r>
-              <w:t xml:space="preserve">lower</w:t>
-            </w:r>
-          </w:p>
-        </w:tc>
-        <w:tc>
-          <w:tcPr/>
-          <w:p>
-            <w:pPr>
-              <w:pStyle w:val="Compact"/>
-              <w:jc w:val="right"/>
-            </w:pPr>
-            <w:r>
-              <w:t xml:space="preserve">upper</w:t>
-            </w:r>
-          </w:p>
-        </w:tc>
-      </w:tr>
-      <w:tr>
-        <w:tc>
-          <w:tcPr/>
-          <w:p>
-            <w:pPr>
-              <w:pStyle w:val="Compact"/>
-              <w:jc w:val="left"/>
-            </w:pPr>
-            <w:r>
-              <w:t xml:space="preserve">Attractiveness</w:t>
-            </w:r>
-          </w:p>
-        </w:tc>
-        <w:tc>
-          <w:tcPr/>
-          <w:p>
-            <w:pPr>
-              <w:pStyle w:val="Compact"/>
-              <w:jc w:val="left"/>
-            </w:pPr>
-            <w:r>
-              <w:t xml:space="preserve">designometric</w:t>
-            </w:r>
-          </w:p>
-        </w:tc>
-        <w:tc>
-          <w:tcPr/>
-          <w:p>
-            <w:pPr>
-              <w:pStyle w:val="Compact"/>
-              <w:jc w:val="right"/>
-            </w:pPr>
-            <w:r>
-              <w:t xml:space="preserve">0.6262575</w:t>
-            </w:r>
-          </w:p>
-        </w:tc>
-        <w:tc>
-          <w:tcPr/>
-          <w:p>
-            <w:pPr>
-              <w:pStyle w:val="Compact"/>
-              <w:jc w:val="right"/>
-            </w:pPr>
-            <w:r>
-              <w:t xml:space="preserve">0.3968968</w:t>
-            </w:r>
-          </w:p>
-        </w:tc>
-        <w:tc>
-          <w:tcPr/>
-          <w:p>
-            <w:pPr>
-              <w:pStyle w:val="Compact"/>
-              <w:jc w:val="right"/>
-            </w:pPr>
-            <w:r>
-              <w:t xml:space="preserve">0.7534362</w:t>
-            </w:r>
-          </w:p>
-        </w:tc>
-      </w:tr>
-      <w:tr>
-        <w:tc>
-          <w:tcPr/>
-          <w:p>
-            <w:pPr>
-              <w:pStyle w:val="Compact"/>
-              <w:jc w:val="left"/>
-            </w:pPr>
-            <w:r>
-              <w:t xml:space="preserve">Attractiveness</w:t>
-            </w:r>
-          </w:p>
-        </w:tc>
-        <w:tc>
-          <w:tcPr/>
-          <w:p>
-            <w:pPr>
-              <w:pStyle w:val="Compact"/>
-              <w:jc w:val="left"/>
-            </w:pPr>
-            <w:r>
-              <w:t xml:space="preserve">psychometric</w:t>
-            </w:r>
-          </w:p>
-        </w:tc>
-        <w:tc>
-          <w:tcPr/>
-          <w:p>
-            <w:pPr>
-              <w:pStyle w:val="Compact"/>
-              <w:jc w:val="right"/>
-            </w:pPr>
-            <w:r>
-              <w:t xml:space="preserve">0.3493274</w:t>
-            </w:r>
-          </w:p>
-        </w:tc>
-        <w:tc>
-          <w:tcPr/>
-          <w:p>
-            <w:pPr>
-              <w:pStyle w:val="Compact"/>
-              <w:jc w:val="right"/>
-            </w:pPr>
-            <w:r>
-              <w:t xml:space="preserve">-0.0799348</w:t>
-            </w:r>
-          </w:p>
-        </w:tc>
-        <w:tc>
-          <w:tcPr/>
-          <w:p>
-            <w:pPr>
-              <w:pStyle w:val="Compact"/>
-              <w:jc w:val="right"/>
-            </w:pPr>
-            <w:r>
-              <w:t xml:space="preserve">0.6250488</w:t>
-            </w:r>
-          </w:p>
-        </w:tc>
-      </w:tr>
-      <w:tr>
-        <w:tc>
-          <w:tcPr/>
-          <w:p>
-            <w:pPr>
-              <w:pStyle w:val="Compact"/>
-              <w:jc w:val="left"/>
-            </w:pPr>
-            <w:r>
-              <w:t xml:space="preserve">Beauty</w:t>
-            </w:r>
-          </w:p>
-        </w:tc>
-        <w:tc>
-          <w:tcPr/>
-          <w:p>
-            <w:pPr>
-              <w:pStyle w:val="Compact"/>
-              <w:jc w:val="left"/>
-            </w:pPr>
-            <w:r>
-              <w:t xml:space="preserve">designometric</w:t>
-            </w:r>
-          </w:p>
-        </w:tc>
-        <w:tc>
-          <w:tcPr/>
-          <w:p>
-            <w:pPr>
-              <w:pStyle w:val="Compact"/>
-              <w:jc w:val="right"/>
-            </w:pPr>
-            <w:r>
-              <w:t xml:space="preserve">0.9691754</w:t>
-            </w:r>
-          </w:p>
-        </w:tc>
-        <w:tc>
-          <w:tcPr/>
-          <w:p>
-            <w:pPr>
-              <w:pStyle w:val="Compact"/>
-              <w:jc w:val="right"/>
-            </w:pPr>
-            <w:r>
-              <w:t xml:space="preserve">0.9572392</w:t>
-            </w:r>
-          </w:p>
-        </w:tc>
-        <w:tc>
-          <w:tcPr/>
-          <w:p>
-            <w:pPr>
-              <w:pStyle w:val="Compact"/>
-              <w:jc w:val="right"/>
-            </w:pPr>
-            <w:r>
-              <w:t xml:space="preserve">0.9786002</w:t>
-            </w:r>
-          </w:p>
-        </w:tc>
-      </w:tr>
-      <w:tr>
-        <w:tc>
-          <w:tcPr/>
-          <w:p>
-            <w:pPr>
-              <w:pStyle w:val="Compact"/>
-              <w:jc w:val="left"/>
-            </w:pPr>
-            <w:r>
-              <w:t xml:space="preserve">Beauty</w:t>
-            </w:r>
-          </w:p>
-        </w:tc>
-        <w:tc>
-          <w:tcPr/>
-          <w:p>
-            <w:pPr>
-              <w:pStyle w:val="Compact"/>
-              <w:jc w:val="left"/>
-            </w:pPr>
-            <w:r>
-              <w:t xml:space="preserve">psychometric</w:t>
-            </w:r>
-          </w:p>
-        </w:tc>
-        <w:tc>
-          <w:tcPr/>
-          <w:p>
-            <w:pPr>
-              <w:pStyle w:val="Compact"/>
-              <w:jc w:val="right"/>
-            </w:pPr>
-            <w:r>
-              <w:t xml:space="preserve">0.5912002</w:t>
-            </w:r>
-          </w:p>
-        </w:tc>
-        <w:tc>
-          <w:tcPr/>
-          <w:p>
-            <w:pPr>
-              <w:pStyle w:val="Compact"/>
-              <w:jc w:val="right"/>
-            </w:pPr>
-            <w:r>
-              <w:t xml:space="preserve">0.3022487</w:t>
-            </w:r>
-          </w:p>
-        </w:tc>
-        <w:tc>
-          <w:tcPr/>
-          <w:p>
-            <w:pPr>
-              <w:pStyle w:val="Compact"/>
-              <w:jc w:val="right"/>
-            </w:pPr>
-            <w:r>
-              <w:t xml:space="preserve">0.7594905</w:t>
-            </w:r>
-          </w:p>
-        </w:tc>
-      </w:tr>
-      <w:tr>
-        <w:tc>
-          <w:tcPr/>
-          <w:p>
-            <w:pPr>
-              <w:pStyle w:val="Compact"/>
-              <w:jc w:val="left"/>
-            </w:pPr>
-            <w:r>
-              <w:t xml:space="preserve">Credib</w:t>
-            </w:r>
-          </w:p>
-        </w:tc>
-        <w:tc>
-          <w:tcPr/>
-          <w:p>
-            <w:pPr>
-              <w:pStyle w:val="Compact"/>
-              <w:jc w:val="left"/>
-            </w:pPr>
-            <w:r>
-              <w:t xml:space="preserve">designometric</w:t>
-            </w:r>
-          </w:p>
-        </w:tc>
-        <w:tc>
-          <w:tcPr/>
-          <w:p>
-            <w:pPr>
-              <w:pStyle w:val="Compact"/>
-              <w:jc w:val="right"/>
-            </w:pPr>
-            <w:r>
-              <w:t xml:space="preserve">0.5877316</w:t>
-            </w:r>
-          </w:p>
-        </w:tc>
-        <w:tc>
-          <w:tcPr/>
-          <w:p>
-            <w:pPr>
-              <w:pStyle w:val="Compact"/>
-              <w:jc w:val="right"/>
-            </w:pPr>
-            <w:r>
-              <w:t xml:space="preserve">0.3657634</w:t>
-            </w:r>
-          </w:p>
-        </w:tc>
-        <w:tc>
-          <w:tcPr/>
-          <w:p>
-            <w:pPr>
-              <w:pStyle w:val="Compact"/>
-              <w:jc w:val="right"/>
-            </w:pPr>
-            <w:r>
-              <w:t xml:space="preserve">0.7505330</w:t>
-            </w:r>
-          </w:p>
-        </w:tc>
-      </w:tr>
-      <w:tr>
-        <w:tc>
-          <w:tcPr/>
-          <w:p>
-            <w:pPr>
-              <w:pStyle w:val="Compact"/>
-              <w:jc w:val="left"/>
-            </w:pPr>
-            <w:r>
-              <w:t xml:space="preserve">Credib</w:t>
-            </w:r>
-          </w:p>
-        </w:tc>
-        <w:tc>
-          <w:tcPr/>
-          <w:p>
-            <w:pPr>
-              <w:pStyle w:val="Compact"/>
-              <w:jc w:val="left"/>
-            </w:pPr>
-            <w:r>
-              <w:t xml:space="preserve">psychometric</w:t>
-            </w:r>
-          </w:p>
-        </w:tc>
-        <w:tc>
-          <w:tcPr/>
-          <w:p>
-            <w:pPr>
-              <w:pStyle w:val="Compact"/>
-              <w:jc w:val="right"/>
-            </w:pPr>
-            <w:r>
-              <w:t xml:space="preserve">0.4385623</w:t>
-            </w:r>
-          </w:p>
-        </w:tc>
-        <w:tc>
-          <w:tcPr/>
-          <w:p>
-            <w:pPr>
-              <w:pStyle w:val="Compact"/>
-              <w:jc w:val="right"/>
-            </w:pPr>
-            <w:r>
-              <w:t xml:space="preserve">-0.1895393</w:t>
-            </w:r>
-          </w:p>
-        </w:tc>
-        <w:tc>
-          <w:tcPr/>
-          <w:p>
-            <w:pPr>
-              <w:pStyle w:val="Compact"/>
-              <w:jc w:val="right"/>
-            </w:pPr>
-            <w:r>
-              <w:t xml:space="preserve">0.6983153</w:t>
-            </w:r>
-          </w:p>
-        </w:tc>
-      </w:tr>
-      <w:tr>
-        <w:tc>
-          <w:tcPr/>
-          <w:p>
-            <w:pPr>
-              <w:pStyle w:val="Compact"/>
-              <w:jc w:val="left"/>
-            </w:pPr>
-            <w:r>
-              <w:t xml:space="preserve">HQI</w:t>
-            </w:r>
-          </w:p>
-        </w:tc>
-        <w:tc>
-          <w:tcPr/>
-          <w:p>
-            <w:pPr>
-              <w:pStyle w:val="Compact"/>
-              <w:jc w:val="left"/>
-            </w:pPr>
-            <w:r>
-              <w:t xml:space="preserve">designometric</w:t>
-            </w:r>
-          </w:p>
-        </w:tc>
-        <w:tc>
-          <w:tcPr/>
-          <w:p>
-            <w:pPr>
-              <w:pStyle w:val="Compact"/>
-              <w:jc w:val="right"/>
-            </w:pPr>
-            <w:r>
-              <w:t xml:space="preserve">0.6866673</w:t>
-            </w:r>
-          </w:p>
-        </w:tc>
-        <w:tc>
-          <w:tcPr/>
-          <w:p>
-            <w:pPr>
-              <w:pStyle w:val="Compact"/>
-              <w:jc w:val="right"/>
-            </w:pPr>
-            <w:r>
-              <w:t xml:space="preserve">0.5630141</w:t>
-            </w:r>
-          </w:p>
-        </w:tc>
-        <w:tc>
-          <w:tcPr/>
-          <w:p>
-            <w:pPr>
-              <w:pStyle w:val="Compact"/>
-              <w:jc w:val="right"/>
-            </w:pPr>
-            <w:r>
-              <w:t xml:space="preserve">0.7901964</w:t>
-            </w:r>
-          </w:p>
-        </w:tc>
-      </w:tr>
-      <w:tr>
-        <w:tc>
-          <w:tcPr/>
-          <w:p>
-            <w:pPr>
-              <w:pStyle w:val="Compact"/>
-              <w:jc w:val="left"/>
-            </w:pPr>
-            <w:r>
-              <w:t xml:space="preserve">HQI</w:t>
-            </w:r>
-          </w:p>
-        </w:tc>
-        <w:tc>
-          <w:tcPr/>
-          <w:p>
-            <w:pPr>
-              <w:pStyle w:val="Compact"/>
-              <w:jc w:val="left"/>
-            </w:pPr>
-            <w:r>
-              <w:t xml:space="preserve">psychometric</w:t>
-            </w:r>
-          </w:p>
-        </w:tc>
-        <w:tc>
-          <w:tcPr/>
-          <w:p>
-            <w:pPr>
-              <w:pStyle w:val="Compact"/>
-              <w:jc w:val="right"/>
-            </w:pPr>
-            <w:r>
-              <w:t xml:space="preserve">0.6377301</w:t>
-            </w:r>
-          </w:p>
-        </w:tc>
-        <w:tc>
-          <w:tcPr/>
-          <w:p>
-            <w:pPr>
-              <w:pStyle w:val="Compact"/>
-              <w:jc w:val="right"/>
-            </w:pPr>
-            <w:r>
-              <w:t xml:space="preserve">0.1344088</w:t>
-            </w:r>
-          </w:p>
-        </w:tc>
-        <w:tc>
-          <w:tcPr/>
-          <w:p>
-            <w:pPr>
-              <w:pStyle w:val="Compact"/>
-              <w:jc w:val="right"/>
-            </w:pPr>
-            <w:r>
-              <w:t xml:space="preserve">0.8554820</w:t>
-            </w:r>
-          </w:p>
-        </w:tc>
-      </w:tr>
-      <w:tr>
-        <w:tc>
-          <w:tcPr/>
-          <w:p>
-            <w:pPr>
-              <w:pStyle w:val="Compact"/>
-              <w:jc w:val="left"/>
-            </w:pPr>
-            <w:r>
-              <w:t xml:space="preserve">HQS</w:t>
-            </w:r>
-          </w:p>
-        </w:tc>
-        <w:tc>
-          <w:tcPr/>
-          <w:p>
-            <w:pPr>
-              <w:pStyle w:val="Compact"/>
-              <w:jc w:val="left"/>
-            </w:pPr>
-            <w:r>
-              <w:t xml:space="preserve">designometric</w:t>
-            </w:r>
-          </w:p>
-        </w:tc>
-        <w:tc>
-          <w:tcPr/>
-          <w:p>
-            <w:pPr>
-              <w:pStyle w:val="Compact"/>
-              <w:jc w:val="right"/>
-            </w:pPr>
-            <w:r>
-              <w:t xml:space="preserve">0.7312659</w:t>
-            </w:r>
-          </w:p>
-        </w:tc>
-        <w:tc>
-          <w:tcPr/>
-          <w:p>
-            <w:pPr>
-              <w:pStyle w:val="Compact"/>
-              <w:jc w:val="right"/>
-            </w:pPr>
-            <w:r>
-              <w:t xml:space="preserve">0.6243172</w:t>
-            </w:r>
-          </w:p>
-        </w:tc>
-        <w:tc>
-          <w:tcPr/>
-          <w:p>
-            <w:pPr>
-              <w:pStyle w:val="Compact"/>
-              <w:jc w:val="right"/>
-            </w:pPr>
-            <w:r>
-              <w:t xml:space="preserve">0.8284638</w:t>
-            </w:r>
-          </w:p>
-        </w:tc>
-      </w:tr>
-      <w:tr>
-        <w:tc>
-          <w:tcPr/>
-          <w:p>
-            <w:pPr>
-              <w:pStyle w:val="Compact"/>
-              <w:jc w:val="left"/>
-            </w:pPr>
-            <w:r>
-              <w:t xml:space="preserve">HQS</w:t>
-            </w:r>
-          </w:p>
-        </w:tc>
-        <w:tc>
-          <w:tcPr/>
-          <w:p>
-            <w:pPr>
-              <w:pStyle w:val="Compact"/>
-              <w:jc w:val="left"/>
-            </w:pPr>
-            <w:r>
-              <w:t xml:space="preserve">psychometric</w:t>
-            </w:r>
-          </w:p>
-        </w:tc>
-        <w:tc>
-          <w:tcPr/>
-          <w:p>
-            <w:pPr>
-              <w:pStyle w:val="Compact"/>
-              <w:jc w:val="right"/>
-            </w:pPr>
-            <w:r>
-              <w:t xml:space="preserve">0.7035217</w:t>
-            </w:r>
-          </w:p>
-        </w:tc>
-        <w:tc>
-          <w:tcPr/>
-          <w:p>
-            <w:pPr>
-              <w:pStyle w:val="Compact"/>
-              <w:jc w:val="right"/>
-            </w:pPr>
-            <w:r>
-              <w:t xml:space="preserve">0.3937996</w:t>
-            </w:r>
-          </w:p>
-        </w:tc>
-        <w:tc>
-          <w:tcPr/>
-          <w:p>
-            <w:pPr>
-              <w:pStyle w:val="Compact"/>
-              <w:jc w:val="right"/>
-            </w:pPr>
-            <w:r>
-              <w:t xml:space="preserve">0.8539470</w:t>
-            </w:r>
-          </w:p>
-        </w:tc>
-      </w:tr>
-      <w:tr>
-        <w:tc>
-          <w:tcPr/>
-          <w:p>
-            <w:pPr>
-              <w:pStyle w:val="Compact"/>
-              <w:jc w:val="left"/>
-            </w:pPr>
-            <w:r>
-              <w:t xml:space="preserve">Hedonism</w:t>
-            </w:r>
-          </w:p>
-        </w:tc>
-        <w:tc>
-          <w:tcPr/>
-          <w:p>
-            <w:pPr>
-              <w:pStyle w:val="Compact"/>
-              <w:jc w:val="left"/>
-            </w:pPr>
-            <w:r>
-              <w:t xml:space="preserve">designometric</w:t>
-            </w:r>
-          </w:p>
-        </w:tc>
-        <w:tc>
-          <w:tcPr/>
-          <w:p>
-            <w:pPr>
-              <w:pStyle w:val="Compact"/>
-              <w:jc w:val="right"/>
-            </w:pPr>
-            <w:r>
-              <w:t xml:space="preserve">0.9672357</w:t>
-            </w:r>
-          </w:p>
-        </w:tc>
-        <w:tc>
-          <w:tcPr/>
-          <w:p>
-            <w:pPr>
-              <w:pStyle w:val="Compact"/>
-              <w:jc w:val="right"/>
-            </w:pPr>
-            <w:r>
-              <w:t xml:space="preserve">0.9520666</w:t>
-            </w:r>
-          </w:p>
-        </w:tc>
-        <w:tc>
-          <w:tcPr/>
-          <w:p>
-            <w:pPr>
-              <w:pStyle w:val="Compact"/>
-              <w:jc w:val="right"/>
-            </w:pPr>
-            <w:r>
-              <w:t xml:space="preserve">0.9783741</w:t>
-            </w:r>
-          </w:p>
-        </w:tc>
-      </w:tr>
-      <w:tr>
-        <w:tc>
-          <w:tcPr/>
-          <w:p>
-            <w:pPr>
-              <w:pStyle w:val="Compact"/>
-              <w:jc w:val="left"/>
-            </w:pPr>
-            <w:r>
-              <w:t xml:space="preserve">Hedonism</w:t>
-            </w:r>
-          </w:p>
-        </w:tc>
-        <w:tc>
-          <w:tcPr/>
-          <w:p>
-            <w:pPr>
-              <w:pStyle w:val="Compact"/>
-              <w:jc w:val="left"/>
-            </w:pPr>
-            <w:r>
-              <w:t xml:space="preserve">psychometric</w:t>
-            </w:r>
-          </w:p>
-        </w:tc>
-        <w:tc>
-          <w:tcPr/>
-          <w:p>
-            <w:pPr>
-              <w:pStyle w:val="Compact"/>
-              <w:jc w:val="right"/>
-            </w:pPr>
-            <w:r>
-              <w:t xml:space="preserve">0.6092398</w:t>
-            </w:r>
-          </w:p>
-        </w:tc>
-        <w:tc>
-          <w:tcPr/>
-          <w:p>
-            <w:pPr>
-              <w:pStyle w:val="Compact"/>
-              <w:jc w:val="right"/>
-            </w:pPr>
-            <w:r>
-              <w:t xml:space="preserve">0.3789795</w:t>
-            </w:r>
-          </w:p>
-        </w:tc>
-        <w:tc>
-          <w:tcPr/>
-          <w:p>
-            <w:pPr>
-              <w:pStyle w:val="Compact"/>
-              <w:jc w:val="right"/>
-            </w:pPr>
-            <w:r>
-              <w:t xml:space="preserve">0.7584401</w:t>
-            </w:r>
-          </w:p>
-        </w:tc>
-      </w:tr>
-      <w:tr>
-        <w:tc>
-          <w:tcPr/>
-          <w:p>
-            <w:pPr>
-              <w:pStyle w:val="Compact"/>
-              <w:jc w:val="left"/>
-            </w:pPr>
-            <w:r>
-              <w:t xml:space="preserve">Usability</w:t>
-            </w:r>
-          </w:p>
-        </w:tc>
-        <w:tc>
-          <w:tcPr/>
-          <w:p>
-            <w:pPr>
-              <w:pStyle w:val="Compact"/>
-              <w:jc w:val="left"/>
-            </w:pPr>
-            <w:r>
-              <w:t xml:space="preserve">designometric</w:t>
-            </w:r>
-          </w:p>
-        </w:tc>
-        <w:tc>
-          <w:tcPr/>
-          <w:p>
-            <w:pPr>
-              <w:pStyle w:val="Compact"/>
-              <w:jc w:val="right"/>
-            </w:pPr>
-            <w:r>
-              <w:t xml:space="preserve">0.8665241</w:t>
-            </w:r>
-          </w:p>
-        </w:tc>
-        <w:tc>
-          <w:tcPr/>
-          <w:p>
-            <w:pPr>
-              <w:pStyle w:val="Compact"/>
-              <w:jc w:val="right"/>
-            </w:pPr>
-            <w:r>
-              <w:t xml:space="preserve">0.7875873</w:t>
-            </w:r>
-          </w:p>
-        </w:tc>
-        <w:tc>
-          <w:tcPr/>
-          <w:p>
-            <w:pPr>
-              <w:pStyle w:val="Compact"/>
-              <w:jc w:val="right"/>
-            </w:pPr>
-            <w:r>
-              <w:t xml:space="preserve">0.9198792</w:t>
-            </w:r>
-          </w:p>
-        </w:tc>
-      </w:tr>
-      <w:tr>
-        <w:tc>
-          <w:tcPr/>
-          <w:p>
-            <w:pPr>
-              <w:pStyle w:val="Compact"/>
-              <w:jc w:val="left"/>
-            </w:pPr>
-            <w:r>
-              <w:t xml:space="preserve">Usability</w:t>
-            </w:r>
-          </w:p>
-        </w:tc>
-        <w:tc>
-          <w:tcPr/>
-          <w:p>
-            <w:pPr>
-              <w:pStyle w:val="Compact"/>
-              <w:jc w:val="left"/>
-            </w:pPr>
-            <w:r>
-              <w:t xml:space="preserve">psychometric</w:t>
-            </w:r>
-          </w:p>
-        </w:tc>
-        <w:tc>
-          <w:tcPr/>
-          <w:p>
-            <w:pPr>
-              <w:pStyle w:val="Compact"/>
-              <w:jc w:val="right"/>
-            </w:pPr>
-            <w:r>
-              <w:t xml:space="preserve">0.6442126</w:t>
-            </w:r>
-          </w:p>
-        </w:tc>
-        <w:tc>
-          <w:tcPr/>
-          <w:p>
-            <w:pPr>
-              <w:pStyle w:val="Compact"/>
-              <w:jc w:val="right"/>
-            </w:pPr>
-            <w:r>
-              <w:t xml:space="preserve">0.4281737</w:t>
-            </w:r>
-          </w:p>
-        </w:tc>
-        <w:tc>
-          <w:tcPr/>
-          <w:p>
-            <w:pPr>
-              <w:pStyle w:val="Compact"/>
-              <w:jc w:val="right"/>
-            </w:pPr>
-            <w:r>
-              <w:t xml:space="preserve">0.8038475</w:t>
-            </w:r>
-          </w:p>
-        </w:tc>
-      </w:tr>
-      <w:tr>
-        <w:tc>
-          <w:tcPr/>
-          <w:p>
-            <w:pPr>
-              <w:pStyle w:val="Compact"/>
-              <w:jc w:val="left"/>
-            </w:pPr>
-            <w:r>
-              <w:t xml:space="preserve">nEeriness</w:t>
-            </w:r>
-          </w:p>
-        </w:tc>
-        <w:tc>
-          <w:tcPr/>
-          <w:p>
-            <w:pPr>
-              <w:pStyle w:val="Compact"/>
-              <w:jc w:val="left"/>
-            </w:pPr>
-            <w:r>
-              <w:t xml:space="preserve">designometric</w:t>
-            </w:r>
-          </w:p>
-        </w:tc>
-        <w:tc>
-          <w:tcPr/>
-          <w:p>
-            <w:pPr>
-              <w:pStyle w:val="Compact"/>
-              <w:jc w:val="right"/>
-            </w:pPr>
-            <w:r>
-              <w:t xml:space="preserve">0.8820027</w:t>
-            </w:r>
-          </w:p>
-        </w:tc>
-        <w:tc>
-          <w:tcPr/>
-          <w:p>
-            <w:pPr>
-              <w:pStyle w:val="Compact"/>
-              <w:jc w:val="right"/>
-            </w:pPr>
-            <w:r>
-              <w:t xml:space="preserve">0.8452073</w:t>
-            </w:r>
-          </w:p>
-        </w:tc>
-        <w:tc>
-          <w:tcPr/>
-          <w:p>
-            <w:pPr>
-              <w:pStyle w:val="Compact"/>
-              <w:jc w:val="right"/>
-            </w:pPr>
-            <w:r>
-              <w:t xml:space="preserve">0.9115310</w:t>
-            </w:r>
-          </w:p>
-        </w:tc>
-      </w:tr>
-      <w:tr>
-        <w:tc>
-          <w:tcPr/>
-          <w:p>
-            <w:pPr>
-              <w:pStyle w:val="Compact"/>
-              <w:jc w:val="left"/>
-            </w:pPr>
-            <w:r>
-              <w:t xml:space="preserve">nEeriness</w:t>
-            </w:r>
-          </w:p>
-        </w:tc>
-        <w:tc>
-          <w:tcPr/>
-          <w:p>
-            <w:pPr>
-              <w:pStyle w:val="Compact"/>
-              <w:jc w:val="left"/>
-            </w:pPr>
-            <w:r>
-              <w:t xml:space="preserve">psychometric</w:t>
-            </w:r>
-          </w:p>
-        </w:tc>
-        <w:tc>
-          <w:tcPr/>
-          <w:p>
-            <w:pPr>
-              <w:pStyle w:val="Compact"/>
-              <w:jc w:val="right"/>
-            </w:pPr>
-            <w:r>
-              <w:t xml:space="preserve">0.8065574</w:t>
-            </w:r>
-          </w:p>
-        </w:tc>
-        <w:tc>
-          <w:tcPr/>
-          <w:p>
-            <w:pPr>
-              <w:pStyle w:val="Compact"/>
-              <w:jc w:val="right"/>
-            </w:pPr>
-            <w:r>
-              <w:t xml:space="preserve">0.7172495</w:t>
-            </w:r>
-          </w:p>
-        </w:tc>
-        <w:tc>
-          <w:tcPr/>
-          <w:p>
-            <w:pPr>
-              <w:pStyle w:val="Compact"/>
-              <w:jc w:val="right"/>
-            </w:pPr>
-            <w:r>
-              <w:t xml:space="preserve">0.8691492</w:t>
-            </w:r>
-          </w:p>
-        </w:tc>
-      </w:tr>
-    </w:tbl>
     <w:tbl>
       <w:tblPr>
         <w:tblStyle w:val="Table"/>
@@ -4483,7 +2622,7 @@
       <w:tr>
         <w:tc>
           <w:tcPr/>
-          <w:bookmarkStart w:id="42" w:name="fig-scale-reliability"/>
+          <w:bookmarkStart w:id="39" w:name="fig-scale-reliability"/>
           <w:p>
             <w:pPr>
               <w:pStyle w:val="Compact"/>
@@ -4494,18 +2633,18 @@
                 <wp:inline>
                   <wp:extent cx="5334000" cy="5334000"/>
                   <wp:effectExtent b="0" l="0" r="0" t="0"/>
-                  <wp:docPr descr="" title="" id="40" name="Picture"/>
+                  <wp:docPr descr="" title="" id="37" name="Picture"/>
                   <a:graphic>
                     <a:graphicData uri="http://schemas.openxmlformats.org/drawingml/2006/picture">
                       <pic:pic>
                         <pic:nvPicPr>
-                          <pic:cNvPr descr="DMX_1_files/figure-docx/fig-scale-reliability-1.png" id="41" name="Picture"/>
+                          <pic:cNvPr descr="DMX_1_files/figure-docx/fig-scale-reliability-1.png" id="38" name="Picture"/>
                           <pic:cNvPicPr>
                             <a:picLocks noChangeArrowheads="1" noChangeAspect="1"/>
                           </pic:cNvPicPr>
                         </pic:nvPicPr>
                         <pic:blipFill>
-                          <a:blip r:embed="rId39"/>
+                          <a:blip r:embed="rId36"/>
                           <a:stretch>
                             <a:fillRect/>
                           </a:stretch>
@@ -4545,7 +2684,7 @@
               <w:t xml:space="preserve">Figure 1: Cronbach alpha item-level reliability estimates compared by perspective and scale</w:t>
             </w:r>
           </w:p>
-          <w:bookmarkEnd w:id="42"/>
+          <w:bookmarkEnd w:id="39"/>
         </w:tc>
       </w:tr>
     </w:tbl>
@@ -4571,8 +2710,8 @@
         <w:t xml:space="preserve">. All scales improve under the designometric perspective, albeit, the difference ranges from barely noticable (HQS, HQI) to very strong (Hedonism, Usability, Beauty and Attractiveness). The most dramatic difference can be seen in Hedonism and Beauty, which both have excellent designometric reliability, but unusable otherwise.</w:t>
       </w:r>
     </w:p>
-    <w:bookmarkEnd w:id="43"/>
-    <w:bookmarkStart w:id="48" w:name="item-consistency"/>
+    <w:bookmarkEnd w:id="40"/>
+    <w:bookmarkStart w:id="45" w:name="item-consistency"/>
     <w:p>
       <w:pPr>
         <w:pStyle w:val="Heading2"/>
@@ -4580,40 +2719,6 @@
       <w:r>
         <w:t xml:space="preserve">Item consistency</w:t>
       </w:r>
-    </w:p>
-    <w:p>
-      <w:pPr>
-        <w:pStyle w:val="SourceCode"/>
-      </w:pPr>
-      <w:r>
-        <w:rPr>
-          <w:rStyle w:val="VerbatimChar"/>
-        </w:rPr>
-        <w:t xml:space="preserve">Some items ( Att4 Att6 ) were negatively correlated with the first principal component and </w:t>
-      </w:r>
-      <w:r>
-        <w:br/>
-      </w:r>
-      <w:r>
-        <w:rPr>
-          <w:rStyle w:val="VerbatimChar"/>
-        </w:rPr>
-        <w:t xml:space="preserve">probably should be reversed.  </w:t>
-      </w:r>
-      <w:r>
-        <w:br/>
-      </w:r>
-      <w:r>
-        <w:rPr>
-          <w:rStyle w:val="VerbatimChar"/>
-        </w:rPr>
-        <w:t xml:space="preserve">To do this, run the function again with the 'check.keys=TRUE' option</w:t>
-      </w:r>
-    </w:p>
-    <w:p>
-      <w:pPr>
-        <w:pStyle w:val="SourceCode"/>
-      </w:pPr>
     </w:p>
     <w:tbl>
       <w:tblPr>
@@ -4628,7 +2733,7 @@
       <w:tr>
         <w:tc>
           <w:tcPr/>
-          <w:bookmarkStart w:id="47" w:name="fig-item-reliability"/>
+          <w:bookmarkStart w:id="44" w:name="fig-item-reliability"/>
           <w:p>
             <w:pPr>
               <w:pStyle w:val="Compact"/>
@@ -4639,18 +2744,18 @@
                 <wp:inline>
                   <wp:extent cx="5334000" cy="5334000"/>
                   <wp:effectExtent b="0" l="0" r="0" t="0"/>
-                  <wp:docPr descr="" title="" id="45" name="Picture"/>
+                  <wp:docPr descr="" title="" id="42" name="Picture"/>
                   <a:graphic>
                     <a:graphicData uri="http://schemas.openxmlformats.org/drawingml/2006/picture">
                       <pic:pic>
                         <pic:nvPicPr>
-                          <pic:cNvPr descr="DMX_1_files/figure-docx/fig-item-reliability-1.png" id="46" name="Picture"/>
+                          <pic:cNvPr descr="DMX_1_files/figure-docx/fig-item-reliability-1.png" id="43" name="Picture"/>
                           <pic:cNvPicPr>
                             <a:picLocks noChangeArrowheads="1" noChangeAspect="1"/>
                           </pic:cNvPicPr>
                         </pic:nvPicPr>
                         <pic:blipFill>
-                          <a:blip r:embed="rId44"/>
+                          <a:blip r:embed="rId41"/>
                           <a:stretch>
                             <a:fillRect/>
                           </a:stretch>
@@ -4690,7 +2795,7 @@
               <w:t xml:space="preserve">Figure 2: Cronbach alpha item-level reliability estimates compared by perspective and scale</w:t>
             </w:r>
           </w:p>
-          <w:bookmarkEnd w:id="47"/>
+          <w:bookmarkEnd w:id="44"/>
         </w:tc>
       </w:tr>
     </w:tbl>
@@ -4713,8 +2818,8 @@
         <w:t xml:space="preserve">shows item consistency as corrected item-total correlations as a measure for item consistency. Beauty and Hedonism stand out, because all items take a similar sharp drop in reliability under pmx. To some extent this also seems to hold for Usability and Eeriness. For Credibility, HQ-I, HQ-S and Attractiveness some items drop under pmx, whereas others improve, with two extreme cases: Items Att4 andf Att6 are already on a very low level of reliability under dmx, but under pmx, they even become negatively correlated. Items HQI5 and HQI6 perform poorly under dmx, but are among the overall best performing items under pmx.</w:t>
       </w:r>
     </w:p>
-    <w:bookmarkEnd w:id="48"/>
-    <w:bookmarkStart w:id="67" w:name="number-of-factors"/>
+    <w:bookmarkEnd w:id="45"/>
+    <w:bookmarkStart w:id="64" w:name="number-of-factors"/>
     <w:p>
       <w:pPr>
         <w:pStyle w:val="Heading2"/>
@@ -4774,6 +2879,61 @@
       </w:r>
       <w:r>
         <w:t xml:space="preserve">.</w:t>
+      </w:r>
+    </w:p>
+    <w:p>
+      <w:pPr>
+        <w:pStyle w:val="CaptionedFigure"/>
+      </w:pPr>
+      <w:r>
+        <w:drawing>
+          <wp:inline>
+            <wp:extent cx="5334000" cy="5334000"/>
+            <wp:effectExtent b="0" l="0" r="0" t="0"/>
+            <wp:docPr descr="Suggested number of factors for the Eeriness scale compared by perspective" title="" id="47" name="Picture"/>
+            <a:graphic>
+              <a:graphicData uri="http://schemas.openxmlformats.org/drawingml/2006/picture">
+                <pic:pic>
+                  <pic:nvPicPr>
+                    <pic:cNvPr descr="DMX_1_files/figure-docx/nfactors-eeriness-1.png" id="48" name="Picture"/>
+                    <pic:cNvPicPr>
+                      <a:picLocks noChangeArrowheads="1" noChangeAspect="1"/>
+                    </pic:cNvPicPr>
+                  </pic:nvPicPr>
+                  <pic:blipFill>
+                    <a:blip r:embed="rId46"/>
+                    <a:stretch>
+                      <a:fillRect/>
+                    </a:stretch>
+                  </pic:blipFill>
+                  <pic:spPr bwMode="auto">
+                    <a:xfrm>
+                      <a:off x="0" y="0"/>
+                      <a:ext cx="5334000" cy="5334000"/>
+                    </a:xfrm>
+                    <a:prstGeom prst="rect">
+                      <a:avLst/>
+                    </a:prstGeom>
+                    <a:noFill/>
+                    <a:ln w="9525">
+                      <a:noFill/>
+                      <a:headEnd/>
+                      <a:tailEnd/>
+                    </a:ln>
+                  </pic:spPr>
+                </pic:pic>
+              </a:graphicData>
+            </a:graphic>
+          </wp:inline>
+        </w:drawing>
+      </w:r>
+    </w:p>
+    <w:p>
+      <w:pPr>
+        <w:pStyle w:val="ImageCaption"/>
+      </w:pPr>
+      <w:r>
+        <w:t xml:space="preserve">Suggested number of factors for the Eeriness scale compared by perspective</w:t>
       </w:r>
     </w:p>
     <w:p>
@@ -4790,7 +2950,7 @@
               <a:graphicData uri="http://schemas.openxmlformats.org/drawingml/2006/picture">
                 <pic:pic>
                   <pic:nvPicPr>
-                    <pic:cNvPr descr="DMX_1_files/figure-docx/nfactors-eeriness-1.png" id="51" name="Picture"/>
+                    <pic:cNvPr descr="DMX_1_files/figure-docx/nfactors-eeriness-2.png" id="51" name="Picture"/>
                     <pic:cNvPicPr>
                       <a:picLocks noChangeArrowheads="1" noChangeAspect="1"/>
                     </pic:cNvPicPr>
@@ -4833,13 +2993,18 @@
     </w:p>
     <w:p>
       <w:pPr>
-        <w:pStyle w:val="SourceCode"/>
-      </w:pPr>
-      <w:r>
-        <w:rPr>
-          <w:rStyle w:val="VerbatimChar"/>
-        </w:rPr>
-        <w:t xml:space="preserve">Parallel analysis suggests that the number of factors =  1  and the number of components =  NA </w:t>
+        <w:pStyle w:val="BodyText"/>
+      </w:pPr>
+      <w:r>
+        <w:t xml:space="preserve">The results suggest that under dmx only one latent variables exists, whereas pmx produces two.</w:t>
+      </w:r>
+    </w:p>
+    <w:p>
+      <w:pPr>
+        <w:pStyle w:val="BodyText"/>
+      </w:pPr>
+      <w:r>
+        <w:t xml:space="preserve">On theoretical grounds, the AttrakDiff2 inventory splits hedonistic quality into two components, Identity and Stimulation, while the credibility scale is a completely separate construct. We would expect three factors to emerge.</w:t>
       </w:r>
     </w:p>
     <w:p>
@@ -4851,12 +3016,12 @@
           <wp:inline>
             <wp:extent cx="5334000" cy="5334000"/>
             <wp:effectExtent b="0" l="0" r="0" t="0"/>
-            <wp:docPr descr="Suggested number of factors for the Eeriness scale compared by perspective" title="" id="53" name="Picture"/>
+            <wp:docPr descr="Suggested number of factors for AttrakDiff inventory plus Credibility compared by perspective" title="" id="53" name="Picture"/>
             <a:graphic>
               <a:graphicData uri="http://schemas.openxmlformats.org/drawingml/2006/picture">
                 <pic:pic>
                   <pic:nvPicPr>
-                    <pic:cNvPr descr="DMX_1_files/figure-docx/nfactors-eeriness-2.png" id="54" name="Picture"/>
+                    <pic:cNvPr descr="DMX_1_files/figure-docx/nfactors-attrakdiff-1.png" id="54" name="Picture"/>
                     <pic:cNvPicPr>
                       <a:picLocks noChangeArrowheads="1" noChangeAspect="1"/>
                     </pic:cNvPicPr>
@@ -4894,34 +3059,7 @@
         <w:pStyle w:val="ImageCaption"/>
       </w:pPr>
       <w:r>
-        <w:t xml:space="preserve">Suggested number of factors for the Eeriness scale compared by perspective</w:t>
-      </w:r>
-    </w:p>
-    <w:p>
-      <w:pPr>
-        <w:pStyle w:val="SourceCode"/>
-      </w:pPr>
-      <w:r>
-        <w:rPr>
-          <w:rStyle w:val="VerbatimChar"/>
-        </w:rPr>
-        <w:t xml:space="preserve">Parallel analysis suggests that the number of factors =  1  and the number of components =  NA </w:t>
-      </w:r>
-    </w:p>
-    <w:p>
-      <w:pPr>
-        <w:pStyle w:val="FirstParagraph"/>
-      </w:pPr>
-      <w:r>
-        <w:t xml:space="preserve">The results suggest that under dmx only one latent variables exists, whereas pmx produces two.</w:t>
-      </w:r>
-    </w:p>
-    <w:p>
-      <w:pPr>
-        <w:pStyle w:val="BodyText"/>
-      </w:pPr>
-      <w:r>
-        <w:t xml:space="preserve">On theoretical grounds, the AttrakDiff2 inventory splits hedonistic quality into two components, Identity and Stimulation, while the credibility scale is a completely separate construct. We would expect three factors to emerge.</w:t>
+        <w:t xml:space="preserve">Suggested number of factors for AttrakDiff inventory plus Credibility compared by perspective</w:t>
       </w:r>
     </w:p>
     <w:p>
@@ -4938,7 +3076,7 @@
               <a:graphicData uri="http://schemas.openxmlformats.org/drawingml/2006/picture">
                 <pic:pic>
                   <pic:nvPicPr>
-                    <pic:cNvPr descr="DMX_1_files/figure-docx/nfactors-attrakdiff-1.png" id="57" name="Picture"/>
+                    <pic:cNvPr descr="DMX_1_files/figure-docx/nfactors-attrakdiff-2.png" id="57" name="Picture"/>
                     <pic:cNvPicPr>
                       <a:picLocks noChangeArrowheads="1" noChangeAspect="1"/>
                     </pic:cNvPicPr>
@@ -4981,13 +3119,18 @@
     </w:p>
     <w:p>
       <w:pPr>
-        <w:pStyle w:val="SourceCode"/>
-      </w:pPr>
-      <w:r>
-        <w:rPr>
-          <w:rStyle w:val="VerbatimChar"/>
-        </w:rPr>
-        <w:t xml:space="preserve">Parallel analysis suggests that the number of factors =  5  and the number of components =  NA </w:t>
+        <w:pStyle w:val="BodyText"/>
+      </w:pPr>
+      <w:r>
+        <w:t xml:space="preserve">Under a desginometric perspective, the three scales have five underlying factors, but merging into one under pmx.</w:t>
+      </w:r>
+    </w:p>
+    <w:p>
+      <w:pPr>
+        <w:pStyle w:val="BodyText"/>
+      </w:pPr>
+      <w:r>
+        <w:t xml:space="preserve">Finally, in study DN three independent scales, Hedonism, Usability and Beauty, were used. But, parallel analysis suggests that these capture the same latent variable under both perspectives.</w:t>
       </w:r>
     </w:p>
     <w:p>
@@ -4999,12 +3142,12 @@
           <wp:inline>
             <wp:extent cx="5334000" cy="5334000"/>
             <wp:effectExtent b="0" l="0" r="0" t="0"/>
-            <wp:docPr descr="Suggested number of factors for AttrakDiff inventory plus Credibility compared by perspective" title="" id="59" name="Picture"/>
+            <wp:docPr descr="Suggested number of factors for Hedonism, Usability and Beauty scales compared by perspective" title="" id="59" name="Picture"/>
             <a:graphic>
               <a:graphicData uri="http://schemas.openxmlformats.org/drawingml/2006/picture">
                 <pic:pic>
                   <pic:nvPicPr>
-                    <pic:cNvPr descr="DMX_1_files/figure-docx/nfactors-attrakdiff-2.png" id="60" name="Picture"/>
+                    <pic:cNvPr descr="DMX_1_files/figure-docx/nfactors-HUB-1.png" id="60" name="Picture"/>
                     <pic:cNvPicPr>
                       <a:picLocks noChangeArrowheads="1" noChangeAspect="1"/>
                     </pic:cNvPicPr>
@@ -5042,34 +3185,7 @@
         <w:pStyle w:val="ImageCaption"/>
       </w:pPr>
       <w:r>
-        <w:t xml:space="preserve">Suggested number of factors for AttrakDiff inventory plus Credibility compared by perspective</w:t>
-      </w:r>
-    </w:p>
-    <w:p>
-      <w:pPr>
-        <w:pStyle w:val="SourceCode"/>
-      </w:pPr>
-      <w:r>
-        <w:rPr>
-          <w:rStyle w:val="VerbatimChar"/>
-        </w:rPr>
-        <w:t xml:space="preserve">Parallel analysis suggests that the number of factors =  1  and the number of components =  NA </w:t>
-      </w:r>
-    </w:p>
-    <w:p>
-      <w:pPr>
-        <w:pStyle w:val="FirstParagraph"/>
-      </w:pPr>
-      <w:r>
-        <w:t xml:space="preserve">Under a desginometric perspective, the three scales have five underlying factors, but merging into one under pmx.</w:t>
-      </w:r>
-    </w:p>
-    <w:p>
-      <w:pPr>
-        <w:pStyle w:val="BodyText"/>
-      </w:pPr>
-      <w:r>
-        <w:t xml:space="preserve">Finally, in study DN three independent scales, Hedonism, Usability and Beauty, were used. But, parallel analysis suggests that these capture the same latent variable under both perspectives.</w:t>
+        <w:t xml:space="preserve">Suggested number of factors for Hedonism, Usability and Beauty scales compared by perspective</w:t>
       </w:r>
     </w:p>
     <w:p>
@@ -5086,7 +3202,7 @@
               <a:graphicData uri="http://schemas.openxmlformats.org/drawingml/2006/picture">
                 <pic:pic>
                   <pic:nvPicPr>
-                    <pic:cNvPr descr="DMX_1_files/figure-docx/nfactors-HUB-1.png" id="63" name="Picture"/>
+                    <pic:cNvPr descr="DMX_1_files/figure-docx/nfactors-HUB-2.png" id="63" name="Picture"/>
                     <pic:cNvPicPr>
                       <a:picLocks noChangeArrowheads="1" noChangeAspect="1"/>
                     </pic:cNvPicPr>
@@ -5127,86 +3243,9 @@
         <w:t xml:space="preserve">Suggested number of factors for Hedonism, Usability and Beauty scales compared by perspective</w:t>
       </w:r>
     </w:p>
-    <w:p>
-      <w:pPr>
-        <w:pStyle w:val="SourceCode"/>
-      </w:pPr>
-      <w:r>
-        <w:rPr>
-          <w:rStyle w:val="VerbatimChar"/>
-        </w:rPr>
-        <w:t xml:space="preserve">Parallel analysis suggests that the number of factors =  1  and the number of components =  NA </w:t>
-      </w:r>
-    </w:p>
-    <w:p>
-      <w:pPr>
-        <w:pStyle w:val="CaptionedFigure"/>
-      </w:pPr>
-      <w:r>
-        <w:drawing>
-          <wp:inline>
-            <wp:extent cx="5334000" cy="5334000"/>
-            <wp:effectExtent b="0" l="0" r="0" t="0"/>
-            <wp:docPr descr="Suggested number of factors for Hedonism, Usability and Beauty scales compared by perspective" title="" id="65" name="Picture"/>
-            <a:graphic>
-              <a:graphicData uri="http://schemas.openxmlformats.org/drawingml/2006/picture">
-                <pic:pic>
-                  <pic:nvPicPr>
-                    <pic:cNvPr descr="DMX_1_files/figure-docx/nfactors-HUB-2.png" id="66" name="Picture"/>
-                    <pic:cNvPicPr>
-                      <a:picLocks noChangeArrowheads="1" noChangeAspect="1"/>
-                    </pic:cNvPicPr>
-                  </pic:nvPicPr>
-                  <pic:blipFill>
-                    <a:blip r:embed="rId64"/>
-                    <a:stretch>
-                      <a:fillRect/>
-                    </a:stretch>
-                  </pic:blipFill>
-                  <pic:spPr bwMode="auto">
-                    <a:xfrm>
-                      <a:off x="0" y="0"/>
-                      <a:ext cx="5334000" cy="5334000"/>
-                    </a:xfrm>
-                    <a:prstGeom prst="rect">
-                      <a:avLst/>
-                    </a:prstGeom>
-                    <a:noFill/>
-                    <a:ln w="9525">
-                      <a:noFill/>
-                      <a:headEnd/>
-                      <a:tailEnd/>
-                    </a:ln>
-                  </pic:spPr>
-                </pic:pic>
-              </a:graphicData>
-            </a:graphic>
-          </wp:inline>
-        </w:drawing>
-      </w:r>
-    </w:p>
-    <w:p>
-      <w:pPr>
-        <w:pStyle w:val="ImageCaption"/>
-      </w:pPr>
-      <w:r>
-        <w:t xml:space="preserve">Suggested number of factors for Hedonism, Usability and Beauty scales compared by perspective</w:t>
-      </w:r>
-    </w:p>
-    <w:p>
-      <w:pPr>
-        <w:pStyle w:val="SourceCode"/>
-      </w:pPr>
-      <w:r>
-        <w:rPr>
-          <w:rStyle w:val="VerbatimChar"/>
-        </w:rPr>
-        <w:t xml:space="preserve">Parallel analysis suggests that the number of factors =  1  and the number of components =  NA </w:t>
-      </w:r>
-    </w:p>
-    <w:bookmarkEnd w:id="67"/>
-    <w:bookmarkEnd w:id="68"/>
-    <w:bookmarkStart w:id="73" w:name="discussion"/>
+    <w:bookmarkEnd w:id="64"/>
+    <w:bookmarkEnd w:id="65"/>
+    <w:bookmarkStart w:id="70" w:name="discussion"/>
     <w:p>
       <w:pPr>
         <w:pStyle w:val="Heading1"/>
@@ -5239,7 +3278,7 @@
         <w:t xml:space="preserve">In contrast, item consistency and factor analysis showed that the psychometric fallacy can lead to strong biases. Items can suddenly become negatively correlated, as in the case of Attractiveness. The two Hedonism scales from AttrakDiff and the Credibility scale showed an extreme pattern, where the majority of items remained relatively stable, whereas two items switched from poor reliability to excellent reliability under pmx. With these patterns in mind, it is almost not surprising that factor analysis can also produce quite different results. Most strikingly, under dmx not a single result matched the theoretical expectations.</w:t>
       </w:r>
     </w:p>
-    <w:bookmarkStart w:id="69" w:name="dev-time-implications"/>
+    <w:bookmarkStart w:id="66" w:name="dev-time-implications"/>
     <w:p>
       <w:pPr>
         <w:pStyle w:val="Heading2"/>
@@ -5369,171 +3408,233 @@
         <w:t xml:space="preserve">is a separate construct. Unfortunately, only one item was left after item selection.</w:t>
       </w:r>
     </w:p>
+    <w:bookmarkEnd w:id="66"/>
+    <w:bookmarkStart w:id="67" w:name="run-time-implications"/>
+    <w:p>
+      <w:pPr>
+        <w:pStyle w:val="Heading2"/>
+      </w:pPr>
+      <w:r>
+        <w:t xml:space="preserve">Run time implications</w:t>
+      </w:r>
+    </w:p>
+    <w:p>
+      <w:pPr>
+        <w:pStyle w:val="FirstParagraph"/>
+      </w:pPr>
+      <w:r>
+        <w:t xml:space="preserve">For practitioners, the good news are that if they were under the run-time psychometric fallacy by routinely reporting scale reliability, they were always better than they said. And when they continue to use these scales in the future, the improved precision will allow them to reduce sample sizes.</w:t>
+      </w:r>
+    </w:p>
+    <w:p>
+      <w:pPr>
+        <w:pStyle w:val="BodyText"/>
+      </w:pPr>
+      <w:r>
+        <w:t xml:space="preserve">But, practitioners may not yet have the most efficient rating scales. Even if a false favored item is not directly harming reliability, it can make the scale inefficient. In practice, UX scales are often deployed during use, for example in usability tests. With a shorter scale measures can be taken in quicker succession, for example once per task, or everyday in a longitudinal study. It is therefore not uncommon for practitioners to create a reduced scale, for example, when many latent variables are involved. For some scales (Hedonism, Beauty) it is safe to just pick three items at random. Other scales are quite mixed bags, with the highest ranked item under pmx being the lowest ranked under dmx.</w:t>
+      </w:r>
+    </w:p>
+    <w:bookmarkEnd w:id="67"/>
+    <w:bookmarkStart w:id="68" w:name="future-applications"/>
+    <w:p>
+      <w:pPr>
+        <w:pStyle w:val="Heading2"/>
+      </w:pPr>
+      <w:r>
+        <w:t xml:space="preserve">Future Applications</w:t>
+      </w:r>
+    </w:p>
+    <w:p>
+      <w:pPr>
+        <w:pStyle w:val="FirstParagraph"/>
+      </w:pPr>
+      <w:r>
+        <w:t xml:space="preserve">A key idea in usability engineering is that interaction designers must learned to bridge the gap between the system model and the users mental model, cognitive skills and feelings. Emerging technologies are often characterized by an innovation phase, where multiple design paths are explored in a rush to the market and several domains of human-technology interaction are currently gaining momentum: large language model technology is, as of writing, causing much attention for intelligent agent design. At the same time, humoid and animalistic robot design is coming out of its niche, and virtual reality applications are on their way to mainstream. These three domains have in common that, compared to classic computer applications, they are tapping into new territories of the users mind, the social mind and the sensation of physical reality. When Social Experience (SX) or Virtual Experience (VX) become the new UX, it may start with the same abundance of new instruments trying to map the uncharted design space. From a practical perspective, our results suggest that the psychometric fallacy can be harmful in the item selection process. Design researchers</w:t>
+      </w:r>
+    </w:p>
+    <w:bookmarkEnd w:id="68"/>
+    <w:bookmarkStart w:id="69" w:name="towards-deep-designometrics"/>
+    <w:p>
+      <w:pPr>
+        <w:pStyle w:val="Heading2"/>
+      </w:pPr>
+      <w:r>
+        <w:t xml:space="preserve">Towards Deep Designometrics</w:t>
+      </w:r>
+    </w:p>
+    <w:p>
+      <w:pPr>
+        <w:pStyle w:val="FirstParagraph"/>
+      </w:pPr>
+      <w:r>
+        <w:t xml:space="preserve">By comparing the two perspectives, we illustrated that designometric analysis can fully be done with standard psychometric tools, as long as one uses the correct response matrix. However, by reducing the designometric box to a flat matrix, we loose all information on users. Formally, it would even be possible to evaluate a designometric model on the responses of a</w:t>
+      </w:r>
+      <w:r>
+        <w:t xml:space="preserve"> </w:t>
+      </w:r>
+      <w:r>
+        <w:rPr>
+          <w:i/>
+          <w:iCs/>
+        </w:rPr>
+        <w:t xml:space="preserve">single user</w:t>
+      </w:r>
+      <w:r>
+        <w:t xml:space="preserve">, while the situation</w:t>
+      </w:r>
+    </w:p>
+    <w:p>
+      <w:pPr>
+        <w:pStyle w:val="BodyText"/>
+      </w:pPr>
+      <w:r>
+        <w:t xml:space="preserve">If the cube is collapsed to a psychometric matrix, which can be used to estimate</w:t>
+      </w:r>
+      <w:r>
+        <w:t xml:space="preserve"> </w:t>
+      </w:r>
+      <w:r>
+        <w:rPr>
+          <w:i/>
+          <w:iCs/>
+        </w:rPr>
+        <w:t xml:space="preserve">user sensitivity</w:t>
+      </w:r>
+      <w:r>
+        <w:t xml:space="preserve">. Legitimate cases exist to use a designometric scale for psychometric purposes. For example, an instrument to measure trustworthiness of designs could be used to estimate faithfulness levels of participants in a study (or a training) on cyber security.</w:t>
+      </w:r>
+    </w:p>
+    <w:p>
+      <w:pPr>
+        <w:pStyle w:val="BodyText"/>
+      </w:pPr>
+      <w:r>
+        <w:t xml:space="preserve">By flattening the designometric box one way, then the other, we still loose information that is needed to secure that items are truly well-behaved. In educational psychometrics</w:t>
+      </w:r>
+      <w:r>
+        <w:t xml:space="preserve"> </w:t>
+      </w:r>
+      <w:r>
+        <w:rPr>
+          <w:i/>
+          <w:iCs/>
+        </w:rPr>
+        <w:t xml:space="preserve">differential item functioning</w:t>
+      </w:r>
+      <w:r>
+        <w:t xml:space="preserve"> </w:t>
+      </w:r>
+      <w:r>
+        <w:t xml:space="preserve">is the idea that items must be fair and function the same for every tested person. This also is a desirable property for a designometric scale, but a statistical model for verification would need individual parameters for participants, designs and items, simultaneously. Schmettow(2021) proposed multi-level models for capturing designometric situations in their full dimension, which could be well-suited for run-time use or basic scale development.</w:t>
+      </w:r>
+    </w:p>
+    <w:p>
+      <w:pPr>
+        <w:pStyle w:val="BodyText"/>
+      </w:pPr>
+      <w:r>
+        <w:t xml:space="preserve">Another consideration is that the designometric encounter may not be end of story. For example, for comparing multi-purpose designs a researcher may want to add tasks as fourth population of interest. With the mentioned limitations, multi-level models extend to such a case (Schmettow, 2016, Egan’s assumption). For development-time purposes, Generalizability Theory may provide …</w:t>
+      </w:r>
+    </w:p>
+    <w:p>
+      <w:pPr>
+        <w:pStyle w:val="BodyText"/>
+      </w:pPr>
+      <w:r>
+        <w:t xml:space="preserve">An unsolved issue is to identify exploratory methods that can operate on deep designometric data. EFA is often used with CFA to find and confirm candidate structures.</w:t>
+      </w:r>
+    </w:p>
     <w:bookmarkEnd w:id="69"/>
-    <w:bookmarkStart w:id="70" w:name="run-time-implications"/>
-    <w:p>
-      <w:pPr>
-        <w:pStyle w:val="Heading2"/>
-      </w:pPr>
-      <w:r>
-        <w:t xml:space="preserve">Run time implications</w:t>
-      </w:r>
-    </w:p>
-    <w:p>
-      <w:pPr>
-        <w:pStyle w:val="FirstParagraph"/>
-      </w:pPr>
-      <w:r>
-        <w:t xml:space="preserve">For practitioners, the good news are that if they were under the run-time psychometric fallacy by routinely reporting scale reliability, they were always better than they said. And when they continue to use these scales in the future, the improved precision will allow them to reduce sample sizes.</w:t>
-      </w:r>
-    </w:p>
-    <w:p>
-      <w:pPr>
-        <w:pStyle w:val="BodyText"/>
-      </w:pPr>
-      <w:r>
-        <w:t xml:space="preserve">But, practitioners may not yet have the most efficient rating scales. Even if a false favored item is not directly harming reliability, it can make the scale inefficient. In practice, UX scales are often deployed during use, for example in usability tests. With a shorter scale measures can be taken in quicker succession, for example once per task, or everyday in a longitudinal study. It is therefore not uncommon for practitioners to create a reduced scale, for example, when many latent variables are involved. For some scales (Hedonism, Beauty) it is safe to just pick three items at random. Other scales are quite mixed bags, with the highest ranked item under pmx being the lowest ranked under dmx.</w:t>
-      </w:r>
-    </w:p>
     <w:bookmarkEnd w:id="70"/>
-    <w:bookmarkStart w:id="71" w:name="future-applications"/>
-    <w:p>
-      <w:pPr>
-        <w:pStyle w:val="Heading2"/>
-      </w:pPr>
-      <w:r>
-        <w:t xml:space="preserve">Future Applications</w:t>
-      </w:r>
-    </w:p>
-    <w:p>
-      <w:pPr>
-        <w:pStyle w:val="FirstParagraph"/>
-      </w:pPr>
-      <w:r>
-        <w:t xml:space="preserve">A key idea in usability engineering is that interaction designers must learned to bridge the gap between the system model and the users mental model, cognitive skills and feelings. Emerging technologies are often characterized by an innovation phase, where multiple design paths are explored in a rush to the market and several domains of human-technology interaction are currently gaining momentum: large language model technology is, as of writing, causing much attention for intelligent agent design. At the same time, humoid and animalistic robot design is coming out of its niche, and virtual reality applications are on their way to mainstream. These three domains have in common that, compared to classic computer applications, they are tapping into new territories of the users mind, the social mind and the sensation of physical reality. When Social Experience (SX) or Virtual Experience (VX) become the new UX, it may start with the same abundance of new instruments trying to map the uncharted design space. From a practical perspective, our results suggest that the psychometric fallacy can be harmful in the item selection process. Design researchers</w:t>
+    <w:bookmarkStart w:id="131" w:name="references"/>
+    <w:p>
+      <w:pPr>
+        <w:pStyle w:val="Heading1"/>
+      </w:pPr>
+      <w:r>
+        <w:t xml:space="preserve">References</w:t>
+      </w:r>
+    </w:p>
+    <w:bookmarkStart w:id="130" w:name="refs"/>
+    <w:bookmarkStart w:id="71" w:name="ref-Anderson1988"/>
+    <w:p>
+      <w:pPr>
+        <w:pStyle w:val="Bibliography"/>
+      </w:pPr>
+      <w:r>
+        <w:t xml:space="preserve">Anderson, J. C., Kellogg, J. L., &amp; Gerbing, D. W. (1988). Structural equation modeling in practice: A review and recommended two-step approach.</w:t>
+      </w:r>
+      <w:r>
+        <w:t xml:space="preserve"> </w:t>
+      </w:r>
+      <w:r>
+        <w:rPr>
+          <w:i/>
+          <w:iCs/>
+        </w:rPr>
+        <w:t xml:space="preserve">Psychological Bulletin</w:t>
+      </w:r>
+      <w:r>
+        <w:t xml:space="preserve">,</w:t>
+      </w:r>
+      <w:r>
+        <w:t xml:space="preserve"> </w:t>
+      </w:r>
+      <w:r>
+        <w:rPr>
+          <w:i/>
+          <w:iCs/>
+        </w:rPr>
+        <w:t xml:space="preserve">103</w:t>
+      </w:r>
+      <w:r>
+        <w:t xml:space="preserve">, 411–423.</w:t>
       </w:r>
     </w:p>
     <w:bookmarkEnd w:id="71"/>
-    <w:bookmarkStart w:id="72" w:name="towards-deep-designometrics"/>
-    <w:p>
-      <w:pPr>
-        <w:pStyle w:val="Heading2"/>
-      </w:pPr>
-      <w:r>
-        <w:t xml:space="preserve">Towards Deep Designometrics</w:t>
-      </w:r>
-    </w:p>
-    <w:p>
-      <w:pPr>
-        <w:pStyle w:val="FirstParagraph"/>
-      </w:pPr>
-      <w:r>
-        <w:t xml:space="preserve">By comparing the two perspectives, we illustrated that designometric analysis can fully be done with standard psychometric tools, as long as one uses the correct response matrix. However, by reducing the designometric box to a flat matrix, we loose all information on users. Formally, it would even be possible to evaluate a designometric model on the responses of a</w:t>
-      </w:r>
-      <w:r>
-        <w:t xml:space="preserve"> </w:t>
-      </w:r>
-      <w:r>
-        <w:rPr>
-          <w:i/>
-          <w:iCs/>
-        </w:rPr>
-        <w:t xml:space="preserve">single user</w:t>
-      </w:r>
-      <w:r>
-        <w:t xml:space="preserve">, while the situation</w:t>
-      </w:r>
-    </w:p>
-    <w:p>
-      <w:pPr>
-        <w:pStyle w:val="BodyText"/>
-      </w:pPr>
-      <w:r>
-        <w:t xml:space="preserve">If the cube is collapsed to a psychometric matrix, which can be used to estimate</w:t>
-      </w:r>
-      <w:r>
-        <w:t xml:space="preserve"> </w:t>
-      </w:r>
-      <w:r>
-        <w:rPr>
-          <w:i/>
-          <w:iCs/>
-        </w:rPr>
-        <w:t xml:space="preserve">user sensitivity</w:t>
-      </w:r>
-      <w:r>
-        <w:t xml:space="preserve">. Legitimate cases exist to use a designometric scale for psychometric purposes. For example, an instrument to measure trustworthiness of designs could be used to estimate faithfulness levels of participants in a study (or a training) on cyber security.</w:t>
-      </w:r>
-    </w:p>
-    <w:p>
-      <w:pPr>
-        <w:pStyle w:val="BodyText"/>
-      </w:pPr>
-      <w:r>
-        <w:t xml:space="preserve">By flattening the designometric box one way, then the other, we still loose information that is needed to secure that items are truly well-behaved. In educational psychometrics</w:t>
-      </w:r>
-      <w:r>
-        <w:t xml:space="preserve"> </w:t>
-      </w:r>
-      <w:r>
-        <w:rPr>
-          <w:i/>
-          <w:iCs/>
-        </w:rPr>
-        <w:t xml:space="preserve">differential item functioning</w:t>
-      </w:r>
-      <w:r>
-        <w:t xml:space="preserve"> </w:t>
-      </w:r>
-      <w:r>
-        <w:t xml:space="preserve">is the idea that items must be fair and function the same for every tested person. This also is a desirable property for a designometric scale, but a statistical model for verification would need individual parameters for participants, designs and items, simultaneously. Schmettow(2021) proposed multi-level models for capturing designometric situations in their full dimension, which could be well-suited for run-time use or basic scale development.</w:t>
-      </w:r>
-    </w:p>
-    <w:p>
-      <w:pPr>
-        <w:pStyle w:val="BodyText"/>
-      </w:pPr>
-      <w:r>
-        <w:t xml:space="preserve">Another consideration is that the designometric encounter may not be end of story. For example, for comparing multi-purpose designs a researcher may want to add tasks as fourth population of interest. With the mentioned limitations, multi-level models extend to such a case (Schmettow, 2016, Egan’s assumption). For development-time purposes, Generalizability Theory may provide …</w:t>
-      </w:r>
-    </w:p>
-    <w:p>
-      <w:pPr>
-        <w:pStyle w:val="BodyText"/>
-      </w:pPr>
-      <w:r>
-        <w:t xml:space="preserve">An unsolved issue is to identify exploratory methods that can operate on deep designometric data. EFA is often used with CFA to find and confirm candidate structures.</w:t>
+    <w:bookmarkStart w:id="72" w:name="ref-QB"/>
+    <w:p>
+      <w:pPr>
+        <w:pStyle w:val="Bibliography"/>
+      </w:pPr>
+      <w:r>
+        <w:t xml:space="preserve">Boom, Q., &amp; Schmettow, M. (2013).</w:t>
+      </w:r>
+      <w:r>
+        <w:t xml:space="preserve"> </w:t>
+      </w:r>
+      <w:r>
+        <w:rPr>
+          <w:i/>
+          <w:iCs/>
+        </w:rPr>
+        <w:t xml:space="preserve">Hedonic quality: The inference and perspective processing approach</w:t>
+      </w:r>
+      <w:r>
+        <w:t xml:space="preserve"> </w:t>
+      </w:r>
+      <w:r>
+        <w:t xml:space="preserve">[B.S. thesis]. University of Twente.</w:t>
       </w:r>
     </w:p>
     <w:bookmarkEnd w:id="72"/>
-    <w:bookmarkEnd w:id="73"/>
-    <w:bookmarkStart w:id="134" w:name="references"/>
-    <w:p>
-      <w:pPr>
-        <w:pStyle w:val="Heading1"/>
-      </w:pPr>
-      <w:r>
-        <w:t xml:space="preserve">References</w:t>
-      </w:r>
-    </w:p>
-    <w:bookmarkStart w:id="133" w:name="refs"/>
-    <w:bookmarkStart w:id="74" w:name="ref-Anderson1988"/>
+    <w:bookmarkStart w:id="74" w:name="ref-Borsci2024"/>
     <w:p>
       <w:pPr>
         <w:pStyle w:val="Bibliography"/>
       </w:pPr>
       <w:r>
-        <w:t xml:space="preserve">Anderson, J. C., Kellogg, J. L., &amp; Gerbing, D. W. (1988). Structural equation modeling in practice: A review and recommended two-step approach.</w:t>
-      </w:r>
-      <w:r>
-        <w:t xml:space="preserve"> </w:t>
-      </w:r>
-      <w:r>
-        <w:rPr>
-          <w:i/>
-          <w:iCs/>
-        </w:rPr>
-        <w:t xml:space="preserve">Psychological Bulletin</w:t>
+        <w:t xml:space="preserve">Borsci, S., &amp; Schmettow, M. (2024). Re-examining the chatBot usability scale (BUS-11) to assess user experience with customer relationship management chatbots.</w:t>
+      </w:r>
+      <w:r>
+        <w:t xml:space="preserve"> </w:t>
+      </w:r>
+      <w:r>
+        <w:rPr>
+          <w:i/>
+          <w:iCs/>
+        </w:rPr>
+        <w:t xml:space="preserve">Personal and Ubiquitous Computing</w:t>
       </w:r>
       <w:r>
         <w:t xml:space="preserve">,</w:t>
@@ -5546,68 +3647,6 @@
           <w:i/>
           <w:iCs/>
         </w:rPr>
-        <w:t xml:space="preserve">103</w:t>
-      </w:r>
-      <w:r>
-        <w:t xml:space="preserve">, 411–423.</w:t>
-      </w:r>
-    </w:p>
-    <w:bookmarkEnd w:id="74"/>
-    <w:bookmarkStart w:id="75" w:name="ref-QB"/>
-    <w:p>
-      <w:pPr>
-        <w:pStyle w:val="Bibliography"/>
-      </w:pPr>
-      <w:r>
-        <w:t xml:space="preserve">Boom, Q., &amp; Schmettow, M. (2013).</w:t>
-      </w:r>
-      <w:r>
-        <w:t xml:space="preserve"> </w:t>
-      </w:r>
-      <w:r>
-        <w:rPr>
-          <w:i/>
-          <w:iCs/>
-        </w:rPr>
-        <w:t xml:space="preserve">Hedonic quality: The inference and perspective processing approach</w:t>
-      </w:r>
-      <w:r>
-        <w:t xml:space="preserve"> </w:t>
-      </w:r>
-      <w:r>
-        <w:t xml:space="preserve">[B.S. thesis]. University of Twente.</w:t>
-      </w:r>
-    </w:p>
-    <w:bookmarkEnd w:id="75"/>
-    <w:bookmarkStart w:id="77" w:name="ref-Borsci2024"/>
-    <w:p>
-      <w:pPr>
-        <w:pStyle w:val="Bibliography"/>
-      </w:pPr>
-      <w:r>
-        <w:t xml:space="preserve">Borsci, S., &amp; Schmettow, M. (2024). Re-examining the chatBot usability scale (BUS-11) to assess user experience with customer relationship management chatbots.</w:t>
-      </w:r>
-      <w:r>
-        <w:t xml:space="preserve"> </w:t>
-      </w:r>
-      <w:r>
-        <w:rPr>
-          <w:i/>
-          <w:iCs/>
-        </w:rPr>
-        <w:t xml:space="preserve">Personal and Ubiquitous Computing</w:t>
-      </w:r>
-      <w:r>
-        <w:t xml:space="preserve">,</w:t>
-      </w:r>
-      <w:r>
-        <w:t xml:space="preserve"> </w:t>
-      </w:r>
-      <w:r>
-        <w:rPr>
-          <w:i/>
-          <w:iCs/>
-        </w:rPr>
         <w:t xml:space="preserve">28</w:t>
       </w:r>
       <w:r>
@@ -5616,7 +3655,7 @@
       <w:r>
         <w:t xml:space="preserve"> </w:t>
       </w:r>
-      <w:hyperlink r:id="rId76">
+      <w:hyperlink r:id="rId73">
         <w:r>
           <w:rPr>
             <w:rStyle w:val="Hyperlink"/>
@@ -5625,8 +3664,8 @@
         </w:r>
       </w:hyperlink>
     </w:p>
-    <w:bookmarkEnd w:id="77"/>
-    <w:bookmarkStart w:id="78" w:name="ref-Brown2015"/>
+    <w:bookmarkEnd w:id="74"/>
+    <w:bookmarkStart w:id="75" w:name="ref-Brown2015"/>
     <w:p>
       <w:pPr>
         <w:pStyle w:val="Bibliography"/>
@@ -5651,8 +3690,8 @@
         <w:t xml:space="preserve">(p. 482). The Guilford Press.</w:t>
       </w:r>
     </w:p>
-    <w:bookmarkEnd w:id="78"/>
-    <w:bookmarkStart w:id="79" w:name="ref-Clark1995"/>
+    <w:bookmarkEnd w:id="75"/>
+    <w:bookmarkStart w:id="76" w:name="ref-Clark1995"/>
     <w:p>
       <w:pPr>
         <w:pStyle w:val="Bibliography"/>
@@ -5687,8 +3726,8 @@
         <w:t xml:space="preserve">.</w:t>
       </w:r>
     </w:p>
-    <w:bookmarkEnd w:id="79"/>
-    <w:bookmarkStart w:id="81" w:name="ref-Costello2005"/>
+    <w:bookmarkEnd w:id="76"/>
+    <w:bookmarkStart w:id="78" w:name="ref-Costello2005"/>
     <w:p>
       <w:pPr>
         <w:pStyle w:val="Bibliography"/>
@@ -5722,7 +3761,7 @@
       <w:r>
         <w:t xml:space="preserve">. https://doi.org/</w:t>
       </w:r>
-      <w:hyperlink r:id="rId80">
+      <w:hyperlink r:id="rId77">
         <w:r>
           <w:rPr>
             <w:rStyle w:val="Hyperlink"/>
@@ -5731,8 +3770,8 @@
         </w:r>
       </w:hyperlink>
     </w:p>
-    <w:bookmarkEnd w:id="81"/>
-    <w:bookmarkStart w:id="83" w:name="ref-Cronbach1951"/>
+    <w:bookmarkEnd w:id="78"/>
+    <w:bookmarkStart w:id="80" w:name="ref-Cronbach1951"/>
     <w:p>
       <w:pPr>
         <w:pStyle w:val="Bibliography"/>
@@ -5769,7 +3808,7 @@
       <w:r>
         <w:t xml:space="preserve"> </w:t>
       </w:r>
-      <w:hyperlink r:id="rId82">
+      <w:hyperlink r:id="rId79">
         <w:r>
           <w:rPr>
             <w:rStyle w:val="Hyperlink"/>
@@ -5778,8 +3817,8 @@
         </w:r>
       </w:hyperlink>
     </w:p>
-    <w:bookmarkEnd w:id="83"/>
-    <w:bookmarkStart w:id="85" w:name="ref-Embretson2013"/>
+    <w:bookmarkEnd w:id="80"/>
+    <w:bookmarkStart w:id="82" w:name="ref-Embretson2013"/>
     <w:p>
       <w:pPr>
         <w:pStyle w:val="Bibliography"/>
@@ -5803,7 +3842,7 @@
       <w:r>
         <w:t xml:space="preserve"> </w:t>
       </w:r>
-      <w:hyperlink r:id="rId84">
+      <w:hyperlink r:id="rId81">
         <w:r>
           <w:rPr>
             <w:rStyle w:val="Hyperlink"/>
@@ -5812,8 +3851,8 @@
         </w:r>
       </w:hyperlink>
     </w:p>
-    <w:bookmarkEnd w:id="85"/>
-    <w:bookmarkStart w:id="86" w:name="ref-Fabrigar1999"/>
+    <w:bookmarkEnd w:id="82"/>
+    <w:bookmarkStart w:id="83" w:name="ref-Fabrigar1999"/>
     <w:p>
       <w:pPr>
         <w:pStyle w:val="Bibliography"/>
@@ -5848,8 +3887,8 @@
         <w:t xml:space="preserve">, 272–299.</w:t>
       </w:r>
     </w:p>
-    <w:bookmarkEnd w:id="86"/>
-    <w:bookmarkStart w:id="87" w:name="ref-AH"/>
+    <w:bookmarkEnd w:id="83"/>
+    <w:bookmarkStart w:id="84" w:name="ref-AH"/>
     <w:p>
       <w:pPr>
         <w:pStyle w:val="Bibliography"/>
@@ -5874,8 +3913,8 @@
         <w:t xml:space="preserve">(pp. 1–49) [B.S. thesis]. University of Twente.</w:t>
       </w:r>
     </w:p>
-    <w:bookmarkEnd w:id="87"/>
-    <w:bookmarkStart w:id="89" w:name="ref-Hassenzahl2003"/>
+    <w:bookmarkEnd w:id="84"/>
+    <w:bookmarkStart w:id="86" w:name="ref-Hassenzahl2003"/>
     <w:p>
       <w:pPr>
         <w:pStyle w:val="Bibliography"/>
@@ -5899,7 +3938,7 @@
       <w:r>
         <w:t xml:space="preserve"> </w:t>
       </w:r>
-      <w:hyperlink r:id="rId88">
+      <w:hyperlink r:id="rId85">
         <w:r>
           <w:rPr>
             <w:rStyle w:val="Hyperlink"/>
@@ -5908,8 +3947,8 @@
         </w:r>
       </w:hyperlink>
     </w:p>
-    <w:bookmarkEnd w:id="89"/>
-    <w:bookmarkStart w:id="91" w:name="ref-Hassenzahl2010"/>
+    <w:bookmarkEnd w:id="86"/>
+    <w:bookmarkStart w:id="88" w:name="ref-Hassenzahl2010"/>
     <w:p>
       <w:pPr>
         <w:pStyle w:val="Bibliography"/>
@@ -5946,7 +3985,7 @@
       <w:r>
         <w:t xml:space="preserve"> </w:t>
       </w:r>
-      <w:hyperlink r:id="rId90">
+      <w:hyperlink r:id="rId87">
         <w:r>
           <w:rPr>
             <w:rStyle w:val="Hyperlink"/>
@@ -5955,8 +3994,8 @@
         </w:r>
       </w:hyperlink>
     </w:p>
-    <w:bookmarkEnd w:id="91"/>
-    <w:bookmarkStart w:id="93" w:name="ref-Hinkin1998"/>
+    <w:bookmarkEnd w:id="88"/>
+    <w:bookmarkStart w:id="90" w:name="ref-Hinkin1998"/>
     <w:p>
       <w:pPr>
         <w:pStyle w:val="Bibliography"/>
@@ -5993,7 +4032,7 @@
       <w:r>
         <w:t xml:space="preserve"> </w:t>
       </w:r>
-      <w:hyperlink r:id="rId92">
+      <w:hyperlink r:id="rId89">
         <w:r>
           <w:rPr>
             <w:rStyle w:val="Hyperlink"/>
@@ -6002,8 +4041,8 @@
         </w:r>
       </w:hyperlink>
     </w:p>
-    <w:bookmarkEnd w:id="93"/>
-    <w:bookmarkStart w:id="95" w:name="ref-Ho2017"/>
+    <w:bookmarkEnd w:id="90"/>
+    <w:bookmarkStart w:id="92" w:name="ref-Ho2017"/>
     <w:p>
       <w:pPr>
         <w:pStyle w:val="Bibliography"/>
@@ -6040,7 +4079,7 @@
       <w:r>
         <w:t xml:space="preserve"> </w:t>
       </w:r>
-      <w:hyperlink r:id="rId94">
+      <w:hyperlink r:id="rId91">
         <w:r>
           <w:rPr>
             <w:rStyle w:val="Hyperlink"/>
@@ -6049,8 +4088,8 @@
         </w:r>
       </w:hyperlink>
     </w:p>
-    <w:bookmarkEnd w:id="95"/>
-    <w:bookmarkStart w:id="96" w:name="ref-DK"/>
+    <w:bookmarkEnd w:id="92"/>
+    <w:bookmarkStart w:id="93" w:name="ref-DK"/>
     <w:p>
       <w:pPr>
         <w:pStyle w:val="Bibliography"/>
@@ -6075,8 +4114,8 @@
         <w:t xml:space="preserve">(pp. 1–57) [M.S. thesis]. University of Twente.</w:t>
       </w:r>
     </w:p>
-    <w:bookmarkEnd w:id="96"/>
-    <w:bookmarkStart w:id="98" w:name="ref-Kroenke2001"/>
+    <w:bookmarkEnd w:id="93"/>
+    <w:bookmarkStart w:id="95" w:name="ref-Kroenke2001"/>
     <w:p>
       <w:pPr>
         <w:pStyle w:val="Bibliography"/>
@@ -6113,7 +4152,7 @@
       <w:r>
         <w:t xml:space="preserve"> </w:t>
       </w:r>
-      <w:hyperlink r:id="rId97">
+      <w:hyperlink r:id="rId94">
         <w:r>
           <w:rPr>
             <w:rStyle w:val="Hyperlink"/>
@@ -6122,8 +4161,8 @@
         </w:r>
       </w:hyperlink>
     </w:p>
-    <w:bookmarkEnd w:id="98"/>
-    <w:bookmarkStart w:id="99" w:name="ref-JK"/>
+    <w:bookmarkEnd w:id="95"/>
+    <w:bookmarkStart w:id="96" w:name="ref-JK"/>
     <w:p>
       <w:pPr>
         <w:pStyle w:val="Bibliography"/>
@@ -6148,8 +4187,8 @@
         <w:t xml:space="preserve">[B.S. thesis]. University of Twente.</w:t>
       </w:r>
     </w:p>
-    <w:bookmarkEnd w:id="99"/>
-    <w:bookmarkStart w:id="101" w:name="ref-Lim2019"/>
+    <w:bookmarkEnd w:id="96"/>
+    <w:bookmarkStart w:id="98" w:name="ref-Lim2019"/>
     <w:p>
       <w:pPr>
         <w:pStyle w:val="Bibliography"/>
@@ -6186,7 +4225,7 @@
       <w:r>
         <w:t xml:space="preserve"> </w:t>
       </w:r>
-      <w:hyperlink r:id="rId100">
+      <w:hyperlink r:id="rId97">
         <w:r>
           <w:rPr>
             <w:rStyle w:val="Hyperlink"/>
@@ -6195,8 +4234,8 @@
         </w:r>
       </w:hyperlink>
     </w:p>
-    <w:bookmarkEnd w:id="101"/>
-    <w:bookmarkStart w:id="103" w:name="ref-OpenSesame"/>
+    <w:bookmarkEnd w:id="98"/>
+    <w:bookmarkStart w:id="100" w:name="ref-OpenSesame"/>
     <w:p>
       <w:pPr>
         <w:pStyle w:val="Bibliography"/>
@@ -6233,7 +4272,7 @@
       <w:r>
         <w:t xml:space="preserve"> </w:t>
       </w:r>
-      <w:hyperlink r:id="rId102">
+      <w:hyperlink r:id="rId99">
         <w:r>
           <w:rPr>
             <w:rStyle w:val="Hyperlink"/>
@@ -6242,8 +4281,8 @@
         </w:r>
       </w:hyperlink>
     </w:p>
-    <w:bookmarkEnd w:id="103"/>
-    <w:bookmarkStart w:id="105" w:name="ref-Mathur2016"/>
+    <w:bookmarkEnd w:id="100"/>
+    <w:bookmarkStart w:id="102" w:name="ref-Mathur2016"/>
     <w:p>
       <w:pPr>
         <w:pStyle w:val="Bibliography"/>
@@ -6280,7 +4319,7 @@
       <w:r>
         <w:t xml:space="preserve"> </w:t>
       </w:r>
-      <w:hyperlink r:id="rId104">
+      <w:hyperlink r:id="rId101">
         <w:r>
           <w:rPr>
             <w:rStyle w:val="Hyperlink"/>
@@ -6289,8 +4328,8 @@
         </w:r>
       </w:hyperlink>
     </w:p>
-    <w:bookmarkEnd w:id="105"/>
-    <w:bookmarkStart w:id="107" w:name="ref-McAdams1992"/>
+    <w:bookmarkEnd w:id="102"/>
+    <w:bookmarkStart w:id="104" w:name="ref-McAdams1992"/>
     <w:p>
       <w:pPr>
         <w:pStyle w:val="Bibliography"/>
@@ -6327,7 +4366,7 @@
       <w:r>
         <w:t xml:space="preserve"> </w:t>
       </w:r>
-      <w:hyperlink r:id="rId106">
+      <w:hyperlink r:id="rId103">
         <w:r>
           <w:rPr>
             <w:rStyle w:val="Hyperlink"/>
@@ -6336,8 +4375,8 @@
         </w:r>
       </w:hyperlink>
     </w:p>
-    <w:bookmarkEnd w:id="107"/>
-    <w:bookmarkStart w:id="108" w:name="ref-Gaziano1986"/>
+    <w:bookmarkEnd w:id="104"/>
+    <w:bookmarkStart w:id="105" w:name="ref-Gaziano1986"/>
     <w:p>
       <w:pPr>
         <w:pStyle w:val="Bibliography"/>
@@ -6372,8 +4411,8 @@
         <w:t xml:space="preserve">, 451–462.</w:t>
       </w:r>
     </w:p>
-    <w:bookmarkEnd w:id="108"/>
-    <w:bookmarkStart w:id="109" w:name="ref-DN"/>
+    <w:bookmarkEnd w:id="105"/>
+    <w:bookmarkStart w:id="106" w:name="ref-DN"/>
     <w:p>
       <w:pPr>
         <w:pStyle w:val="Bibliography"/>
@@ -6398,8 +4437,8 @@
         <w:t xml:space="preserve">[M.S. thesis]. University of Twente.</w:t>
       </w:r>
     </w:p>
-    <w:bookmarkEnd w:id="109"/>
-    <w:bookmarkStart w:id="111" w:name="ref-Peirce2008"/>
+    <w:bookmarkEnd w:id="106"/>
+    <w:bookmarkStart w:id="108" w:name="ref-Peirce2008"/>
     <w:p>
       <w:pPr>
         <w:pStyle w:val="Bibliography"/>
@@ -6436,7 +4475,7 @@
       <w:r>
         <w:t xml:space="preserve"> </w:t>
       </w:r>
-      <w:hyperlink r:id="rId110">
+      <w:hyperlink r:id="rId107">
         <w:r>
           <w:rPr>
             <w:rStyle w:val="Hyperlink"/>
@@ -6445,8 +4484,8 @@
         </w:r>
       </w:hyperlink>
     </w:p>
-    <w:bookmarkEnd w:id="111"/>
-    <w:bookmarkStart w:id="113" w:name="ref-Penfield2000"/>
+    <w:bookmarkEnd w:id="108"/>
+    <w:bookmarkStart w:id="110" w:name="ref-Penfield2000"/>
     <w:p>
       <w:pPr>
         <w:pStyle w:val="Bibliography"/>
@@ -6483,7 +4522,7 @@
       <w:r>
         <w:t xml:space="preserve"> </w:t>
       </w:r>
-      <w:hyperlink r:id="rId112">
+      <w:hyperlink r:id="rId109">
         <w:r>
           <w:rPr>
             <w:rStyle w:val="Hyperlink"/>
@@ -6492,8 +4531,8 @@
         </w:r>
       </w:hyperlink>
     </w:p>
-    <w:bookmarkEnd w:id="113"/>
-    <w:bookmarkStart w:id="115" w:name="ref-SP"/>
+    <w:bookmarkEnd w:id="110"/>
+    <w:bookmarkStart w:id="112" w:name="ref-SP"/>
     <w:p>
       <w:pPr>
         <w:pStyle w:val="Bibliography"/>
@@ -6520,7 +4559,7 @@
       <w:r>
         <w:t xml:space="preserve"> </w:t>
       </w:r>
-      <w:hyperlink r:id="rId114">
+      <w:hyperlink r:id="rId111">
         <w:r>
           <w:rPr>
             <w:rStyle w:val="Hyperlink"/>
@@ -6529,8 +4568,8 @@
         </w:r>
       </w:hyperlink>
     </w:p>
-    <w:bookmarkEnd w:id="115"/>
-    <w:bookmarkStart w:id="116" w:name="ref-Rasch1960"/>
+    <w:bookmarkEnd w:id="112"/>
+    <w:bookmarkStart w:id="113" w:name="ref-Rasch1960"/>
     <w:p>
       <w:pPr>
         <w:pStyle w:val="Bibliography"/>
@@ -6555,8 +4594,8 @@
         <w:t xml:space="preserve">(pp. 184, xiii, 184–xiii). Nielsen &amp; Lydiche.</w:t>
       </w:r>
     </w:p>
-    <w:bookmarkEnd w:id="116"/>
-    <w:bookmarkStart w:id="118" w:name="ref-Schmettow2021"/>
+    <w:bookmarkEnd w:id="113"/>
+    <w:bookmarkStart w:id="115" w:name="ref-Schmettow2021"/>
     <w:p>
       <w:pPr>
         <w:pStyle w:val="Bibliography"/>
@@ -6580,7 +4619,7 @@
       <w:r>
         <w:t xml:space="preserve"> </w:t>
       </w:r>
-      <w:hyperlink r:id="rId117">
+      <w:hyperlink r:id="rId114">
         <w:r>
           <w:rPr>
             <w:rStyle w:val="Hyperlink"/>
@@ -6589,8 +4628,8 @@
         </w:r>
       </w:hyperlink>
     </w:p>
-    <w:bookmarkEnd w:id="118"/>
-    <w:bookmarkStart w:id="119" w:name="ref-Schmidt1998"/>
+    <w:bookmarkEnd w:id="115"/>
+    <w:bookmarkStart w:id="116" w:name="ref-Schmidt1998"/>
     <w:p>
       <w:pPr>
         <w:pStyle w:val="Bibliography"/>
@@ -6625,8 +4664,8 @@
         <w:t xml:space="preserve">, 262–274.</w:t>
       </w:r>
     </w:p>
-    <w:bookmarkEnd w:id="119"/>
-    <w:bookmarkStart w:id="121" w:name="ref-PS"/>
+    <w:bookmarkEnd w:id="116"/>
+    <w:bookmarkStart w:id="118" w:name="ref-PS"/>
     <w:p>
       <w:pPr>
         <w:pStyle w:val="Bibliography"/>
@@ -6653,7 +4692,7 @@
       <w:r>
         <w:t xml:space="preserve"> </w:t>
       </w:r>
-      <w:hyperlink r:id="rId120">
+      <w:hyperlink r:id="rId117">
         <w:r>
           <w:rPr>
             <w:rStyle w:val="Hyperlink"/>
@@ -6662,8 +4701,8 @@
         </w:r>
       </w:hyperlink>
     </w:p>
-    <w:bookmarkEnd w:id="121"/>
-    <w:bookmarkStart w:id="122" w:name="ref-Laugwitz2008"/>
+    <w:bookmarkEnd w:id="118"/>
+    <w:bookmarkStart w:id="119" w:name="ref-Laugwitz2008"/>
     <w:p>
       <w:pPr>
         <w:pStyle w:val="Bibliography"/>
@@ -6688,8 +4727,8 @@
         <w:t xml:space="preserve">(pp. 63–76). Springer Berlin Heidelberg.</w:t>
       </w:r>
     </w:p>
-    <w:bookmarkEnd w:id="122"/>
-    <w:bookmarkStart w:id="124" w:name="ref-Tractinsky2006"/>
+    <w:bookmarkEnd w:id="119"/>
+    <w:bookmarkStart w:id="121" w:name="ref-Tractinsky2006"/>
     <w:p>
       <w:pPr>
         <w:pStyle w:val="Bibliography"/>
@@ -6726,7 +4765,7 @@
       <w:r>
         <w:t xml:space="preserve"> </w:t>
       </w:r>
-      <w:hyperlink r:id="rId123">
+      <w:hyperlink r:id="rId120">
         <w:r>
           <w:rPr>
             <w:rStyle w:val="Hyperlink"/>
@@ -6735,8 +4774,8 @@
         </w:r>
       </w:hyperlink>
     </w:p>
-    <w:bookmarkEnd w:id="124"/>
-    <w:bookmarkStart w:id="126" w:name="ref-Tuch2012"/>
+    <w:bookmarkEnd w:id="121"/>
+    <w:bookmarkStart w:id="123" w:name="ref-Tuch2012"/>
     <w:p>
       <w:pPr>
         <w:pStyle w:val="Bibliography"/>
@@ -6773,7 +4812,7 @@
       <w:r>
         <w:t xml:space="preserve"> </w:t>
       </w:r>
-      <w:hyperlink r:id="rId125">
+      <w:hyperlink r:id="rId122">
         <w:r>
           <w:rPr>
             <w:rStyle w:val="Hyperlink"/>
@@ -6782,8 +4821,8 @@
         </w:r>
       </w:hyperlink>
     </w:p>
-    <w:bookmarkEnd w:id="126"/>
-    <w:bookmarkStart w:id="128" w:name="ref-Wickens2002"/>
+    <w:bookmarkEnd w:id="123"/>
+    <w:bookmarkStart w:id="125" w:name="ref-Wickens2002"/>
     <w:p>
       <w:pPr>
         <w:pStyle w:val="Bibliography"/>
@@ -6820,7 +4859,7 @@
       <w:r>
         <w:t xml:space="preserve"> </w:t>
       </w:r>
-      <w:hyperlink r:id="rId127">
+      <w:hyperlink r:id="rId124">
         <w:r>
           <w:rPr>
             <w:rStyle w:val="Hyperlink"/>
@@ -6829,8 +4868,8 @@
         </w:r>
       </w:hyperlink>
     </w:p>
-    <w:bookmarkEnd w:id="128"/>
-    <w:bookmarkStart w:id="130" w:name="ref-Psych"/>
+    <w:bookmarkEnd w:id="125"/>
+    <w:bookmarkStart w:id="127" w:name="ref-Psych"/>
     <w:p>
       <w:pPr>
         <w:pStyle w:val="Bibliography"/>
@@ -6854,7 +4893,7 @@
       <w:r>
         <w:t xml:space="preserve"> </w:t>
       </w:r>
-      <w:hyperlink r:id="rId129">
+      <w:hyperlink r:id="rId126">
         <w:r>
           <w:rPr>
             <w:rStyle w:val="Hyperlink"/>
@@ -6863,8 +4902,8 @@
         </w:r>
       </w:hyperlink>
     </w:p>
-    <w:bookmarkEnd w:id="130"/>
-    <w:bookmarkStart w:id="132" w:name="ref-Wolf2013"/>
+    <w:bookmarkEnd w:id="127"/>
+    <w:bookmarkStart w:id="129" w:name="ref-Wolf2013"/>
     <w:p>
       <w:pPr>
         <w:pStyle w:val="Bibliography"/>
@@ -6901,7 +4940,7 @@
       <w:r>
         <w:t xml:space="preserve"> </w:t>
       </w:r>
-      <w:hyperlink r:id="rId131">
+      <w:hyperlink r:id="rId128">
         <w:r>
           <w:rPr>
             <w:rStyle w:val="Hyperlink"/>
@@ -6910,9 +4949,9 @@
         </w:r>
       </w:hyperlink>
     </w:p>
-    <w:bookmarkEnd w:id="132"/>
-    <w:bookmarkEnd w:id="133"/>
-    <w:bookmarkEnd w:id="134"/>
+    <w:bookmarkEnd w:id="129"/>
+    <w:bookmarkEnd w:id="130"/>
+    <w:bookmarkEnd w:id="131"/>
     <w:sectPr>
       <w:footnotePr>
         <w:numRestart w:val="eachSect"/>

</xml_diff>

<commit_message>
+ added comparison of HQI with items removed
</commit_message>
<xml_diff>
--- a/DMX_1.docx
+++ b/DMX_1.docx
@@ -548,7 +548,7 @@
         <w:t xml:space="preserve"> </w:t>
       </w:r>
       <w:r>
-        <w:t xml:space="preserve">(Schmettow, 2021, pp. 307–323)</w:t>
+        <w:t xml:space="preserve">(Schmettow, 2021b, pp. 307–323)</w:t>
       </w:r>
       <w:r>
         <w:t xml:space="preserve">, a practical solution exists. By averaging over one of the dimensions, a two-dimensional response matrix can be constructed.</w:t>
@@ -1019,7 +1019,7 @@
               <w:jc w:val="right"/>
             </w:pPr>
             <w:r>
-              <w:t xml:space="preserve">0.107622</w:t>
+              <w:t xml:space="preserve">0.0979530</w:t>
             </w:r>
           </w:p>
         </w:tc>
@@ -1031,7 +1031,7 @@
               <w:jc w:val="right"/>
             </w:pPr>
             <w:r>
-              <w:t xml:space="preserve">-0.5328659</w:t>
+              <w:t xml:space="preserve">-0.7612260</w:t>
             </w:r>
           </w:p>
         </w:tc>
@@ -1043,7 +1043,7 @@
               <w:jc w:val="right"/>
             </w:pPr>
             <w:r>
-              <w:t xml:space="preserve">0.4691484</w:t>
+              <w:t xml:space="preserve">0.4959317</w:t>
             </w:r>
           </w:p>
         </w:tc>
@@ -1081,7 +1081,7 @@
               <w:jc w:val="right"/>
             </w:pPr>
             <w:r>
-              <w:t xml:space="preserve">0.923904</w:t>
+              <w:t xml:space="preserve">0.9323706</w:t>
             </w:r>
           </w:p>
         </w:tc>
@@ -1093,7 +1093,7 @@
               <w:jc w:val="right"/>
             </w:pPr>
             <w:r>
-              <w:t xml:space="preserve">0.8483610</w:t>
+              <w:t xml:space="preserve">0.8647323</w:t>
             </w:r>
           </w:p>
         </w:tc>
@@ -1105,7 +1105,7 @@
               <w:jc w:val="right"/>
             </w:pPr>
             <w:r>
-              <w:t xml:space="preserve">0.9649597</w:t>
+              <w:t xml:space="preserve">0.9631660</w:t>
             </w:r>
           </w:p>
         </w:tc>
@@ -3278,13 +3278,13 @@
         <w:t xml:space="preserve">In contrast, item consistency and factor analysis showed that the psychometric fallacy can lead to strong biases. Items can suddenly become negatively correlated, as in the case of Attractiveness. The two Hedonism scales from AttrakDiff and the Credibility scale showed an extreme pattern, where the majority of items remained relatively stable, whereas two items switched from poor reliability to excellent reliability under pmx. With these patterns in mind, it is almost not surprising that factor analysis can also produce quite different results. Most strikingly, under dmx not a single result matched the theoretical expectations.</w:t>
       </w:r>
     </w:p>
-    <w:bookmarkStart w:id="66" w:name="dev-time-implications"/>
+    <w:bookmarkStart w:id="66" w:name="development-time-implications"/>
     <w:p>
       <w:pPr>
         <w:pStyle w:val="Heading2"/>
       </w:pPr>
       <w:r>
-        <w:t xml:space="preserve">Dev time implications</w:t>
+        <w:t xml:space="preserve">Development time implications</w:t>
       </w:r>
     </w:p>
     <w:p>
@@ -3316,80 +3316,83 @@
         <w:pStyle w:val="BodyText"/>
       </w:pPr>
       <w:r>
-        <w:t xml:space="preserve">Interestingly, on item level Credibility and HQ-I show the same pattern, where two items perform well under pmx, but extremely poor under dmx. This may be a co-incidence, or the result of developing a dmx scale under pmx is to</w:t>
-      </w:r>
-      <w:r>
-        <w:t xml:space="preserve"> </w:t>
-      </w:r>
-      <w:r>
-        <w:rPr>
-          <w:i/>
-          <w:iCs/>
-        </w:rPr>
-        <w:t xml:space="preserve">false favor</w:t>
-      </w:r>
-      <w:r>
-        <w:t xml:space="preserve"> </w:t>
-      </w:r>
-      <w:r>
-        <w:t xml:space="preserve">items that are well-behaved in ranking persons, but are inefficient for designs. To make the case,</w:t>
-      </w:r>
-      <w:r>
-        <w:t xml:space="preserve"> </w:t>
-      </w:r>
-      <w:r>
-        <w:t xml:space="preserve">(</w:t>
-      </w:r>
-      <w:r>
-        <w:rPr>
-          <w:b/>
-          <w:bCs/>
-        </w:rPr>
-        <w:t xml:space="preserve">Tab-rel-after-removal?</w:t>
-      </w:r>
-      <w:r>
-        <w:t xml:space="preserve">)</w:t>
-      </w:r>
-      <w:r>
-        <w:t xml:space="preserve"> </w:t>
-      </w:r>
-      <w:r>
-        <w:t xml:space="preserve">compares dmx scale reliability on these three scales with and without their two ill-behaved items.</w:t>
-      </w:r>
-    </w:p>
-    <w:p>
-      <w:pPr>
-        <w:pStyle w:val="SourceCode"/>
-      </w:pPr>
-      <w:r>
-        <w:rPr>
-          <w:rStyle w:val="VerbatimChar"/>
-        </w:rPr>
-        <w:t xml:space="preserve">[1] "TODO"</w:t>
-      </w:r>
-    </w:p>
-    <w:p>
-      <w:pPr>
-        <w:pStyle w:val="FirstParagraph"/>
-      </w:pPr>
-      <w:r>
-        <w:t xml:space="preserve">A pmx perspective may also</w:t>
-      </w:r>
-      <w:r>
-        <w:t xml:space="preserve"> </w:t>
-      </w:r>
-      <w:r>
-        <w:rPr>
-          <w:i/>
-          <w:iCs/>
-        </w:rPr>
-        <w:t xml:space="preserve">false reject</w:t>
-      </w:r>
-      <w:r>
-        <w:t xml:space="preserve"> </w:t>
-      </w:r>
-      <w:r>
-        <w:t xml:space="preserve">items that are actually well-behaved in ranking designs. Creating an item pool is by itself a time-consuming process, and the psychometric fallacy can make it even more difficult by unnecessarily rejecting items. A possible example is the development of the BUS-11 scale, where face validity demands (and factor analysis has confirmed) ((REF Simone)) that</w:t>
+        <w:t xml:space="preserve">The HQ-I scale (and to some extent also Credibility) shows a concerning pattern, where some items perform well under pmx, but extremely poor under dmx. This shows that developing a dmx scale under pmx perspective can lead to</w:t>
+      </w:r>
+      <w:r>
+        <w:t xml:space="preserve"> </w:t>
+      </w:r>
+      <w:r>
+        <w:rPr>
+          <w:i/>
+          <w:iCs/>
+        </w:rPr>
+        <w:t xml:space="preserve">falsely favored</w:t>
+      </w:r>
+      <w:r>
+        <w:t xml:space="preserve"> </w:t>
+      </w:r>
+      <w:r>
+        <w:t xml:space="preserve">items that are well-behaved in ranking persons, but are inefficient for designs. To make the case, scale reliability when removing item HQI5 improves to</w:t>
+      </w:r>
+      <w:r>
+        <w:t xml:space="preserve"> </w:t>
+      </w:r>
+      <m:oMath>
+        <m:r>
+          <m:t>0.73</m:t>
+        </m:r>
+      </m:oMath>
+      <w:r>
+        <w:t xml:space="preserve"> </w:t>
+      </w:r>
+      <w:r>
+        <w:t xml:space="preserve">compared to</w:t>
+      </w:r>
+      <w:r>
+        <w:t xml:space="preserve"> </w:t>
+      </w:r>
+      <m:oMath>
+        <m:r>
+          <m:t>0.69</m:t>
+        </m:r>
+      </m:oMath>
+      <w:r>
+        <w:t xml:space="preserve">. By further removing HQI1, reliability is</w:t>
+      </w:r>
+      <w:r>
+        <w:t xml:space="preserve"> </w:t>
+      </w:r>
+      <m:oMath>
+        <m:r>
+          <m:t>0.68</m:t>
+        </m:r>
+      </m:oMath>
+      <w:r>
+        <w:t xml:space="preserve">. While this is not a major increase in reliability, the same level is effectively reached with fewer items - the psychometric fallacy can lead to inefficient scales.</w:t>
+      </w:r>
+    </w:p>
+    <w:p>
+      <w:pPr>
+        <w:pStyle w:val="BodyText"/>
+      </w:pPr>
+      <w:r>
+        <w:t xml:space="preserve">While we cannot show that directly, it is likely that fallacy also leads</w:t>
+      </w:r>
+      <w:r>
+        <w:t xml:space="preserve"> </w:t>
+      </w:r>
+      <w:r>
+        <w:rPr>
+          <w:i/>
+          <w:iCs/>
+        </w:rPr>
+        <w:t xml:space="preserve">falsely reject</w:t>
+      </w:r>
+      <w:r>
+        <w:t xml:space="preserve"> </w:t>
+      </w:r>
+      <w:r>
+        <w:t xml:space="preserve">items that are actually well-behaved in ranking designs. Creating an item pool is by itself a time-consuming process, and the psychometric fallacy can make it even more difficult by rejecting good items and selecting inefficient ones. A recent example is the development of the BUS-11 scale, where face validity demands (and factor analysis has confirmed) ((REF Simone)) that</w:t>
       </w:r>
       <w:r>
         <w:t xml:space="preserve"> </w:t>
@@ -3449,7 +3452,21 @@
         <w:pStyle w:val="FirstParagraph"/>
       </w:pPr>
       <w:r>
-        <w:t xml:space="preserve">A key idea in usability engineering is that interaction designers must learned to bridge the gap between the system model and the users mental model, cognitive skills and feelings. Emerging technologies are often characterized by an innovation phase, where multiple design paths are explored in a rush to the market and several domains of human-technology interaction are currently gaining momentum: large language model technology is, as of writing, causing much attention for intelligent agent design. At the same time, humoid and animalistic robot design is coming out of its niche, and virtual reality applications are on their way to mainstream. These three domains have in common that, compared to classic computer applications, they are tapping into new territories of the users mind, the social mind and the sensation of physical reality. When Social Experience (SX) or Virtual Experience (VX) become the new UX, it may start with the same abundance of new instruments trying to map the uncharted design space. From a practical perspective, our results suggest that the psychometric fallacy can be harmful in the item selection process. Design researchers</w:t>
+        <w:t xml:space="preserve">A key idea in usability engineering is that interaction designers learn to bridge the gap between the system model and the users mental model, cognitive skills and feelings. Emerging technologies are often characterized by an innovation phase, where multiple design paths are explored in a rush to the market and several domains of human-technology interaction are currently gaining momentum: large language model technology is, as of writing, causing much attention for intelligent agent design. Humanoid and animalistic robot design is coming out of its niche, and virtual reality applications are already mainstream. These three domains have in common that, compared to classic computer applications, they are tapping into new territories of the users mind, the social mind and the sensation of physical reality.</w:t>
+      </w:r>
+    </w:p>
+    <w:p>
+      <w:pPr>
+        <w:pStyle w:val="BodyText"/>
+      </w:pPr>
+      <w:r>
+        <w:t xml:space="preserve">When Social Experience (SX) or Virtual Experience (VX) become the new UX, it may start with the same abundance of new instruments trying to map the uncharted design space.</w:t>
+      </w:r>
+      <w:r>
+        <w:t xml:space="preserve"> </w:t>
+      </w:r>
+      <w:r>
+        <w:t xml:space="preserve">These are huge and effective designometric instruments are needed to guide design decisions in hyper-excited times. Our results show, that the psychometric fallacy is harmful during scale development, leading to inefficient item sets and factor structures.</w:t>
       </w:r>
     </w:p>
     <w:bookmarkEnd w:id="68"/>
@@ -3467,7 +3484,7 @@
         <w:pStyle w:val="FirstParagraph"/>
       </w:pPr>
       <w:r>
-        <w:t xml:space="preserve">By comparing the two perspectives, we illustrated that designometric analysis can fully be done with standard psychometric tools, as long as one uses the correct response matrix. However, by reducing the designometric box to a flat matrix, we loose all information on users. Formally, it would even be possible to evaluate a designometric model on the responses of a</w:t>
+        <w:t xml:space="preserve">By comparing the two perspectives, we illustrated that designometrics can be accomplished with standard psychometric tools by flattening the response box across participants. However, by averaging across participants, we loose all information on users. It would even be possible to evaluate a designometric model on the responses of a</w:t>
       </w:r>
       <w:r>
         <w:t xml:space="preserve"> </w:t>
@@ -3480,7 +3497,7 @@
         <w:t xml:space="preserve">single user</w:t>
       </w:r>
       <w:r>
-        <w:t xml:space="preserve">, while the situation</w:t>
+        <w:t xml:space="preserve">. Formally, this would be a valid designometric measure, reflecting a single person’s sensitivity to design features.</w:t>
       </w:r>
     </w:p>
     <w:p>
@@ -3488,20 +3505,13 @@
         <w:pStyle w:val="BodyText"/>
       </w:pPr>
       <w:r>
-        <w:t xml:space="preserve">If the cube is collapsed to a psychometric matrix, which can be used to estimate</w:t>
-      </w:r>
-      <w:r>
-        <w:t xml:space="preserve"> </w:t>
-      </w:r>
-      <w:r>
-        <w:rPr>
-          <w:i/>
-          <w:iCs/>
-        </w:rPr>
-        <w:t xml:space="preserve">user sensitivity</w:t>
-      </w:r>
-      <w:r>
-        <w:t xml:space="preserve">. Legitimate cases exist to use a designometric scale for psychometric purposes. For example, an instrument to measure trustworthiness of designs could be used to estimate faithfulness levels of participants in a study (or a training) on cyber security.</w:t>
+        <w:t xml:space="preserve">Designometric scales are commonly used to measure a populations reaction to a design, which implies that on some level the psychometric matrix is useful, for example to study the distribution of user sensitivity to a feature.</w:t>
+      </w:r>
+      <w:r>
+        <w:t xml:space="preserve"> </w:t>
+      </w:r>
+      <w:r>
+        <w:t xml:space="preserve">Imagenable cases exist where one could use a designometric scale for psychometric purposes. For example, an instrument to measure trustworthiness of designs could be used to estimate faithfulness of participants in a study (or a training) on cyber security.</w:t>
       </w:r>
     </w:p>
     <w:p>
@@ -3509,7 +3519,7 @@
         <w:pStyle w:val="BodyText"/>
       </w:pPr>
       <w:r>
-        <w:t xml:space="preserve">By flattening the designometric box one way, then the other, we still loose information that is needed to secure that items are truly well-behaved. In educational psychometrics</w:t>
+        <w:t xml:space="preserve">By flattening the designometric box one way, then the other, we still loose information that is needed to secure that items are truly well-behaved.In educational psychometrics</w:t>
       </w:r>
       <w:r>
         <w:t xml:space="preserve"> </w:t>
@@ -3525,7 +3535,19 @@
         <w:t xml:space="preserve"> </w:t>
       </w:r>
       <w:r>
-        <w:t xml:space="preserve">is the idea that items must be fair and function the same for every tested person. This also is a desirable property for a designometric scale, but a statistical model for verification would need individual parameters for participants, designs and items, simultaneously. Schmettow(2021) proposed multi-level models for capturing designometric situations in their full dimension, which could be well-suited for run-time use or basic scale development.</w:t>
+        <w:t xml:space="preserve">is the idea that items must be fair and function the same for every tested person. This is a desirable property for a designometric scale, but a statistical model for verification would need individual parameters for participants, designs and items, simultaneously.</w:t>
+      </w:r>
+      <w:r>
+        <w:t xml:space="preserve"> </w:t>
+      </w:r>
+      <w:r>
+        <w:t xml:space="preserve">Schmettow (2021a)</w:t>
+      </w:r>
+      <w:r>
+        <w:t xml:space="preserve"> </w:t>
+      </w:r>
+      <w:r>
+        <w:t xml:space="preserve">proposed multi-level models for capturing designometric situations in their full dimension, which could be well-suited for run-time use or basic scale development.</w:t>
       </w:r>
     </w:p>
     <w:p>
@@ -3533,7 +3555,25 @@
         <w:pStyle w:val="BodyText"/>
       </w:pPr>
       <w:r>
-        <w:t xml:space="preserve">Another consideration is that the designometric encounter may not be end of story. For example, for comparing multi-purpose designs a researcher may want to add tasks as fourth population of interest. With the mentioned limitations, multi-level models extend to such a case (Schmettow, 2016, Egan’s assumption). For development-time purposes, Generalizability Theory may provide …</w:t>
+        <w:t xml:space="preserve">Such a multi-level approach is well in line with the established field of generalizability theory</w:t>
+      </w:r>
+      <w:r>
+        <w:t xml:space="preserve"> </w:t>
+      </w:r>
+      <w:r>
+        <w:t xml:space="preserve">(Brennan, 2001)</w:t>
+      </w:r>
+      <w:r>
+        <w:t xml:space="preserve">. In that approach, the variance in responses is partitioned into multiple sources. Thus, suppose we have a data collection design where multiple users judge several designs, on multiple items, the variance in responses can be partitioned into variance due to individual differences in users, differences in designs, and differences in items, This can be done for the response box, but can straightforwardly be extended to hyperboxes, for instance having data collected from the same people on a set of tasks Another consideration is that the designometric encounter may not be end of story. For example, for comparing multi-purpose designs a researcher may want to add tasks as fourth population of interest</w:t>
+      </w:r>
+      <w:r>
+        <w:t xml:space="preserve"> </w:t>
+      </w:r>
+      <w:r>
+        <w:t xml:space="preserve">(Schmettow &amp; Havinga, 2013)</w:t>
+      </w:r>
+      <w:r>
+        <w:t xml:space="preserve">.</w:t>
       </w:r>
     </w:p>
     <w:p>
@@ -3541,12 +3581,24 @@
         <w:pStyle w:val="BodyText"/>
       </w:pPr>
       <w:r>
-        <w:t xml:space="preserve">An unsolved issue is to identify exploratory methods that can operate on deep designometric data. EFA is often used with CFA to find and confirm candidate structures.</w:t>
+        <w:t xml:space="preserve">Such variance decomposition can be implemented in multi-level models, where the estimated variances can be used to compute reliability, whether it relates to measuring differences in users (pmx) or differences in designs (dmx), while controlling for all other relevant sources of variation. By extending the modelling to multi-level IRT models</w:t>
+      </w:r>
+      <w:r>
+        <w:t xml:space="preserve"> </w:t>
+      </w:r>
+      <w:r>
+        <w:t xml:space="preserve">Berg et al. (2007)</w:t>
+      </w:r>
+      <w:r>
+        <w:t xml:space="preserve"> </w:t>
+      </w:r>
+      <w:r>
+        <w:t xml:space="preserve">the discrete nature of the item response data can be taken into account.</w:t>
       </w:r>
     </w:p>
     <w:bookmarkEnd w:id="69"/>
     <w:bookmarkEnd w:id="70"/>
-    <w:bookmarkStart w:id="131" w:name="references"/>
+    <w:bookmarkStart w:id="140" w:name="references"/>
     <w:p>
       <w:pPr>
         <w:pStyle w:val="Heading1"/>
@@ -3555,7 +3607,7 @@
         <w:t xml:space="preserve">References</w:t>
       </w:r>
     </w:p>
-    <w:bookmarkStart w:id="130" w:name="refs"/>
+    <w:bookmarkStart w:id="139" w:name="refs"/>
     <w:bookmarkStart w:id="71" w:name="ref-Anderson1988"/>
     <w:p>
       <w:pPr>
@@ -3592,12 +3644,59 @@
       </w:r>
     </w:p>
     <w:bookmarkEnd w:id="71"/>
-    <w:bookmarkStart w:id="72" w:name="ref-QB"/>
+    <w:bookmarkStart w:id="73" w:name="ref-vandenBerg2007"/>
     <w:p>
       <w:pPr>
         <w:pStyle w:val="Bibliography"/>
       </w:pPr>
       <w:r>
+        <w:t xml:space="preserve">Berg, S. M. van den, Glas, C. A. W., &amp; Boomsma, D. I. (2007). Variance decomposition using an IRT measurement model.</w:t>
+      </w:r>
+      <w:r>
+        <w:t xml:space="preserve"> </w:t>
+      </w:r>
+      <w:r>
+        <w:rPr>
+          <w:i/>
+          <w:iCs/>
+        </w:rPr>
+        <w:t xml:space="preserve">Behavior Genetics</w:t>
+      </w:r>
+      <w:r>
+        <w:t xml:space="preserve">,</w:t>
+      </w:r>
+      <w:r>
+        <w:t xml:space="preserve"> </w:t>
+      </w:r>
+      <w:r>
+        <w:rPr>
+          <w:i/>
+          <w:iCs/>
+        </w:rPr>
+        <w:t xml:space="preserve">37</w:t>
+      </w:r>
+      <w:r>
+        <w:t xml:space="preserve">, 604–616.</w:t>
+      </w:r>
+      <w:r>
+        <w:t xml:space="preserve"> </w:t>
+      </w:r>
+      <w:hyperlink r:id="rId72">
+        <w:r>
+          <w:rPr>
+            <w:rStyle w:val="Hyperlink"/>
+          </w:rPr>
+          <w:t xml:space="preserve">https://doi.org/10.1007/s10519-007-9156-1</w:t>
+        </w:r>
+      </w:hyperlink>
+    </w:p>
+    <w:bookmarkEnd w:id="73"/>
+    <w:bookmarkStart w:id="74" w:name="ref-QB"/>
+    <w:p>
+      <w:pPr>
+        <w:pStyle w:val="Bibliography"/>
+      </w:pPr>
+      <w:r>
         <w:t xml:space="preserve">Boom, Q., &amp; Schmettow, M. (2013).</w:t>
       </w:r>
       <w:r>
@@ -3617,8 +3716,8 @@
         <w:t xml:space="preserve">[B.S. thesis]. University of Twente.</w:t>
       </w:r>
     </w:p>
-    <w:bookmarkEnd w:id="72"/>
-    <w:bookmarkStart w:id="74" w:name="ref-Borsci2024"/>
+    <w:bookmarkEnd w:id="74"/>
+    <w:bookmarkStart w:id="76" w:name="ref-Borsci2024"/>
     <w:p>
       <w:pPr>
         <w:pStyle w:val="Bibliography"/>
@@ -3655,7 +3754,7 @@
       <w:r>
         <w:t xml:space="preserve"> </w:t>
       </w:r>
-      <w:hyperlink r:id="rId73">
+      <w:hyperlink r:id="rId75">
         <w:r>
           <w:rPr>
             <w:rStyle w:val="Hyperlink"/>
@@ -3664,13 +3763,47 @@
         </w:r>
       </w:hyperlink>
     </w:p>
-    <w:bookmarkEnd w:id="74"/>
-    <w:bookmarkStart w:id="75" w:name="ref-Brown2015"/>
+    <w:bookmarkEnd w:id="76"/>
+    <w:bookmarkStart w:id="78" w:name="ref-Brennan2001"/>
     <w:p>
       <w:pPr>
         <w:pStyle w:val="Bibliography"/>
       </w:pPr>
       <w:r>
+        <w:t xml:space="preserve">Brennan, R. L. (2001).</w:t>
+      </w:r>
+      <w:r>
+        <w:t xml:space="preserve"> </w:t>
+      </w:r>
+      <w:r>
+        <w:rPr>
+          <w:i/>
+          <w:iCs/>
+        </w:rPr>
+        <w:t xml:space="preserve">Generalizability theory</w:t>
+      </w:r>
+      <w:r>
+        <w:t xml:space="preserve">. Springer New York.</w:t>
+      </w:r>
+      <w:r>
+        <w:t xml:space="preserve"> </w:t>
+      </w:r>
+      <w:hyperlink r:id="rId77">
+        <w:r>
+          <w:rPr>
+            <w:rStyle w:val="Hyperlink"/>
+          </w:rPr>
+          <w:t xml:space="preserve">https://doi.org/10.1007/978-1-4757-3456-0</w:t>
+        </w:r>
+      </w:hyperlink>
+    </w:p>
+    <w:bookmarkEnd w:id="78"/>
+    <w:bookmarkStart w:id="79" w:name="ref-Brown2015"/>
+    <w:p>
+      <w:pPr>
+        <w:pStyle w:val="Bibliography"/>
+      </w:pPr>
+      <w:r>
         <w:t xml:space="preserve">Brown, T. A. (2015).</w:t>
       </w:r>
       <w:r>
@@ -3690,8 +3823,8 @@
         <w:t xml:space="preserve">(p. 482). The Guilford Press.</w:t>
       </w:r>
     </w:p>
-    <w:bookmarkEnd w:id="75"/>
-    <w:bookmarkStart w:id="76" w:name="ref-Clark1995"/>
+    <w:bookmarkEnd w:id="79"/>
+    <w:bookmarkStart w:id="80" w:name="ref-Clark1995"/>
     <w:p>
       <w:pPr>
         <w:pStyle w:val="Bibliography"/>
@@ -3726,8 +3859,8 @@
         <w:t xml:space="preserve">.</w:t>
       </w:r>
     </w:p>
-    <w:bookmarkEnd w:id="76"/>
-    <w:bookmarkStart w:id="78" w:name="ref-Costello2005"/>
+    <w:bookmarkEnd w:id="80"/>
+    <w:bookmarkStart w:id="82" w:name="ref-Costello2005"/>
     <w:p>
       <w:pPr>
         <w:pStyle w:val="Bibliography"/>
@@ -3761,7 +3894,7 @@
       <w:r>
         <w:t xml:space="preserve">. https://doi.org/</w:t>
       </w:r>
-      <w:hyperlink r:id="rId77">
+      <w:hyperlink r:id="rId81">
         <w:r>
           <w:rPr>
             <w:rStyle w:val="Hyperlink"/>
@@ -3770,8 +3903,8 @@
         </w:r>
       </w:hyperlink>
     </w:p>
-    <w:bookmarkEnd w:id="78"/>
-    <w:bookmarkStart w:id="80" w:name="ref-Cronbach1951"/>
+    <w:bookmarkEnd w:id="82"/>
+    <w:bookmarkStart w:id="84" w:name="ref-Cronbach1951"/>
     <w:p>
       <w:pPr>
         <w:pStyle w:val="Bibliography"/>
@@ -3808,7 +3941,7 @@
       <w:r>
         <w:t xml:space="preserve"> </w:t>
       </w:r>
-      <w:hyperlink r:id="rId79">
+      <w:hyperlink r:id="rId83">
         <w:r>
           <w:rPr>
             <w:rStyle w:val="Hyperlink"/>
@@ -3817,8 +3950,8 @@
         </w:r>
       </w:hyperlink>
     </w:p>
-    <w:bookmarkEnd w:id="80"/>
-    <w:bookmarkStart w:id="82" w:name="ref-Embretson2013"/>
+    <w:bookmarkEnd w:id="84"/>
+    <w:bookmarkStart w:id="86" w:name="ref-Embretson2013"/>
     <w:p>
       <w:pPr>
         <w:pStyle w:val="Bibliography"/>
@@ -3842,7 +3975,7 @@
       <w:r>
         <w:t xml:space="preserve"> </w:t>
       </w:r>
-      <w:hyperlink r:id="rId81">
+      <w:hyperlink r:id="rId85">
         <w:r>
           <w:rPr>
             <w:rStyle w:val="Hyperlink"/>
@@ -3851,8 +3984,8 @@
         </w:r>
       </w:hyperlink>
     </w:p>
-    <w:bookmarkEnd w:id="82"/>
-    <w:bookmarkStart w:id="83" w:name="ref-Fabrigar1999"/>
+    <w:bookmarkEnd w:id="86"/>
+    <w:bookmarkStart w:id="87" w:name="ref-Fabrigar1999"/>
     <w:p>
       <w:pPr>
         <w:pStyle w:val="Bibliography"/>
@@ -3887,13 +4020,60 @@
         <w:t xml:space="preserve">, 272–299.</w:t>
       </w:r>
     </w:p>
-    <w:bookmarkEnd w:id="83"/>
-    <w:bookmarkStart w:id="84" w:name="ref-AH"/>
+    <w:bookmarkEnd w:id="87"/>
+    <w:bookmarkStart w:id="89" w:name="ref-Fox2001"/>
     <w:p>
       <w:pPr>
         <w:pStyle w:val="Bibliography"/>
       </w:pPr>
       <w:r>
+        <w:t xml:space="preserve">Fox, J.-P., &amp; Glas, C. A. W. (2001). Bayesian estimation of a multilevel IRT model using gibbs sampling.</w:t>
+      </w:r>
+      <w:r>
+        <w:t xml:space="preserve"> </w:t>
+      </w:r>
+      <w:r>
+        <w:rPr>
+          <w:i/>
+          <w:iCs/>
+        </w:rPr>
+        <w:t xml:space="preserve">Psychometrika</w:t>
+      </w:r>
+      <w:r>
+        <w:t xml:space="preserve">,</w:t>
+      </w:r>
+      <w:r>
+        <w:t xml:space="preserve"> </w:t>
+      </w:r>
+      <w:r>
+        <w:rPr>
+          <w:i/>
+          <w:iCs/>
+        </w:rPr>
+        <w:t xml:space="preserve">66</w:t>
+      </w:r>
+      <w:r>
+        <w:t xml:space="preserve">, 271–288.</w:t>
+      </w:r>
+      <w:r>
+        <w:t xml:space="preserve"> </w:t>
+      </w:r>
+      <w:hyperlink r:id="rId88">
+        <w:r>
+          <w:rPr>
+            <w:rStyle w:val="Hyperlink"/>
+          </w:rPr>
+          <w:t xml:space="preserve">https://doi.org/10.1007/BF02294839</w:t>
+        </w:r>
+      </w:hyperlink>
+    </w:p>
+    <w:bookmarkEnd w:id="89"/>
+    <w:bookmarkStart w:id="90" w:name="ref-AH"/>
+    <w:p>
+      <w:pPr>
+        <w:pStyle w:val="Bibliography"/>
+      </w:pPr>
+      <w:r>
         <w:t xml:space="preserve">Haeske, A. B., &amp; Schmettow, M. (2016).</w:t>
       </w:r>
       <w:r>
@@ -3913,8 +4093,8 @@
         <w:t xml:space="preserve">(pp. 1–49) [B.S. thesis]. University of Twente.</w:t>
       </w:r>
     </w:p>
-    <w:bookmarkEnd w:id="84"/>
-    <w:bookmarkStart w:id="86" w:name="ref-Hassenzahl2003"/>
+    <w:bookmarkEnd w:id="90"/>
+    <w:bookmarkStart w:id="92" w:name="ref-Hassenzahl2003"/>
     <w:p>
       <w:pPr>
         <w:pStyle w:val="Bibliography"/>
@@ -3938,7 +4118,7 @@
       <w:r>
         <w:t xml:space="preserve"> </w:t>
       </w:r>
-      <w:hyperlink r:id="rId85">
+      <w:hyperlink r:id="rId91">
         <w:r>
           <w:rPr>
             <w:rStyle w:val="Hyperlink"/>
@@ -3947,8 +4127,8 @@
         </w:r>
       </w:hyperlink>
     </w:p>
-    <w:bookmarkEnd w:id="86"/>
-    <w:bookmarkStart w:id="88" w:name="ref-Hassenzahl2010"/>
+    <w:bookmarkEnd w:id="92"/>
+    <w:bookmarkStart w:id="94" w:name="ref-Hassenzahl2010"/>
     <w:p>
       <w:pPr>
         <w:pStyle w:val="Bibliography"/>
@@ -3985,7 +4165,7 @@
       <w:r>
         <w:t xml:space="preserve"> </w:t>
       </w:r>
-      <w:hyperlink r:id="rId87">
+      <w:hyperlink r:id="rId93">
         <w:r>
           <w:rPr>
             <w:rStyle w:val="Hyperlink"/>
@@ -3994,8 +4174,8 @@
         </w:r>
       </w:hyperlink>
     </w:p>
-    <w:bookmarkEnd w:id="88"/>
-    <w:bookmarkStart w:id="90" w:name="ref-Hinkin1998"/>
+    <w:bookmarkEnd w:id="94"/>
+    <w:bookmarkStart w:id="96" w:name="ref-Hinkin1998"/>
     <w:p>
       <w:pPr>
         <w:pStyle w:val="Bibliography"/>
@@ -4032,7 +4212,7 @@
       <w:r>
         <w:t xml:space="preserve"> </w:t>
       </w:r>
-      <w:hyperlink r:id="rId89">
+      <w:hyperlink r:id="rId95">
         <w:r>
           <w:rPr>
             <w:rStyle w:val="Hyperlink"/>
@@ -4041,8 +4221,8 @@
         </w:r>
       </w:hyperlink>
     </w:p>
-    <w:bookmarkEnd w:id="90"/>
-    <w:bookmarkStart w:id="92" w:name="ref-Ho2017"/>
+    <w:bookmarkEnd w:id="96"/>
+    <w:bookmarkStart w:id="98" w:name="ref-Ho2017"/>
     <w:p>
       <w:pPr>
         <w:pStyle w:val="Bibliography"/>
@@ -4079,7 +4259,7 @@
       <w:r>
         <w:t xml:space="preserve"> </w:t>
       </w:r>
-      <w:hyperlink r:id="rId91">
+      <w:hyperlink r:id="rId97">
         <w:r>
           <w:rPr>
             <w:rStyle w:val="Hyperlink"/>
@@ -4088,8 +4268,8 @@
         </w:r>
       </w:hyperlink>
     </w:p>
-    <w:bookmarkEnd w:id="92"/>
-    <w:bookmarkStart w:id="93" w:name="ref-DK"/>
+    <w:bookmarkEnd w:id="98"/>
+    <w:bookmarkStart w:id="99" w:name="ref-DK"/>
     <w:p>
       <w:pPr>
         <w:pStyle w:val="Bibliography"/>
@@ -4114,8 +4294,8 @@
         <w:t xml:space="preserve">(pp. 1–57) [M.S. thesis]. University of Twente.</w:t>
       </w:r>
     </w:p>
-    <w:bookmarkEnd w:id="93"/>
-    <w:bookmarkStart w:id="95" w:name="ref-Kroenke2001"/>
+    <w:bookmarkEnd w:id="99"/>
+    <w:bookmarkStart w:id="101" w:name="ref-Kroenke2001"/>
     <w:p>
       <w:pPr>
         <w:pStyle w:val="Bibliography"/>
@@ -4152,7 +4332,7 @@
       <w:r>
         <w:t xml:space="preserve"> </w:t>
       </w:r>
-      <w:hyperlink r:id="rId94">
+      <w:hyperlink r:id="rId100">
         <w:r>
           <w:rPr>
             <w:rStyle w:val="Hyperlink"/>
@@ -4161,8 +4341,8 @@
         </w:r>
       </w:hyperlink>
     </w:p>
-    <w:bookmarkEnd w:id="95"/>
-    <w:bookmarkStart w:id="96" w:name="ref-JK"/>
+    <w:bookmarkEnd w:id="101"/>
+    <w:bookmarkStart w:id="102" w:name="ref-JK"/>
     <w:p>
       <w:pPr>
         <w:pStyle w:val="Bibliography"/>
@@ -4187,8 +4367,8 @@
         <w:t xml:space="preserve">[B.S. thesis]. University of Twente.</w:t>
       </w:r>
     </w:p>
-    <w:bookmarkEnd w:id="96"/>
-    <w:bookmarkStart w:id="98" w:name="ref-Lim2019"/>
+    <w:bookmarkEnd w:id="102"/>
+    <w:bookmarkStart w:id="104" w:name="ref-Lim2019"/>
     <w:p>
       <w:pPr>
         <w:pStyle w:val="Bibliography"/>
@@ -4225,7 +4405,7 @@
       <w:r>
         <w:t xml:space="preserve"> </w:t>
       </w:r>
-      <w:hyperlink r:id="rId97">
+      <w:hyperlink r:id="rId103">
         <w:r>
           <w:rPr>
             <w:rStyle w:val="Hyperlink"/>
@@ -4234,8 +4414,8 @@
         </w:r>
       </w:hyperlink>
     </w:p>
-    <w:bookmarkEnd w:id="98"/>
-    <w:bookmarkStart w:id="100" w:name="ref-OpenSesame"/>
+    <w:bookmarkEnd w:id="104"/>
+    <w:bookmarkStart w:id="106" w:name="ref-OpenSesame"/>
     <w:p>
       <w:pPr>
         <w:pStyle w:val="Bibliography"/>
@@ -4272,7 +4452,7 @@
       <w:r>
         <w:t xml:space="preserve"> </w:t>
       </w:r>
-      <w:hyperlink r:id="rId99">
+      <w:hyperlink r:id="rId105">
         <w:r>
           <w:rPr>
             <w:rStyle w:val="Hyperlink"/>
@@ -4281,8 +4461,8 @@
         </w:r>
       </w:hyperlink>
     </w:p>
-    <w:bookmarkEnd w:id="100"/>
-    <w:bookmarkStart w:id="102" w:name="ref-Mathur2016"/>
+    <w:bookmarkEnd w:id="106"/>
+    <w:bookmarkStart w:id="108" w:name="ref-Mathur2016"/>
     <w:p>
       <w:pPr>
         <w:pStyle w:val="Bibliography"/>
@@ -4319,7 +4499,7 @@
       <w:r>
         <w:t xml:space="preserve"> </w:t>
       </w:r>
-      <w:hyperlink r:id="rId101">
+      <w:hyperlink r:id="rId107">
         <w:r>
           <w:rPr>
             <w:rStyle w:val="Hyperlink"/>
@@ -4328,8 +4508,8 @@
         </w:r>
       </w:hyperlink>
     </w:p>
-    <w:bookmarkEnd w:id="102"/>
-    <w:bookmarkStart w:id="104" w:name="ref-McAdams1992"/>
+    <w:bookmarkEnd w:id="108"/>
+    <w:bookmarkStart w:id="110" w:name="ref-McAdams1992"/>
     <w:p>
       <w:pPr>
         <w:pStyle w:val="Bibliography"/>
@@ -4366,7 +4546,7 @@
       <w:r>
         <w:t xml:space="preserve"> </w:t>
       </w:r>
-      <w:hyperlink r:id="rId103">
+      <w:hyperlink r:id="rId109">
         <w:r>
           <w:rPr>
             <w:rStyle w:val="Hyperlink"/>
@@ -4375,8 +4555,8 @@
         </w:r>
       </w:hyperlink>
     </w:p>
-    <w:bookmarkEnd w:id="104"/>
-    <w:bookmarkStart w:id="105" w:name="ref-Gaziano1986"/>
+    <w:bookmarkEnd w:id="110"/>
+    <w:bookmarkStart w:id="111" w:name="ref-Gaziano1986"/>
     <w:p>
       <w:pPr>
         <w:pStyle w:val="Bibliography"/>
@@ -4411,8 +4591,8 @@
         <w:t xml:space="preserve">, 451–462.</w:t>
       </w:r>
     </w:p>
-    <w:bookmarkEnd w:id="105"/>
-    <w:bookmarkStart w:id="106" w:name="ref-DN"/>
+    <w:bookmarkEnd w:id="111"/>
+    <w:bookmarkStart w:id="112" w:name="ref-DN"/>
     <w:p>
       <w:pPr>
         <w:pStyle w:val="Bibliography"/>
@@ -4437,8 +4617,8 @@
         <w:t xml:space="preserve">[M.S. thesis]. University of Twente.</w:t>
       </w:r>
     </w:p>
-    <w:bookmarkEnd w:id="106"/>
-    <w:bookmarkStart w:id="108" w:name="ref-Peirce2008"/>
+    <w:bookmarkEnd w:id="112"/>
+    <w:bookmarkStart w:id="114" w:name="ref-Peirce2008"/>
     <w:p>
       <w:pPr>
         <w:pStyle w:val="Bibliography"/>
@@ -4475,7 +4655,7 @@
       <w:r>
         <w:t xml:space="preserve"> </w:t>
       </w:r>
-      <w:hyperlink r:id="rId107">
+      <w:hyperlink r:id="rId113">
         <w:r>
           <w:rPr>
             <w:rStyle w:val="Hyperlink"/>
@@ -4484,8 +4664,8 @@
         </w:r>
       </w:hyperlink>
     </w:p>
-    <w:bookmarkEnd w:id="108"/>
-    <w:bookmarkStart w:id="110" w:name="ref-Penfield2000"/>
+    <w:bookmarkEnd w:id="114"/>
+    <w:bookmarkStart w:id="116" w:name="ref-Penfield2000"/>
     <w:p>
       <w:pPr>
         <w:pStyle w:val="Bibliography"/>
@@ -4522,7 +4702,7 @@
       <w:r>
         <w:t xml:space="preserve"> </w:t>
       </w:r>
-      <w:hyperlink r:id="rId109">
+      <w:hyperlink r:id="rId115">
         <w:r>
           <w:rPr>
             <w:rStyle w:val="Hyperlink"/>
@@ -4531,8 +4711,8 @@
         </w:r>
       </w:hyperlink>
     </w:p>
-    <w:bookmarkEnd w:id="110"/>
-    <w:bookmarkStart w:id="112" w:name="ref-SP"/>
+    <w:bookmarkEnd w:id="116"/>
+    <w:bookmarkStart w:id="118" w:name="ref-SP"/>
     <w:p>
       <w:pPr>
         <w:pStyle w:val="Bibliography"/>
@@ -4559,7 +4739,7 @@
       <w:r>
         <w:t xml:space="preserve"> </w:t>
       </w:r>
-      <w:hyperlink r:id="rId111">
+      <w:hyperlink r:id="rId117">
         <w:r>
           <w:rPr>
             <w:rStyle w:val="Hyperlink"/>
@@ -4568,8 +4748,8 @@
         </w:r>
       </w:hyperlink>
     </w:p>
-    <w:bookmarkEnd w:id="112"/>
-    <w:bookmarkStart w:id="113" w:name="ref-Rasch1960"/>
+    <w:bookmarkEnd w:id="118"/>
+    <w:bookmarkStart w:id="119" w:name="ref-Rasch1960"/>
     <w:p>
       <w:pPr>
         <w:pStyle w:val="Bibliography"/>
@@ -4594,14 +4774,14 @@
         <w:t xml:space="preserve">(pp. 184, xiii, 184–xiii). Nielsen &amp; Lydiche.</w:t>
       </w:r>
     </w:p>
-    <w:bookmarkEnd w:id="113"/>
-    <w:bookmarkStart w:id="115" w:name="ref-Schmettow2021"/>
+    <w:bookmarkEnd w:id="119"/>
+    <w:bookmarkStart w:id="121" w:name="ref-Schmettow2021_multilevel"/>
     <w:p>
       <w:pPr>
         <w:pStyle w:val="Bibliography"/>
       </w:pPr>
       <w:r>
-        <w:t xml:space="preserve">Schmettow, M. (2021).</w:t>
+        <w:t xml:space="preserve">Schmettow, M. (2021a). Multilevel models. In</w:t>
       </w:r>
       <w:r>
         <w:t xml:space="preserve"> </w:t>
@@ -4614,12 +4794,49 @@
         <w:t xml:space="preserve">New statistics for design researchers</w:t>
       </w:r>
       <w:r>
+        <w:t xml:space="preserve"> </w:t>
+      </w:r>
+      <w:r>
+        <w:t xml:space="preserve">(pp. 267–322). Springer.</w:t>
+      </w:r>
+      <w:r>
+        <w:t xml:space="preserve"> </w:t>
+      </w:r>
+      <w:hyperlink r:id="rId120">
+        <w:r>
+          <w:rPr>
+            <w:rStyle w:val="Hyperlink"/>
+          </w:rPr>
+          <w:t xml:space="preserve">https://doi.org/10.1007/978-3-030-46380-9_6</w:t>
+        </w:r>
+      </w:hyperlink>
+    </w:p>
+    <w:bookmarkEnd w:id="121"/>
+    <w:bookmarkStart w:id="123" w:name="ref-Schmettow2021"/>
+    <w:p>
+      <w:pPr>
+        <w:pStyle w:val="Bibliography"/>
+      </w:pPr>
+      <w:r>
+        <w:t xml:space="preserve">Schmettow, M. (2021b).</w:t>
+      </w:r>
+      <w:r>
+        <w:t xml:space="preserve"> </w:t>
+      </w:r>
+      <w:r>
+        <w:rPr>
+          <w:i/>
+          <w:iCs/>
+        </w:rPr>
+        <w:t xml:space="preserve">New statistics for design researchers</w:t>
+      </w:r>
+      <w:r>
         <w:t xml:space="preserve">. Springer International Publishing.</w:t>
       </w:r>
       <w:r>
         <w:t xml:space="preserve"> </w:t>
       </w:r>
-      <w:hyperlink r:id="rId114">
+      <w:hyperlink r:id="rId122">
         <w:r>
           <w:rPr>
             <w:rStyle w:val="Hyperlink"/>
@@ -4628,13 +4845,36 @@
         </w:r>
       </w:hyperlink>
     </w:p>
-    <w:bookmarkEnd w:id="115"/>
-    <w:bookmarkStart w:id="116" w:name="ref-Schmidt1998"/>
+    <w:bookmarkEnd w:id="123"/>
+    <w:bookmarkStart w:id="124" w:name="ref-Schmettow2013s"/>
     <w:p>
       <w:pPr>
         <w:pStyle w:val="Bibliography"/>
       </w:pPr>
       <w:r>
+        <w:t xml:space="preserve">Schmettow, M., &amp; Havinga, J. (2013). Are users more diverse than designs? Testing and extending a 25 years old claim . In S. Love, K. Hone, &amp; T. McEwan (Eds.),</w:t>
+      </w:r>
+      <w:r>
+        <w:t xml:space="preserve"> </w:t>
+      </w:r>
+      <w:r>
+        <w:rPr>
+          <w:i/>
+          <w:iCs/>
+        </w:rPr>
+        <w:t xml:space="preserve">Proceedings of BCS HCI 2013- the internet of things XXVII</w:t>
+      </w:r>
+      <w:r>
+        <w:t xml:space="preserve">. BCS Learning; Development Ltd.</w:t>
+      </w:r>
+    </w:p>
+    <w:bookmarkEnd w:id="124"/>
+    <w:bookmarkStart w:id="125" w:name="ref-Schmidt1998"/>
+    <w:p>
+      <w:pPr>
+        <w:pStyle w:val="Bibliography"/>
+      </w:pPr>
+      <w:r>
         <w:t xml:space="preserve">Schmidt, F. L., &amp; Hunter, J. E. (1998). The validity and utility of selection methods in personnel psychology: Practical and theoretical implications of 85 years of research findings.</w:t>
       </w:r>
       <w:r>
@@ -4664,8 +4904,8 @@
         <w:t xml:space="preserve">, 262–274.</w:t>
       </w:r>
     </w:p>
-    <w:bookmarkEnd w:id="116"/>
-    <w:bookmarkStart w:id="118" w:name="ref-PS"/>
+    <w:bookmarkEnd w:id="125"/>
+    <w:bookmarkStart w:id="127" w:name="ref-PS"/>
     <w:p>
       <w:pPr>
         <w:pStyle w:val="Bibliography"/>
@@ -4692,7 +4932,7 @@
       <w:r>
         <w:t xml:space="preserve"> </w:t>
       </w:r>
-      <w:hyperlink r:id="rId117">
+      <w:hyperlink r:id="rId126">
         <w:r>
           <w:rPr>
             <w:rStyle w:val="Hyperlink"/>
@@ -4701,8 +4941,8 @@
         </w:r>
       </w:hyperlink>
     </w:p>
-    <w:bookmarkEnd w:id="118"/>
-    <w:bookmarkStart w:id="119" w:name="ref-Laugwitz2008"/>
+    <w:bookmarkEnd w:id="127"/>
+    <w:bookmarkStart w:id="128" w:name="ref-Laugwitz2008"/>
     <w:p>
       <w:pPr>
         <w:pStyle w:val="Bibliography"/>
@@ -4727,8 +4967,8 @@
         <w:t xml:space="preserve">(pp. 63–76). Springer Berlin Heidelberg.</w:t>
       </w:r>
     </w:p>
-    <w:bookmarkEnd w:id="119"/>
-    <w:bookmarkStart w:id="121" w:name="ref-Tractinsky2006"/>
+    <w:bookmarkEnd w:id="128"/>
+    <w:bookmarkStart w:id="130" w:name="ref-Tractinsky2006"/>
     <w:p>
       <w:pPr>
         <w:pStyle w:val="Bibliography"/>
@@ -4765,7 +5005,7 @@
       <w:r>
         <w:t xml:space="preserve"> </w:t>
       </w:r>
-      <w:hyperlink r:id="rId120">
+      <w:hyperlink r:id="rId129">
         <w:r>
           <w:rPr>
             <w:rStyle w:val="Hyperlink"/>
@@ -4774,8 +5014,8 @@
         </w:r>
       </w:hyperlink>
     </w:p>
-    <w:bookmarkEnd w:id="121"/>
-    <w:bookmarkStart w:id="123" w:name="ref-Tuch2012"/>
+    <w:bookmarkEnd w:id="130"/>
+    <w:bookmarkStart w:id="132" w:name="ref-Tuch2012"/>
     <w:p>
       <w:pPr>
         <w:pStyle w:val="Bibliography"/>
@@ -4812,7 +5052,7 @@
       <w:r>
         <w:t xml:space="preserve"> </w:t>
       </w:r>
-      <w:hyperlink r:id="rId122">
+      <w:hyperlink r:id="rId131">
         <w:r>
           <w:rPr>
             <w:rStyle w:val="Hyperlink"/>
@@ -4821,8 +5061,8 @@
         </w:r>
       </w:hyperlink>
     </w:p>
-    <w:bookmarkEnd w:id="123"/>
-    <w:bookmarkStart w:id="125" w:name="ref-Wickens2002"/>
+    <w:bookmarkEnd w:id="132"/>
+    <w:bookmarkStart w:id="134" w:name="ref-Wickens2002"/>
     <w:p>
       <w:pPr>
         <w:pStyle w:val="Bibliography"/>
@@ -4859,7 +5099,7 @@
       <w:r>
         <w:t xml:space="preserve"> </w:t>
       </w:r>
-      <w:hyperlink r:id="rId124">
+      <w:hyperlink r:id="rId133">
         <w:r>
           <w:rPr>
             <w:rStyle w:val="Hyperlink"/>
@@ -4868,8 +5108,8 @@
         </w:r>
       </w:hyperlink>
     </w:p>
-    <w:bookmarkEnd w:id="125"/>
-    <w:bookmarkStart w:id="127" w:name="ref-Psych"/>
+    <w:bookmarkEnd w:id="134"/>
+    <w:bookmarkStart w:id="136" w:name="ref-Psych"/>
     <w:p>
       <w:pPr>
         <w:pStyle w:val="Bibliography"/>
@@ -4893,7 +5133,7 @@
       <w:r>
         <w:t xml:space="preserve"> </w:t>
       </w:r>
-      <w:hyperlink r:id="rId126">
+      <w:hyperlink r:id="rId135">
         <w:r>
           <w:rPr>
             <w:rStyle w:val="Hyperlink"/>
@@ -4902,8 +5142,8 @@
         </w:r>
       </w:hyperlink>
     </w:p>
-    <w:bookmarkEnd w:id="127"/>
-    <w:bookmarkStart w:id="129" w:name="ref-Wolf2013"/>
+    <w:bookmarkEnd w:id="136"/>
+    <w:bookmarkStart w:id="138" w:name="ref-Wolf2013"/>
     <w:p>
       <w:pPr>
         <w:pStyle w:val="Bibliography"/>
@@ -4940,7 +5180,7 @@
       <w:r>
         <w:t xml:space="preserve"> </w:t>
       </w:r>
-      <w:hyperlink r:id="rId128">
+      <w:hyperlink r:id="rId137">
         <w:r>
           <w:rPr>
             <w:rStyle w:val="Hyperlink"/>
@@ -4949,9 +5189,9 @@
         </w:r>
       </w:hyperlink>
     </w:p>
-    <w:bookmarkEnd w:id="129"/>
-    <w:bookmarkEnd w:id="130"/>
-    <w:bookmarkEnd w:id="131"/>
+    <w:bookmarkEnd w:id="138"/>
+    <w:bookmarkEnd w:id="139"/>
+    <w:bookmarkEnd w:id="140"/>
     <w:sectPr>
       <w:footnotePr>
         <w:numRestart w:val="eachSect"/>

</xml_diff>

<commit_message>
+ proof read up to and incl Results + improved PA figures + ref: Old win in new bottles
</commit_message>
<xml_diff>
--- a/DMX_1.docx
+++ b/DMX_1.docx
@@ -40,7 +40,7 @@
         <w:pStyle w:val="BodyText"/>
       </w:pPr>
       <w:r>
-        <w:t xml:space="preserve">The development of psychometrically sound rating scales represents a methodologically rigorous endeavor. Psychometrics, defined as the scientific discipline concerned with the quantitative assessment of psychological attributes to enable comparative evaluation of individual performance and functioning, has traditionally focused on cognitive abilities such as mathematical reasoning and linguistic comprehension. Subsequently, the field expanded to encompass measurement of latent psychological constructs, including personality dimensions (e.g., the Five-Factor Model).</w:t>
+        <w:t xml:space="preserve">The development of effective rating scales is a methodologically rigorous endeavor. Psychometrics, the scientific discipline concerned with the quantitative assessment of psychological attributes to enable comparative evaluation of individual performance and functioning, has traditionally focused on cognitive abilities such as mathematical reasoning and linguistic comprehension. Subsequently, the field expanded to encompass measurement of latent psychological constructs, including personality dimensions (e.g., the Five-Factor Model).</w:t>
       </w:r>
     </w:p>
     <w:p>
@@ -48,7 +48,19 @@
         <w:pStyle w:val="BodyText"/>
       </w:pPr>
       <w:r>
-        <w:t xml:space="preserve">Following the rapid expansion of user experience (UX) research, Bargas-Avila and Hoernbaek documented the proliferation of hundreds of novel rating scale instruments. However, the majority of these instruments have not undergone the rigorous psychometric validation procedures typically required for clinical assessment tools. Nevertheless, psychometric methodologies are occasionally employed during instrument development phases, particularly for reliability estimation and subscale identification through factor analysis. Additionally, practitioners implementing designometric instruments may conduct preliminary evaluations to ensure data quality and integrity.</w:t>
+        <w:t xml:space="preserve">Following the rapid expansion of user experience (UX) research,</w:t>
+      </w:r>
+      <w:r>
+        <w:t xml:space="preserve"> </w:t>
+      </w:r>
+      <w:r>
+        <w:t xml:space="preserve">Bargas-Avila &amp; Hornbæk (2011)</w:t>
+      </w:r>
+      <w:r>
+        <w:t xml:space="preserve"> </w:t>
+      </w:r>
+      <w:r>
+        <w:t xml:space="preserve">documented the proliferation of hundreds of novel rating scale instruments. However, the majority of these instruments have not undergone the rigorous psychometric validation procedures typically required for clinical assessment tools. Nevertheless, psychometric methodologies are occasionally employed during instrument development phases, particularly for reliability estimation and subscale identification through factor analysis. Additionally, practitioners implementing designometric instruments may conduct preliminary evaluations to ensure data quality and integrity.</w:t>
       </w:r>
     </w:p>
     <w:p>
@@ -56,7 +68,7 @@
         <w:pStyle w:val="BodyText"/>
       </w:pPr>
       <w:r>
-        <w:t xml:space="preserve">The central theoretical proposition advanced in this investigation posits that design research instruments, specifically rating scales, function primarily to establish rank orderings among design alternatives. Consequently, the development of designometric instruments necessitates evaluation across extensive design samples to assess their ranking capabilities. This requirement results in a three-dimensional data structure (design × person × item), which is an extension of the two-dimensional response matrices (person × item) utilized in traditional psychometric analyses.</w:t>
+        <w:t xml:space="preserve">The central theoretical argument in this investigation posits that design research instruments, specifically rating scales, function primarily to establish rank orderings among design alternatives. Consequently, the development of designometric instruments necessitates evaluation across extensive design samples to assess their ranking capabilities. This requirement results in a three-dimensional data structure (design × person × item), which is an extension of the two-dimensional response matrices (person × item) used in traditional psychometric analyses.</w:t>
       </w:r>
     </w:p>
     <w:p>
@@ -64,6 +76,26 @@
         <w:pStyle w:val="BodyText"/>
       </w:pPr>
       <w:r>
+        <w:t xml:space="preserve">We introduce the phenomenon of the</w:t>
+      </w:r>
+      <w:r>
+        <w:t xml:space="preserve"> </w:t>
+      </w:r>
+      <w:r>
+        <w:t xml:space="preserve">“psychometric fallacy,”</w:t>
+      </w:r>
+      <w:r>
+        <w:t xml:space="preserve"> </w:t>
+      </w:r>
+      <w:r>
+        <w:t xml:space="preserve">which occurs when designometric rating scales are evaluated using conventional psychometric response matrices (person × item). This approach contradicts the fundamental requirement that design samples must be incorporated into the validation process. Numerous purported designometric instruments have been developed under this fallacy, potentially compromising their capacity to effectively discriminate among design alternatives.</w:t>
+      </w:r>
+    </w:p>
+    <w:p>
+      <w:pPr>
+        <w:pStyle w:val="BodyText"/>
+      </w:pPr>
+      <w:r>
         <w:t xml:space="preserve">The practical contribution of this work demonstrates that psychometric analytical tools remain applicable to designometric data through dimensional reduction of the three-dimensional array into a design × item response matrix. This transformation constitutes solely a semantic reinterpretation, whereby statistical measures originally developed for ranking individuals are reapplied to ranking design artifacts.</w:t>
       </w:r>
     </w:p>
@@ -72,19 +104,7 @@
         <w:pStyle w:val="BodyText"/>
       </w:pPr>
       <w:r>
-        <w:t xml:space="preserve">We introduce the phenomenon of the</w:t>
-      </w:r>
-      <w:r>
-        <w:t xml:space="preserve"> </w:t>
-      </w:r>
-      <w:r>
-        <w:t xml:space="preserve">“psychometric fallacy,”</w:t>
-      </w:r>
-      <w:r>
-        <w:t xml:space="preserve"> </w:t>
-      </w:r>
-      <w:r>
-        <w:t xml:space="preserve">which occurs when designometric rating scales are evaluated using conventional psychometric response matrices (person × item). This approach contradicts the fundamental requirement that design samples must be incorporated into the validation process. Numerous purported designometric instruments have been developed under this fallacy, potentially compromising their capacity to effectively discriminate among design alternatives.</w:t>
+        <w:t xml:space="preserve">Given that psychometric analytical tools typically require two-dimensional input matrices, and designometric data cubes can be collapsed along either dimension to yield either designometric (design × item) or psychometric (person × item) matrices, the implications of the psychometric fallacy can be systematically investigated through comparative analyses using both matrix configurations.</w:t>
       </w:r>
     </w:p>
     <w:p>
@@ -92,7 +112,42 @@
         <w:pStyle w:val="BodyText"/>
       </w:pPr>
       <w:r>
-        <w:t xml:space="preserve">Given that psychometric analytical tools typically require two-dimensional input matrices, and designometric data cubes can be collapsed along either dimension to yield either designometric (design × item) or psychometric (person × item) matrices, the implications of the psychometric fallacy can be systematically investigated through comparative analyses using both matrix configurations.</w:t>
+        <w:t xml:space="preserve">This investigation establishes the designometric measurement perspective and demonstrates the appropriate application of fundamental psychometric tools for both the development and practical implementation of designometric scales. The consequences of the psychometric fallacy are further examined through secondary analysis of designometric data collected using eight widely employed UX rating scales.</w:t>
+      </w:r>
+    </w:p>
+    <w:bookmarkStart w:id="24" w:name="X7ac414e80a7fb277b752979ed333feaac6615e2"/>
+    <w:p>
+      <w:pPr>
+        <w:pStyle w:val="Heading2"/>
+      </w:pPr>
+      <w:r>
+        <w:t xml:space="preserve">Principles of Psychometric Test Development</w:t>
+      </w:r>
+    </w:p>
+    <w:p>
+      <w:pPr>
+        <w:pStyle w:val="FirstParagraph"/>
+      </w:pPr>
+      <w:r>
+        <w:t xml:space="preserve">Psychometric instruments serve primarily as cost-effective predictive tools for human performance and psychological attributes. Psychodiagnostic rating scales function as screening instruments for conditions such as depression</w:t>
+      </w:r>
+      <w:r>
+        <w:t xml:space="preserve"> </w:t>
+      </w:r>
+      <w:r>
+        <w:t xml:space="preserve">(Kroenke et al., 2001)</w:t>
+      </w:r>
+      <w:r>
+        <w:t xml:space="preserve">, while performance assessments facilitate decision-making in personnel selection and educational contexts</w:t>
+      </w:r>
+      <w:r>
+        <w:t xml:space="preserve"> </w:t>
+      </w:r>
+      <w:r>
+        <w:t xml:space="preserve">(Schmidt &amp; Hunter, 1998)</w:t>
+      </w:r>
+      <w:r>
+        <w:t xml:space="preserve">.</w:t>
       </w:r>
     </w:p>
     <w:p>
@@ -100,16 +155,16 @@
         <w:pStyle w:val="BodyText"/>
       </w:pPr>
       <w:r>
-        <w:t xml:space="preserve">This investigation establishes the designometric measurement perspective and demonstrates the appropriate application of fundamental psychometric tools for both the development and practical implementation of designometric scales. The consequences of the psychometric fallacy are further examined through secondary analysis of designometric data collected using eight widely employed UX rating scales.</w:t>
-      </w:r>
-    </w:p>
-    <w:bookmarkStart w:id="24" w:name="X7ac414e80a7fb277b752979ed333feaac6615e2"/>
-    <w:p>
-      <w:pPr>
-        <w:pStyle w:val="Heading2"/>
-      </w:pPr>
-      <w:r>
-        <w:t xml:space="preserve">Principles of Psychometric Test Development</w:t>
+        <w:t xml:space="preserve">Three psychometric schools of thought provide the theoretical framework under which multi-item instruments yield reliable individual rankings: Classical Test Theory (CTT) focusses mainly on the aspect of error reduction through repetition, whereas Item Response Theory (IRT) adds more rigor to item selection and Factor Analysis (FA) provides support for multi-dimensional constructs.</w:t>
+      </w:r>
+    </w:p>
+    <w:bookmarkStart w:id="20" w:name="item-selection-and-scale-development"/>
+    <w:p>
+      <w:pPr>
+        <w:pStyle w:val="Heading3"/>
+      </w:pPr>
+      <w:r>
+        <w:t xml:space="preserve">Item Selection and Scale Development</w:t>
       </w:r>
     </w:p>
     <w:p>
@@ -117,22 +172,21 @@
         <w:pStyle w:val="FirstParagraph"/>
       </w:pPr>
       <w:r>
-        <w:t xml:space="preserve">Psychometric instruments serve primarily as cost-effective predictive tools for human performance and psychological attributes. Psychodiagnostic rating scales function as screening instruments for conditions such as depression</w:t>
-      </w:r>
-      <w:r>
-        <w:t xml:space="preserve"> </w:t>
-      </w:r>
-      <w:r>
-        <w:t xml:space="preserve">(Kroenke et al., 2001)</w:t>
-      </w:r>
-      <w:r>
-        <w:t xml:space="preserve">, while performance assessments facilitate decision-making in personnel selection and educational contexts</w:t>
-      </w:r>
-      <w:r>
-        <w:t xml:space="preserve"> </w:t>
-      </w:r>
-      <w:r>
-        <w:t xml:space="preserve">(Schmidt &amp; Hunter, 1998)</w:t>
+        <w:t xml:space="preserve">Psychological assessments necessitate multiple items due to inherent measurement error across self-report scales, reaction time measures, and physiological indicators. The central theoretical insight of CTT is that taking repeated measures improves measurement precision through error reduction, as formalized by the Law of Large Numbers. In practice, this is achieved by using sets of items.</w:t>
+      </w:r>
+    </w:p>
+    <w:p>
+      <w:pPr>
+        <w:pStyle w:val="BodyText"/>
+      </w:pPr>
+      <w:r>
+        <w:t xml:space="preserve">Multi-item scale construction begins with comprehensive domain analysis to identify relevant psychological processes and behavioral dimensions. Following domain specification, researchers develop extensive item pools that typically exceed the target scale length. This initial phase employs qualitative, divergent methodologies emphasizing content validity and theoretical coverage</w:t>
+      </w:r>
+      <w:r>
+        <w:t xml:space="preserve"> </w:t>
+      </w:r>
+      <w:r>
+        <w:t xml:space="preserve">(Hinkin, 1998)</w:t>
       </w:r>
       <w:r>
         <w:t xml:space="preserve">.</w:t>
@@ -143,7 +197,16 @@
         <w:pStyle w:val="BodyText"/>
       </w:pPr>
       <w:r>
-        <w:t xml:space="preserve">Three psychometric frameworks provides the theoretical framework specifying conditions under which multi-item instruments yield reliable individual rankings: Classical Test Theory (CTT) focusses mainly on the aspect of error reduction through repetition, whereas Item Response Theory (IRT) adds more rigor to item selection and Factor Analysis (FA) provides support for multi-dimensional constructs.</w:t>
+        <w:t xml:space="preserve">Subsequent item selection procedures employ quantitative criteria including item-total correlations, factor loadings, and reliability coefficients. The iterative selection process aims to optimize measurement accuracy while maintaining domain representativeness. According to CTT principles, measurement errors across multiple items cancel–provided systematic variance components demonstrate strong intercorrelation</w:t>
+      </w:r>
+      <w:r>
+        <w:t xml:space="preserve"> </w:t>
+      </w:r>
+      <w:r>
+        <w:t xml:space="preserve">(Cronbach, 1951)</w:t>
+      </w:r>
+      <w:r>
+        <w:t xml:space="preserve">.</w:t>
       </w:r>
     </w:p>
     <w:p>
@@ -151,41 +214,7 @@
         <w:pStyle w:val="BodyText"/>
       </w:pPr>
       <w:r>
-        <w:t xml:space="preserve">Unlike physiological measurements that may require only single observations (e.g., body temperature), psychological assessments necessitate multiple items due to inherent measurement error across self-report scales, reaction time measures, and physiological indicators. The central theoretical insight of CTT is that taking repeated measures improves measurement precision through error reduction, as formalized by the Law of Large Numbers.</w:t>
-      </w:r>
-    </w:p>
-    <w:bookmarkStart w:id="20" w:name="item-selection-and-scale-development"/>
-    <w:p>
-      <w:pPr>
-        <w:pStyle w:val="Heading3"/>
-      </w:pPr>
-      <w:r>
-        <w:t xml:space="preserve">Item Selection and Scale Development</w:t>
-      </w:r>
-    </w:p>
-    <w:p>
-      <w:pPr>
-        <w:pStyle w:val="FirstParagraph"/>
-      </w:pPr>
-      <w:r>
-        <w:t xml:space="preserve">Scale construction begins with comprehensive domain analysis to identify relevant psychological processes and behavioral dimensions. Following domain specification, researchers develop extensive item pools that typically exceed the target scale length. This initial phase employs qualitative, divergent methodologies emphasizing content validity and theoretical coverage</w:t>
-      </w:r>
-      <w:r>
-        <w:t xml:space="preserve"> </w:t>
-      </w:r>
-      <w:r>
-        <w:t xml:space="preserve">(Hinkin, 1998)</w:t>
-      </w:r>
-      <w:r>
-        <w:t xml:space="preserve">.</w:t>
-      </w:r>
-    </w:p>
-    <w:p>
-      <w:pPr>
-        <w:pStyle w:val="BodyText"/>
-      </w:pPr>
-      <w:r>
-        <w:t xml:space="preserve">Subsequent item selection procedures employ quantitative criteria including item-total correlations, factor loadings, and reliability coefficients. The iterative selection process aims to optimize measurement accuracy while maintaining domain representativeness. According to CTT principles, measurement errors across multiple items cancel–provided systematic variance components demonstrate strong intercorrelation</w:t>
+        <w:t xml:space="preserve">Cronbach’s alpha (α) quantifies internal consistency by measuring inter-item agreement within the response matrix</w:t>
       </w:r>
       <w:r>
         <w:t xml:space="preserve"> </w:t>
@@ -194,23 +223,6 @@
         <w:t xml:space="preserve">(Cronbach, 1951)</w:t>
       </w:r>
       <w:r>
-        <w:t xml:space="preserve">. While extremely repetitive items (e.g., simple reaction time trials) may achieve near-perfect agreement, practical applications typically exhibit moderate item intercorrelations.</w:t>
-      </w:r>
-    </w:p>
-    <w:p>
-      <w:pPr>
-        <w:pStyle w:val="BodyText"/>
-      </w:pPr>
-      <w:r>
-        <w:t xml:space="preserve">Cronbach’s alpha (α) quantifies internal consistency by measuring inter-item agreement within the response matrix</w:t>
-      </w:r>
-      <w:r>
-        <w:t xml:space="preserve"> </w:t>
-      </w:r>
-      <w:r>
-        <w:t xml:space="preserve">(Cronbach, 1951)</w:t>
-      </w:r>
-      <w:r>
         <w:t xml:space="preserve">. Item selection procedures compare full-scale reliability against reliability estimates with individual items removed. Items whose removal improves overall reliability are identified for elimination. Similar procedures examine item-total correlations to identify poorly performing indicators</w:t>
       </w:r>
       <w:r>
@@ -218,23 +230,6 @@
       </w:r>
       <w:r>
         <w:t xml:space="preserve">(Clark &amp; Watson, 1995)</w:t>
-      </w:r>
-      <w:r>
-        <w:t xml:space="preserve">.</w:t>
-      </w:r>
-    </w:p>
-    <w:p>
-      <w:pPr>
-        <w:pStyle w:val="BodyText"/>
-      </w:pPr>
-      <w:r>
-        <w:t xml:space="preserve">Stepwise item removal procedures prove adequate for unidimensional constructs but may produce unstable results when multiple components comprise the measured domain. Factor-analytic methods therefore serve to identify and separate distinct components into psychometrically sound subscales</w:t>
-      </w:r>
-      <w:r>
-        <w:t xml:space="preserve"> </w:t>
-      </w:r>
-      <w:r>
-        <w:t xml:space="preserve">(Fabrigar et al., 1999)</w:t>
       </w:r>
       <w:r>
         <w:t xml:space="preserve">.</w:t>
@@ -255,7 +250,24 @@
         <w:pStyle w:val="FirstParagraph"/>
       </w:pPr>
       <w:r>
-        <w:t xml:space="preserve">Contemporary psychometric theory distinguishes between latent variables (unobservable true scores) and indicator variables (observable but imperfect measurements). Complex instruments often incorporate multiple latent variables representing distinct domain aspects. The Five-Factor Model exemplifies this approach, proposing that personality can be assessed through five primary traits, each measured via multi-item subscales</w:t>
+        <w:t xml:space="preserve">Stepwise item removal procedures prove adequate for unidimensional constructs but may produce unstable results when multiple components comprise the measured domain. Factor-analytic methods therefore serve to identify and separate distinct components into psychometrically sound subscales</w:t>
+      </w:r>
+      <w:r>
+        <w:t xml:space="preserve"> </w:t>
+      </w:r>
+      <w:r>
+        <w:t xml:space="preserve">(Fabrigar et al., 1999)</w:t>
+      </w:r>
+      <w:r>
+        <w:t xml:space="preserve">.</w:t>
+      </w:r>
+    </w:p>
+    <w:p>
+      <w:pPr>
+        <w:pStyle w:val="BodyText"/>
+      </w:pPr>
+      <w:r>
+        <w:t xml:space="preserve">Contemporary psychometric theory distinguishes between latent variables (unobservable true scores) and indicator variables (observable but imperfect measurements). Complex instruments often incorporate multiple latent variables representing distinct domain aspects. As an examnple, the Five-Factor Model proposes that personality can be assessed through five primary traits, each measured via multi-item subscales</w:t>
       </w:r>
       <w:r>
         <w:t xml:space="preserve"> </w:t>
@@ -272,7 +284,7 @@
         <w:pStyle w:val="BodyText"/>
       </w:pPr>
       <w:r>
-        <w:t xml:space="preserve">Domain analysis typically suggests potential factor structures, particularly when theoretical frameworks guide instrument development. For example, mental workload assessment scales may derive from Multiple Resource Theory, which predicts independent processing of sensory modalities, thereby supporting separate subscales for each sensory channel</w:t>
+        <w:t xml:space="preserve">Domain analysis often suggests potential factor structures, particularly when theoretical frameworks guide instrument development. For example, mental workload assessment scales may derive from Multiple Resource Theory, which predicts independent processing of sensory modalities, thereby supporting separate subscales for each sensory channel</w:t>
       </w:r>
       <w:r>
         <w:t xml:space="preserve"> </w:t>
@@ -298,7 +310,7 @@
         <w:t xml:space="preserve">(Brown, 2015)</w:t>
       </w:r>
       <w:r>
-        <w:t xml:space="preserve">. Hierarchical CFA models can verify independence among primary scales while confirming stronger correlations among subscales. Well-fitting CFA models supersede Cronbach’s alpha by providing item loadings that inform selection decisions.</w:t>
+        <w:t xml:space="preserve">. Hierarchical CFA models can verify independence among primary scales while confirming stronger correlations among subscales.</w:t>
       </w:r>
     </w:p>
     <w:p>
@@ -312,7 +324,7 @@
         <w:t xml:space="preserve">Costello &amp; Osborne (2005)</w:t>
       </w:r>
       <w:r>
-        <w:t xml:space="preserve">). EFA requires researchers to specify the number of factors and their correlation structure. However, with modern resampling techniques the optimal number of factors can be identified</w:t>
+        <w:t xml:space="preserve">). EFA requires researchers to specify the number of factors and their correlation structure. However, modern resampling techniques can be used to identify the optimal number of factors</w:t>
       </w:r>
       <w:r>
         <w:t xml:space="preserve"> </w:t>
@@ -407,7 +419,7 @@
         <w:pStyle w:val="FirstParagraph"/>
       </w:pPr>
       <w:r>
-        <w:t xml:space="preserve">Irrespective of theoretical orientation or analytical sophistication, all psychometric instrument development activities center on establishing psychometrically sound item sets. The substantial participant samples required throughout this developmental process represent one of the most challenging aspects of psychometric research. These requirements stem from several converging methodological imperatives.</w:t>
+        <w:t xml:space="preserve">Irrespective of theoretical orientation or analytic sophistication, all psychometric instrument development activities center on establishing psychometrically sound item sets. The substantial participant samples required throughout this developmental process represent one of the most challenging aspects of psychometric research. These requirements stem from several converging methodological imperatives.</w:t>
       </w:r>
     </w:p>
     <w:p>
@@ -415,7 +427,16 @@
         <w:pStyle w:val="BodyText"/>
       </w:pPr>
       <w:r>
-        <w:t xml:space="preserve">The fundamental principle governing minimum sample size requirements stipulates that observations must exceed the number of free parameters in the analytical model (Bollen, 1989). In standard Confirmatory Factor Analysis applications, each item contributes two free parameters (intercept and factor loading), requiring participant-to-parameter ratios of 5:1 to 20:1</w:t>
+        <w:t xml:space="preserve">Sample size must at least match the number of free parameters in the analytic model to ensure identifyability, but in practice this is usually not suficient</w:t>
+      </w:r>
+      <w:r>
+        <w:t xml:space="preserve"> </w:t>
+      </w:r>
+      <w:r>
+        <w:t xml:space="preserve">(Bollen, 1990)</w:t>
+      </w:r>
+      <w:r>
+        <w:t xml:space="preserve">. In standard Confirmatory Factor Analysis applications, each item contributes two free parameters (intercept and factor loading), requiring participant-to-parameter ratios of 5:1 to 20:1</w:t>
       </w:r>
       <w:r>
         <w:t xml:space="preserve"> </w:t>
@@ -441,7 +462,16 @@
         <w:pStyle w:val="BodyText"/>
       </w:pPr>
       <w:r>
-        <w:t xml:space="preserve">When theoretical structures are absent, Exploratory Factor Analysis procedures are sample-dependent, with solutions potentially capitalizing on chance characteristics. Cross-validation procedures therefore necessitate data splitting: EFA on one subsample followed by CFA on another, effectively doubling sample requirements</w:t>
+        <w:t xml:space="preserve">When theoretical structures are absent, Exploratory Factor Analysis can be used to identify suitable subscales. However, these procedures are sample-dependent, with solutions potentially capitalizing on chance or researchers’ degrees of freedom</w:t>
+      </w:r>
+      <w:r>
+        <w:t xml:space="preserve"> </w:t>
+      </w:r>
+      <w:r>
+        <w:t xml:space="preserve">(Simmons et al., 2011)</w:t>
+      </w:r>
+      <w:r>
+        <w:t xml:space="preserve">. Cross-validation procedures therefore necessitate data splitting: EFA on one subsample followed by CFA on another, effectively doubling sample requirements</w:t>
       </w:r>
       <w:r>
         <w:t xml:space="preserve"> </w:t>
@@ -512,7 +542,7 @@
         <w:pStyle w:val="FirstParagraph"/>
       </w:pPr>
       <w:r>
-        <w:t xml:space="preserve">A practical implication of the designometric perspective is that a response box cannot be processed with psychometric tools. While</w:t>
+        <w:t xml:space="preserve">A practical implication of the designometric perspective is that psychometric tools take flat response matrices as input and are unfit to process higher-dimensional data. While</w:t>
       </w:r>
       <w:r>
         <w:t xml:space="preserve"> </w:t>
@@ -533,7 +563,7 @@
         <w:t xml:space="preserve">(Schmettow, 2021b, pp. 307–323)</w:t>
       </w:r>
       <w:r>
-        <w:t xml:space="preserve">, a practical solution exists. By averaging over one of the dimensions, a two-dimensional response matrix can be constructed. Crucially, the correct dimension to be collapsed over is Person, as this produces a</w:t>
+        <w:t xml:space="preserve">, a practical solution exists to put psychometric tools to use. By averaging over Person, a two-dimensional response matrix can be constructed from a designometric box. This produces a</w:t>
       </w:r>
       <w:r>
         <w:t xml:space="preserve"> </w:t>
@@ -575,7 +605,7 @@
         <w:pStyle w:val="FirstParagraph"/>
       </w:pPr>
       <w:r>
-        <w:t xml:space="preserve">Analog to psychometrics substantial samples of designs are required for item selection and factor identification. This can be a huge problem, depending on the class of designs. For e-government websites it will be easier compared to a scale dedicated to human-like robots or self-driving cars.</w:t>
+        <w:t xml:space="preserve">Analog to psychometric scale evaluation, substantial samples of designs are required for item selection and factor identification. This can be a huge problem, depending on the class of designs. For e-government websites it will be easier compared to a scale dedicated to human-like robots or self-driving cars.</w:t>
       </w:r>
     </w:p>
     <w:p>
@@ -583,7 +613,7 @@
         <w:pStyle w:val="BodyText"/>
       </w:pPr>
       <w:r>
-        <w:t xml:space="preserve">When a real interactive experience is subject of the measure, a measurent can take from several minutes to hours and a complete designometric encounter becomes impractical. A way to mitigate this problem is to use an experimental design that is</w:t>
+        <w:t xml:space="preserve">When a real interactive experience is subject of the measure, a measurement can take from several minutes to hours and a complete experimental design with every possible encounter becomes impractical. A way to mitigate this problem is to use</w:t>
       </w:r>
       <w:r>
         <w:t xml:space="preserve"> </w:t>
@@ -596,7 +626,10 @@
         <w:t xml:space="preserve">planned incomplete</w:t>
       </w:r>
       <w:r>
-        <w:t xml:space="preserve">. Essentially, a planned incomplete validation study has all participants encounter only a partition of the design sample. For example, a sample of 100 designs can be tested by letting every participant encounter overlapping subsets. As long as all designs are covered by at least one participant, this will result in a complete design-by-item matrix after collapsing along participants.</w:t>
+        <w:t xml:space="preserve"> </w:t>
+      </w:r>
+      <w:r>
+        <w:t xml:space="preserve">experimental designs. Essentially, a planned incomplete validation study has all participants encounter only a partition of the design sample. For example, a sample of 100 designs can be tested by letting every participant encounter overlapping subsets. As long as all designs are covered by at least one participant, this will result in a complete design-by-item matrix after collapsing along participants.</w:t>
       </w:r>
     </w:p>
     <w:p>
@@ -668,7 +701,7 @@
         <w:pStyle w:val="BodyText"/>
       </w:pPr>
       <w:r>
-        <w:t xml:space="preserve">A purportedly designometric study instrument that has been validated on a single or very few designs fell for the</w:t>
+        <w:t xml:space="preserve">A purportedly designometric instrument that has been validated on a single or very few designs fell for the</w:t>
       </w:r>
       <w:r>
         <w:t xml:space="preserve"> </w:t>
@@ -689,7 +722,7 @@
         <w:pStyle w:val="BodyText"/>
       </w:pPr>
       <w:r>
-        <w:t xml:space="preserve">If a substantial sample of designs has been collected, a correct designometric response matrix can be created by averaging over Persons. However, the use of standard psychometric tools may mislead the researcher to believe that producing a psychometric matrix is correct.</w:t>
+        <w:t xml:space="preserve">If a substantial sample of designs has been collected, a correct designometric response matrix can be created by averaging over Persons. However, the standard terminology in psychometric tools may still mislead the researcher to believe that producing a psychometric matrix is correct.</w:t>
       </w:r>
     </w:p>
     <w:p>
@@ -697,7 +730,7 @@
         <w:pStyle w:val="BodyText"/>
       </w:pPr>
       <w:r>
-        <w:t xml:space="preserve">When a scale validation study in design research is under the psychometric fallacy, validation metrics such as item reliability may be meaningless for the purpose of ranking designs. Rather, the metric will refer to the capability of the item to discriminate persons by their sensitivity to the design feature in question. For example, a scale for comparing designs by beauty would become a scale to rank persons by how critical they are with respect to interface beauty. This is not the same and in the next section we show by simulation that the differences between designometric and psychometric perspectives can be dramatic.</w:t>
+        <w:t xml:space="preserve">When a scale validation study in design research is under the psychometric fallacy, validation metrics such as item reliability may be meaningless for the purpose of ranking designs. Rather, the metric will refer to the capability of the item to discriminate persons by their sensitivity to the design feature in question. For example, a scale for comparing designs by beauty would become a scale to rank persons by how critical they are with respect to interface aesthetics. This is not the same and in the next section we show by simulation that the differences between designometric and psychometric perspectives can be dramatic.</w:t>
       </w:r>
     </w:p>
     <w:p>
@@ -717,7 +750,7 @@
         <w:t xml:space="preserve"> </w:t>
       </w:r>
       <w:r>
-        <w:t xml:space="preserve">validated the Godspeed Index, a common multi-scale inventory to evaluate robot designs. Their designometric study included 38 items and 30 participants, but only 12 designs. While they did not specify how the designometric box was collapsed, the fact that they were still able to report exporatory factor analysis results, suggests that they used a psychometric response matrix, as the designometric matrix would have been too small. To be fair, the study tested validity correctly comparing designs, although with simple ANOVA models.</w:t>
+        <w:t xml:space="preserve">validating the Godspeed Index, a common multi-scale inventory to evaluate robot designs. Their designometric study included 38 items and 30 participants, but only 12 designs. While they did not specify how the designometric box was collapsed, the fact that they were still able to report exporatory factor analysis results, suggests that they used a psychometric response matrix, as the designometric matrix would have been too small. To be fair, the study tested validity correctly comparing designs, although with simple ANOVA models.</w:t>
       </w:r>
     </w:p>
     <w:p>
@@ -741,7 +774,7 @@
         <w:t xml:space="preserve"> </w:t>
       </w:r>
       <w:r>
-        <w:t xml:space="preserve">appears when an instrument is used in practice to take measures on a single design. The result will inevitable look like a psychometric response matrix and, given that publication rules (e.g. APA guidelines) often require to report test reliabilities, it may be tempting for the researcher to run a psychometric test on reliability. While the run-time fallacy does not have the same impact as development-time fallacies, it may cause confusion when a validated instrument seems to have poor reliability.</w:t>
+        <w:t xml:space="preserve">appears when an existing instrument is used in practice to take measures on a single design. The result will inevitable look like a psychometric response matrix and, given that publication rules often require to report test reliability, it may be tempting for the researcher to run a psychometric test. While the run-time fallacy does not have the same impact as development-time fallacies, it may cause confusion when a validated instrument seems to have poor reliability.</w:t>
       </w:r>
     </w:p>
     <w:bookmarkEnd w:id="27"/>
@@ -761,7 +794,56 @@
         <w:pStyle w:val="FirstParagraph"/>
       </w:pPr>
       <w:r>
-        <w:t xml:space="preserve">The following example demonstrates the difference by simulating a situation, where a fictional three-item scale for Coolness is highly reliable for persons, but seemingly has no reliability at all for discerning the tested designs. Such a pattern can occur for the trivial reason that the design sample bears little variance with respect to the property in question. In the following simulation, we assume that the Coolness scale has been tested on a sample of 50 premium law firm home pages and 50 participants of various ages and socvial background. The key here is that participants vary strongly in their appreciation of Coolness (</w:t>
+        <w:t xml:space="preserve">The following example demonstrates the difference by simulating a situation, where a fictional three-item scale for Coolness is highly reliable for persons, but seemingly has no reliability at all for discerning the tested designs. Such a pattern can occur when the design sample bears little variance with respect to the property in question. In the following simulation, we assume that the Coolness scale has been tested on a sample of 50 premium law firm home pages and 50 participants of various ages and social background.</w:t>
+      </w:r>
+    </w:p>
+    <w:p>
+      <w:pPr>
+        <w:pStyle w:val="BodyText"/>
+      </w:pPr>
+      <w:r>
+        <w:t xml:space="preserve">The simulation uses zero-centered Normal distributions to draw the parameters for 20 design, 20 participant and 4 items. Subsequently these are combined into responses</w:t>
+      </w:r>
+      <w:r>
+        <w:t xml:space="preserve"> </w:t>
+      </w:r>
+      <m:oMath>
+        <m:r>
+          <m:t>R</m:t>
+        </m:r>
+        <m:r>
+          <m:rPr>
+            <m:sty m:val="p"/>
+          </m:rPr>
+          <m:t>=</m:t>
+        </m:r>
+        <m:r>
+          <m:t>D</m:t>
+        </m:r>
+        <m:r>
+          <m:rPr>
+            <m:sty m:val="p"/>
+          </m:rPr>
+          <m:t>+</m:t>
+        </m:r>
+        <m:r>
+          <m:t>P</m:t>
+        </m:r>
+        <m:r>
+          <m:rPr>
+            <m:sty m:val="p"/>
+          </m:rPr>
+          <m:t>−</m:t>
+        </m:r>
+        <m:r>
+          <m:t>I</m:t>
+        </m:r>
+      </m:oMath>
+      <w:r>
+        <w:t xml:space="preserve"> </w:t>
+      </w:r>
+      <w:r>
+        <w:t xml:space="preserve">with some extra noise (</w:t>
       </w:r>
       <m:oMath>
         <m:sSub>
@@ -787,11 +869,69 @@
           <m:t>=</m:t>
         </m:r>
         <m:r>
+          <m:t>.5</m:t>
+        </m:r>
+      </m:oMath>
+      <w:r>
+        <w:t xml:space="preserve">).</w:t>
+      </w:r>
+      <w:r>
+        <w:t xml:space="preserve"> </w:t>
+      </w:r>
+      <w:r>
+        <w:t xml:space="preserve">The key here is that items and participants vary strongly in their appreciation of Coolness (</w:t>
+      </w:r>
+      <m:oMath>
+        <m:sSub>
+          <m:e>
+            <m:r>
+              <m:t>σ</m:t>
+            </m:r>
+          </m:e>
+          <m:sub>
+            <m:r>
+              <m:rPr>
+                <m:nor/>
+                <m:sty m:val="p"/>
+              </m:rPr>
+              <m:t>Part</m:t>
+            </m:r>
+          </m:sub>
+        </m:sSub>
+        <m:r>
+          <m:rPr>
+            <m:sty m:val="p"/>
+          </m:rPr>
+          <m:t>=</m:t>
+        </m:r>
+        <m:sSub>
+          <m:e>
+            <m:r>
+              <m:t>σ</m:t>
+            </m:r>
+          </m:e>
+          <m:sub>
+            <m:r>
+              <m:rPr>
+                <m:nor/>
+                <m:sty m:val="p"/>
+              </m:rPr>
+              <m:t>Item</m:t>
+            </m:r>
+          </m:sub>
+        </m:sSub>
+        <m:r>
+          <m:rPr>
+            <m:sty m:val="p"/>
+          </m:rPr>
+          <m:t>=</m:t>
+        </m:r>
+        <m:r>
           <m:t>.2</m:t>
         </m:r>
       </m:oMath>
       <w:r>
-        <w:t xml:space="preserve">), whereas the sample of designs varies little in Coolness (</w:t>
+        <w:t xml:space="preserve">), whereas the sample of designs varies much less in Coolness (</w:t>
       </w:r>
       <m:oMath>
         <m:sSub>
@@ -817,12 +957,17 @@
           <m:t>=</m:t>
         </m:r>
         <m:r>
-          <m:t>.02</m:t>
+          <m:t>.05</m:t>
         </m:r>
       </m:oMath>
       <w:r>
         <w:t xml:space="preserve">).</w:t>
       </w:r>
+    </w:p>
+    <w:p>
+      <w:pPr>
+        <w:pStyle w:val="SourceCode"/>
+      </w:pPr>
     </w:p>
     <w:tbl>
       <w:tblPr>
@@ -935,7 +1080,7 @@
               <w:jc w:val="right"/>
             </w:pPr>
             <w:r>
-              <w:t xml:space="preserve">0.0728898</w:t>
+              <w:t xml:space="preserve">0.61</w:t>
             </w:r>
           </w:p>
         </w:tc>
@@ -947,7 +1092,7 @@
               <w:jc w:val="right"/>
             </w:pPr>
             <w:r>
-              <w:t xml:space="preserve">-0.8347356</w:t>
+              <w:t xml:space="preserve">0.24</w:t>
             </w:r>
           </w:p>
         </w:tc>
@@ -959,7 +1104,7 @@
               <w:jc w:val="right"/>
             </w:pPr>
             <w:r>
-              <w:t xml:space="preserve">0.4932876</w:t>
+              <w:t xml:space="preserve">0.81</w:t>
             </w:r>
           </w:p>
         </w:tc>
@@ -997,7 +1142,7 @@
               <w:jc w:val="right"/>
             </w:pPr>
             <w:r>
-              <w:t xml:space="preserve">0.9296645</w:t>
+              <w:t xml:space="preserve">0.93</w:t>
             </w:r>
           </w:p>
         </w:tc>
@@ -1009,7 +1154,7 @@
               <w:jc w:val="right"/>
             </w:pPr>
             <w:r>
-              <w:t xml:space="preserve">0.8626873</w:t>
+              <w:t xml:space="preserve">0.86</w:t>
             </w:r>
           </w:p>
         </w:tc>
@@ -1021,7 +1166,7 @@
               <w:jc w:val="right"/>
             </w:pPr>
             <w:r>
-              <w:t xml:space="preserve">0.9676768</w:t>
+              <w:t xml:space="preserve">0.96</w:t>
             </w:r>
           </w:p>
         </w:tc>
@@ -1032,7 +1177,42 @@
         <w:pStyle w:val="BodyText"/>
       </w:pPr>
       <w:r>
-        <w:t xml:space="preserve">This simple example demonstrate that a scale can produce excellent reliability when measuring person sensitivity, but poor and uncertain reliability on designs. Under the psychometric fallacy it can happen that excellent reliability is reported, while it is actually unknown, or very poor.</w:t>
+        <w:t xml:space="preserve">This simple example demonstrates that psychometric reliability (person sensitivity) can be excellent (</w:t>
+      </w:r>
+      <m:oMath>
+        <m:r>
+          <m:t>.93</m:t>
+        </m:r>
+      </m:oMath>
+      <w:r>
+        <w:t xml:space="preserve">, see</w:t>
+      </w:r>
+      <w:r>
+        <w:t xml:space="preserve"> </w:t>
+      </w:r>
+      <w:r>
+        <w:t xml:space="preserve">(</w:t>
+      </w:r>
+      <w:r>
+        <w:rPr>
+          <w:b/>
+          <w:bCs/>
+        </w:rPr>
+        <w:t xml:space="preserve">tab-simulated-reliability?</w:t>
+      </w:r>
+      <w:r>
+        <w:t xml:space="preserve">)</w:t>
+      </w:r>
+      <w:r>
+        <w:t xml:space="preserve">), whereas designometric reliability is poor (</w:t>
+      </w:r>
+      <m:oMath>
+        <m:r>
+          <m:t>.60</m:t>
+        </m:r>
+      </m:oMath>
+      <w:r>
+        <w:t xml:space="preserve">). Under the psychometric fallacy it is possible that excellent reliability is reported, while it is actually very poor. In the following study we examine how severe the psychometric fallacy is in real practice.</w:t>
       </w:r>
     </w:p>
     <w:bookmarkEnd w:id="30"/>
@@ -1050,7 +1230,7 @@
         <w:pStyle w:val="FirstParagraph"/>
       </w:pPr>
       <w:r>
-        <w:t xml:space="preserve">In order to assess the biases introduced by the psychometric fallacy, a secondary data analysis was conducted using data from seven prior experiments (</w:t>
+        <w:t xml:space="preserve">In order to assess the biases introduced by the psychometric fallacy, a secondary data analysis was conducted using data from seven prior experiments, which were originally testing original hypotheses on User Experience and Human-Robot Interaction (</w:t>
       </w:r>
       <w:r>
         <w:t xml:space="preserve">(</w:t>
@@ -1066,7 +1246,7 @@
         <w:t xml:space="preserve">)</w:t>
       </w:r>
       <w:r>
-        <w:t xml:space="preserve">), which were originally testing original hypotheses on User Experience and Human-Robot Interaction. All data sets could be stripped down to designometric response boxes, with sufficient numbers of participants and designs.</w:t>
+        <w:t xml:space="preserve">). What was common is that data was obtained in complete designometric encounters, with large samples of designs.</w:t>
       </w:r>
     </w:p>
     <w:p>
@@ -1080,17 +1260,19 @@
     <w:tbl>
       <w:tblPr>
         <w:tblStyle w:val="Table"/>
-        <w:tblW w:type="auto" w:w="0"/>
+        <w:tblW w:type="pct" w:w="5000"/>
+        <w:tblLayout w:type="fixed"/>
         <w:tblLook w:firstRow="1" w:lastRow="0" w:firstColumn="0" w:lastColumn="0" w:noHBand="0" w:noVBand="0" w:val="0020"/>
       </w:tblPr>
       <w:tblGrid>
-        <w:gridCol w:w="1131"/>
-        <w:gridCol w:w="1131"/>
-        <w:gridCol w:w="1131"/>
-        <w:gridCol w:w="1131"/>
-        <w:gridCol w:w="1131"/>
-        <w:gridCol w:w="1131"/>
-        <w:gridCol w:w="1131"/>
+        <w:gridCol w:w="650"/>
+        <w:gridCol w:w="1627"/>
+        <w:gridCol w:w="976"/>
+        <w:gridCol w:w="867"/>
+        <w:gridCol w:w="759"/>
+        <w:gridCol w:w="650"/>
+        <w:gridCol w:w="1084"/>
+        <w:gridCol w:w="1301"/>
       </w:tblGrid>
       <w:tr>
         <w:trPr>
@@ -1180,6 +1362,18 @@
             </w:r>
           </w:p>
         </w:tc>
+        <w:tc>
+          <w:tcPr/>
+          <w:p>
+            <w:pPr>
+              <w:pStyle w:val="Compact"/>
+              <w:jc w:val="left"/>
+            </w:pPr>
+            <w:r>
+              <w:t xml:space="preserve">Designs</w:t>
+            </w:r>
+          </w:p>
+        </w:tc>
       </w:tr>
       <w:tr>
         <w:tc>
@@ -1266,6 +1460,18 @@
             </w:r>
           </w:p>
         </w:tc>
+        <w:tc>
+          <w:tcPr/>
+          <w:p>
+            <w:pPr>
+              <w:pStyle w:val="Compact"/>
+              <w:jc w:val="left"/>
+            </w:pPr>
+            <w:r>
+              <w:t xml:space="preserve">Homepages</w:t>
+            </w:r>
+          </w:p>
+        </w:tc>
       </w:tr>
       <w:tr>
         <w:tc>
@@ -1352,6 +1558,18 @@
             </w:r>
           </w:p>
         </w:tc>
+        <w:tc>
+          <w:tcPr/>
+          <w:p>
+            <w:pPr>
+              <w:pStyle w:val="Compact"/>
+              <w:jc w:val="left"/>
+            </w:pPr>
+            <w:r>
+              <w:t xml:space="preserve">Homepages</w:t>
+            </w:r>
+          </w:p>
+        </w:tc>
       </w:tr>
       <w:tr>
         <w:tc>
@@ -1438,6 +1656,18 @@
             </w:r>
           </w:p>
         </w:tc>
+        <w:tc>
+          <w:tcPr/>
+          <w:p>
+            <w:pPr>
+              <w:pStyle w:val="Compact"/>
+              <w:jc w:val="left"/>
+            </w:pPr>
+            <w:r>
+              <w:t xml:space="preserve">Homepages</w:t>
+            </w:r>
+          </w:p>
+        </w:tc>
       </w:tr>
       <w:tr>
         <w:tc>
@@ -1524,6 +1754,18 @@
             </w:r>
           </w:p>
         </w:tc>
+        <w:tc>
+          <w:tcPr/>
+          <w:p>
+            <w:pPr>
+              <w:pStyle w:val="Compact"/>
+              <w:jc w:val="left"/>
+            </w:pPr>
+            <w:r>
+              <w:t xml:space="preserve">Homepages</w:t>
+            </w:r>
+          </w:p>
+        </w:tc>
       </w:tr>
       <w:tr>
         <w:tc>
@@ -1610,6 +1852,18 @@
             </w:r>
           </w:p>
         </w:tc>
+        <w:tc>
+          <w:tcPr/>
+          <w:p>
+            <w:pPr>
+              <w:pStyle w:val="Compact"/>
+              <w:jc w:val="left"/>
+            </w:pPr>
+            <w:r>
+              <w:t xml:space="preserve">Homepages</w:t>
+            </w:r>
+          </w:p>
+        </w:tc>
       </w:tr>
       <w:tr>
         <w:tc>
@@ -1696,6 +1950,18 @@
             </w:r>
           </w:p>
         </w:tc>
+        <w:tc>
+          <w:tcPr/>
+          <w:p>
+            <w:pPr>
+              <w:pStyle w:val="Compact"/>
+              <w:jc w:val="left"/>
+            </w:pPr>
+            <w:r>
+              <w:t xml:space="preserve">Homepages</w:t>
+            </w:r>
+          </w:p>
+        </w:tc>
       </w:tr>
       <w:tr>
         <w:tc>
@@ -1782,6 +2048,18 @@
             </w:r>
           </w:p>
         </w:tc>
+        <w:tc>
+          <w:tcPr/>
+          <w:p>
+            <w:pPr>
+              <w:pStyle w:val="Compact"/>
+              <w:jc w:val="left"/>
+            </w:pPr>
+            <w:r>
+              <w:t xml:space="preserve">Homepages</w:t>
+            </w:r>
+          </w:p>
+        </w:tc>
       </w:tr>
       <w:tr>
         <w:tc>
@@ -1868,6 +2146,18 @@
             </w:r>
           </w:p>
         </w:tc>
+        <w:tc>
+          <w:tcPr/>
+          <w:p>
+            <w:pPr>
+              <w:pStyle w:val="Compact"/>
+              <w:jc w:val="left"/>
+            </w:pPr>
+            <w:r>
+              <w:t xml:space="preserve">Robot faces</w:t>
+            </w:r>
+          </w:p>
+        </w:tc>
       </w:tr>
       <w:tr>
         <w:tc>
@@ -1954,6 +2244,18 @@
             </w:r>
           </w:p>
         </w:tc>
+        <w:tc>
+          <w:tcPr/>
+          <w:p>
+            <w:pPr>
+              <w:pStyle w:val="Compact"/>
+              <w:jc w:val="left"/>
+            </w:pPr>
+            <w:r>
+              <w:t xml:space="preserve">Robot faces</w:t>
+            </w:r>
+          </w:p>
+        </w:tc>
       </w:tr>
       <w:tr>
         <w:tc>
@@ -2037,6 +2339,18 @@
             </w:pPr>
             <w:r>
               <w:t xml:space="preserve">Slijkhuis &amp; Schmettow (2017)</w:t>
+            </w:r>
+          </w:p>
+        </w:tc>
+        <w:tc>
+          <w:tcPr/>
+          <w:p>
+            <w:pPr>
+              <w:pStyle w:val="Compact"/>
+              <w:jc w:val="left"/>
+            </w:pPr>
+            <w:r>
+              <w:t xml:space="preserve">Robot faces</w:t>
             </w:r>
           </w:p>
         </w:tc>
@@ -2238,6 +2552,18 @@
         <w:t xml:space="preserve"> </w:t>
       </w:r>
       <w:r>
+        <w:t xml:space="preserve">in</w:t>
+      </w:r>
+      <w:r>
+        <w:t xml:space="preserve"> </w:t>
+      </w:r>
+      <w:r>
+        <w:t xml:space="preserve">Nazareth &amp; Schmettow (2014)</w:t>
+      </w:r>
+      <w:r>
+        <w:t xml:space="preserve"> </w:t>
+      </w:r>
+      <w:r>
         <w:t xml:space="preserve">were taken from the short version of AttrakDiff2, but will be considered separately in this analysis.</w:t>
       </w:r>
     </w:p>
@@ -2249,7 +2575,13 @@
         </w:numPr>
       </w:pPr>
       <w:r>
-        <w:t xml:space="preserve">DN composed the Beauty scale from the item used in</w:t>
+        <w:t xml:space="preserve">Nazareth &amp; Schmettow (2014)</w:t>
+      </w:r>
+      <w:r>
+        <w:t xml:space="preserve"> </w:t>
+      </w:r>
+      <w:r>
+        <w:t xml:space="preserve">composed the Beauty scale from the item used in</w:t>
       </w:r>
       <w:r>
         <w:t xml:space="preserve"> </w:t>
@@ -2324,7 +2656,13 @@
         <w:pStyle w:val="FirstParagraph"/>
       </w:pPr>
       <w:r>
-        <w:t xml:space="preserve">DN used OpenSesame for stimulus presentation and implemented the collection as graded responses</w:t>
+        <w:t xml:space="preserve">Nazareth &amp; Schmettow (2014)</w:t>
+      </w:r>
+      <w:r>
+        <w:t xml:space="preserve"> </w:t>
+      </w:r>
+      <w:r>
+        <w:t xml:space="preserve">used OpenSesame for stimulus presentation and implemented the collection as graded responses</w:t>
       </w:r>
       <w:r>
         <w:t xml:space="preserve"> </w:t>
@@ -2360,7 +2698,7 @@
         <w:pStyle w:val="FirstParagraph"/>
       </w:pPr>
       <w:r>
-        <w:t xml:space="preserve">Participants were sampled by convenience with sizes between between 25 and 45 and a strong over-representation of university students and their social circles.</w:t>
+        <w:t xml:space="preserve">Participants were sampled by convenience with sizes between 25 and 45 and a strong over-representation of university-level Social Scienes students and associated circles.</w:t>
       </w:r>
     </w:p>
     <w:bookmarkEnd w:id="33"/>
@@ -2378,7 +2716,15 @@
         <w:pStyle w:val="FirstParagraph"/>
       </w:pPr>
       <w:r>
-        <w:t xml:space="preserve">Goal of the analysis is to examine in what ways the psychometric fallacy compromises the evaluation of rating scales. Three basic psychometric techniques were applied, scale reliability, item consistency and number of factors, using well established functions from the R package Psych</w:t>
+        <w:t xml:space="preserve">Goal of the analysis is to examine in what ways the psychometric fallacy compromises the evaluation of rating scales. For this purpose, the data sets were separately collapsed into psychometric and designometric response matrices. Subsequently, three basic psychometric techniques were applied to both perspectives and compared: Scale reliability, item consistency and number of factors.</w:t>
+      </w:r>
+    </w:p>
+    <w:p>
+      <w:pPr>
+        <w:pStyle w:val="BodyText"/>
+      </w:pPr>
+      <w:r>
+        <w:t xml:space="preserve">For the computation, using functions from the well-established R package Psych</w:t>
       </w:r>
       <w:r>
         <w:t xml:space="preserve"> </w:t>
@@ -2389,11 +2735,9 @@
       <w:r>
         <w:t xml:space="preserve">.</w:t>
       </w:r>
-    </w:p>
-    <w:p>
-      <w:pPr>
-        <w:pStyle w:val="BodyText"/>
-      </w:pPr>
+      <w:r>
+        <w:t xml:space="preserve"> </w:t>
+      </w:r>
       <w:r>
         <w:rPr>
           <w:i/>
@@ -2405,7 +2749,23 @@
         <w:t xml:space="preserve"> </w:t>
       </w:r>
       <w:r>
-        <w:t xml:space="preserve">was measured using Cronbach</w:t>
+        <w:t xml:space="preserve">and</w:t>
+      </w:r>
+      <w:r>
+        <w:t xml:space="preserve"> </w:t>
+      </w:r>
+      <w:r>
+        <w:rPr>
+          <w:i/>
+          <w:iCs/>
+        </w:rPr>
+        <w:t xml:space="preserve">item consistency</w:t>
+      </w:r>
+      <w:r>
+        <w:t xml:space="preserve"> </w:t>
+      </w:r>
+      <w:r>
+        <w:t xml:space="preserve">evaluations were conducted using Cronbach</w:t>
       </w:r>
       <w:r>
         <w:t xml:space="preserve"> </w:t>
@@ -2419,7 +2779,7 @@
         <w:t xml:space="preserve"> </w:t>
       </w:r>
       <w:r>
-        <w:t xml:space="preserve">using the function</w:t>
+        <w:t xml:space="preserve">and corrected item-total correlations as produced by</w:t>
       </w:r>
       <w:r>
         <w:t xml:space="preserve"> </w:t>
@@ -2431,33 +2791,17 @@
         <w:t xml:space="preserve">psych::alpha</w:t>
       </w:r>
       <w:r>
-        <w:t xml:space="preserve">. The same function also provides</w:t>
-      </w:r>
-      <w:r>
-        <w:t xml:space="preserve"> </w:t>
-      </w:r>
-      <w:r>
-        <w:rPr>
-          <w:i/>
-          <w:iCs/>
-        </w:rPr>
-        <w:t xml:space="preserve">item consistency</w:t>
-      </w:r>
-      <w:r>
-        <w:t xml:space="preserve"> </w:t>
-      </w:r>
-      <w:r>
-        <w:t xml:space="preserve">measures and the corrected item-total correlation was used. The</w:t>
-      </w:r>
-      <w:r>
-        <w:t xml:space="preserve"> </w:t>
-      </w:r>
-      <w:r>
-        <w:rPr>
-          <w:i/>
-          <w:iCs/>
-        </w:rPr>
-        <w:t xml:space="preserve">number of factors</w:t>
+        <w:t xml:space="preserve">.</w:t>
+      </w:r>
+      <w:r>
+        <w:t xml:space="preserve"> </w:t>
+      </w:r>
+      <w:r>
+        <w:rPr>
+          <w:i/>
+          <w:iCs/>
+        </w:rPr>
+        <w:t xml:space="preserve">Number of factors</w:t>
       </w:r>
       <w:r>
         <w:t xml:space="preserve"> </w:t>
@@ -2483,7 +2827,7 @@
     </w:p>
     <w:bookmarkEnd w:id="34"/>
     <w:bookmarkEnd w:id="35"/>
-    <w:bookmarkStart w:id="65" w:name="results"/>
+    <w:bookmarkStart w:id="67" w:name="results"/>
     <w:p>
       <w:pPr>
         <w:pStyle w:val="Heading1"/>
@@ -2711,7 +3055,7 @@
       </w:r>
     </w:p>
     <w:bookmarkEnd w:id="45"/>
-    <w:bookmarkStart w:id="64" w:name="number-of-factors"/>
+    <w:bookmarkStart w:id="66" w:name="number-of-factors"/>
     <w:p>
       <w:pPr>
         <w:pStyle w:val="Heading2"/>
@@ -2749,7 +3093,7 @@
         <w:pStyle w:val="BodyText"/>
       </w:pPr>
       <w:r>
-        <w:t xml:space="preserve">((MacDorman)) found that the Eeriness scale decomposes into two slightly different aspects, summarized as</w:t>
+        <w:t xml:space="preserve">The Eeriness scale is part of a larger Godspeed Index inventory and is supposed to represent a single latent variable. In contrast, ((MacDorman)) found that the Eeriness scale decomposes into two slightly different aspects, summarized as</w:t>
       </w:r>
       <w:r>
         <w:t xml:space="preserve"> </w:t>
@@ -2772,123 +3116,131 @@
       <w:r>
         <w:t xml:space="preserve">.</w:t>
       </w:r>
-    </w:p>
-    <w:p>
-      <w:pPr>
-        <w:pStyle w:val="CaptionedFigure"/>
-      </w:pPr>
-      <w:r>
-        <w:drawing>
-          <wp:inline>
-            <wp:extent cx="5334000" cy="5334000"/>
-            <wp:effectExtent b="0" l="0" r="0" t="0"/>
-            <wp:docPr descr="Suggested number of factors for the Eeriness scale compared by perspective" title="" id="47" name="Picture"/>
-            <a:graphic>
-              <a:graphicData uri="http://schemas.openxmlformats.org/drawingml/2006/picture">
-                <pic:pic>
-                  <pic:nvPicPr>
-                    <pic:cNvPr descr="DMX_1_files/figure-docx/nfactors-eeriness-1.png" id="48" name="Picture"/>
-                    <pic:cNvPicPr>
-                      <a:picLocks noChangeArrowheads="1" noChangeAspect="1"/>
-                    </pic:cNvPicPr>
-                  </pic:nvPicPr>
-                  <pic:blipFill>
-                    <a:blip r:embed="rId46"/>
-                    <a:stretch>
-                      <a:fillRect/>
-                    </a:stretch>
-                  </pic:blipFill>
-                  <pic:spPr bwMode="auto">
-                    <a:xfrm>
-                      <a:off x="0" y="0"/>
-                      <a:ext cx="5334000" cy="5334000"/>
-                    </a:xfrm>
-                    <a:prstGeom prst="rect">
-                      <a:avLst/>
-                    </a:prstGeom>
-                    <a:noFill/>
-                    <a:ln w="9525">
-                      <a:noFill/>
-                      <a:headEnd/>
-                      <a:tailEnd/>
-                    </a:ln>
-                  </pic:spPr>
-                </pic:pic>
-              </a:graphicData>
-            </a:graphic>
-          </wp:inline>
-        </w:drawing>
-      </w:r>
-    </w:p>
-    <w:p>
-      <w:pPr>
-        <w:pStyle w:val="ImageCaption"/>
-      </w:pPr>
-      <w:r>
-        <w:t xml:space="preserve">Suggested number of factors for the Eeriness scale compared by perspective</w:t>
-      </w:r>
-    </w:p>
-    <w:p>
-      <w:pPr>
-        <w:pStyle w:val="CaptionedFigure"/>
-      </w:pPr>
-      <w:r>
-        <w:drawing>
-          <wp:inline>
-            <wp:extent cx="5334000" cy="5334000"/>
-            <wp:effectExtent b="0" l="0" r="0" t="0"/>
-            <wp:docPr descr="Suggested number of factors for the Eeriness scale compared by perspective" title="" id="50" name="Picture"/>
-            <a:graphic>
-              <a:graphicData uri="http://schemas.openxmlformats.org/drawingml/2006/picture">
-                <pic:pic>
-                  <pic:nvPicPr>
-                    <pic:cNvPr descr="DMX_1_files/figure-docx/nfactors-eeriness-2.png" id="51" name="Picture"/>
-                    <pic:cNvPicPr>
-                      <a:picLocks noChangeArrowheads="1" noChangeAspect="1"/>
-                    </pic:cNvPicPr>
-                  </pic:nvPicPr>
-                  <pic:blipFill>
-                    <a:blip r:embed="rId49"/>
-                    <a:stretch>
-                      <a:fillRect/>
-                    </a:stretch>
-                  </pic:blipFill>
-                  <pic:spPr bwMode="auto">
-                    <a:xfrm>
-                      <a:off x="0" y="0"/>
-                      <a:ext cx="5334000" cy="5334000"/>
-                    </a:xfrm>
-                    <a:prstGeom prst="rect">
-                      <a:avLst/>
-                    </a:prstGeom>
-                    <a:noFill/>
-                    <a:ln w="9525">
-                      <a:noFill/>
-                      <a:headEnd/>
-                      <a:tailEnd/>
-                    </a:ln>
-                  </pic:spPr>
-                </pic:pic>
-              </a:graphicData>
-            </a:graphic>
-          </wp:inline>
-        </w:drawing>
-      </w:r>
-    </w:p>
-    <w:p>
-      <w:pPr>
-        <w:pStyle w:val="ImageCaption"/>
-      </w:pPr>
-      <w:r>
-        <w:t xml:space="preserve">Suggested number of factors for the Eeriness scale compared by perspective</w:t>
-      </w:r>
-    </w:p>
+      <w:r>
+        <w:t xml:space="preserve"> </w:t>
+      </w:r>
+      <w:r>
+        <w:t xml:space="preserve">The results in</w:t>
+      </w:r>
+      <w:r>
+        <w:t xml:space="preserve"> </w:t>
+      </w:r>
+      <w:r>
+        <w:rPr>
+          <w:b/>
+          <w:bCs/>
+        </w:rPr>
+        <w:t xml:space="preserve">?@fig-nfactors-eer</w:t>
+      </w:r>
+      <w:r>
+        <w:t xml:space="preserve"> </w:t>
+      </w:r>
+      <w:r>
+        <w:t xml:space="preserve">show that for both perspectives the eigenvalue drops below One with two a two factor solution, confirming that the scale is unidimensional.</w:t>
+      </w:r>
+    </w:p>
+    <w:tbl>
+      <w:tblPr>
+        <w:tblStyle w:val="Table"/>
+        <w:tblW w:type="pct" w:w="5000"/>
+        <w:tblLayout w:type="fixed"/>
+        <w:tblLook w:firstRow="0" w:lastRow="0" w:firstColumn="0" w:lastColumn="0" w:noHBand="0" w:noVBand="0" w:val="0000"/>
+      </w:tblPr>
+      <w:tblGrid>
+        <w:gridCol w:w="7920"/>
+      </w:tblGrid>
+      <w:tr>
+        <w:tc>
+          <w:tcPr/>
+          <w:bookmarkStart w:id="49" w:name="fig-nfactors-eeriness"/>
+          <w:p>
+            <w:pPr>
+              <w:pStyle w:val="Compact"/>
+              <w:jc w:val="center"/>
+            </w:pPr>
+            <w:r>
+              <w:drawing>
+                <wp:inline>
+                  <wp:extent cx="4620126" cy="3696101"/>
+                  <wp:effectExtent b="0" l="0" r="0" t="0"/>
+                  <wp:docPr descr="" title="" id="47" name="Picture"/>
+                  <a:graphic>
+                    <a:graphicData uri="http://schemas.openxmlformats.org/drawingml/2006/picture">
+                      <pic:pic>
+                        <pic:nvPicPr>
+                          <pic:cNvPr descr="DMX_1_files/figure-docx/fig-nfactors-eeriness-1.png" id="48" name="Picture"/>
+                          <pic:cNvPicPr>
+                            <a:picLocks noChangeArrowheads="1" noChangeAspect="1"/>
+                          </pic:cNvPicPr>
+                        </pic:nvPicPr>
+                        <pic:blipFill>
+                          <a:blip r:embed="rId46"/>
+                          <a:stretch>
+                            <a:fillRect/>
+                          </a:stretch>
+                        </pic:blipFill>
+                        <pic:spPr bwMode="auto">
+                          <a:xfrm>
+                            <a:off x="0" y="0"/>
+                            <a:ext cx="4620126" cy="3696101"/>
+                          </a:xfrm>
+                          <a:prstGeom prst="rect">
+                            <a:avLst/>
+                          </a:prstGeom>
+                          <a:noFill/>
+                          <a:ln w="9525">
+                            <a:noFill/>
+                            <a:headEnd/>
+                            <a:tailEnd/>
+                          </a:ln>
+                        </pic:spPr>
+                      </pic:pic>
+                    </a:graphicData>
+                  </a:graphic>
+                </wp:inline>
+              </w:drawing>
+            </w:r>
+          </w:p>
+          <w:p>
+            <w:pPr>
+              <w:jc w:val="center"/>
+            </w:pPr>
+            <w:pPr>
+              <w:jc w:val="start"/>
+              <w:spacing w:before="200"/>
+              <w:pStyle w:val="ImageCaption"/>
+            </w:pPr>
+            <w:r>
+              <w:t xml:space="preserve">Figure 3: Number of factors under designometric and psychometric perspectives for the Eeriness scale using parallel analysis</w:t>
+            </w:r>
+          </w:p>
+          <w:bookmarkEnd w:id="49"/>
+        </w:tc>
+      </w:tr>
+    </w:tbl>
     <w:p>
       <w:pPr>
         <w:pStyle w:val="BodyText"/>
       </w:pPr>
       <w:r>
-        <w:t xml:space="preserve">The results suggest that under dmx only one latent variables exists, whereas pmx produces two.</w:t>
+        <w:t xml:space="preserve">On theoretical grounds, the AttrakDiff2 inventory splits hedonistic quality into two components, Identity and Stimulation, while the credibility scale is a completely separate construct. We would expect three factors to emerge. As</w:t>
+      </w:r>
+      <w:r>
+        <w:t xml:space="preserve"> </w:t>
+      </w:r>
+      <w:hyperlink w:anchor="fig-nfactors-att">
+        <w:r>
+          <w:rPr>
+            <w:rStyle w:val="Hyperlink"/>
+          </w:rPr>
+          <w:t xml:space="preserve">Figure 4</w:t>
+        </w:r>
+      </w:hyperlink>
+      <w:r>
+        <w:t xml:space="preserve"> </w:t>
+      </w:r>
+      <w:r>
+        <w:t xml:space="preserve">shows the two perspectives deviate in opposite directions: For the psychometric perspective, the eigenvalues drop below their simulated counterparts at two factors, whereas for the designometric perspective stays above this line with five factors.</w:t>
       </w:r>
     </w:p>
     <w:p>
@@ -2896,125 +3248,372 @@
         <w:pStyle w:val="BodyText"/>
       </w:pPr>
       <w:r>
-        <w:t xml:space="preserve">On theoretical grounds, the AttrakDiff2 inventory splits hedonistic quality into two components, Identity and Stimulation, while the credibility scale is a completely separate construct. We would expect three factors to emerge.</w:t>
-      </w:r>
-    </w:p>
-    <w:p>
-      <w:pPr>
-        <w:pStyle w:val="CaptionedFigure"/>
-      </w:pPr>
-      <w:r>
-        <w:drawing>
-          <wp:inline>
-            <wp:extent cx="5334000" cy="5334000"/>
-            <wp:effectExtent b="0" l="0" r="0" t="0"/>
-            <wp:docPr descr="Suggested number of factors for AttrakDiff inventory plus Credibility compared by perspective" title="" id="53" name="Picture"/>
-            <a:graphic>
-              <a:graphicData uri="http://schemas.openxmlformats.org/drawingml/2006/picture">
-                <pic:pic>
-                  <pic:nvPicPr>
-                    <pic:cNvPr descr="DMX_1_files/figure-docx/nfactors-attrakdiff-1.png" id="54" name="Picture"/>
-                    <pic:cNvPicPr>
-                      <a:picLocks noChangeArrowheads="1" noChangeAspect="1"/>
-                    </pic:cNvPicPr>
-                  </pic:nvPicPr>
-                  <pic:blipFill>
-                    <a:blip r:embed="rId52"/>
-                    <a:stretch>
-                      <a:fillRect/>
-                    </a:stretch>
-                  </pic:blipFill>
-                  <pic:spPr bwMode="auto">
-                    <a:xfrm>
-                      <a:off x="0" y="0"/>
-                      <a:ext cx="5334000" cy="5334000"/>
-                    </a:xfrm>
-                    <a:prstGeom prst="rect">
-                      <a:avLst/>
-                    </a:prstGeom>
-                    <a:noFill/>
-                    <a:ln w="9525">
-                      <a:noFill/>
-                      <a:headEnd/>
-                      <a:tailEnd/>
-                    </a:ln>
-                  </pic:spPr>
-                </pic:pic>
-              </a:graphicData>
-            </a:graphic>
-          </wp:inline>
-        </w:drawing>
-      </w:r>
-    </w:p>
-    <w:p>
-      <w:pPr>
-        <w:pStyle w:val="ImageCaption"/>
-      </w:pPr>
-      <w:r>
-        <w:t xml:space="preserve">Suggested number of factors for AttrakDiff inventory plus Credibility compared by perspective</w:t>
-      </w:r>
-    </w:p>
-    <w:p>
-      <w:pPr>
-        <w:pStyle w:val="CaptionedFigure"/>
-      </w:pPr>
-      <w:r>
-        <w:drawing>
-          <wp:inline>
-            <wp:extent cx="5334000" cy="5334000"/>
-            <wp:effectExtent b="0" l="0" r="0" t="0"/>
-            <wp:docPr descr="Suggested number of factors for AttrakDiff inventory plus Credibility compared by perspective" title="" id="56" name="Picture"/>
-            <a:graphic>
-              <a:graphicData uri="http://schemas.openxmlformats.org/drawingml/2006/picture">
-                <pic:pic>
-                  <pic:nvPicPr>
-                    <pic:cNvPr descr="DMX_1_files/figure-docx/nfactors-attrakdiff-2.png" id="57" name="Picture"/>
-                    <pic:cNvPicPr>
-                      <a:picLocks noChangeArrowheads="1" noChangeAspect="1"/>
-                    </pic:cNvPicPr>
-                  </pic:nvPicPr>
-                  <pic:blipFill>
-                    <a:blip r:embed="rId55"/>
-                    <a:stretch>
-                      <a:fillRect/>
-                    </a:stretch>
-                  </pic:blipFill>
-                  <pic:spPr bwMode="auto">
-                    <a:xfrm>
-                      <a:off x="0" y="0"/>
-                      <a:ext cx="5334000" cy="5334000"/>
-                    </a:xfrm>
-                    <a:prstGeom prst="rect">
-                      <a:avLst/>
-                    </a:prstGeom>
-                    <a:noFill/>
-                    <a:ln w="9525">
-                      <a:noFill/>
-                      <a:headEnd/>
-                      <a:tailEnd/>
-                    </a:ln>
-                  </pic:spPr>
-                </pic:pic>
-              </a:graphicData>
-            </a:graphic>
-          </wp:inline>
-        </w:drawing>
-      </w:r>
-    </w:p>
-    <w:p>
-      <w:pPr>
-        <w:pStyle w:val="ImageCaption"/>
-      </w:pPr>
-      <w:r>
-        <w:t xml:space="preserve">Suggested number of factors for AttrakDiff inventory plus Credibility compared by perspective</w:t>
-      </w:r>
-    </w:p>
+        <w:t xml:space="preserve">a designometric perspective, the three scales have five underlying factors, but only one under psychometric (</w:t>
+      </w:r>
+      <w:hyperlink w:anchor="fig-nfactors-att">
+        <w:r>
+          <w:rPr>
+            <w:rStyle w:val="Hyperlink"/>
+          </w:rPr>
+          <w:t xml:space="preserve">Figure 4</w:t>
+        </w:r>
+      </w:hyperlink>
+      <w:r>
+        <w:t xml:space="preserve">).</w:t>
+      </w:r>
+    </w:p>
+    <w:tbl>
+      <w:tblPr>
+        <w:tblStyle w:val="Table"/>
+        <w:tblW w:type="pct" w:w="5000"/>
+        <w:tblLayout w:type="fixed"/>
+        <w:tblLook w:firstRow="0" w:lastRow="0" w:firstColumn="0" w:lastColumn="0" w:noHBand="0" w:noVBand="0" w:val="0000"/>
+      </w:tblPr>
+      <w:tblGrid>
+        <w:gridCol w:w="7920"/>
+      </w:tblGrid>
+      <w:tr>
+        <w:tc>
+          <w:tcPr/>
+          <w:bookmarkStart w:id="53" w:name="fig-nfactors-att"/>
+          <w:p>
+            <w:pPr>
+              <w:pStyle w:val="Compact"/>
+              <w:jc w:val="center"/>
+            </w:pPr>
+            <w:r>
+              <w:drawing>
+                <wp:inline>
+                  <wp:extent cx="4620126" cy="3696101"/>
+                  <wp:effectExtent b="0" l="0" r="0" t="0"/>
+                  <wp:docPr descr="" title="" id="51" name="Picture"/>
+                  <a:graphic>
+                    <a:graphicData uri="http://schemas.openxmlformats.org/drawingml/2006/picture">
+                      <pic:pic>
+                        <pic:nvPicPr>
+                          <pic:cNvPr descr="DMX_1_files/figure-docx/fig-nfactors-att-1.png" id="52" name="Picture"/>
+                          <pic:cNvPicPr>
+                            <a:picLocks noChangeArrowheads="1" noChangeAspect="1"/>
+                          </pic:cNvPicPr>
+                        </pic:nvPicPr>
+                        <pic:blipFill>
+                          <a:blip r:embed="rId50"/>
+                          <a:stretch>
+                            <a:fillRect/>
+                          </a:stretch>
+                        </pic:blipFill>
+                        <pic:spPr bwMode="auto">
+                          <a:xfrm>
+                            <a:off x="0" y="0"/>
+                            <a:ext cx="4620126" cy="3696101"/>
+                          </a:xfrm>
+                          <a:prstGeom prst="rect">
+                            <a:avLst/>
+                          </a:prstGeom>
+                          <a:noFill/>
+                          <a:ln w="9525">
+                            <a:noFill/>
+                            <a:headEnd/>
+                            <a:tailEnd/>
+                          </a:ln>
+                        </pic:spPr>
+                      </pic:pic>
+                    </a:graphicData>
+                  </a:graphic>
+                </wp:inline>
+              </w:drawing>
+            </w:r>
+          </w:p>
+          <w:p>
+            <w:pPr>
+              <w:jc w:val="center"/>
+            </w:pPr>
+            <w:pPr>
+              <w:jc w:val="start"/>
+              <w:spacing w:before="200"/>
+              <w:pStyle w:val="ImageCaption"/>
+            </w:pPr>
+            <w:r>
+              <w:t xml:space="preserve">Figure 4: Number of factors under designometric and psychometric perspectives for the AttrakDiff inventory using parallel analysis</w:t>
+            </w:r>
+          </w:p>
+          <w:bookmarkEnd w:id="53"/>
+        </w:tc>
+      </w:tr>
+    </w:tbl>
     <w:p>
       <w:pPr>
         <w:pStyle w:val="BodyText"/>
       </w:pPr>
       <w:r>
-        <w:t xml:space="preserve">Under a desginometric perspective, the three scales have five underlying factors, but merging into one under pmx.</w:t>
+        <w:t xml:space="preserve">Finally, in study DN three independent scales, Hedonism, Usability and Beauty, were used und we expect three factors. In contrast, the eigenvalues drop below even the simulated eigenvalues with two factors, suggesting that the same latent variable is captured by all three scales under both perspectives (</w:t>
+      </w:r>
+      <w:hyperlink w:anchor="fig-nfactors-hub">
+        <w:r>
+          <w:rPr>
+            <w:rStyle w:val="Hyperlink"/>
+          </w:rPr>
+          <w:t xml:space="preserve">Figure 5</w:t>
+        </w:r>
+      </w:hyperlink>
+      <w:r>
+        <w:t xml:space="preserve">).</w:t>
+      </w:r>
+    </w:p>
+    <w:tbl>
+      <w:tblPr>
+        <w:tblStyle w:val="Table"/>
+        <w:tblW w:type="pct" w:w="5000"/>
+        <w:tblLayout w:type="fixed"/>
+        <w:tblLook w:firstRow="0" w:lastRow="0" w:firstColumn="0" w:lastColumn="0" w:noHBand="0" w:noVBand="0" w:val="0000"/>
+      </w:tblPr>
+      <w:tblGrid>
+        <w:gridCol w:w="7920"/>
+      </w:tblGrid>
+      <w:tr>
+        <w:tc>
+          <w:tcPr/>
+          <w:bookmarkStart w:id="57" w:name="fig-nfactors-hub"/>
+          <w:p>
+            <w:pPr>
+              <w:pStyle w:val="Compact"/>
+              <w:jc w:val="center"/>
+            </w:pPr>
+            <w:r>
+              <w:drawing>
+                <wp:inline>
+                  <wp:extent cx="4620126" cy="3696101"/>
+                  <wp:effectExtent b="0" l="0" r="0" t="0"/>
+                  <wp:docPr descr="" title="" id="55" name="Picture"/>
+                  <a:graphic>
+                    <a:graphicData uri="http://schemas.openxmlformats.org/drawingml/2006/picture">
+                      <pic:pic>
+                        <pic:nvPicPr>
+                          <pic:cNvPr descr="DMX_1_files/figure-docx/fig-nfactors-hub-1.png" id="56" name="Picture"/>
+                          <pic:cNvPicPr>
+                            <a:picLocks noChangeArrowheads="1" noChangeAspect="1"/>
+                          </pic:cNvPicPr>
+                        </pic:nvPicPr>
+                        <pic:blipFill>
+                          <a:blip r:embed="rId54"/>
+                          <a:stretch>
+                            <a:fillRect/>
+                          </a:stretch>
+                        </pic:blipFill>
+                        <pic:spPr bwMode="auto">
+                          <a:xfrm>
+                            <a:off x="0" y="0"/>
+                            <a:ext cx="4620126" cy="3696101"/>
+                          </a:xfrm>
+                          <a:prstGeom prst="rect">
+                            <a:avLst/>
+                          </a:prstGeom>
+                          <a:noFill/>
+                          <a:ln w="9525">
+                            <a:noFill/>
+                            <a:headEnd/>
+                            <a:tailEnd/>
+                          </a:ln>
+                        </pic:spPr>
+                      </pic:pic>
+                    </a:graphicData>
+                  </a:graphic>
+                </wp:inline>
+              </w:drawing>
+            </w:r>
+          </w:p>
+          <w:p>
+            <w:pPr>
+              <w:jc w:val="center"/>
+            </w:pPr>
+            <w:pPr>
+              <w:jc w:val="start"/>
+              <w:spacing w:before="200"/>
+              <w:pStyle w:val="ImageCaption"/>
+            </w:pPr>
+            <w:r>
+              <w:t xml:space="preserve">Figure 5: Number of factors for Hedonic value, Usability and Beauty using parallel analysis</w:t>
+            </w:r>
+          </w:p>
+          <w:bookmarkEnd w:id="57"/>
+        </w:tc>
+      </w:tr>
+    </w:tbl>
+    <w:tbl>
+      <w:tblPr>
+        <w:tblStyle w:val="Table"/>
+        <w:tblW w:type="pct" w:w="5000"/>
+        <w:tblLayout w:type="fixed"/>
+        <w:tblLook w:firstRow="0" w:lastRow="0" w:firstColumn="0" w:lastColumn="0" w:noHBand="0" w:noVBand="0" w:val="0000"/>
+      </w:tblPr>
+      <w:tblGrid>
+        <w:gridCol w:w="7920"/>
+      </w:tblGrid>
+      <w:tr>
+        <w:tc>
+          <w:tcPr/>
+          <w:bookmarkStart w:id="61" w:name="fig-nfactors-attrakdiff-1"/>
+          <w:p>
+            <w:pPr>
+              <w:pStyle w:val="Compact"/>
+              <w:jc w:val="center"/>
+            </w:pPr>
+            <w:r>
+              <w:drawing>
+                <wp:inline>
+                  <wp:extent cx="5334000" cy="5334000"/>
+                  <wp:effectExtent b="0" l="0" r="0" t="0"/>
+                  <wp:docPr descr="" title="" id="59" name="Picture"/>
+                  <a:graphic>
+                    <a:graphicData uri="http://schemas.openxmlformats.org/drawingml/2006/picture">
+                      <pic:pic>
+                        <pic:nvPicPr>
+                          <pic:cNvPr descr="DMX_1_files/figure-docx/fig-nfactors-attrakdiff-1.png" id="60" name="Picture"/>
+                          <pic:cNvPicPr>
+                            <a:picLocks noChangeArrowheads="1" noChangeAspect="1"/>
+                          </pic:cNvPicPr>
+                        </pic:nvPicPr>
+                        <pic:blipFill>
+                          <a:blip r:embed="rId58"/>
+                          <a:stretch>
+                            <a:fillRect/>
+                          </a:stretch>
+                        </pic:blipFill>
+                        <pic:spPr bwMode="auto">
+                          <a:xfrm>
+                            <a:off x="0" y="0"/>
+                            <a:ext cx="5334000" cy="5334000"/>
+                          </a:xfrm>
+                          <a:prstGeom prst="rect">
+                            <a:avLst/>
+                          </a:prstGeom>
+                          <a:noFill/>
+                          <a:ln w="9525">
+                            <a:noFill/>
+                            <a:headEnd/>
+                            <a:tailEnd/>
+                          </a:ln>
+                        </pic:spPr>
+                      </pic:pic>
+                    </a:graphicData>
+                  </a:graphic>
+                </wp:inline>
+              </w:drawing>
+            </w:r>
+          </w:p>
+          <w:p>
+            <w:pPr>
+              <w:jc w:val="center"/>
+            </w:pPr>
+            <w:pPr>
+              <w:jc w:val="start"/>
+              <w:spacing w:before="200"/>
+              <w:pStyle w:val="ImageCaption"/>
+            </w:pPr>
+            <w:r>
+              <w:t xml:space="preserve">Figure 6: Suggested number of factors for the Eeriness scale compared by perspective</w:t>
+            </w:r>
+          </w:p>
+          <w:bookmarkEnd w:id="61"/>
+        </w:tc>
+      </w:tr>
+    </w:tbl>
+    <w:tbl>
+      <w:tblPr>
+        <w:tblStyle w:val="Table"/>
+        <w:tblW w:type="pct" w:w="5000"/>
+        <w:tblLayout w:type="fixed"/>
+        <w:tblLook w:firstRow="0" w:lastRow="0" w:firstColumn="0" w:lastColumn="0" w:noHBand="0" w:noVBand="0" w:val="0000"/>
+      </w:tblPr>
+      <w:tblGrid>
+        <w:gridCol w:w="7920"/>
+      </w:tblGrid>
+      <w:tr>
+        <w:tc>
+          <w:tcPr/>
+          <w:bookmarkStart w:id="65" w:name="fig-nfactors-attrakdiff-2"/>
+          <w:p>
+            <w:pPr>
+              <w:pStyle w:val="Compact"/>
+              <w:jc w:val="center"/>
+            </w:pPr>
+            <w:r>
+              <w:drawing>
+                <wp:inline>
+                  <wp:extent cx="5334000" cy="5334000"/>
+                  <wp:effectExtent b="0" l="0" r="0" t="0"/>
+                  <wp:docPr descr="" title="" id="63" name="Picture"/>
+                  <a:graphic>
+                    <a:graphicData uri="http://schemas.openxmlformats.org/drawingml/2006/picture">
+                      <pic:pic>
+                        <pic:nvPicPr>
+                          <pic:cNvPr descr="DMX_1_files/figure-docx/fig-nfactors-attrakdiff-2.png" id="64" name="Picture"/>
+                          <pic:cNvPicPr>
+                            <a:picLocks noChangeArrowheads="1" noChangeAspect="1"/>
+                          </pic:cNvPicPr>
+                        </pic:nvPicPr>
+                        <pic:blipFill>
+                          <a:blip r:embed="rId62"/>
+                          <a:stretch>
+                            <a:fillRect/>
+                          </a:stretch>
+                        </pic:blipFill>
+                        <pic:spPr bwMode="auto">
+                          <a:xfrm>
+                            <a:off x="0" y="0"/>
+                            <a:ext cx="5334000" cy="5334000"/>
+                          </a:xfrm>
+                          <a:prstGeom prst="rect">
+                            <a:avLst/>
+                          </a:prstGeom>
+                          <a:noFill/>
+                          <a:ln w="9525">
+                            <a:noFill/>
+                            <a:headEnd/>
+                            <a:tailEnd/>
+                          </a:ln>
+                        </pic:spPr>
+                      </pic:pic>
+                    </a:graphicData>
+                  </a:graphic>
+                </wp:inline>
+              </w:drawing>
+            </w:r>
+          </w:p>
+          <w:p>
+            <w:pPr>
+              <w:jc w:val="center"/>
+            </w:pPr>
+            <w:pPr>
+              <w:jc w:val="start"/>
+              <w:spacing w:before="200"/>
+              <w:pStyle w:val="ImageCaption"/>
+            </w:pPr>
+            <w:r>
+              <w:t xml:space="preserve">Figure 7: Suggested number of factors for the Eeriness scale compared by perspective</w:t>
+            </w:r>
+          </w:p>
+          <w:bookmarkEnd w:id="65"/>
+        </w:tc>
+      </w:tr>
+    </w:tbl>
+    <w:bookmarkEnd w:id="66"/>
+    <w:bookmarkEnd w:id="67"/>
+    <w:bookmarkStart w:id="72" w:name="discussion"/>
+    <w:p>
+      <w:pPr>
+        <w:pStyle w:val="Heading1"/>
+      </w:pPr>
+      <w:r>
+        <w:t xml:space="preserve">Discussion</w:t>
+      </w:r>
+    </w:p>
+    <w:p>
+      <w:pPr>
+        <w:pStyle w:val="FirstParagraph"/>
+      </w:pPr>
+      <w:r>
+        <w:t xml:space="preserve">Rating scales in Human Factors research are commonly used to discriminate between poor and good design options, rank designs, choose designs, or perform UX regression tests in continuous design cycles. Our logical argument is that the capability of a scale to rank designs can only be seen on multiple designs and using design-by-item response matrices. We called it the psychometric fallacy to use person-by-item response matrices in place. A simulation showed, that the worst case can happen under the psychometric fallacy: excellent reliability is reported, when it actually is very poor.</w:t>
       </w:r>
     </w:p>
     <w:p>
@@ -3022,136 +3621,7 @@
         <w:pStyle w:val="BodyText"/>
       </w:pPr>
       <w:r>
-        <w:t xml:space="preserve">Finally, in study DN three independent scales, Hedonism, Usability and Beauty, were used. But, parallel analysis suggests that these capture the same latent variable under both perspectives.</w:t>
-      </w:r>
-    </w:p>
-    <w:p>
-      <w:pPr>
-        <w:pStyle w:val="CaptionedFigure"/>
-      </w:pPr>
-      <w:r>
-        <w:drawing>
-          <wp:inline>
-            <wp:extent cx="5334000" cy="5334000"/>
-            <wp:effectExtent b="0" l="0" r="0" t="0"/>
-            <wp:docPr descr="Suggested number of factors for Hedonism, Usability and Beauty scales compared by perspective" title="" id="59" name="Picture"/>
-            <a:graphic>
-              <a:graphicData uri="http://schemas.openxmlformats.org/drawingml/2006/picture">
-                <pic:pic>
-                  <pic:nvPicPr>
-                    <pic:cNvPr descr="DMX_1_files/figure-docx/nfactors-HUB-1.png" id="60" name="Picture"/>
-                    <pic:cNvPicPr>
-                      <a:picLocks noChangeArrowheads="1" noChangeAspect="1"/>
-                    </pic:cNvPicPr>
-                  </pic:nvPicPr>
-                  <pic:blipFill>
-                    <a:blip r:embed="rId58"/>
-                    <a:stretch>
-                      <a:fillRect/>
-                    </a:stretch>
-                  </pic:blipFill>
-                  <pic:spPr bwMode="auto">
-                    <a:xfrm>
-                      <a:off x="0" y="0"/>
-                      <a:ext cx="5334000" cy="5334000"/>
-                    </a:xfrm>
-                    <a:prstGeom prst="rect">
-                      <a:avLst/>
-                    </a:prstGeom>
-                    <a:noFill/>
-                    <a:ln w="9525">
-                      <a:noFill/>
-                      <a:headEnd/>
-                      <a:tailEnd/>
-                    </a:ln>
-                  </pic:spPr>
-                </pic:pic>
-              </a:graphicData>
-            </a:graphic>
-          </wp:inline>
-        </w:drawing>
-      </w:r>
-    </w:p>
-    <w:p>
-      <w:pPr>
-        <w:pStyle w:val="ImageCaption"/>
-      </w:pPr>
-      <w:r>
-        <w:t xml:space="preserve">Suggested number of factors for Hedonism, Usability and Beauty scales compared by perspective</w:t>
-      </w:r>
-    </w:p>
-    <w:p>
-      <w:pPr>
-        <w:pStyle w:val="CaptionedFigure"/>
-      </w:pPr>
-      <w:r>
-        <w:drawing>
-          <wp:inline>
-            <wp:extent cx="5334000" cy="5334000"/>
-            <wp:effectExtent b="0" l="0" r="0" t="0"/>
-            <wp:docPr descr="Suggested number of factors for Hedonism, Usability and Beauty scales compared by perspective" title="" id="62" name="Picture"/>
-            <a:graphic>
-              <a:graphicData uri="http://schemas.openxmlformats.org/drawingml/2006/picture">
-                <pic:pic>
-                  <pic:nvPicPr>
-                    <pic:cNvPr descr="DMX_1_files/figure-docx/nfactors-HUB-2.png" id="63" name="Picture"/>
-                    <pic:cNvPicPr>
-                      <a:picLocks noChangeArrowheads="1" noChangeAspect="1"/>
-                    </pic:cNvPicPr>
-                  </pic:nvPicPr>
-                  <pic:blipFill>
-                    <a:blip r:embed="rId61"/>
-                    <a:stretch>
-                      <a:fillRect/>
-                    </a:stretch>
-                  </pic:blipFill>
-                  <pic:spPr bwMode="auto">
-                    <a:xfrm>
-                      <a:off x="0" y="0"/>
-                      <a:ext cx="5334000" cy="5334000"/>
-                    </a:xfrm>
-                    <a:prstGeom prst="rect">
-                      <a:avLst/>
-                    </a:prstGeom>
-                    <a:noFill/>
-                    <a:ln w="9525">
-                      <a:noFill/>
-                      <a:headEnd/>
-                      <a:tailEnd/>
-                    </a:ln>
-                  </pic:spPr>
-                </pic:pic>
-              </a:graphicData>
-            </a:graphic>
-          </wp:inline>
-        </w:drawing>
-      </w:r>
-    </w:p>
-    <w:p>
-      <w:pPr>
-        <w:pStyle w:val="ImageCaption"/>
-      </w:pPr>
-      <w:r>
-        <w:t xml:space="preserve">Suggested number of factors for Hedonism, Usability and Beauty scales compared by perspective</w:t>
-      </w:r>
-    </w:p>
-    <w:bookmarkEnd w:id="64"/>
-    <w:bookmarkEnd w:id="65"/>
-    <w:bookmarkStart w:id="70" w:name="discussion"/>
-    <w:p>
-      <w:pPr>
-        <w:pStyle w:val="Heading1"/>
-      </w:pPr>
-      <w:r>
-        <w:t xml:space="preserve">Discussion</w:t>
-      </w:r>
-    </w:p>
-    <w:p>
-      <w:pPr>
-        <w:pStyle w:val="FirstParagraph"/>
-      </w:pPr>
-      <w:r>
-        <w:t xml:space="preserve">Rating scales in Human Factors research are commonly used to discriminate between poor and good design options, rank designs, choose designs, or perform UX regression tests in continuous design cycles. Our logical argument is that the capability of a scale to rank designs can only be seen on multiple designs and using design-by-item response matrices. We called it the psychometric fallacy to use person-by-item response matrices in place. A simulation showed, that the worst case can happen under the psychometric fallacy: excellent reliability is reported, when it actually is very poor.</w:t>
+        <w:t xml:space="preserve">With data from five experiments we showed that the psychometric fallacy is real and produces biases across the board, sometimes dramatic. In many cases, scale reliability is very different between the two perspectives, with designometric reliability being generally higher. Item consistency is also strongly affected, with some items becoming negatively correlated under the psychometric perspective.</w:t>
       </w:r>
     </w:p>
     <w:p>
@@ -3159,7 +3629,7 @@
         <w:pStyle w:val="BodyText"/>
       </w:pPr>
       <w:r>
-        <w:t xml:space="preserve">We used data from five experiments to assess the severity of the psychometric fallacy in real practice. Overall, the results show that the psychometric fallacy produces dramatic biases for all tested methods. For practicioners using these scales the good news is that all scales performed better under the correct desgnometric perspective, and most of them even fairly well.</w:t>
+        <w:t xml:space="preserve">The two Hedonism scales from AttrakDiff and the Credibility scale showed an extreme pattern, where the majority of items remained relatively stable, whereas two items switched from poor reliability to excellent reliability under psychometric perspective. With these patterns in mind, it is almost not surprising that factor analysis can also produce quite different results. Most strikingly, under dmx not a single result matched the theoretical expectations.</w:t>
       </w:r>
     </w:p>
     <w:p>
@@ -3167,10 +3637,10 @@
         <w:pStyle w:val="BodyText"/>
       </w:pPr>
       <w:r>
-        <w:t xml:space="preserve">In contrast, item consistency and factor analysis showed that the psychometric fallacy can lead to strong biases. Items can suddenly become negatively correlated, as in the case of Attractiveness. The two Hedonism scales from AttrakDiff and the Credibility scale showed an extreme pattern, where the majority of items remained relatively stable, whereas two items switched from poor reliability to excellent reliability under pmx. With these patterns in mind, it is almost not surprising that factor analysis can also produce quite different results. Most strikingly, under dmx not a single result matched the theoretical expectations.</w:t>
-      </w:r>
-    </w:p>
-    <w:bookmarkStart w:id="66" w:name="implications-for-scale-development"/>
+        <w:t xml:space="preserve">The Eeriness scale is generally less affected by the fallacy. It shows decent reliability under both perspectives and is unidimensional.</w:t>
+      </w:r>
+    </w:p>
+    <w:bookmarkStart w:id="68" w:name="implications-for-scale-development"/>
     <w:p>
       <w:pPr>
         <w:pStyle w:val="Heading2"/>
@@ -3303,8 +3773,8 @@
         <w:t xml:space="preserve">is a separate construct. Unfortunately, only one item was left after item selection.</w:t>
       </w:r>
     </w:p>
-    <w:bookmarkEnd w:id="66"/>
-    <w:bookmarkStart w:id="67" w:name="implications-for-users"/>
+    <w:bookmarkEnd w:id="68"/>
+    <w:bookmarkStart w:id="69" w:name="implications-for-users"/>
     <w:p>
       <w:pPr>
         <w:pStyle w:val="Heading2"/>
@@ -3329,8 +3799,8 @@
         <w:t xml:space="preserve">But, practitioners may not yet have the most efficient rating scales. Even if a false favored item is not directly harming reliability, it can make the scale inefficient. In practice, UX scales are often deployed during use, for example in usability tests. With a shorter scale measures can be taken in quicker succession, for example once per task, or everyday in a longitudinal study. It is therefore not uncommon for practitioners to create a reduced scale, for example, when many latent variables are involved. For some scales (Hedonism, Beauty) it is safe to just pick three items at random. Other scales are quite mixed bags, with the highest ranked item under pmx being the lowest ranked under dmx.</w:t>
       </w:r>
     </w:p>
-    <w:bookmarkEnd w:id="67"/>
-    <w:bookmarkStart w:id="68" w:name="future-applications"/>
+    <w:bookmarkEnd w:id="69"/>
+    <w:bookmarkStart w:id="70" w:name="future-applications"/>
     <w:p>
       <w:pPr>
         <w:pStyle w:val="Heading2"/>
@@ -3364,8 +3834,8 @@
         <w:t xml:space="preserve">. Our results show, that the psychometric fallacy is harmful during scale development, leading to inefficient item sets and factor structures.</w:t>
       </w:r>
     </w:p>
-    <w:bookmarkEnd w:id="68"/>
-    <w:bookmarkStart w:id="69" w:name="towards-deep-designometrics"/>
+    <w:bookmarkEnd w:id="70"/>
+    <w:bookmarkStart w:id="71" w:name="towards-deep-designometrics"/>
     <w:p>
       <w:pPr>
         <w:pStyle w:val="Heading2"/>
@@ -3485,9 +3955,9 @@
         <w:t xml:space="preserve">the discrete nature of the item response data can be taken into account.</w:t>
       </w:r>
     </w:p>
-    <w:bookmarkEnd w:id="69"/>
-    <w:bookmarkEnd w:id="70"/>
-    <w:bookmarkStart w:id="141" w:name="references"/>
+    <w:bookmarkEnd w:id="71"/>
+    <w:bookmarkEnd w:id="72"/>
+    <w:bookmarkStart w:id="148" w:name="references"/>
     <w:p>
       <w:pPr>
         <w:pStyle w:val="Heading1"/>
@@ -3496,8 +3966,8 @@
         <w:t xml:space="preserve">References</w:t>
       </w:r>
     </w:p>
-    <w:bookmarkStart w:id="140" w:name="refs"/>
-    <w:bookmarkStart w:id="71" w:name="ref-Anderson1988"/>
+    <w:bookmarkStart w:id="147" w:name="refs"/>
+    <w:bookmarkStart w:id="73" w:name="ref-Anderson1988"/>
     <w:p>
       <w:pPr>
         <w:pStyle w:val="Bibliography"/>
@@ -3532,13 +4002,47 @@
         <w:t xml:space="preserve">, 411–423.</w:t>
       </w:r>
     </w:p>
-    <w:bookmarkEnd w:id="71"/>
-    <w:bookmarkStart w:id="73" w:name="ref-vandenBerg2007"/>
+    <w:bookmarkEnd w:id="73"/>
+    <w:bookmarkStart w:id="75" w:name="ref-Bargas-Avila2011"/>
     <w:p>
       <w:pPr>
         <w:pStyle w:val="Bibliography"/>
       </w:pPr>
       <w:r>
+        <w:t xml:space="preserve">Bargas-Avila, J. A., &amp; Hornbæk, K. (2011). Old wine in new bottles or novel challenges.</w:t>
+      </w:r>
+      <w:r>
+        <w:t xml:space="preserve"> </w:t>
+      </w:r>
+      <w:r>
+        <w:rPr>
+          <w:i/>
+          <w:iCs/>
+        </w:rPr>
+        <w:t xml:space="preserve">Proceedings of the SIGCHI Conference on Human Factors in Computing Systems</w:t>
+      </w:r>
+      <w:r>
+        <w:t xml:space="preserve">, 2689–2698.</w:t>
+      </w:r>
+      <w:r>
+        <w:t xml:space="preserve"> </w:t>
+      </w:r>
+      <w:hyperlink r:id="rId74">
+        <w:r>
+          <w:rPr>
+            <w:rStyle w:val="Hyperlink"/>
+          </w:rPr>
+          <w:t xml:space="preserve">https://doi.org/10.1145/1978942.1979336</w:t>
+        </w:r>
+      </w:hyperlink>
+    </w:p>
+    <w:bookmarkEnd w:id="75"/>
+    <w:bookmarkStart w:id="77" w:name="ref-vandenBerg2007"/>
+    <w:p>
+      <w:pPr>
+        <w:pStyle w:val="Bibliography"/>
+      </w:pPr>
+      <w:r>
         <w:t xml:space="preserve">Berg, S. M. van den, Glas, C. A. W., &amp; Boomsma, D. I. (2007). Variance decomposition using an IRT measurement model.</w:t>
       </w:r>
       <w:r>
@@ -3570,7 +4074,7 @@
       <w:r>
         <w:t xml:space="preserve"> </w:t>
       </w:r>
-      <w:hyperlink r:id="rId72">
+      <w:hyperlink r:id="rId76">
         <w:r>
           <w:rPr>
             <w:rStyle w:val="Hyperlink"/>
@@ -3579,13 +4083,49 @@
         </w:r>
       </w:hyperlink>
     </w:p>
-    <w:bookmarkEnd w:id="73"/>
-    <w:bookmarkStart w:id="74" w:name="ref-QB"/>
+    <w:bookmarkEnd w:id="77"/>
+    <w:bookmarkStart w:id="78" w:name="ref-Bollen1990"/>
     <w:p>
       <w:pPr>
         <w:pStyle w:val="Bibliography"/>
       </w:pPr>
       <w:r>
+        <w:t xml:space="preserve">Bollen, K. A. (1990). Overall fit in covariance structure models: Two types of sample size effects.</w:t>
+      </w:r>
+      <w:r>
+        <w:t xml:space="preserve"> </w:t>
+      </w:r>
+      <w:r>
+        <w:rPr>
+          <w:i/>
+          <w:iCs/>
+        </w:rPr>
+        <w:t xml:space="preserve">Psychological Bulletin</w:t>
+      </w:r>
+      <w:r>
+        <w:t xml:space="preserve">,</w:t>
+      </w:r>
+      <w:r>
+        <w:t xml:space="preserve"> </w:t>
+      </w:r>
+      <w:r>
+        <w:rPr>
+          <w:i/>
+          <w:iCs/>
+        </w:rPr>
+        <w:t xml:space="preserve">107</w:t>
+      </w:r>
+      <w:r>
+        <w:t xml:space="preserve">, 256–259.</w:t>
+      </w:r>
+    </w:p>
+    <w:bookmarkEnd w:id="78"/>
+    <w:bookmarkStart w:id="79" w:name="ref-QB"/>
+    <w:p>
+      <w:pPr>
+        <w:pStyle w:val="Bibliography"/>
+      </w:pPr>
+      <w:r>
         <w:t xml:space="preserve">Boom, Q., &amp; Schmettow, M. (2013).</w:t>
       </w:r>
       <w:r>
@@ -3605,8 +4145,8 @@
         <w:t xml:space="preserve">[B.S. thesis]. University of Twente.</w:t>
       </w:r>
     </w:p>
-    <w:bookmarkEnd w:id="74"/>
-    <w:bookmarkStart w:id="76" w:name="ref-Borsci2024"/>
+    <w:bookmarkEnd w:id="79"/>
+    <w:bookmarkStart w:id="81" w:name="ref-Borsci2024"/>
     <w:p>
       <w:pPr>
         <w:pStyle w:val="Bibliography"/>
@@ -3643,7 +4183,7 @@
       <w:r>
         <w:t xml:space="preserve"> </w:t>
       </w:r>
-      <w:hyperlink r:id="rId75">
+      <w:hyperlink r:id="rId80">
         <w:r>
           <w:rPr>
             <w:rStyle w:val="Hyperlink"/>
@@ -3652,8 +4192,8 @@
         </w:r>
       </w:hyperlink>
     </w:p>
-    <w:bookmarkEnd w:id="76"/>
-    <w:bookmarkStart w:id="78" w:name="ref-Brennan2001"/>
+    <w:bookmarkEnd w:id="81"/>
+    <w:bookmarkStart w:id="83" w:name="ref-Brennan2001"/>
     <w:p>
       <w:pPr>
         <w:pStyle w:val="Bibliography"/>
@@ -3677,7 +4217,7 @@
       <w:r>
         <w:t xml:space="preserve"> </w:t>
       </w:r>
-      <w:hyperlink r:id="rId77">
+      <w:hyperlink r:id="rId82">
         <w:r>
           <w:rPr>
             <w:rStyle w:val="Hyperlink"/>
@@ -3686,8 +4226,8 @@
         </w:r>
       </w:hyperlink>
     </w:p>
-    <w:bookmarkEnd w:id="78"/>
-    <w:bookmarkStart w:id="79" w:name="ref-Brown2015"/>
+    <w:bookmarkEnd w:id="83"/>
+    <w:bookmarkStart w:id="84" w:name="ref-Brown2015"/>
     <w:p>
       <w:pPr>
         <w:pStyle w:val="Bibliography"/>
@@ -3712,8 +4252,8 @@
         <w:t xml:space="preserve">(p. 482). The Guilford Press.</w:t>
       </w:r>
     </w:p>
-    <w:bookmarkEnd w:id="79"/>
-    <w:bookmarkStart w:id="80" w:name="ref-Clark1995"/>
+    <w:bookmarkEnd w:id="84"/>
+    <w:bookmarkStart w:id="85" w:name="ref-Clark1995"/>
     <w:p>
       <w:pPr>
         <w:pStyle w:val="Bibliography"/>
@@ -3748,8 +4288,8 @@
         <w:t xml:space="preserve">.</w:t>
       </w:r>
     </w:p>
-    <w:bookmarkEnd w:id="80"/>
-    <w:bookmarkStart w:id="82" w:name="ref-Costello2005"/>
+    <w:bookmarkEnd w:id="85"/>
+    <w:bookmarkStart w:id="87" w:name="ref-Costello2005"/>
     <w:p>
       <w:pPr>
         <w:pStyle w:val="Bibliography"/>
@@ -3783,7 +4323,7 @@
       <w:r>
         <w:t xml:space="preserve">. https://doi.org/</w:t>
       </w:r>
-      <w:hyperlink r:id="rId81">
+      <w:hyperlink r:id="rId86">
         <w:r>
           <w:rPr>
             <w:rStyle w:val="Hyperlink"/>
@@ -3792,8 +4332,8 @@
         </w:r>
       </w:hyperlink>
     </w:p>
-    <w:bookmarkEnd w:id="82"/>
-    <w:bookmarkStart w:id="84" w:name="ref-Cronbach1951"/>
+    <w:bookmarkEnd w:id="87"/>
+    <w:bookmarkStart w:id="89" w:name="ref-Cronbach1951"/>
     <w:p>
       <w:pPr>
         <w:pStyle w:val="Bibliography"/>
@@ -3830,7 +4370,7 @@
       <w:r>
         <w:t xml:space="preserve"> </w:t>
       </w:r>
-      <w:hyperlink r:id="rId83">
+      <w:hyperlink r:id="rId88">
         <w:r>
           <w:rPr>
             <w:rStyle w:val="Hyperlink"/>
@@ -3839,8 +4379,8 @@
         </w:r>
       </w:hyperlink>
     </w:p>
-    <w:bookmarkEnd w:id="84"/>
-    <w:bookmarkStart w:id="86" w:name="ref-Embretson2013"/>
+    <w:bookmarkEnd w:id="89"/>
+    <w:bookmarkStart w:id="91" w:name="ref-Embretson2013"/>
     <w:p>
       <w:pPr>
         <w:pStyle w:val="Bibliography"/>
@@ -3864,7 +4404,7 @@
       <w:r>
         <w:t xml:space="preserve"> </w:t>
       </w:r>
-      <w:hyperlink r:id="rId85">
+      <w:hyperlink r:id="rId90">
         <w:r>
           <w:rPr>
             <w:rStyle w:val="Hyperlink"/>
@@ -3873,8 +4413,8 @@
         </w:r>
       </w:hyperlink>
     </w:p>
-    <w:bookmarkEnd w:id="86"/>
-    <w:bookmarkStart w:id="87" w:name="ref-Fabrigar1999"/>
+    <w:bookmarkEnd w:id="91"/>
+    <w:bookmarkStart w:id="92" w:name="ref-Fabrigar1999"/>
     <w:p>
       <w:pPr>
         <w:pStyle w:val="Bibliography"/>
@@ -3909,8 +4449,8 @@
         <w:t xml:space="preserve">, 272–299.</w:t>
       </w:r>
     </w:p>
-    <w:bookmarkEnd w:id="87"/>
-    <w:bookmarkStart w:id="89" w:name="ref-Fox2001"/>
+    <w:bookmarkEnd w:id="92"/>
+    <w:bookmarkStart w:id="94" w:name="ref-Fox2001"/>
     <w:p>
       <w:pPr>
         <w:pStyle w:val="Bibliography"/>
@@ -3947,7 +4487,7 @@
       <w:r>
         <w:t xml:space="preserve"> </w:t>
       </w:r>
-      <w:hyperlink r:id="rId88">
+      <w:hyperlink r:id="rId93">
         <w:r>
           <w:rPr>
             <w:rStyle w:val="Hyperlink"/>
@@ -3956,8 +4496,8 @@
         </w:r>
       </w:hyperlink>
     </w:p>
-    <w:bookmarkEnd w:id="89"/>
-    <w:bookmarkStart w:id="90" w:name="ref-hypecycle2023"/>
+    <w:bookmarkEnd w:id="94"/>
+    <w:bookmarkStart w:id="95" w:name="ref-hypecycle2023"/>
     <w:p>
       <w:pPr>
         <w:pStyle w:val="Bibliography"/>
@@ -3979,8 +4519,8 @@
         <w:t xml:space="preserve">. Gartner, Inc.</w:t>
       </w:r>
     </w:p>
-    <w:bookmarkEnd w:id="90"/>
-    <w:bookmarkStart w:id="91" w:name="ref-AH"/>
+    <w:bookmarkEnd w:id="95"/>
+    <w:bookmarkStart w:id="96" w:name="ref-AH"/>
     <w:p>
       <w:pPr>
         <w:pStyle w:val="Bibliography"/>
@@ -4005,8 +4545,8 @@
         <w:t xml:space="preserve">(pp. 1–49) [B.S. thesis]. University of Twente.</w:t>
       </w:r>
     </w:p>
-    <w:bookmarkEnd w:id="91"/>
-    <w:bookmarkStart w:id="93" w:name="ref-Hassenzahl2003"/>
+    <w:bookmarkEnd w:id="96"/>
+    <w:bookmarkStart w:id="98" w:name="ref-Hassenzahl2003"/>
     <w:p>
       <w:pPr>
         <w:pStyle w:val="Bibliography"/>
@@ -4030,7 +4570,7 @@
       <w:r>
         <w:t xml:space="preserve"> </w:t>
       </w:r>
-      <w:hyperlink r:id="rId92">
+      <w:hyperlink r:id="rId97">
         <w:r>
           <w:rPr>
             <w:rStyle w:val="Hyperlink"/>
@@ -4039,8 +4579,8 @@
         </w:r>
       </w:hyperlink>
     </w:p>
-    <w:bookmarkEnd w:id="93"/>
-    <w:bookmarkStart w:id="95" w:name="ref-Hassenzahl2010"/>
+    <w:bookmarkEnd w:id="98"/>
+    <w:bookmarkStart w:id="100" w:name="ref-Hassenzahl2010"/>
     <w:p>
       <w:pPr>
         <w:pStyle w:val="Bibliography"/>
@@ -4077,7 +4617,7 @@
       <w:r>
         <w:t xml:space="preserve"> </w:t>
       </w:r>
-      <w:hyperlink r:id="rId94">
+      <w:hyperlink r:id="rId99">
         <w:r>
           <w:rPr>
             <w:rStyle w:val="Hyperlink"/>
@@ -4086,8 +4626,8 @@
         </w:r>
       </w:hyperlink>
     </w:p>
-    <w:bookmarkEnd w:id="95"/>
-    <w:bookmarkStart w:id="97" w:name="ref-Hinkin1998"/>
+    <w:bookmarkEnd w:id="100"/>
+    <w:bookmarkStart w:id="102" w:name="ref-Hinkin1998"/>
     <w:p>
       <w:pPr>
         <w:pStyle w:val="Bibliography"/>
@@ -4124,7 +4664,7 @@
       <w:r>
         <w:t xml:space="preserve"> </w:t>
       </w:r>
-      <w:hyperlink r:id="rId96">
+      <w:hyperlink r:id="rId101">
         <w:r>
           <w:rPr>
             <w:rStyle w:val="Hyperlink"/>
@@ -4133,8 +4673,8 @@
         </w:r>
       </w:hyperlink>
     </w:p>
-    <w:bookmarkEnd w:id="97"/>
-    <w:bookmarkStart w:id="99" w:name="ref-Ho2017"/>
+    <w:bookmarkEnd w:id="102"/>
+    <w:bookmarkStart w:id="104" w:name="ref-Ho2017"/>
     <w:p>
       <w:pPr>
         <w:pStyle w:val="Bibliography"/>
@@ -4171,7 +4711,7 @@
       <w:r>
         <w:t xml:space="preserve"> </w:t>
       </w:r>
-      <w:hyperlink r:id="rId98">
+      <w:hyperlink r:id="rId103">
         <w:r>
           <w:rPr>
             <w:rStyle w:val="Hyperlink"/>
@@ -4180,8 +4720,8 @@
         </w:r>
       </w:hyperlink>
     </w:p>
-    <w:bookmarkEnd w:id="99"/>
-    <w:bookmarkStart w:id="100" w:name="ref-DK"/>
+    <w:bookmarkEnd w:id="104"/>
+    <w:bookmarkStart w:id="105" w:name="ref-DK"/>
     <w:p>
       <w:pPr>
         <w:pStyle w:val="Bibliography"/>
@@ -4206,8 +4746,8 @@
         <w:t xml:space="preserve">(pp. 1–57) [M.S. thesis]. University of Twente.</w:t>
       </w:r>
     </w:p>
-    <w:bookmarkEnd w:id="100"/>
-    <w:bookmarkStart w:id="102" w:name="ref-Kroenke2001"/>
+    <w:bookmarkEnd w:id="105"/>
+    <w:bookmarkStart w:id="107" w:name="ref-Kroenke2001"/>
     <w:p>
       <w:pPr>
         <w:pStyle w:val="Bibliography"/>
@@ -4244,7 +4784,7 @@
       <w:r>
         <w:t xml:space="preserve"> </w:t>
       </w:r>
-      <w:hyperlink r:id="rId101">
+      <w:hyperlink r:id="rId106">
         <w:r>
           <w:rPr>
             <w:rStyle w:val="Hyperlink"/>
@@ -4253,8 +4793,8 @@
         </w:r>
       </w:hyperlink>
     </w:p>
-    <w:bookmarkEnd w:id="102"/>
-    <w:bookmarkStart w:id="103" w:name="ref-JK"/>
+    <w:bookmarkEnd w:id="107"/>
+    <w:bookmarkStart w:id="108" w:name="ref-JK"/>
     <w:p>
       <w:pPr>
         <w:pStyle w:val="Bibliography"/>
@@ -4279,8 +4819,8 @@
         <w:t xml:space="preserve">[B.S. thesis]. University of Twente.</w:t>
       </w:r>
     </w:p>
-    <w:bookmarkEnd w:id="103"/>
-    <w:bookmarkStart w:id="105" w:name="ref-Lim2019"/>
+    <w:bookmarkEnd w:id="108"/>
+    <w:bookmarkStart w:id="110" w:name="ref-Lim2019"/>
     <w:p>
       <w:pPr>
         <w:pStyle w:val="Bibliography"/>
@@ -4317,7 +4857,7 @@
       <w:r>
         <w:t xml:space="preserve"> </w:t>
       </w:r>
-      <w:hyperlink r:id="rId104">
+      <w:hyperlink r:id="rId109">
         <w:r>
           <w:rPr>
             <w:rStyle w:val="Hyperlink"/>
@@ -4326,8 +4866,8 @@
         </w:r>
       </w:hyperlink>
     </w:p>
-    <w:bookmarkEnd w:id="105"/>
-    <w:bookmarkStart w:id="107" w:name="ref-OpenSesame"/>
+    <w:bookmarkEnd w:id="110"/>
+    <w:bookmarkStart w:id="112" w:name="ref-OpenSesame"/>
     <w:p>
       <w:pPr>
         <w:pStyle w:val="Bibliography"/>
@@ -4364,7 +4904,7 @@
       <w:r>
         <w:t xml:space="preserve"> </w:t>
       </w:r>
-      <w:hyperlink r:id="rId106">
+      <w:hyperlink r:id="rId111">
         <w:r>
           <w:rPr>
             <w:rStyle w:val="Hyperlink"/>
@@ -4373,8 +4913,8 @@
         </w:r>
       </w:hyperlink>
     </w:p>
-    <w:bookmarkEnd w:id="107"/>
-    <w:bookmarkStart w:id="109" w:name="ref-Mathur2016"/>
+    <w:bookmarkEnd w:id="112"/>
+    <w:bookmarkStart w:id="114" w:name="ref-Mathur2016"/>
     <w:p>
       <w:pPr>
         <w:pStyle w:val="Bibliography"/>
@@ -4411,7 +4951,7 @@
       <w:r>
         <w:t xml:space="preserve"> </w:t>
       </w:r>
-      <w:hyperlink r:id="rId108">
+      <w:hyperlink r:id="rId113">
         <w:r>
           <w:rPr>
             <w:rStyle w:val="Hyperlink"/>
@@ -4420,8 +4960,8 @@
         </w:r>
       </w:hyperlink>
     </w:p>
-    <w:bookmarkEnd w:id="109"/>
-    <w:bookmarkStart w:id="111" w:name="ref-McAdams1992"/>
+    <w:bookmarkEnd w:id="114"/>
+    <w:bookmarkStart w:id="116" w:name="ref-McAdams1992"/>
     <w:p>
       <w:pPr>
         <w:pStyle w:val="Bibliography"/>
@@ -4458,7 +4998,7 @@
       <w:r>
         <w:t xml:space="preserve"> </w:t>
       </w:r>
-      <w:hyperlink r:id="rId110">
+      <w:hyperlink r:id="rId115">
         <w:r>
           <w:rPr>
             <w:rStyle w:val="Hyperlink"/>
@@ -4467,8 +5007,8 @@
         </w:r>
       </w:hyperlink>
     </w:p>
-    <w:bookmarkEnd w:id="111"/>
-    <w:bookmarkStart w:id="112" w:name="ref-Gaziano1986"/>
+    <w:bookmarkEnd w:id="116"/>
+    <w:bookmarkStart w:id="117" w:name="ref-Gaziano1986"/>
     <w:p>
       <w:pPr>
         <w:pStyle w:val="Bibliography"/>
@@ -4503,8 +5043,8 @@
         <w:t xml:space="preserve">, 451–462.</w:t>
       </w:r>
     </w:p>
-    <w:bookmarkEnd w:id="112"/>
-    <w:bookmarkStart w:id="113" w:name="ref-DN"/>
+    <w:bookmarkEnd w:id="117"/>
+    <w:bookmarkStart w:id="118" w:name="ref-DN"/>
     <w:p>
       <w:pPr>
         <w:pStyle w:val="Bibliography"/>
@@ -4529,8 +5069,8 @@
         <w:t xml:space="preserve">[M.S. thesis]. University of Twente.</w:t>
       </w:r>
     </w:p>
-    <w:bookmarkEnd w:id="113"/>
-    <w:bookmarkStart w:id="115" w:name="ref-Peirce2008"/>
+    <w:bookmarkEnd w:id="118"/>
+    <w:bookmarkStart w:id="120" w:name="ref-Peirce2008"/>
     <w:p>
       <w:pPr>
         <w:pStyle w:val="Bibliography"/>
@@ -4567,7 +5107,7 @@
       <w:r>
         <w:t xml:space="preserve"> </w:t>
       </w:r>
-      <w:hyperlink r:id="rId114">
+      <w:hyperlink r:id="rId119">
         <w:r>
           <w:rPr>
             <w:rStyle w:val="Hyperlink"/>
@@ -4576,8 +5116,8 @@
         </w:r>
       </w:hyperlink>
     </w:p>
-    <w:bookmarkEnd w:id="115"/>
-    <w:bookmarkStart w:id="117" w:name="ref-Penfield2000"/>
+    <w:bookmarkEnd w:id="120"/>
+    <w:bookmarkStart w:id="122" w:name="ref-Penfield2000"/>
     <w:p>
       <w:pPr>
         <w:pStyle w:val="Bibliography"/>
@@ -4614,7 +5154,7 @@
       <w:r>
         <w:t xml:space="preserve"> </w:t>
       </w:r>
-      <w:hyperlink r:id="rId116">
+      <w:hyperlink r:id="rId121">
         <w:r>
           <w:rPr>
             <w:rStyle w:val="Hyperlink"/>
@@ -4623,8 +5163,8 @@
         </w:r>
       </w:hyperlink>
     </w:p>
-    <w:bookmarkEnd w:id="117"/>
-    <w:bookmarkStart w:id="119" w:name="ref-SP"/>
+    <w:bookmarkEnd w:id="122"/>
+    <w:bookmarkStart w:id="124" w:name="ref-SP"/>
     <w:p>
       <w:pPr>
         <w:pStyle w:val="Bibliography"/>
@@ -4651,7 +5191,7 @@
       <w:r>
         <w:t xml:space="preserve"> </w:t>
       </w:r>
-      <w:hyperlink r:id="rId118">
+      <w:hyperlink r:id="rId123">
         <w:r>
           <w:rPr>
             <w:rStyle w:val="Hyperlink"/>
@@ -4660,8 +5200,8 @@
         </w:r>
       </w:hyperlink>
     </w:p>
-    <w:bookmarkEnd w:id="119"/>
-    <w:bookmarkStart w:id="120" w:name="ref-Rasch1960"/>
+    <w:bookmarkEnd w:id="124"/>
+    <w:bookmarkStart w:id="125" w:name="ref-Rasch1960"/>
     <w:p>
       <w:pPr>
         <w:pStyle w:val="Bibliography"/>
@@ -4686,8 +5226,8 @@
         <w:t xml:space="preserve">(pp. 184, xiii, 184–xiii). Nielsen &amp; Lydiche.</w:t>
       </w:r>
     </w:p>
-    <w:bookmarkEnd w:id="120"/>
-    <w:bookmarkStart w:id="122" w:name="ref-Schmettow2021_multilevel"/>
+    <w:bookmarkEnd w:id="125"/>
+    <w:bookmarkStart w:id="127" w:name="ref-Schmettow2021_multilevel"/>
     <w:p>
       <w:pPr>
         <w:pStyle w:val="Bibliography"/>
@@ -4714,7 +5254,7 @@
       <w:r>
         <w:t xml:space="preserve"> </w:t>
       </w:r>
-      <w:hyperlink r:id="rId121">
+      <w:hyperlink r:id="rId126">
         <w:r>
           <w:rPr>
             <w:rStyle w:val="Hyperlink"/>
@@ -4723,8 +5263,8 @@
         </w:r>
       </w:hyperlink>
     </w:p>
-    <w:bookmarkEnd w:id="122"/>
-    <w:bookmarkStart w:id="124" w:name="ref-Schmettow2021"/>
+    <w:bookmarkEnd w:id="127"/>
+    <w:bookmarkStart w:id="129" w:name="ref-Schmettow2021"/>
     <w:p>
       <w:pPr>
         <w:pStyle w:val="Bibliography"/>
@@ -4748,7 +5288,7 @@
       <w:r>
         <w:t xml:space="preserve"> </w:t>
       </w:r>
-      <w:hyperlink r:id="rId123">
+      <w:hyperlink r:id="rId128">
         <w:r>
           <w:rPr>
             <w:rStyle w:val="Hyperlink"/>
@@ -4757,8 +5297,8 @@
         </w:r>
       </w:hyperlink>
     </w:p>
-    <w:bookmarkEnd w:id="124"/>
-    <w:bookmarkStart w:id="125" w:name="ref-Schmettow2013s"/>
+    <w:bookmarkEnd w:id="129"/>
+    <w:bookmarkStart w:id="130" w:name="ref-Schmettow2013s"/>
     <w:p>
       <w:pPr>
         <w:pStyle w:val="Bibliography"/>
@@ -4780,8 +5320,8 @@
         <w:t xml:space="preserve">. BCS Learning; Development Ltd.</w:t>
       </w:r>
     </w:p>
-    <w:bookmarkEnd w:id="125"/>
-    <w:bookmarkStart w:id="126" w:name="ref-Schmidt1998"/>
+    <w:bookmarkEnd w:id="130"/>
+    <w:bookmarkStart w:id="131" w:name="ref-Schmidt1998"/>
     <w:p>
       <w:pPr>
         <w:pStyle w:val="Bibliography"/>
@@ -4816,13 +5356,60 @@
         <w:t xml:space="preserve">, 262–274.</w:t>
       </w:r>
     </w:p>
-    <w:bookmarkEnd w:id="126"/>
-    <w:bookmarkStart w:id="128" w:name="ref-PS"/>
+    <w:bookmarkEnd w:id="131"/>
+    <w:bookmarkStart w:id="133" w:name="ref-Simmons2011"/>
     <w:p>
       <w:pPr>
         <w:pStyle w:val="Bibliography"/>
       </w:pPr>
       <w:r>
+        <w:t xml:space="preserve">Simmons, J. P., Nelson, L. D., &amp; Simonsohn, U. (2011). False-positive psychology: Undisclosed flexibility in data collection and analysis allows presenting anything as significant.</w:t>
+      </w:r>
+      <w:r>
+        <w:t xml:space="preserve"> </w:t>
+      </w:r>
+      <w:r>
+        <w:rPr>
+          <w:i/>
+          <w:iCs/>
+        </w:rPr>
+        <w:t xml:space="preserve">Psychological Science</w:t>
+      </w:r>
+      <w:r>
+        <w:t xml:space="preserve">,</w:t>
+      </w:r>
+      <w:r>
+        <w:t xml:space="preserve"> </w:t>
+      </w:r>
+      <w:r>
+        <w:rPr>
+          <w:i/>
+          <w:iCs/>
+        </w:rPr>
+        <w:t xml:space="preserve">22</w:t>
+      </w:r>
+      <w:r>
+        <w:t xml:space="preserve">, 1359–1366.</w:t>
+      </w:r>
+      <w:r>
+        <w:t xml:space="preserve"> </w:t>
+      </w:r>
+      <w:hyperlink r:id="rId132">
+        <w:r>
+          <w:rPr>
+            <w:rStyle w:val="Hyperlink"/>
+          </w:rPr>
+          <w:t xml:space="preserve">https://doi.org/10.1177/0956797611417632</w:t>
+        </w:r>
+      </w:hyperlink>
+    </w:p>
+    <w:bookmarkEnd w:id="133"/>
+    <w:bookmarkStart w:id="135" w:name="ref-PS"/>
+    <w:p>
+      <w:pPr>
+        <w:pStyle w:val="Bibliography"/>
+      </w:pPr>
+      <w:r>
         <w:t xml:space="preserve">Slijkhuis, P. J. H., &amp; Schmettow, M. (2017).</w:t>
       </w:r>
       <w:r>
@@ -4844,7 +5431,7 @@
       <w:r>
         <w:t xml:space="preserve"> </w:t>
       </w:r>
-      <w:hyperlink r:id="rId127">
+      <w:hyperlink r:id="rId134">
         <w:r>
           <w:rPr>
             <w:rStyle w:val="Hyperlink"/>
@@ -4853,8 +5440,8 @@
         </w:r>
       </w:hyperlink>
     </w:p>
-    <w:bookmarkEnd w:id="128"/>
-    <w:bookmarkStart w:id="129" w:name="ref-Laugwitz2008"/>
+    <w:bookmarkEnd w:id="135"/>
+    <w:bookmarkStart w:id="136" w:name="ref-Laugwitz2008"/>
     <w:p>
       <w:pPr>
         <w:pStyle w:val="Bibliography"/>
@@ -4879,8 +5466,8 @@
         <w:t xml:space="preserve">(pp. 63–76). Springer Berlin Heidelberg.</w:t>
       </w:r>
     </w:p>
-    <w:bookmarkEnd w:id="129"/>
-    <w:bookmarkStart w:id="131" w:name="ref-Tractinsky2006"/>
+    <w:bookmarkEnd w:id="136"/>
+    <w:bookmarkStart w:id="138" w:name="ref-Tractinsky2006"/>
     <w:p>
       <w:pPr>
         <w:pStyle w:val="Bibliography"/>
@@ -4917,7 +5504,7 @@
       <w:r>
         <w:t xml:space="preserve"> </w:t>
       </w:r>
-      <w:hyperlink r:id="rId130">
+      <w:hyperlink r:id="rId137">
         <w:r>
           <w:rPr>
             <w:rStyle w:val="Hyperlink"/>
@@ -4926,8 +5513,8 @@
         </w:r>
       </w:hyperlink>
     </w:p>
-    <w:bookmarkEnd w:id="131"/>
-    <w:bookmarkStart w:id="133" w:name="ref-Tuch2012"/>
+    <w:bookmarkEnd w:id="138"/>
+    <w:bookmarkStart w:id="140" w:name="ref-Tuch2012"/>
     <w:p>
       <w:pPr>
         <w:pStyle w:val="Bibliography"/>
@@ -4964,7 +5551,7 @@
       <w:r>
         <w:t xml:space="preserve"> </w:t>
       </w:r>
-      <w:hyperlink r:id="rId132">
+      <w:hyperlink r:id="rId139">
         <w:r>
           <w:rPr>
             <w:rStyle w:val="Hyperlink"/>
@@ -4973,8 +5560,8 @@
         </w:r>
       </w:hyperlink>
     </w:p>
-    <w:bookmarkEnd w:id="133"/>
-    <w:bookmarkStart w:id="135" w:name="ref-Wickens2002"/>
+    <w:bookmarkEnd w:id="140"/>
+    <w:bookmarkStart w:id="142" w:name="ref-Wickens2002"/>
     <w:p>
       <w:pPr>
         <w:pStyle w:val="Bibliography"/>
@@ -5011,7 +5598,7 @@
       <w:r>
         <w:t xml:space="preserve"> </w:t>
       </w:r>
-      <w:hyperlink r:id="rId134">
+      <w:hyperlink r:id="rId141">
         <w:r>
           <w:rPr>
             <w:rStyle w:val="Hyperlink"/>
@@ -5020,8 +5607,8 @@
         </w:r>
       </w:hyperlink>
     </w:p>
-    <w:bookmarkEnd w:id="135"/>
-    <w:bookmarkStart w:id="137" w:name="ref-Psych"/>
+    <w:bookmarkEnd w:id="142"/>
+    <w:bookmarkStart w:id="144" w:name="ref-Psych"/>
     <w:p>
       <w:pPr>
         <w:pStyle w:val="Bibliography"/>
@@ -5045,7 +5632,7 @@
       <w:r>
         <w:t xml:space="preserve"> </w:t>
       </w:r>
-      <w:hyperlink r:id="rId136">
+      <w:hyperlink r:id="rId143">
         <w:r>
           <w:rPr>
             <w:rStyle w:val="Hyperlink"/>
@@ -5054,8 +5641,8 @@
         </w:r>
       </w:hyperlink>
     </w:p>
-    <w:bookmarkEnd w:id="137"/>
-    <w:bookmarkStart w:id="139" w:name="ref-Wolf2013"/>
+    <w:bookmarkEnd w:id="144"/>
+    <w:bookmarkStart w:id="146" w:name="ref-Wolf2013"/>
     <w:p>
       <w:pPr>
         <w:pStyle w:val="Bibliography"/>
@@ -5092,7 +5679,7 @@
       <w:r>
         <w:t xml:space="preserve"> </w:t>
       </w:r>
-      <w:hyperlink r:id="rId138">
+      <w:hyperlink r:id="rId145">
         <w:r>
           <w:rPr>
             <w:rStyle w:val="Hyperlink"/>
@@ -5101,9 +5688,9 @@
         </w:r>
       </w:hyperlink>
     </w:p>
-    <w:bookmarkEnd w:id="139"/>
-    <w:bookmarkEnd w:id="140"/>
-    <w:bookmarkEnd w:id="141"/>
+    <w:bookmarkEnd w:id="146"/>
+    <w:bookmarkEnd w:id="147"/>
+    <w:bookmarkEnd w:id="148"/>
     <w:sectPr>
       <w:footnotePr>
         <w:numRestart w:val="eachSect"/>

</xml_diff>

<commit_message>
+ added closing on multidimensional EFA
</commit_message>
<xml_diff>
--- a/DMX_1.docx
+++ b/DMX_1.docx
@@ -324,7 +324,30 @@
         <w:t xml:space="preserve">Costello &amp; Osborne (2005)</w:t>
       </w:r>
       <w:r>
-        <w:t xml:space="preserve">). EFA requires researchers to specify the number of factors and their correlation structure. However, modern resampling techniques can be used to identify the optimal number of factors</w:t>
+        <w:t xml:space="preserve">).</w:t>
+      </w:r>
+      <w:r>
+        <w:t xml:space="preserve"> </w:t>
+      </w:r>
+      <w:r>
+        <w:t xml:space="preserve">EFA requires researchers to specify the number of factors and their correlation structure. This is inconvenient because an unknown factor structure implies unknown number of factors.</w:t>
+      </w:r>
+    </w:p>
+    <w:p>
+      <w:pPr>
+        <w:pStyle w:val="BodyText"/>
+      </w:pPr>
+      <w:r>
+        <w:t xml:space="preserve">Finding the number of factors is possible by successively increasing the number of factors as long as a factor retention criterion is met. Common criteria include the Kaiser-Guttman rule (eigenvalues &gt; 1) and scree plot inspection, but these are have been criticized for being to lenient and subjective</w:t>
+      </w:r>
+      <w:r>
+        <w:t xml:space="preserve"> </w:t>
+      </w:r>
+      <w:r>
+        <w:t xml:space="preserve">(Hayton et al., 2004)</w:t>
+      </w:r>
+      <w:r>
+        <w:t xml:space="preserve">. A more accurate alternative is parallel analysis, which compares observed eigenvalues to those obtained from data of identical size but randomized through resampling</w:t>
       </w:r>
       <w:r>
         <w:t xml:space="preserve"> </w:t>
@@ -333,7 +356,15 @@
         <w:t xml:space="preserve">(Lim &amp; Jahng, 2019)</w:t>
       </w:r>
       <w:r>
-        <w:t xml:space="preserve">. Factor rotation decisions depend on theoretical expectations: orthogonal rotation applies when components are independent (e.g., mathematical and verbal abilities), while oblique rotation accommodates correlated factors typical of subscales</w:t>
+        <w:t xml:space="preserve">.</w:t>
+      </w:r>
+    </w:p>
+    <w:p>
+      <w:pPr>
+        <w:pStyle w:val="BodyText"/>
+      </w:pPr>
+      <w:r>
+        <w:t xml:space="preserve">Another decision to make is factor rotation which depends on theoretical expectations: orthogonal rotation applies when components are independent (e.g., mathematical and verbal abilities), while oblique rotation accommodates correlated factors typical of subscales</w:t>
       </w:r>
       <w:r>
         <w:t xml:space="preserve"> </w:t>
@@ -1080,7 +1111,7 @@
               <w:jc w:val="right"/>
             </w:pPr>
             <w:r>
-              <w:t xml:space="preserve">0.61</w:t>
+              <w:t xml:space="preserve">0.63</w:t>
             </w:r>
           </w:p>
         </w:tc>
@@ -1092,7 +1123,7 @@
               <w:jc w:val="right"/>
             </w:pPr>
             <w:r>
-              <w:t xml:space="preserve">0.24</w:t>
+              <w:t xml:space="preserve">0.41</w:t>
             </w:r>
           </w:p>
         </w:tc>
@@ -1104,7 +1135,7 @@
               <w:jc w:val="right"/>
             </w:pPr>
             <w:r>
-              <w:t xml:space="preserve">0.81</w:t>
+              <w:t xml:space="preserve">0.77</w:t>
             </w:r>
           </w:p>
         </w:tc>
@@ -1154,7 +1185,7 @@
               <w:jc w:val="right"/>
             </w:pPr>
             <w:r>
-              <w:t xml:space="preserve">0.86</w:t>
+              <w:t xml:space="preserve">0.88</w:t>
             </w:r>
           </w:p>
         </w:tc>
@@ -2956,6 +2987,25 @@
         <w:t xml:space="preserve">Item consistency</w:t>
       </w:r>
     </w:p>
+    <w:p>
+      <w:pPr>
+        <w:pStyle w:val="FirstParagraph"/>
+      </w:pPr>
+      <w:hyperlink w:anchor="fig-item-reliability">
+        <w:r>
+          <w:rPr>
+            <w:rStyle w:val="Hyperlink"/>
+          </w:rPr>
+          <w:t xml:space="preserve">Figure 2</w:t>
+        </w:r>
+      </w:hyperlink>
+      <w:r>
+        <w:t xml:space="preserve"> </w:t>
+      </w:r>
+      <w:r>
+        <w:t xml:space="preserve">shows item consistency as corrected item-total correlations as a measure for item consistency. Beauty and Hedonism stand out, because all items take a similar sharp drop in reliability under pmx. To some extent this also seems to hold for Usability and Eeriness. For Credibility, HQ-I, HQ-S and Attractiveness some items drop under pmx, whereas others improve, with two extreme cases: Items Att4 andf Att6 are already on a very low level of reliability under dmx, but under pmx, they even become negatively correlated. Items HQI5 and HQI6 perform poorly under dmx, but are among the overall best performing items under pmx.</w:t>
+      </w:r>
+    </w:p>
     <w:tbl>
       <w:tblPr>
         <w:tblStyle w:val="Table"/>
@@ -3035,103 +3085,69 @@
         </w:tc>
       </w:tr>
     </w:tbl>
+    <w:bookmarkEnd w:id="45"/>
+    <w:bookmarkStart w:id="66" w:name="number-of-factors"/>
+    <w:p>
+      <w:pPr>
+        <w:pStyle w:val="Heading2"/>
+      </w:pPr>
+      <w:r>
+        <w:t xml:space="preserve">Number of factors</w:t>
+      </w:r>
+    </w:p>
+    <w:p>
+      <w:pPr>
+        <w:pStyle w:val="FirstParagraph"/>
+      </w:pPr>
+      <w:r>
+        <w:t xml:space="preserve">Given a response matrix, the number of factors can be estimated using parallel analysis. Ideally, this procedure returns exactly as many factors as there are separate scales. Here, we use parallel analysis to assess whether the two perspectives produce the expected number of factors, or at least agree on a number.</w:t>
+      </w:r>
+    </w:p>
     <w:p>
       <w:pPr>
         <w:pStyle w:val="BodyText"/>
       </w:pPr>
-      <w:hyperlink w:anchor="fig-item-reliability">
+      <w:r>
+        <w:t xml:space="preserve">The Eeriness scale is part of a larger Godspeed Index inventory and is supposed to represent a single latent variable. In contrast, ((MacDorman)) found that the Eeriness scale decomposes into two slightly different aspects, summarized as</w:t>
+      </w:r>
+      <w:r>
+        <w:t xml:space="preserve"> </w:t>
+      </w:r>
+      <w:r>
+        <w:t xml:space="preserve">“eery”</w:t>
+      </w:r>
+      <w:r>
+        <w:t xml:space="preserve"> </w:t>
+      </w:r>
+      <w:r>
+        <w:t xml:space="preserve">and</w:t>
+      </w:r>
+      <w:r>
+        <w:t xml:space="preserve"> </w:t>
+      </w:r>
+      <w:r>
+        <w:t xml:space="preserve">“spine-tingling”</w:t>
+      </w:r>
+      <w:r>
+        <w:t xml:space="preserve">.</w:t>
+      </w:r>
+      <w:r>
+        <w:t xml:space="preserve"> </w:t>
+      </w:r>
+      <w:r>
+        <w:t xml:space="preserve">The results in</w:t>
+      </w:r>
+      <w:r>
+        <w:t xml:space="preserve"> </w:t>
+      </w:r>
+      <w:hyperlink w:anchor="fig-nfactors-eeriness">
         <w:r>
           <w:rPr>
             <w:rStyle w:val="Hyperlink"/>
           </w:rPr>
-          <w:t xml:space="preserve">Figure 2</w:t>
+          <w:t xml:space="preserve">Figure 3</w:t>
         </w:r>
       </w:hyperlink>
-      <w:r>
-        <w:t xml:space="preserve"> </w:t>
-      </w:r>
-      <w:r>
-        <w:t xml:space="preserve">shows item consistency as corrected item-total correlations as a measure for item consistency. Beauty and Hedonism stand out, because all items take a similar sharp drop in reliability under pmx. To some extent this also seems to hold for Usability and Eeriness. For Credibility, HQ-I, HQ-S and Attractiveness some items drop under pmx, whereas others improve, with two extreme cases: Items Att4 andf Att6 are already on a very low level of reliability under dmx, but under pmx, they even become negatively correlated. Items HQI5 and HQI6 perform poorly under dmx, but are among the overall best performing items under pmx.</w:t>
-      </w:r>
-    </w:p>
-    <w:bookmarkEnd w:id="45"/>
-    <w:bookmarkStart w:id="66" w:name="number-of-factors"/>
-    <w:p>
-      <w:pPr>
-        <w:pStyle w:val="Heading2"/>
-      </w:pPr>
-      <w:r>
-        <w:t xml:space="preserve">Number of factors</w:t>
-      </w:r>
-    </w:p>
-    <w:p>
-      <w:pPr>
-        <w:pStyle w:val="FirstParagraph"/>
-      </w:pPr>
-      <w:r>
-        <w:t xml:space="preserve">Often, different scales are used in combination to create a more complete picture. It is usually the aim that a scale measures exactly one construct (or latent variable) and that different scales measure different constructs.</w:t>
-      </w:r>
-    </w:p>
-    <w:p>
-      <w:pPr>
-        <w:pStyle w:val="BodyText"/>
-      </w:pPr>
-      <w:r>
-        <w:t xml:space="preserve">In contrast, the AttrakDiff2 questionnaire comprises two scales to capture supposedly different aspects.</w:t>
-      </w:r>
-    </w:p>
-    <w:p>
-      <w:pPr>
-        <w:pStyle w:val="BodyText"/>
-      </w:pPr>
-      <w:r>
-        <w:t xml:space="preserve">Given a response matrix, the number of factors can be estimated using parallel analysis. Ideally, this procedure returns exactly as many factors as there are separate scales. Here, we use parallel analysis to assess whether the two perspectives produce the expected number of factors, or at least agree on a number.</w:t>
-      </w:r>
-    </w:p>
-    <w:p>
-      <w:pPr>
-        <w:pStyle w:val="BodyText"/>
-      </w:pPr>
-      <w:r>
-        <w:t xml:space="preserve">The Eeriness scale is part of a larger Godspeed Index inventory and is supposed to represent a single latent variable. In contrast, ((MacDorman)) found that the Eeriness scale decomposes into two slightly different aspects, summarized as</w:t>
-      </w:r>
-      <w:r>
-        <w:t xml:space="preserve"> </w:t>
-      </w:r>
-      <w:r>
-        <w:t xml:space="preserve">“eery”</w:t>
-      </w:r>
-      <w:r>
-        <w:t xml:space="preserve"> </w:t>
-      </w:r>
-      <w:r>
-        <w:t xml:space="preserve">and</w:t>
-      </w:r>
-      <w:r>
-        <w:t xml:space="preserve"> </w:t>
-      </w:r>
-      <w:r>
-        <w:t xml:space="preserve">“spine-tingling”</w:t>
-      </w:r>
-      <w:r>
-        <w:t xml:space="preserve">.</w:t>
-      </w:r>
-      <w:r>
-        <w:t xml:space="preserve"> </w:t>
-      </w:r>
-      <w:r>
-        <w:t xml:space="preserve">The results in</w:t>
-      </w:r>
-      <w:r>
-        <w:t xml:space="preserve"> </w:t>
-      </w:r>
-      <w:r>
-        <w:rPr>
-          <w:b/>
-          <w:bCs/>
-        </w:rPr>
-        <w:t xml:space="preserve">?@fig-nfactors-eer</w:t>
-      </w:r>
       <w:r>
         <w:t xml:space="preserve"> </w:t>
       </w:r>
@@ -3243,25 +3259,6 @@
         <w:t xml:space="preserve">shows the two perspectives deviate in opposite directions: For the psychometric perspective, the eigenvalues drop below their simulated counterparts at two factors, whereas for the designometric perspective stays above this line with five factors.</w:t>
       </w:r>
     </w:p>
-    <w:p>
-      <w:pPr>
-        <w:pStyle w:val="BodyText"/>
-      </w:pPr>
-      <w:r>
-        <w:t xml:space="preserve">a designometric perspective, the three scales have five underlying factors, but only one under psychometric (</w:t>
-      </w:r>
-      <w:hyperlink w:anchor="fig-nfactors-att">
-        <w:r>
-          <w:rPr>
-            <w:rStyle w:val="Hyperlink"/>
-          </w:rPr>
-          <w:t xml:space="preserve">Figure 4</w:t>
-        </w:r>
-      </w:hyperlink>
-      <w:r>
-        <w:t xml:space="preserve">).</w:t>
-      </w:r>
-    </w:p>
     <w:tbl>
       <w:tblPr>
         <w:tblStyle w:val="Table"/>
@@ -3800,13 +3797,13 @@
       </w:r>
     </w:p>
     <w:bookmarkEnd w:id="69"/>
-    <w:bookmarkStart w:id="70" w:name="future-applications"/>
+    <w:bookmarkStart w:id="70" w:name="applications"/>
     <w:p>
       <w:pPr>
         <w:pStyle w:val="Heading2"/>
       </w:pPr>
       <w:r>
-        <w:t xml:space="preserve">Future Applications</w:t>
+        <w:t xml:space="preserve">Applications</w:t>
       </w:r>
     </w:p>
     <w:p>
@@ -3878,7 +3875,7 @@
         <w:pStyle w:val="BodyText"/>
       </w:pPr>
       <w:r>
-        <w:t xml:space="preserve">By flattening the designometric box one way, then the other, we still loose information that is needed to secure that items are truly well-behaved.In educational psychometrics</w:t>
+        <w:t xml:space="preserve">By flattening the designometric box one way, then the other, we still loose information that is needed to secure that items are truly well-behaved. In educational psychometrics</w:t>
       </w:r>
       <w:r>
         <w:t xml:space="preserve"> </w:t>
@@ -3953,11 +3950,34 @@
       </w:r>
       <w:r>
         <w:t xml:space="preserve">the discrete nature of the item response data can be taken into account.</w:t>
+      </w:r>
+    </w:p>
+    <w:p>
+      <w:pPr>
+        <w:pStyle w:val="BodyText"/>
+      </w:pPr>
+      <w:r>
+        <w:t xml:space="preserve">While multi-dimensional exploratory methods have been well developed in chemometrics and sensory science</w:t>
+      </w:r>
+      <w:r>
+        <w:t xml:space="preserve"> </w:t>
+      </w:r>
+      <w:r>
+        <w:t xml:space="preserve">Harshman (1970)</w:t>
+      </w:r>
+      <w:r>
+        <w:t xml:space="preserve">, they’ve seen little integration into mainstream psychometric or UX-scale validation workflows.</w:t>
+      </w:r>
+      <w:r>
+        <w:t xml:space="preserve"> </w:t>
+      </w:r>
+      <w:r>
+        <w:t xml:space="preserve">Bridging this gap—by extending factor-analytic methods to multi-dimensional designometric data—constitutes a critical next step in establishing a rigorous quantitative foundation for design measurement.</w:t>
       </w:r>
     </w:p>
     <w:bookmarkEnd w:id="71"/>
     <w:bookmarkEnd w:id="72"/>
-    <w:bookmarkStart w:id="148" w:name="references"/>
+    <w:bookmarkStart w:id="153" w:name="references"/>
     <w:p>
       <w:pPr>
         <w:pStyle w:val="Heading1"/>
@@ -3966,7 +3986,7 @@
         <w:t xml:space="preserve">References</w:t>
       </w:r>
     </w:p>
-    <w:bookmarkStart w:id="147" w:name="refs"/>
+    <w:bookmarkStart w:id="152" w:name="refs"/>
     <w:bookmarkStart w:id="73" w:name="ref-Anderson1988"/>
     <w:p>
       <w:pPr>
@@ -4546,12 +4566,35 @@
       </w:r>
     </w:p>
     <w:bookmarkEnd w:id="96"/>
-    <w:bookmarkStart w:id="98" w:name="ref-Hassenzahl2003"/>
+    <w:bookmarkStart w:id="97" w:name="ref-Harshman1970"/>
     <w:p>
       <w:pPr>
         <w:pStyle w:val="Bibliography"/>
       </w:pPr>
       <w:r>
+        <w:t xml:space="preserve">Harshman, R. A. (1970). Foundations of the PARAFAC procedure: Models and conditions for an "explanatory" multi-modal factor analysis.</w:t>
+      </w:r>
+      <w:r>
+        <w:t xml:space="preserve"> </w:t>
+      </w:r>
+      <w:r>
+        <w:rPr>
+          <w:i/>
+          <w:iCs/>
+        </w:rPr>
+        <w:t xml:space="preserve">UCLA Working Papers in Phonetics</w:t>
+      </w:r>
+      <w:r>
+        <w:t xml:space="preserve">, 1–84.</w:t>
+      </w:r>
+    </w:p>
+    <w:bookmarkEnd w:id="97"/>
+    <w:bookmarkStart w:id="99" w:name="ref-Hassenzahl2003"/>
+    <w:p>
+      <w:pPr>
+        <w:pStyle w:val="Bibliography"/>
+      </w:pPr>
+      <w:r>
         <w:t xml:space="preserve">Hassenzahl, M., Burmester, M., &amp; Koller, F. (2003). AttrakDiff: Ein fragebogen zur messung wahrgenommener hedonischer und pragmatischer qualität.</w:t>
       </w:r>
       <w:r>
@@ -4570,7 +4613,7 @@
       <w:r>
         <w:t xml:space="preserve"> </w:t>
       </w:r>
-      <w:hyperlink r:id="rId97">
+      <w:hyperlink r:id="rId98">
         <w:r>
           <w:rPr>
             <w:rStyle w:val="Hyperlink"/>
@@ -4579,8 +4622,8 @@
         </w:r>
       </w:hyperlink>
     </w:p>
-    <w:bookmarkEnd w:id="98"/>
-    <w:bookmarkStart w:id="100" w:name="ref-Hassenzahl2010"/>
+    <w:bookmarkEnd w:id="99"/>
+    <w:bookmarkStart w:id="101" w:name="ref-Hassenzahl2010"/>
     <w:p>
       <w:pPr>
         <w:pStyle w:val="Bibliography"/>
@@ -4617,7 +4660,7 @@
       <w:r>
         <w:t xml:space="preserve"> </w:t>
       </w:r>
-      <w:hyperlink r:id="rId99">
+      <w:hyperlink r:id="rId100">
         <w:r>
           <w:rPr>
             <w:rStyle w:val="Hyperlink"/>
@@ -4626,13 +4669,60 @@
         </w:r>
       </w:hyperlink>
     </w:p>
-    <w:bookmarkEnd w:id="100"/>
-    <w:bookmarkStart w:id="102" w:name="ref-Hinkin1998"/>
+    <w:bookmarkEnd w:id="101"/>
+    <w:bookmarkStart w:id="103" w:name="ref-Hayton2004"/>
     <w:p>
       <w:pPr>
         <w:pStyle w:val="Bibliography"/>
       </w:pPr>
       <w:r>
+        <w:t xml:space="preserve">Hayton, J. C., Allen, D. G., &amp; Scarpello, V. (2004). Factor retention decisions in exploratory factor analysis: A tutorial on parallel analysis.</w:t>
+      </w:r>
+      <w:r>
+        <w:t xml:space="preserve"> </w:t>
+      </w:r>
+      <w:r>
+        <w:rPr>
+          <w:i/>
+          <w:iCs/>
+        </w:rPr>
+        <w:t xml:space="preserve">Organizational Research Methods</w:t>
+      </w:r>
+      <w:r>
+        <w:t xml:space="preserve">,</w:t>
+      </w:r>
+      <w:r>
+        <w:t xml:space="preserve"> </w:t>
+      </w:r>
+      <w:r>
+        <w:rPr>
+          <w:i/>
+          <w:iCs/>
+        </w:rPr>
+        <w:t xml:space="preserve">7</w:t>
+      </w:r>
+      <w:r>
+        <w:t xml:space="preserve">, 191–205.</w:t>
+      </w:r>
+      <w:r>
+        <w:t xml:space="preserve"> </w:t>
+      </w:r>
+      <w:hyperlink r:id="rId102">
+        <w:r>
+          <w:rPr>
+            <w:rStyle w:val="Hyperlink"/>
+          </w:rPr>
+          <w:t xml:space="preserve">https://doi.org/10.1177/1094428104263675</w:t>
+        </w:r>
+      </w:hyperlink>
+    </w:p>
+    <w:bookmarkEnd w:id="103"/>
+    <w:bookmarkStart w:id="105" w:name="ref-Hinkin1998"/>
+    <w:p>
+      <w:pPr>
+        <w:pStyle w:val="Bibliography"/>
+      </w:pPr>
+      <w:r>
         <w:t xml:space="preserve">Hinkin, T. R. (1998). A brief tutorial on the development of measures for use in survey questionnaires.</w:t>
       </w:r>
       <w:r>
@@ -4664,7 +4754,7 @@
       <w:r>
         <w:t xml:space="preserve"> </w:t>
       </w:r>
-      <w:hyperlink r:id="rId101">
+      <w:hyperlink r:id="rId104">
         <w:r>
           <w:rPr>
             <w:rStyle w:val="Hyperlink"/>
@@ -4673,8 +4763,8 @@
         </w:r>
       </w:hyperlink>
     </w:p>
-    <w:bookmarkEnd w:id="102"/>
-    <w:bookmarkStart w:id="104" w:name="ref-Ho2017"/>
+    <w:bookmarkEnd w:id="105"/>
+    <w:bookmarkStart w:id="107" w:name="ref-Ho2017"/>
     <w:p>
       <w:pPr>
         <w:pStyle w:val="Bibliography"/>
@@ -4711,7 +4801,7 @@
       <w:r>
         <w:t xml:space="preserve"> </w:t>
       </w:r>
-      <w:hyperlink r:id="rId103">
+      <w:hyperlink r:id="rId106">
         <w:r>
           <w:rPr>
             <w:rStyle w:val="Hyperlink"/>
@@ -4720,8 +4810,8 @@
         </w:r>
       </w:hyperlink>
     </w:p>
-    <w:bookmarkEnd w:id="104"/>
-    <w:bookmarkStart w:id="105" w:name="ref-DK"/>
+    <w:bookmarkEnd w:id="107"/>
+    <w:bookmarkStart w:id="108" w:name="ref-DK"/>
     <w:p>
       <w:pPr>
         <w:pStyle w:val="Bibliography"/>
@@ -4746,8 +4836,8 @@
         <w:t xml:space="preserve">(pp. 1–57) [M.S. thesis]. University of Twente.</w:t>
       </w:r>
     </w:p>
-    <w:bookmarkEnd w:id="105"/>
-    <w:bookmarkStart w:id="107" w:name="ref-Kroenke2001"/>
+    <w:bookmarkEnd w:id="108"/>
+    <w:bookmarkStart w:id="110" w:name="ref-Kroenke2001"/>
     <w:p>
       <w:pPr>
         <w:pStyle w:val="Bibliography"/>
@@ -4784,7 +4874,7 @@
       <w:r>
         <w:t xml:space="preserve"> </w:t>
       </w:r>
-      <w:hyperlink r:id="rId106">
+      <w:hyperlink r:id="rId109">
         <w:r>
           <w:rPr>
             <w:rStyle w:val="Hyperlink"/>
@@ -4793,8 +4883,8 @@
         </w:r>
       </w:hyperlink>
     </w:p>
-    <w:bookmarkEnd w:id="107"/>
-    <w:bookmarkStart w:id="108" w:name="ref-JK"/>
+    <w:bookmarkEnd w:id="110"/>
+    <w:bookmarkStart w:id="111" w:name="ref-JK"/>
     <w:p>
       <w:pPr>
         <w:pStyle w:val="Bibliography"/>
@@ -4819,8 +4909,8 @@
         <w:t xml:space="preserve">[B.S. thesis]. University of Twente.</w:t>
       </w:r>
     </w:p>
-    <w:bookmarkEnd w:id="108"/>
-    <w:bookmarkStart w:id="110" w:name="ref-Lim2019"/>
+    <w:bookmarkEnd w:id="111"/>
+    <w:bookmarkStart w:id="113" w:name="ref-Lim2019"/>
     <w:p>
       <w:pPr>
         <w:pStyle w:val="Bibliography"/>
@@ -4857,7 +4947,7 @@
       <w:r>
         <w:t xml:space="preserve"> </w:t>
       </w:r>
-      <w:hyperlink r:id="rId109">
+      <w:hyperlink r:id="rId112">
         <w:r>
           <w:rPr>
             <w:rStyle w:val="Hyperlink"/>
@@ -4866,8 +4956,8 @@
         </w:r>
       </w:hyperlink>
     </w:p>
-    <w:bookmarkEnd w:id="110"/>
-    <w:bookmarkStart w:id="112" w:name="ref-OpenSesame"/>
+    <w:bookmarkEnd w:id="113"/>
+    <w:bookmarkStart w:id="115" w:name="ref-OpenSesame"/>
     <w:p>
       <w:pPr>
         <w:pStyle w:val="Bibliography"/>
@@ -4904,7 +4994,7 @@
       <w:r>
         <w:t xml:space="preserve"> </w:t>
       </w:r>
-      <w:hyperlink r:id="rId111">
+      <w:hyperlink r:id="rId114">
         <w:r>
           <w:rPr>
             <w:rStyle w:val="Hyperlink"/>
@@ -4913,8 +5003,8 @@
         </w:r>
       </w:hyperlink>
     </w:p>
-    <w:bookmarkEnd w:id="112"/>
-    <w:bookmarkStart w:id="114" w:name="ref-Mathur2016"/>
+    <w:bookmarkEnd w:id="115"/>
+    <w:bookmarkStart w:id="117" w:name="ref-Mathur2016"/>
     <w:p>
       <w:pPr>
         <w:pStyle w:val="Bibliography"/>
@@ -4951,7 +5041,7 @@
       <w:r>
         <w:t xml:space="preserve"> </w:t>
       </w:r>
-      <w:hyperlink r:id="rId113">
+      <w:hyperlink r:id="rId116">
         <w:r>
           <w:rPr>
             <w:rStyle w:val="Hyperlink"/>
@@ -4960,8 +5050,8 @@
         </w:r>
       </w:hyperlink>
     </w:p>
-    <w:bookmarkEnd w:id="114"/>
-    <w:bookmarkStart w:id="116" w:name="ref-McAdams1992"/>
+    <w:bookmarkEnd w:id="117"/>
+    <w:bookmarkStart w:id="119" w:name="ref-McAdams1992"/>
     <w:p>
       <w:pPr>
         <w:pStyle w:val="Bibliography"/>
@@ -4998,7 +5088,7 @@
       <w:r>
         <w:t xml:space="preserve"> </w:t>
       </w:r>
-      <w:hyperlink r:id="rId115">
+      <w:hyperlink r:id="rId118">
         <w:r>
           <w:rPr>
             <w:rStyle w:val="Hyperlink"/>
@@ -5007,8 +5097,8 @@
         </w:r>
       </w:hyperlink>
     </w:p>
-    <w:bookmarkEnd w:id="116"/>
-    <w:bookmarkStart w:id="117" w:name="ref-Gaziano1986"/>
+    <w:bookmarkEnd w:id="119"/>
+    <w:bookmarkStart w:id="120" w:name="ref-Gaziano1986"/>
     <w:p>
       <w:pPr>
         <w:pStyle w:val="Bibliography"/>
@@ -5043,8 +5133,8 @@
         <w:t xml:space="preserve">, 451–462.</w:t>
       </w:r>
     </w:p>
-    <w:bookmarkEnd w:id="117"/>
-    <w:bookmarkStart w:id="118" w:name="ref-DN"/>
+    <w:bookmarkEnd w:id="120"/>
+    <w:bookmarkStart w:id="121" w:name="ref-DN"/>
     <w:p>
       <w:pPr>
         <w:pStyle w:val="Bibliography"/>
@@ -5069,8 +5159,8 @@
         <w:t xml:space="preserve">[M.S. thesis]. University of Twente.</w:t>
       </w:r>
     </w:p>
-    <w:bookmarkEnd w:id="118"/>
-    <w:bookmarkStart w:id="120" w:name="ref-Peirce2008"/>
+    <w:bookmarkEnd w:id="121"/>
+    <w:bookmarkStart w:id="123" w:name="ref-Peirce2008"/>
     <w:p>
       <w:pPr>
         <w:pStyle w:val="Bibliography"/>
@@ -5107,7 +5197,7 @@
       <w:r>
         <w:t xml:space="preserve"> </w:t>
       </w:r>
-      <w:hyperlink r:id="rId119">
+      <w:hyperlink r:id="rId122">
         <w:r>
           <w:rPr>
             <w:rStyle w:val="Hyperlink"/>
@@ -5116,8 +5206,8 @@
         </w:r>
       </w:hyperlink>
     </w:p>
-    <w:bookmarkEnd w:id="120"/>
-    <w:bookmarkStart w:id="122" w:name="ref-Penfield2000"/>
+    <w:bookmarkEnd w:id="123"/>
+    <w:bookmarkStart w:id="125" w:name="ref-Penfield2000"/>
     <w:p>
       <w:pPr>
         <w:pStyle w:val="Bibliography"/>
@@ -5154,7 +5244,7 @@
       <w:r>
         <w:t xml:space="preserve"> </w:t>
       </w:r>
-      <w:hyperlink r:id="rId121">
+      <w:hyperlink r:id="rId124">
         <w:r>
           <w:rPr>
             <w:rStyle w:val="Hyperlink"/>
@@ -5163,8 +5253,8 @@
         </w:r>
       </w:hyperlink>
     </w:p>
-    <w:bookmarkEnd w:id="122"/>
-    <w:bookmarkStart w:id="124" w:name="ref-SP"/>
+    <w:bookmarkEnd w:id="125"/>
+    <w:bookmarkStart w:id="127" w:name="ref-SP"/>
     <w:p>
       <w:pPr>
         <w:pStyle w:val="Bibliography"/>
@@ -5191,7 +5281,7 @@
       <w:r>
         <w:t xml:space="preserve"> </w:t>
       </w:r>
-      <w:hyperlink r:id="rId123">
+      <w:hyperlink r:id="rId126">
         <w:r>
           <w:rPr>
             <w:rStyle w:val="Hyperlink"/>
@@ -5200,8 +5290,8 @@
         </w:r>
       </w:hyperlink>
     </w:p>
-    <w:bookmarkEnd w:id="124"/>
-    <w:bookmarkStart w:id="125" w:name="ref-Rasch1960"/>
+    <w:bookmarkEnd w:id="127"/>
+    <w:bookmarkStart w:id="128" w:name="ref-Rasch1960"/>
     <w:p>
       <w:pPr>
         <w:pStyle w:val="Bibliography"/>
@@ -5226,8 +5316,8 @@
         <w:t xml:space="preserve">(pp. 184, xiii, 184–xiii). Nielsen &amp; Lydiche.</w:t>
       </w:r>
     </w:p>
-    <w:bookmarkEnd w:id="125"/>
-    <w:bookmarkStart w:id="127" w:name="ref-Schmettow2021_multilevel"/>
+    <w:bookmarkEnd w:id="128"/>
+    <w:bookmarkStart w:id="130" w:name="ref-Schmettow2021_multilevel"/>
     <w:p>
       <w:pPr>
         <w:pStyle w:val="Bibliography"/>
@@ -5254,7 +5344,7 @@
       <w:r>
         <w:t xml:space="preserve"> </w:t>
       </w:r>
-      <w:hyperlink r:id="rId126">
+      <w:hyperlink r:id="rId129">
         <w:r>
           <w:rPr>
             <w:rStyle w:val="Hyperlink"/>
@@ -5263,8 +5353,8 @@
         </w:r>
       </w:hyperlink>
     </w:p>
-    <w:bookmarkEnd w:id="127"/>
-    <w:bookmarkStart w:id="129" w:name="ref-Schmettow2021"/>
+    <w:bookmarkEnd w:id="130"/>
+    <w:bookmarkStart w:id="132" w:name="ref-Schmettow2021"/>
     <w:p>
       <w:pPr>
         <w:pStyle w:val="Bibliography"/>
@@ -5288,7 +5378,7 @@
       <w:r>
         <w:t xml:space="preserve"> </w:t>
       </w:r>
-      <w:hyperlink r:id="rId128">
+      <w:hyperlink r:id="rId131">
         <w:r>
           <w:rPr>
             <w:rStyle w:val="Hyperlink"/>
@@ -5297,8 +5387,8 @@
         </w:r>
       </w:hyperlink>
     </w:p>
-    <w:bookmarkEnd w:id="129"/>
-    <w:bookmarkStart w:id="130" w:name="ref-Schmettow2013s"/>
+    <w:bookmarkEnd w:id="132"/>
+    <w:bookmarkStart w:id="133" w:name="ref-Schmettow2013s"/>
     <w:p>
       <w:pPr>
         <w:pStyle w:val="Bibliography"/>
@@ -5320,8 +5410,8 @@
         <w:t xml:space="preserve">. BCS Learning; Development Ltd.</w:t>
       </w:r>
     </w:p>
-    <w:bookmarkEnd w:id="130"/>
-    <w:bookmarkStart w:id="131" w:name="ref-Schmidt1998"/>
+    <w:bookmarkEnd w:id="133"/>
+    <w:bookmarkStart w:id="134" w:name="ref-Schmidt1998"/>
     <w:p>
       <w:pPr>
         <w:pStyle w:val="Bibliography"/>
@@ -5356,8 +5446,8 @@
         <w:t xml:space="preserve">, 262–274.</w:t>
       </w:r>
     </w:p>
-    <w:bookmarkEnd w:id="131"/>
-    <w:bookmarkStart w:id="133" w:name="ref-Simmons2011"/>
+    <w:bookmarkEnd w:id="134"/>
+    <w:bookmarkStart w:id="136" w:name="ref-Simmons2011"/>
     <w:p>
       <w:pPr>
         <w:pStyle w:val="Bibliography"/>
@@ -5394,7 +5484,7 @@
       <w:r>
         <w:t xml:space="preserve"> </w:t>
       </w:r>
-      <w:hyperlink r:id="rId132">
+      <w:hyperlink r:id="rId135">
         <w:r>
           <w:rPr>
             <w:rStyle w:val="Hyperlink"/>
@@ -5403,8 +5493,8 @@
         </w:r>
       </w:hyperlink>
     </w:p>
-    <w:bookmarkEnd w:id="133"/>
-    <w:bookmarkStart w:id="135" w:name="ref-PS"/>
+    <w:bookmarkEnd w:id="136"/>
+    <w:bookmarkStart w:id="138" w:name="ref-PS"/>
     <w:p>
       <w:pPr>
         <w:pStyle w:val="Bibliography"/>
@@ -5431,7 +5521,7 @@
       <w:r>
         <w:t xml:space="preserve"> </w:t>
       </w:r>
-      <w:hyperlink r:id="rId134">
+      <w:hyperlink r:id="rId137">
         <w:r>
           <w:rPr>
             <w:rStyle w:val="Hyperlink"/>
@@ -5440,8 +5530,8 @@
         </w:r>
       </w:hyperlink>
     </w:p>
-    <w:bookmarkEnd w:id="135"/>
-    <w:bookmarkStart w:id="136" w:name="ref-Laugwitz2008"/>
+    <w:bookmarkEnd w:id="138"/>
+    <w:bookmarkStart w:id="139" w:name="ref-Laugwitz2008"/>
     <w:p>
       <w:pPr>
         <w:pStyle w:val="Bibliography"/>
@@ -5466,8 +5556,8 @@
         <w:t xml:space="preserve">(pp. 63–76). Springer Berlin Heidelberg.</w:t>
       </w:r>
     </w:p>
-    <w:bookmarkEnd w:id="136"/>
-    <w:bookmarkStart w:id="138" w:name="ref-Tractinsky2006"/>
+    <w:bookmarkEnd w:id="139"/>
+    <w:bookmarkStart w:id="141" w:name="ref-Tractinsky2006"/>
     <w:p>
       <w:pPr>
         <w:pStyle w:val="Bibliography"/>
@@ -5504,7 +5594,7 @@
       <w:r>
         <w:t xml:space="preserve"> </w:t>
       </w:r>
-      <w:hyperlink r:id="rId137">
+      <w:hyperlink r:id="rId140">
         <w:r>
           <w:rPr>
             <w:rStyle w:val="Hyperlink"/>
@@ -5513,8 +5603,8 @@
         </w:r>
       </w:hyperlink>
     </w:p>
-    <w:bookmarkEnd w:id="138"/>
-    <w:bookmarkStart w:id="140" w:name="ref-Tuch2012"/>
+    <w:bookmarkEnd w:id="141"/>
+    <w:bookmarkStart w:id="143" w:name="ref-Tuch2012"/>
     <w:p>
       <w:pPr>
         <w:pStyle w:val="Bibliography"/>
@@ -5551,7 +5641,7 @@
       <w:r>
         <w:t xml:space="preserve"> </w:t>
       </w:r>
-      <w:hyperlink r:id="rId139">
+      <w:hyperlink r:id="rId142">
         <w:r>
           <w:rPr>
             <w:rStyle w:val="Hyperlink"/>
@@ -5560,13 +5650,60 @@
         </w:r>
       </w:hyperlink>
     </w:p>
-    <w:bookmarkEnd w:id="140"/>
-    <w:bookmarkStart w:id="142" w:name="ref-Wickens2002"/>
+    <w:bookmarkEnd w:id="143"/>
+    <w:bookmarkStart w:id="145" w:name="ref-Tucker1966"/>
     <w:p>
       <w:pPr>
         <w:pStyle w:val="Bibliography"/>
       </w:pPr>
       <w:r>
+        <w:t xml:space="preserve">Tucker, L. R. (1966). Some mathematical notes on three-mode factor analysis.</w:t>
+      </w:r>
+      <w:r>
+        <w:t xml:space="preserve"> </w:t>
+      </w:r>
+      <w:r>
+        <w:rPr>
+          <w:i/>
+          <w:iCs/>
+        </w:rPr>
+        <w:t xml:space="preserve">Psychometrika</w:t>
+      </w:r>
+      <w:r>
+        <w:t xml:space="preserve">,</w:t>
+      </w:r>
+      <w:r>
+        <w:t xml:space="preserve"> </w:t>
+      </w:r>
+      <w:r>
+        <w:rPr>
+          <w:i/>
+          <w:iCs/>
+        </w:rPr>
+        <w:t xml:space="preserve">31</w:t>
+      </w:r>
+      <w:r>
+        <w:t xml:space="preserve">, 279–311.</w:t>
+      </w:r>
+      <w:r>
+        <w:t xml:space="preserve"> </w:t>
+      </w:r>
+      <w:hyperlink r:id="rId144">
+        <w:r>
+          <w:rPr>
+            <w:rStyle w:val="Hyperlink"/>
+          </w:rPr>
+          <w:t xml:space="preserve">https://doi.org/10.1007/BF02289464</w:t>
+        </w:r>
+      </w:hyperlink>
+    </w:p>
+    <w:bookmarkEnd w:id="145"/>
+    <w:bookmarkStart w:id="147" w:name="ref-Wickens2002"/>
+    <w:p>
+      <w:pPr>
+        <w:pStyle w:val="Bibliography"/>
+      </w:pPr>
+      <w:r>
         <w:t xml:space="preserve">Wickens, C. D. (2002). Multiple resources and performance prediction.</w:t>
       </w:r>
       <w:r>
@@ -5598,7 +5735,7 @@
       <w:r>
         <w:t xml:space="preserve"> </w:t>
       </w:r>
-      <w:hyperlink r:id="rId141">
+      <w:hyperlink r:id="rId146">
         <w:r>
           <w:rPr>
             <w:rStyle w:val="Hyperlink"/>
@@ -5607,8 +5744,8 @@
         </w:r>
       </w:hyperlink>
     </w:p>
-    <w:bookmarkEnd w:id="142"/>
-    <w:bookmarkStart w:id="144" w:name="ref-Psych"/>
+    <w:bookmarkEnd w:id="147"/>
+    <w:bookmarkStart w:id="149" w:name="ref-Psych"/>
     <w:p>
       <w:pPr>
         <w:pStyle w:val="Bibliography"/>
@@ -5632,7 +5769,7 @@
       <w:r>
         <w:t xml:space="preserve"> </w:t>
       </w:r>
-      <w:hyperlink r:id="rId143">
+      <w:hyperlink r:id="rId148">
         <w:r>
           <w:rPr>
             <w:rStyle w:val="Hyperlink"/>
@@ -5641,8 +5778,8 @@
         </w:r>
       </w:hyperlink>
     </w:p>
-    <w:bookmarkEnd w:id="144"/>
-    <w:bookmarkStart w:id="146" w:name="ref-Wolf2013"/>
+    <w:bookmarkEnd w:id="149"/>
+    <w:bookmarkStart w:id="151" w:name="ref-Wolf2013"/>
     <w:p>
       <w:pPr>
         <w:pStyle w:val="Bibliography"/>
@@ -5679,7 +5816,7 @@
       <w:r>
         <w:t xml:space="preserve"> </w:t>
       </w:r>
-      <w:hyperlink r:id="rId145">
+      <w:hyperlink r:id="rId150">
         <w:r>
           <w:rPr>
             <w:rStyle w:val="Hyperlink"/>
@@ -5688,9 +5825,9 @@
         </w:r>
       </w:hyperlink>
     </w:p>
-    <w:bookmarkEnd w:id="146"/>
-    <w:bookmarkEnd w:id="147"/>
-    <w:bookmarkEnd w:id="148"/>
+    <w:bookmarkEnd w:id="151"/>
+    <w:bookmarkEnd w:id="152"/>
+    <w:bookmarkEnd w:id="153"/>
     <w:sectPr>
       <w:footnotePr>
         <w:numRestart w:val="eachSect"/>

</xml_diff>

<commit_message>
+ expanded methods of parallel analysis + start of Discussion + new last sentence
</commit_message>
<xml_diff>
--- a/DMX_1.docx
+++ b/DMX_1.docx
@@ -1123,7 +1123,7 @@
               <w:jc w:val="right"/>
             </w:pPr>
             <w:r>
-              <w:t xml:space="preserve">0.41</w:t>
+              <w:t xml:space="preserve">0.36</w:t>
             </w:r>
           </w:p>
         </w:tc>
@@ -1135,7 +1135,7 @@
               <w:jc w:val="right"/>
             </w:pPr>
             <w:r>
-              <w:t xml:space="preserve">0.77</w:t>
+              <w:t xml:space="preserve">0.82</w:t>
             </w:r>
           </w:p>
         </w:tc>
@@ -2747,7 +2747,13 @@
         <w:pStyle w:val="FirstParagraph"/>
       </w:pPr>
       <w:r>
-        <w:t xml:space="preserve">Goal of the analysis is to examine in what ways the psychometric fallacy compromises the evaluation of rating scales. For this purpose, the data sets were separately collapsed into psychometric and designometric response matrices. Subsequently, three basic psychometric techniques were applied to both perspectives and compared: Scale reliability, item consistency and number of factors.</w:t>
+        <w:t xml:space="preserve">Goal of the analysis is to examine how the psychometric fallacy compromises the evaluation of rating scales. For this purpose, the data sets were separately collapsed into psychometric and designometric response matrices.</w:t>
+      </w:r>
+      <w:r>
+        <w:t xml:space="preserve"> </w:t>
+      </w:r>
+      <w:r>
+        <w:t xml:space="preserve">Subsequently, three basic psychometric techniques were applied to both perspectives and compared: Scale reliability, item consistency and number of factors.</w:t>
       </w:r>
     </w:p>
     <w:p>
@@ -2755,7 +2761,7 @@
         <w:pStyle w:val="BodyText"/>
       </w:pPr>
       <w:r>
-        <w:t xml:space="preserve">For the computation, using functions from the well-established R package Psych</w:t>
+        <w:t xml:space="preserve">For all three procedures functions from the well-established R package Psych</w:t>
       </w:r>
       <w:r>
         <w:t xml:space="preserve"> </w:t>
@@ -2764,7 +2770,10 @@
         <w:t xml:space="preserve">(William Revelle, 2025)</w:t>
       </w:r>
       <w:r>
-        <w:t xml:space="preserve">.</w:t>
+        <w:t xml:space="preserve"> </w:t>
+      </w:r>
+      <w:r>
+        <w:t xml:space="preserve">were used.</w:t>
       </w:r>
       <w:r>
         <w:t xml:space="preserve"> </w:t>
@@ -2810,10 +2819,7 @@
         <w:t xml:space="preserve"> </w:t>
       </w:r>
       <w:r>
-        <w:t xml:space="preserve">and corrected item-total correlations as produced by</w:t>
-      </w:r>
-      <w:r>
-        <w:t xml:space="preserve"> </w:t>
+        <w:t xml:space="preserve">and derived from that the corrected item-total correlations (</w:t>
       </w:r>
       <w:r>
         <w:rPr>
@@ -2822,11 +2828,13 @@
         <w:t xml:space="preserve">psych::alpha</w:t>
       </w:r>
       <w:r>
-        <w:t xml:space="preserve">.</w:t>
-      </w:r>
-      <w:r>
-        <w:t xml:space="preserve"> </w:t>
-      </w:r>
+        <w:t xml:space="preserve">).</w:t>
+      </w:r>
+    </w:p>
+    <w:p>
+      <w:pPr>
+        <w:pStyle w:val="BodyText"/>
+      </w:pPr>
       <w:r>
         <w:rPr>
           <w:i/>
@@ -2853,7 +2861,13 @@
         <w:t xml:space="preserve"> </w:t>
       </w:r>
       <w:r>
-        <w:t xml:space="preserve">set to a factor-analytic model fitted by minimizing the residuals.</w:t>
+        <w:t xml:space="preserve">(set to a factor-analytic model fitted by minimizing the residuals). This produces an eigenvalue obtained on real data and compares it to eigenvalues obtained from simulated data obtained through random resampling. A factor model is retained, when its eigenvalue exceeds the simulated eigenvalue.</w:t>
+      </w:r>
+      <w:r>
+        <w:t xml:space="preserve"> </w:t>
+      </w:r>
+      <w:r>
+        <w:t xml:space="preserve">The number of factors is determined as the point before the the real eigenvalue drops below the siomulated level.</w:t>
       </w:r>
     </w:p>
     <w:bookmarkEnd w:id="34"/>
@@ -3100,7 +3114,7 @@
         <w:pStyle w:val="FirstParagraph"/>
       </w:pPr>
       <w:r>
-        <w:t xml:space="preserve">Given a response matrix, the number of factors can be estimated using parallel analysis. Ideally, this procedure returns exactly as many factors as there are separate scales. Here, we use parallel analysis to assess whether the two perspectives produce the expected number of factors, or at least agree on a number.</w:t>
+        <w:t xml:space="preserve">Given a response matrix, the number of factors were estimated using parallel analysis. Ideally, this procedure returns exactly as many factors as there are separate scales in every data set.</w:t>
       </w:r>
     </w:p>
     <w:p>
@@ -3610,7 +3624,7 @@
         <w:pStyle w:val="FirstParagraph"/>
       </w:pPr>
       <w:r>
-        <w:t xml:space="preserve">Rating scales in Human Factors research are commonly used to discriminate between poor and good design options, rank designs, choose designs, or perform UX regression tests in continuous design cycles. Our logical argument is that the capability of a scale to rank designs can only be seen on multiple designs and using design-by-item response matrices. We called it the psychometric fallacy to use person-by-item response matrices in place. A simulation showed, that the worst case can happen under the psychometric fallacy: excellent reliability is reported, when it actually is very poor.</w:t>
+        <w:t xml:space="preserve">Rating scales in Human Factors research are commonly used to discriminate between poor and good design options, rank designs, choose designs, or perform UX regression tests in continuous design cycles. Our logical argument is that the capability of a scale to rank designs can only be seen on multiple designs and using design-by-item response matrices. We called it the psychometric fallacy to use person-by-item response matrices in place. A simulation showed, that the worst case can happen under the psychometric fallacy: excellent reliability is reported, when it actually is poor.</w:t>
       </w:r>
     </w:p>
     <w:p>
@@ -3618,7 +3632,19 @@
         <w:pStyle w:val="BodyText"/>
       </w:pPr>
       <w:r>
-        <w:t xml:space="preserve">With data from five experiments we showed that the psychometric fallacy is real and produces biases across the board, sometimes dramatic. In many cases, scale reliability is very different between the two perspectives, with designometric reliability being generally higher. Item consistency is also strongly affected, with some items becoming negatively correlated under the psychometric perspective.</w:t>
+        <w:t xml:space="preserve">With data from five experiments we showed that the psychometric fallacy is real and produces biases across the board, sometimes dramatic. In many cases, scale reliability is very different between the two perspectives, with designometric reliability being generally higher.</w:t>
+      </w:r>
+      <w:r>
+        <w:t xml:space="preserve"> </w:t>
+      </w:r>
+      <w:r>
+        <w:t xml:space="preserve">While the differences in reliability were large across scales, on designometric level they were all in a useful range, ranging from just useful (Credibility) to excellent (Hedonism, Beauty).</w:t>
+      </w:r>
+      <w:r>
+        <w:t xml:space="preserve"> </w:t>
+      </w:r>
+      <w:r>
+        <w:t xml:space="preserve">But, many differences exist on item level, going in both directions. Accordingly, the factor cardinality differs from theoretical expectations in all but one cases (Eeriness).</w:t>
       </w:r>
     </w:p>
     <w:p>
@@ -3626,15 +3652,7 @@
         <w:pStyle w:val="BodyText"/>
       </w:pPr>
       <w:r>
-        <w:t xml:space="preserve">The two Hedonism scales from AttrakDiff and the Credibility scale showed an extreme pattern, where the majority of items remained relatively stable, whereas two items switched from poor reliability to excellent reliability under psychometric perspective. With these patterns in mind, it is almost not surprising that factor analysis can also produce quite different results. Most strikingly, under dmx not a single result matched the theoretical expectations.</w:t>
-      </w:r>
-    </w:p>
-    <w:p>
-      <w:pPr>
-        <w:pStyle w:val="BodyText"/>
-      </w:pPr>
-      <w:r>
-        <w:t xml:space="preserve">The Eeriness scale is generally less affected by the fallacy. It shows decent reliability under both perspectives and is unidimensional.</w:t>
+        <w:t xml:space="preserve">In the following we discuss the details and implications of our findings for scale developers and users, before we outline an agenda for more advanced (deep) designometric methods.</w:t>
       </w:r>
     </w:p>
     <w:bookmarkStart w:id="68" w:name="implications-for-scale-development"/>
@@ -3973,6 +3991,30 @@
       </w:r>
       <w:r>
         <w:t xml:space="preserve">Bridging this gap—by extending factor-analytic methods to multi-dimensional designometric data—constitutes a critical next step in establishing a rigorous quantitative foundation for design measurement.</w:t>
+      </w:r>
+    </w:p>
+    <w:p>
+      <w:pPr>
+        <w:pStyle w:val="BodyText"/>
+      </w:pPr>
+      <w:r>
+        <w:t xml:space="preserve">Finally, the Eeriness scale is proof that</w:t>
+      </w:r>
+      <w:r>
+        <w:t xml:space="preserve"> </w:t>
+      </w:r>
+      <w:r>
+        <w:rPr>
+          <w:i/>
+          <w:iCs/>
+        </w:rPr>
+        <w:t xml:space="preserve">universal rating scales</w:t>
+      </w:r>
+      <w:r>
+        <w:t xml:space="preserve"> </w:t>
+      </w:r>
+      <w:r>
+        <w:t xml:space="preserve">are possible, which robustly perform in more than one perspective. Understanding how to develop such scales is an important next step in developing a deeper designometric methodology.</w:t>
       </w:r>
     </w:p>
     <w:bookmarkEnd w:id="71"/>

</xml_diff>

<commit_message>
+ Borsci2022 and Ho2010 + expanded dmx and pmx
</commit_message>
<xml_diff>
--- a/DMX_1.docx
+++ b/DMX_1.docx
@@ -324,13 +324,7 @@
         <w:t xml:space="preserve">Costello &amp; Osborne (2005)</w:t>
       </w:r>
       <w:r>
-        <w:t xml:space="preserve">).</w:t>
-      </w:r>
-      <w:r>
-        <w:t xml:space="preserve"> </w:t>
-      </w:r>
-      <w:r>
-        <w:t xml:space="preserve">EFA requires researchers to specify the number of factors and their correlation structure. This is inconvenient because an unknown factor structure implies unknown number of factors.</w:t>
+        <w:t xml:space="preserve">). EFA requires researchers to specify the number of factors and their correlation structure. This is inconvenient because an unknown factor structure implies unknown number of factors.</w:t>
       </w:r>
     </w:p>
     <w:p>
@@ -775,7 +769,7 @@
         <w:t xml:space="preserve"> </w:t>
       </w:r>
       <w:r>
-        <w:t xml:space="preserve">Ho &amp; MacDorman (2017)</w:t>
+        <w:t xml:space="preserve">Ho &amp; MacDorman (2010)</w:t>
       </w:r>
       <w:r>
         <w:t xml:space="preserve"> </w:t>
@@ -904,13 +898,7 @@
         </m:r>
       </m:oMath>
       <w:r>
-        <w:t xml:space="preserve">).</w:t>
-      </w:r>
-      <w:r>
-        <w:t xml:space="preserve"> </w:t>
-      </w:r>
-      <w:r>
-        <w:t xml:space="preserve">The key here is that items and participants vary strongly in their appreciation of Coolness (</w:t>
+        <w:t xml:space="preserve">). The key here is that items and participants vary strongly in their appreciation of Coolness (</w:t>
       </w:r>
       <m:oMath>
         <m:sSub>
@@ -1123,7 +1111,7 @@
               <w:jc w:val="right"/>
             </w:pPr>
             <w:r>
-              <w:t xml:space="preserve">0.36</w:t>
+              <w:t xml:space="preserve">0.33</w:t>
             </w:r>
           </w:p>
         </w:tc>
@@ -1135,7 +1123,7 @@
               <w:jc w:val="right"/>
             </w:pPr>
             <w:r>
-              <w:t xml:space="preserve">0.82</w:t>
+              <w:t xml:space="preserve">0.80</w:t>
             </w:r>
           </w:p>
         </w:tc>
@@ -2747,13 +2735,7 @@
         <w:pStyle w:val="FirstParagraph"/>
       </w:pPr>
       <w:r>
-        <w:t xml:space="preserve">Goal of the analysis is to examine how the psychometric fallacy compromises the evaluation of rating scales. For this purpose, the data sets were separately collapsed into psychometric and designometric response matrices.</w:t>
-      </w:r>
-      <w:r>
-        <w:t xml:space="preserve"> </w:t>
-      </w:r>
-      <w:r>
-        <w:t xml:space="preserve">Subsequently, three basic psychometric techniques were applied to both perspectives and compared: Scale reliability, item consistency and number of factors.</w:t>
+        <w:t xml:space="preserve">Goal of the analysis is to examine how the psychometric fallacy compromises the evaluation of rating scales. For this purpose, the data sets were separately collapsed into psychometric and designometric response matrices. Subsequently, three basic psychometric techniques were applied to both perspectives and compared: Scale reliability, item consistency and number of factors.</w:t>
       </w:r>
     </w:p>
     <w:p>
@@ -2861,13 +2843,7 @@
         <w:t xml:space="preserve"> </w:t>
       </w:r>
       <w:r>
-        <w:t xml:space="preserve">(set to a factor-analytic model fitted by minimizing the residuals). This produces an eigenvalue obtained on real data and compares it to eigenvalues obtained from simulated data obtained through random resampling. A factor model is retained, when its eigenvalue exceeds the simulated eigenvalue.</w:t>
-      </w:r>
-      <w:r>
-        <w:t xml:space="preserve"> </w:t>
-      </w:r>
-      <w:r>
-        <w:t xml:space="preserve">The number of factors is determined as the point before the the real eigenvalue drops below the siomulated level.</w:t>
+        <w:t xml:space="preserve">(set to a factor-analytic model fitted by minimizing the residuals). This produces an eigenvalue obtained on real data and compares it to eigenvalues obtained from simulated data obtained through random resampling. A factor model is retained, when its eigenvalue exceeds the simulated eigenvalue. The number of factors is determined as the point before the the real eigenvalue drops below the siomulated level.</w:t>
       </w:r>
     </w:p>
     <w:bookmarkEnd w:id="34"/>
@@ -3017,7 +2993,7 @@
         <w:t xml:space="preserve"> </w:t>
       </w:r>
       <w:r>
-        <w:t xml:space="preserve">shows item consistency as corrected item-total correlations as a measure for item consistency. Beauty and Hedonism stand out, because all items take a similar sharp drop in reliability under pmx. To some extent this also seems to hold for Usability and Eeriness. For Credibility, HQ-I, HQ-S and Attractiveness some items drop under pmx, whereas others improve, with two extreme cases: Items Att4 andf Att6 are already on a very low level of reliability under dmx, but under pmx, they even become negatively correlated. Items HQI5 and HQI6 perform poorly under dmx, but are among the overall best performing items under pmx.</w:t>
+        <w:t xml:space="preserve">shows item consistency as corrected item-total correlations as a measure for item consistency. Beauty and Hedonism stand out, because all items take a similar sharp drop in psychometric reliability. To some extent this also seems to hold for Usability and Eeriness. For Credibility, HQ-I, HQ-S and Attractiveness some items drop under psychometric perspective, whereas others improve, with an extreme cases: Item Att6 is already on a very low level on designometric reliability, becoming even negatively correlated under psychometric perspective. Items HQI5 and HQI6 designometric performance is poor, but are among the overall best performing psychometric items.</w:t>
       </w:r>
     </w:p>
     <w:tbl>
@@ -3122,13 +3098,25 @@
         <w:pStyle w:val="BodyText"/>
       </w:pPr>
       <w:r>
-        <w:t xml:space="preserve">The Eeriness scale is part of a larger Godspeed Index inventory and is supposed to represent a single latent variable. In contrast, ((MacDorman)) found that the Eeriness scale decomposes into two slightly different aspects, summarized as</w:t>
-      </w:r>
-      <w:r>
-        <w:t xml:space="preserve"> </w:t>
-      </w:r>
-      <w:r>
-        <w:t xml:space="preserve">“eery”</w:t>
+        <w:t xml:space="preserve">The Eeriness scale is part of a larger Godspeed Index inventory and is supposed to represent a single latent variable. However,</w:t>
+      </w:r>
+      <w:r>
+        <w:t xml:space="preserve"> </w:t>
+      </w:r>
+      <w:r>
+        <w:t xml:space="preserve">Ho &amp; MacDorman (2017)</w:t>
+      </w:r>
+      <w:r>
+        <w:t xml:space="preserve"> </w:t>
+      </w:r>
+      <w:r>
+        <w:t xml:space="preserve">found that the scale decomposes into two slightly different aspects, summarized as</w:t>
+      </w:r>
+      <w:r>
+        <w:t xml:space="preserve"> </w:t>
+      </w:r>
+      <w:r>
+        <w:t xml:space="preserve">“eerie”</w:t>
       </w:r>
       <w:r>
         <w:t xml:space="preserve"> </w:t>
@@ -3143,13 +3131,7 @@
         <w:t xml:space="preserve">“spine-tingling”</w:t>
       </w:r>
       <w:r>
-        <w:t xml:space="preserve">.</w:t>
-      </w:r>
-      <w:r>
-        <w:t xml:space="preserve"> </w:t>
-      </w:r>
-      <w:r>
-        <w:t xml:space="preserve">The results in</w:t>
+        <w:t xml:space="preserve">. This was established using principal component analysis, whereas a dedicated identification of the number of factors has not been reported. Since this was tested with only 12 designs, most likely it was under psychometric perspective. The results in show that for both perspectives the eigenvalue drops below the simulated eigenvalue with two factors under both perspectives</w:t>
       </w:r>
       <w:r>
         <w:t xml:space="preserve"> </w:t>
@@ -3163,10 +3145,7 @@
         </w:r>
       </w:hyperlink>
       <w:r>
-        <w:t xml:space="preserve"> </w:t>
-      </w:r>
-      <w:r>
-        <w:t xml:space="preserve">show that for both perspectives the eigenvalue drops below One with two a two factor solution, confirming that the scale is unidimensional.</w:t>
+        <w:t xml:space="preserve">.</w:t>
       </w:r>
     </w:p>
     <w:tbl>
@@ -3632,19 +3611,7 @@
         <w:pStyle w:val="BodyText"/>
       </w:pPr>
       <w:r>
-        <w:t xml:space="preserve">With data from five experiments we showed that the psychometric fallacy is real and produces biases across the board, sometimes dramatic. In many cases, scale reliability is very different between the two perspectives, with designometric reliability being generally higher.</w:t>
-      </w:r>
-      <w:r>
-        <w:t xml:space="preserve"> </w:t>
-      </w:r>
-      <w:r>
-        <w:t xml:space="preserve">While the differences in reliability were large across scales, on designometric level they were all in a useful range, ranging from just useful (Credibility) to excellent (Hedonism, Beauty).</w:t>
-      </w:r>
-      <w:r>
-        <w:t xml:space="preserve"> </w:t>
-      </w:r>
-      <w:r>
-        <w:t xml:space="preserve">But, many differences exist on item level, going in both directions. Accordingly, the factor cardinality differs from theoretical expectations in all but one cases (Eeriness).</w:t>
+        <w:t xml:space="preserve">With data from five experiments we showed that the psychometric fallacy is real and produces biases across the board, sometimes dramatic. In many cases, scale reliability is very different between the two perspectives, with designometric reliability being generally higher. While the differences in reliability were large across scales, on designometric level they were all in a useful range, ranging from just useful (Credibility) to excellent (Hedonism, Beauty). But, many differences exist on item level, going in both directions. Accordingly, the factor cardinality differs from theoretical expectations in all but one cases (Eeriness).</w:t>
       </w:r>
     </w:p>
     <w:p>
@@ -3693,7 +3660,7 @@
         <w:pStyle w:val="BodyText"/>
       </w:pPr>
       <w:r>
-        <w:t xml:space="preserve">The HQ-I scale (and to some extent also Credibility) shows a concerning pattern, where some items perform well under pmx, but extremely poor under dmx. This shows that developing a dmx scale under pmx perspective can lead to</w:t>
+        <w:t xml:space="preserve">The HQ-I scale (and to some extent also Credibility) shows a concerning pattern, where some items perform well psychometrically, but are designometrically extremely weak. This shows that developing a designometric scale under psychometric perspective can lead to</w:t>
       </w:r>
       <w:r>
         <w:t xml:space="preserve"> </w:t>
@@ -3769,7 +3736,7 @@
         <w:t xml:space="preserve"> </w:t>
       </w:r>
       <w:r>
-        <w:t xml:space="preserve">items that are actually well-behaved in ranking designs. Creating an item pool is by itself a time-consuming process, and the psychometric fallacy can make it even more difficult by rejecting good items and selecting inefficient ones. A recent example is the development of the BUS-11 scale, where face validity demands (and factor analysis has confirmed) ((REF Simone)) that</w:t>
+        <w:t xml:space="preserve">items that are actually well-behaved in ranking designs. Creating an item pool is by itself a time-consuming process, and the psychometric fallacy can make it even more difficult by rejecting good items and selecting inefficient ones. A recent example is the development of the BUS-11 scale, where face validity demands (and factor analysis has confirmed) that</w:t>
       </w:r>
       <w:r>
         <w:t xml:space="preserve"> </w:t>
@@ -3785,7 +3752,16 @@
         <w:t xml:space="preserve"> </w:t>
       </w:r>
       <w:r>
-        <w:t xml:space="preserve">is a separate construct. Unfortunately, only one item was left after item selection.</w:t>
+        <w:t xml:space="preserve">is a separate construct, only one item was left after item selection under psychometric perspective</w:t>
+      </w:r>
+      <w:r>
+        <w:t xml:space="preserve"> </w:t>
+      </w:r>
+      <w:r>
+        <w:t xml:space="preserve">(Borsci et al., 2022)</w:t>
+      </w:r>
+      <w:r>
+        <w:t xml:space="preserve">.</w:t>
       </w:r>
     </w:p>
     <w:bookmarkEnd w:id="68"/>
@@ -3811,7 +3787,7 @@
         <w:pStyle w:val="BodyText"/>
       </w:pPr>
       <w:r>
-        <w:t xml:space="preserve">But, practitioners may not yet have the most efficient rating scales. Even if a false favored item is not directly harming reliability, it can make the scale inefficient. In practice, UX scales are often deployed during use, for example in usability tests. With a shorter scale measures can be taken in quicker succession, for example once per task, or everyday in a longitudinal study. It is therefore not uncommon for practitioners to create a reduced scale, for example, when many latent variables are involved. For some scales (Hedonism, Beauty) it is safe to just pick three items at random. Other scales are quite mixed bags, with the highest ranked item under pmx being the lowest ranked under dmx.</w:t>
+        <w:t xml:space="preserve">But, practitioners may not yet have the most efficient rating scales. Even if a false favored item is not directly harming reliability, it can make the scale inefficient. In practice, UX scales are often deployed during use, for example in usability tests. With a shorter scale measures can be taken in quicker succession, for example once per task, or everyday in a longitudinal study. It is therefore not uncommon for practitioners to create a reduced scale, for example, when many latent variables are involved. For some scales (Hedonism, Beauty) it is safe to just pick three items at random. Other scales are quite mixed bags, with the highest ranked item under psychometric perspective being the lowest ranked designometrically.</w:t>
       </w:r>
     </w:p>
     <w:bookmarkEnd w:id="69"/>
@@ -3955,7 +3931,7 @@
         <w:pStyle w:val="BodyText"/>
       </w:pPr>
       <w:r>
-        <w:t xml:space="preserve">Such variance decomposition can be implemented in multi-level models, where the estimated variances can be used to compute reliability, whether it relates to measuring differences in users (pmx) or differences in designs (dmx), while controlling for all other relevant sources of variation. By extending the modelling to multi-level IRT models</w:t>
+        <w:t xml:space="preserve">Such variance decomposition can be implemented in multi-level models, where the estimated variances can be used to compute reliability, whether it relates to measuring differences in users or differences in designs, while controlling for all other relevant sources of variation. By extending the modelling to multi-level IRT models</w:t>
       </w:r>
       <w:r>
         <w:t xml:space="preserve"> </w:t>
@@ -3984,13 +3960,7 @@
         <w:t xml:space="preserve">Harshman (1970)</w:t>
       </w:r>
       <w:r>
-        <w:t xml:space="preserve">, they’ve seen little integration into mainstream psychometric or UX-scale validation workflows.</w:t>
-      </w:r>
-      <w:r>
-        <w:t xml:space="preserve"> </w:t>
-      </w:r>
-      <w:r>
-        <w:t xml:space="preserve">Bridging this gap—by extending factor-analytic methods to multi-dimensional designometric data—constitutes a critical next step in establishing a rigorous quantitative foundation for design measurement.</w:t>
+        <w:t xml:space="preserve">, they’ve seen little integration into mainstream psychometric or UX-scale validation workflows. Bridging this gap—by extending factor-analytic methods to multi-dimensional designometric data—constitutes a critical next step in establishing a rigorous quantitative foundation for design measurement.</w:t>
       </w:r>
     </w:p>
     <w:p>
@@ -4019,7 +3989,7 @@
     </w:p>
     <w:bookmarkEnd w:id="71"/>
     <w:bookmarkEnd w:id="72"/>
-    <w:bookmarkStart w:id="153" w:name="references"/>
+    <w:bookmarkStart w:id="157" w:name="references"/>
     <w:p>
       <w:pPr>
         <w:pStyle w:val="Heading1"/>
@@ -4028,7 +3998,7 @@
         <w:t xml:space="preserve">References</w:t>
       </w:r>
     </w:p>
-    <w:bookmarkStart w:id="152" w:name="refs"/>
+    <w:bookmarkStart w:id="156" w:name="refs"/>
     <w:bookmarkStart w:id="73" w:name="ref-Anderson1988"/>
     <w:p>
       <w:pPr>
@@ -4208,12 +4178,59 @@
       </w:r>
     </w:p>
     <w:bookmarkEnd w:id="79"/>
-    <w:bookmarkStart w:id="81" w:name="ref-Borsci2024"/>
+    <w:bookmarkStart w:id="81" w:name="ref-Borsci2022"/>
     <w:p>
       <w:pPr>
         <w:pStyle w:val="Bibliography"/>
       </w:pPr>
       <w:r>
+        <w:t xml:space="preserve">Borsci, S., Malizia, A., Schmettow, M., Velde, F. van der, Tariverdiyeva, G., Balaji, D., &amp; Chamberlain, A. (2022). The chatbot usability scale: The design and pilot of a usability scale for interaction with AI-based conversational agents.</w:t>
+      </w:r>
+      <w:r>
+        <w:t xml:space="preserve"> </w:t>
+      </w:r>
+      <w:r>
+        <w:rPr>
+          <w:i/>
+          <w:iCs/>
+        </w:rPr>
+        <w:t xml:space="preserve">Personal and Ubiquitous Computing</w:t>
+      </w:r>
+      <w:r>
+        <w:t xml:space="preserve">,</w:t>
+      </w:r>
+      <w:r>
+        <w:t xml:space="preserve"> </w:t>
+      </w:r>
+      <w:r>
+        <w:rPr>
+          <w:i/>
+          <w:iCs/>
+        </w:rPr>
+        <w:t xml:space="preserve">26</w:t>
+      </w:r>
+      <w:r>
+        <w:t xml:space="preserve">, 95–119.</w:t>
+      </w:r>
+      <w:r>
+        <w:t xml:space="preserve"> </w:t>
+      </w:r>
+      <w:hyperlink r:id="rId80">
+        <w:r>
+          <w:rPr>
+            <w:rStyle w:val="Hyperlink"/>
+          </w:rPr>
+          <w:t xml:space="preserve">https://doi.org/10.1007/S00779-021-01582-9/TABLES/9</w:t>
+        </w:r>
+      </w:hyperlink>
+    </w:p>
+    <w:bookmarkEnd w:id="81"/>
+    <w:bookmarkStart w:id="83" w:name="ref-Borsci2024"/>
+    <w:p>
+      <w:pPr>
+        <w:pStyle w:val="Bibliography"/>
+      </w:pPr>
+      <w:r>
         <w:t xml:space="preserve">Borsci, S., &amp; Schmettow, M. (2024). Re-examining the chatBot usability scale (BUS-11) to assess user experience with customer relationship management chatbots.</w:t>
       </w:r>
       <w:r>
@@ -4245,7 +4262,7 @@
       <w:r>
         <w:t xml:space="preserve"> </w:t>
       </w:r>
-      <w:hyperlink r:id="rId80">
+      <w:hyperlink r:id="rId82">
         <w:r>
           <w:rPr>
             <w:rStyle w:val="Hyperlink"/>
@@ -4254,8 +4271,8 @@
         </w:r>
       </w:hyperlink>
     </w:p>
-    <w:bookmarkEnd w:id="81"/>
-    <w:bookmarkStart w:id="83" w:name="ref-Brennan2001"/>
+    <w:bookmarkEnd w:id="83"/>
+    <w:bookmarkStart w:id="85" w:name="ref-Brennan2001"/>
     <w:p>
       <w:pPr>
         <w:pStyle w:val="Bibliography"/>
@@ -4279,7 +4296,7 @@
       <w:r>
         <w:t xml:space="preserve"> </w:t>
       </w:r>
-      <w:hyperlink r:id="rId82">
+      <w:hyperlink r:id="rId84">
         <w:r>
           <w:rPr>
             <w:rStyle w:val="Hyperlink"/>
@@ -4288,8 +4305,8 @@
         </w:r>
       </w:hyperlink>
     </w:p>
-    <w:bookmarkEnd w:id="83"/>
-    <w:bookmarkStart w:id="84" w:name="ref-Brown2015"/>
+    <w:bookmarkEnd w:id="85"/>
+    <w:bookmarkStart w:id="86" w:name="ref-Brown2015"/>
     <w:p>
       <w:pPr>
         <w:pStyle w:val="Bibliography"/>
@@ -4314,8 +4331,8 @@
         <w:t xml:space="preserve">(p. 482). The Guilford Press.</w:t>
       </w:r>
     </w:p>
-    <w:bookmarkEnd w:id="84"/>
-    <w:bookmarkStart w:id="85" w:name="ref-Clark1995"/>
+    <w:bookmarkEnd w:id="86"/>
+    <w:bookmarkStart w:id="87" w:name="ref-Clark1995"/>
     <w:p>
       <w:pPr>
         <w:pStyle w:val="Bibliography"/>
@@ -4350,8 +4367,8 @@
         <w:t xml:space="preserve">.</w:t>
       </w:r>
     </w:p>
-    <w:bookmarkEnd w:id="85"/>
-    <w:bookmarkStart w:id="87" w:name="ref-Costello2005"/>
+    <w:bookmarkEnd w:id="87"/>
+    <w:bookmarkStart w:id="89" w:name="ref-Costello2005"/>
     <w:p>
       <w:pPr>
         <w:pStyle w:val="Bibliography"/>
@@ -4385,7 +4402,7 @@
       <w:r>
         <w:t xml:space="preserve">. https://doi.org/</w:t>
       </w:r>
-      <w:hyperlink r:id="rId86">
+      <w:hyperlink r:id="rId88">
         <w:r>
           <w:rPr>
             <w:rStyle w:val="Hyperlink"/>
@@ -4394,8 +4411,8 @@
         </w:r>
       </w:hyperlink>
     </w:p>
-    <w:bookmarkEnd w:id="87"/>
-    <w:bookmarkStart w:id="89" w:name="ref-Cronbach1951"/>
+    <w:bookmarkEnd w:id="89"/>
+    <w:bookmarkStart w:id="91" w:name="ref-Cronbach1951"/>
     <w:p>
       <w:pPr>
         <w:pStyle w:val="Bibliography"/>
@@ -4432,7 +4449,7 @@
       <w:r>
         <w:t xml:space="preserve"> </w:t>
       </w:r>
-      <w:hyperlink r:id="rId88">
+      <w:hyperlink r:id="rId90">
         <w:r>
           <w:rPr>
             <w:rStyle w:val="Hyperlink"/>
@@ -4441,8 +4458,8 @@
         </w:r>
       </w:hyperlink>
     </w:p>
-    <w:bookmarkEnd w:id="89"/>
-    <w:bookmarkStart w:id="91" w:name="ref-Embretson2013"/>
+    <w:bookmarkEnd w:id="91"/>
+    <w:bookmarkStart w:id="93" w:name="ref-Embretson2013"/>
     <w:p>
       <w:pPr>
         <w:pStyle w:val="Bibliography"/>
@@ -4466,7 +4483,7 @@
       <w:r>
         <w:t xml:space="preserve"> </w:t>
       </w:r>
-      <w:hyperlink r:id="rId90">
+      <w:hyperlink r:id="rId92">
         <w:r>
           <w:rPr>
             <w:rStyle w:val="Hyperlink"/>
@@ -4475,8 +4492,8 @@
         </w:r>
       </w:hyperlink>
     </w:p>
-    <w:bookmarkEnd w:id="91"/>
-    <w:bookmarkStart w:id="92" w:name="ref-Fabrigar1999"/>
+    <w:bookmarkEnd w:id="93"/>
+    <w:bookmarkStart w:id="94" w:name="ref-Fabrigar1999"/>
     <w:p>
       <w:pPr>
         <w:pStyle w:val="Bibliography"/>
@@ -4511,8 +4528,8 @@
         <w:t xml:space="preserve">, 272–299.</w:t>
       </w:r>
     </w:p>
-    <w:bookmarkEnd w:id="92"/>
-    <w:bookmarkStart w:id="94" w:name="ref-Fox2001"/>
+    <w:bookmarkEnd w:id="94"/>
+    <w:bookmarkStart w:id="96" w:name="ref-Fox2001"/>
     <w:p>
       <w:pPr>
         <w:pStyle w:val="Bibliography"/>
@@ -4549,7 +4566,7 @@
       <w:r>
         <w:t xml:space="preserve"> </w:t>
       </w:r>
-      <w:hyperlink r:id="rId93">
+      <w:hyperlink r:id="rId95">
         <w:r>
           <w:rPr>
             <w:rStyle w:val="Hyperlink"/>
@@ -4558,8 +4575,8 @@
         </w:r>
       </w:hyperlink>
     </w:p>
-    <w:bookmarkEnd w:id="94"/>
-    <w:bookmarkStart w:id="95" w:name="ref-hypecycle2023"/>
+    <w:bookmarkEnd w:id="96"/>
+    <w:bookmarkStart w:id="97" w:name="ref-hypecycle2023"/>
     <w:p>
       <w:pPr>
         <w:pStyle w:val="Bibliography"/>
@@ -4581,8 +4598,8 @@
         <w:t xml:space="preserve">. Gartner, Inc.</w:t>
       </w:r>
     </w:p>
-    <w:bookmarkEnd w:id="95"/>
-    <w:bookmarkStart w:id="96" w:name="ref-AH"/>
+    <w:bookmarkEnd w:id="97"/>
+    <w:bookmarkStart w:id="98" w:name="ref-AH"/>
     <w:p>
       <w:pPr>
         <w:pStyle w:val="Bibliography"/>
@@ -4607,8 +4624,8 @@
         <w:t xml:space="preserve">(pp. 1–49) [B.S. thesis]. University of Twente.</w:t>
       </w:r>
     </w:p>
-    <w:bookmarkEnd w:id="96"/>
-    <w:bookmarkStart w:id="97" w:name="ref-Harshman1970"/>
+    <w:bookmarkEnd w:id="98"/>
+    <w:bookmarkStart w:id="99" w:name="ref-Harshman1970"/>
     <w:p>
       <w:pPr>
         <w:pStyle w:val="Bibliography"/>
@@ -4630,8 +4647,8 @@
         <w:t xml:space="preserve">, 1–84.</w:t>
       </w:r>
     </w:p>
-    <w:bookmarkEnd w:id="97"/>
-    <w:bookmarkStart w:id="99" w:name="ref-Hassenzahl2003"/>
+    <w:bookmarkEnd w:id="99"/>
+    <w:bookmarkStart w:id="101" w:name="ref-Hassenzahl2003"/>
     <w:p>
       <w:pPr>
         <w:pStyle w:val="Bibliography"/>
@@ -4655,7 +4672,7 @@
       <w:r>
         <w:t xml:space="preserve"> </w:t>
       </w:r>
-      <w:hyperlink r:id="rId98">
+      <w:hyperlink r:id="rId100">
         <w:r>
           <w:rPr>
             <w:rStyle w:val="Hyperlink"/>
@@ -4664,8 +4681,8 @@
         </w:r>
       </w:hyperlink>
     </w:p>
-    <w:bookmarkEnd w:id="99"/>
-    <w:bookmarkStart w:id="101" w:name="ref-Hassenzahl2010"/>
+    <w:bookmarkEnd w:id="101"/>
+    <w:bookmarkStart w:id="103" w:name="ref-Hassenzahl2010"/>
     <w:p>
       <w:pPr>
         <w:pStyle w:val="Bibliography"/>
@@ -4702,7 +4719,7 @@
       <w:r>
         <w:t xml:space="preserve"> </w:t>
       </w:r>
-      <w:hyperlink r:id="rId100">
+      <w:hyperlink r:id="rId102">
         <w:r>
           <w:rPr>
             <w:rStyle w:val="Hyperlink"/>
@@ -4711,8 +4728,8 @@
         </w:r>
       </w:hyperlink>
     </w:p>
-    <w:bookmarkEnd w:id="101"/>
-    <w:bookmarkStart w:id="103" w:name="ref-Hayton2004"/>
+    <w:bookmarkEnd w:id="103"/>
+    <w:bookmarkStart w:id="105" w:name="ref-Hayton2004"/>
     <w:p>
       <w:pPr>
         <w:pStyle w:val="Bibliography"/>
@@ -4749,7 +4766,7 @@
       <w:r>
         <w:t xml:space="preserve"> </w:t>
       </w:r>
-      <w:hyperlink r:id="rId102">
+      <w:hyperlink r:id="rId104">
         <w:r>
           <w:rPr>
             <w:rStyle w:val="Hyperlink"/>
@@ -4758,8 +4775,8 @@
         </w:r>
       </w:hyperlink>
     </w:p>
-    <w:bookmarkEnd w:id="103"/>
-    <w:bookmarkStart w:id="105" w:name="ref-Hinkin1998"/>
+    <w:bookmarkEnd w:id="105"/>
+    <w:bookmarkStart w:id="107" w:name="ref-Hinkin1998"/>
     <w:p>
       <w:pPr>
         <w:pStyle w:val="Bibliography"/>
@@ -4796,7 +4813,7 @@
       <w:r>
         <w:t xml:space="preserve"> </w:t>
       </w:r>
-      <w:hyperlink r:id="rId104">
+      <w:hyperlink r:id="rId106">
         <w:r>
           <w:rPr>
             <w:rStyle w:val="Hyperlink"/>
@@ -4805,8 +4822,8 @@
         </w:r>
       </w:hyperlink>
     </w:p>
-    <w:bookmarkEnd w:id="105"/>
-    <w:bookmarkStart w:id="107" w:name="ref-Ho2017"/>
+    <w:bookmarkEnd w:id="107"/>
+    <w:bookmarkStart w:id="109" w:name="ref-Ho2017"/>
     <w:p>
       <w:pPr>
         <w:pStyle w:val="Bibliography"/>
@@ -4843,7 +4860,7 @@
       <w:r>
         <w:t xml:space="preserve"> </w:t>
       </w:r>
-      <w:hyperlink r:id="rId106">
+      <w:hyperlink r:id="rId108">
         <w:r>
           <w:rPr>
             <w:rStyle w:val="Hyperlink"/>
@@ -4852,13 +4869,60 @@
         </w:r>
       </w:hyperlink>
     </w:p>
-    <w:bookmarkEnd w:id="107"/>
-    <w:bookmarkStart w:id="108" w:name="ref-DK"/>
+    <w:bookmarkEnd w:id="109"/>
+    <w:bookmarkStart w:id="111" w:name="ref-Ho2010"/>
     <w:p>
       <w:pPr>
         <w:pStyle w:val="Bibliography"/>
       </w:pPr>
       <w:r>
+        <w:t xml:space="preserve">Ho, C.-C., &amp; MacDorman, K. F. (2010). Revisiting the uncanny valley theory: Developing and validating an alternative to the godspeed indices.</w:t>
+      </w:r>
+      <w:r>
+        <w:t xml:space="preserve"> </w:t>
+      </w:r>
+      <w:r>
+        <w:rPr>
+          <w:i/>
+          <w:iCs/>
+        </w:rPr>
+        <w:t xml:space="preserve">Computers in Human Behavior</w:t>
+      </w:r>
+      <w:r>
+        <w:t xml:space="preserve">,</w:t>
+      </w:r>
+      <w:r>
+        <w:t xml:space="preserve"> </w:t>
+      </w:r>
+      <w:r>
+        <w:rPr>
+          <w:i/>
+          <w:iCs/>
+        </w:rPr>
+        <w:t xml:space="preserve">26</w:t>
+      </w:r>
+      <w:r>
+        <w:t xml:space="preserve">, 1508–1518.</w:t>
+      </w:r>
+      <w:r>
+        <w:t xml:space="preserve"> </w:t>
+      </w:r>
+      <w:hyperlink r:id="rId110">
+        <w:r>
+          <w:rPr>
+            <w:rStyle w:val="Hyperlink"/>
+          </w:rPr>
+          <w:t xml:space="preserve">https://doi.org/10.1016/j.chb.2010.05.015</w:t>
+        </w:r>
+      </w:hyperlink>
+    </w:p>
+    <w:bookmarkEnd w:id="111"/>
+    <w:bookmarkStart w:id="112" w:name="ref-DK"/>
+    <w:p>
+      <w:pPr>
+        <w:pStyle w:val="Bibliography"/>
+      </w:pPr>
+      <w:r>
         <w:t xml:space="preserve">Keeris, D., &amp; Schmettow, M. (2016).</w:t>
       </w:r>
       <w:r>
@@ -4878,8 +4942,8 @@
         <w:t xml:space="preserve">(pp. 1–57) [M.S. thesis]. University of Twente.</w:t>
       </w:r>
     </w:p>
-    <w:bookmarkEnd w:id="108"/>
-    <w:bookmarkStart w:id="110" w:name="ref-Kroenke2001"/>
+    <w:bookmarkEnd w:id="112"/>
+    <w:bookmarkStart w:id="114" w:name="ref-Kroenke2001"/>
     <w:p>
       <w:pPr>
         <w:pStyle w:val="Bibliography"/>
@@ -4916,7 +4980,7 @@
       <w:r>
         <w:t xml:space="preserve"> </w:t>
       </w:r>
-      <w:hyperlink r:id="rId109">
+      <w:hyperlink r:id="rId113">
         <w:r>
           <w:rPr>
             <w:rStyle w:val="Hyperlink"/>
@@ -4925,8 +4989,8 @@
         </w:r>
       </w:hyperlink>
     </w:p>
-    <w:bookmarkEnd w:id="110"/>
-    <w:bookmarkStart w:id="111" w:name="ref-JK"/>
+    <w:bookmarkEnd w:id="114"/>
+    <w:bookmarkStart w:id="115" w:name="ref-JK"/>
     <w:p>
       <w:pPr>
         <w:pStyle w:val="Bibliography"/>
@@ -4951,8 +5015,8 @@
         <w:t xml:space="preserve">[B.S. thesis]. University of Twente.</w:t>
       </w:r>
     </w:p>
-    <w:bookmarkEnd w:id="111"/>
-    <w:bookmarkStart w:id="113" w:name="ref-Lim2019"/>
+    <w:bookmarkEnd w:id="115"/>
+    <w:bookmarkStart w:id="117" w:name="ref-Lim2019"/>
     <w:p>
       <w:pPr>
         <w:pStyle w:val="Bibliography"/>
@@ -4989,7 +5053,7 @@
       <w:r>
         <w:t xml:space="preserve"> </w:t>
       </w:r>
-      <w:hyperlink r:id="rId112">
+      <w:hyperlink r:id="rId116">
         <w:r>
           <w:rPr>
             <w:rStyle w:val="Hyperlink"/>
@@ -4998,8 +5062,8 @@
         </w:r>
       </w:hyperlink>
     </w:p>
-    <w:bookmarkEnd w:id="113"/>
-    <w:bookmarkStart w:id="115" w:name="ref-OpenSesame"/>
+    <w:bookmarkEnd w:id="117"/>
+    <w:bookmarkStart w:id="119" w:name="ref-OpenSesame"/>
     <w:p>
       <w:pPr>
         <w:pStyle w:val="Bibliography"/>
@@ -5036,7 +5100,7 @@
       <w:r>
         <w:t xml:space="preserve"> </w:t>
       </w:r>
-      <w:hyperlink r:id="rId114">
+      <w:hyperlink r:id="rId118">
         <w:r>
           <w:rPr>
             <w:rStyle w:val="Hyperlink"/>
@@ -5045,8 +5109,8 @@
         </w:r>
       </w:hyperlink>
     </w:p>
-    <w:bookmarkEnd w:id="115"/>
-    <w:bookmarkStart w:id="117" w:name="ref-Mathur2016"/>
+    <w:bookmarkEnd w:id="119"/>
+    <w:bookmarkStart w:id="121" w:name="ref-Mathur2016"/>
     <w:p>
       <w:pPr>
         <w:pStyle w:val="Bibliography"/>
@@ -5083,7 +5147,7 @@
       <w:r>
         <w:t xml:space="preserve"> </w:t>
       </w:r>
-      <w:hyperlink r:id="rId116">
+      <w:hyperlink r:id="rId120">
         <w:r>
           <w:rPr>
             <w:rStyle w:val="Hyperlink"/>
@@ -5092,8 +5156,8 @@
         </w:r>
       </w:hyperlink>
     </w:p>
-    <w:bookmarkEnd w:id="117"/>
-    <w:bookmarkStart w:id="119" w:name="ref-McAdams1992"/>
+    <w:bookmarkEnd w:id="121"/>
+    <w:bookmarkStart w:id="123" w:name="ref-McAdams1992"/>
     <w:p>
       <w:pPr>
         <w:pStyle w:val="Bibliography"/>
@@ -5130,7 +5194,7 @@
       <w:r>
         <w:t xml:space="preserve"> </w:t>
       </w:r>
-      <w:hyperlink r:id="rId118">
+      <w:hyperlink r:id="rId122">
         <w:r>
           <w:rPr>
             <w:rStyle w:val="Hyperlink"/>
@@ -5139,8 +5203,8 @@
         </w:r>
       </w:hyperlink>
     </w:p>
-    <w:bookmarkEnd w:id="119"/>
-    <w:bookmarkStart w:id="120" w:name="ref-Gaziano1986"/>
+    <w:bookmarkEnd w:id="123"/>
+    <w:bookmarkStart w:id="124" w:name="ref-Gaziano1986"/>
     <w:p>
       <w:pPr>
         <w:pStyle w:val="Bibliography"/>
@@ -5175,8 +5239,8 @@
         <w:t xml:space="preserve">, 451–462.</w:t>
       </w:r>
     </w:p>
-    <w:bookmarkEnd w:id="120"/>
-    <w:bookmarkStart w:id="121" w:name="ref-DN"/>
+    <w:bookmarkEnd w:id="124"/>
+    <w:bookmarkStart w:id="125" w:name="ref-DN"/>
     <w:p>
       <w:pPr>
         <w:pStyle w:val="Bibliography"/>
@@ -5201,8 +5265,8 @@
         <w:t xml:space="preserve">[M.S. thesis]. University of Twente.</w:t>
       </w:r>
     </w:p>
-    <w:bookmarkEnd w:id="121"/>
-    <w:bookmarkStart w:id="123" w:name="ref-Peirce2008"/>
+    <w:bookmarkEnd w:id="125"/>
+    <w:bookmarkStart w:id="127" w:name="ref-Peirce2008"/>
     <w:p>
       <w:pPr>
         <w:pStyle w:val="Bibliography"/>
@@ -5239,7 +5303,7 @@
       <w:r>
         <w:t xml:space="preserve"> </w:t>
       </w:r>
-      <w:hyperlink r:id="rId122">
+      <w:hyperlink r:id="rId126">
         <w:r>
           <w:rPr>
             <w:rStyle w:val="Hyperlink"/>
@@ -5248,8 +5312,8 @@
         </w:r>
       </w:hyperlink>
     </w:p>
-    <w:bookmarkEnd w:id="123"/>
-    <w:bookmarkStart w:id="125" w:name="ref-Penfield2000"/>
+    <w:bookmarkEnd w:id="127"/>
+    <w:bookmarkStart w:id="129" w:name="ref-Penfield2000"/>
     <w:p>
       <w:pPr>
         <w:pStyle w:val="Bibliography"/>
@@ -5286,7 +5350,7 @@
       <w:r>
         <w:t xml:space="preserve"> </w:t>
       </w:r>
-      <w:hyperlink r:id="rId124">
+      <w:hyperlink r:id="rId128">
         <w:r>
           <w:rPr>
             <w:rStyle w:val="Hyperlink"/>
@@ -5295,8 +5359,8 @@
         </w:r>
       </w:hyperlink>
     </w:p>
-    <w:bookmarkEnd w:id="125"/>
-    <w:bookmarkStart w:id="127" w:name="ref-SP"/>
+    <w:bookmarkEnd w:id="129"/>
+    <w:bookmarkStart w:id="131" w:name="ref-SP"/>
     <w:p>
       <w:pPr>
         <w:pStyle w:val="Bibliography"/>
@@ -5323,7 +5387,7 @@
       <w:r>
         <w:t xml:space="preserve"> </w:t>
       </w:r>
-      <w:hyperlink r:id="rId126">
+      <w:hyperlink r:id="rId130">
         <w:r>
           <w:rPr>
             <w:rStyle w:val="Hyperlink"/>
@@ -5332,8 +5396,8 @@
         </w:r>
       </w:hyperlink>
     </w:p>
-    <w:bookmarkEnd w:id="127"/>
-    <w:bookmarkStart w:id="128" w:name="ref-Rasch1960"/>
+    <w:bookmarkEnd w:id="131"/>
+    <w:bookmarkStart w:id="132" w:name="ref-Rasch1960"/>
     <w:p>
       <w:pPr>
         <w:pStyle w:val="Bibliography"/>
@@ -5358,8 +5422,8 @@
         <w:t xml:space="preserve">(pp. 184, xiii, 184–xiii). Nielsen &amp; Lydiche.</w:t>
       </w:r>
     </w:p>
-    <w:bookmarkEnd w:id="128"/>
-    <w:bookmarkStart w:id="130" w:name="ref-Schmettow2021_multilevel"/>
+    <w:bookmarkEnd w:id="132"/>
+    <w:bookmarkStart w:id="134" w:name="ref-Schmettow2021_multilevel"/>
     <w:p>
       <w:pPr>
         <w:pStyle w:val="Bibliography"/>
@@ -5386,7 +5450,7 @@
       <w:r>
         <w:t xml:space="preserve"> </w:t>
       </w:r>
-      <w:hyperlink r:id="rId129">
+      <w:hyperlink r:id="rId133">
         <w:r>
           <w:rPr>
             <w:rStyle w:val="Hyperlink"/>
@@ -5395,8 +5459,8 @@
         </w:r>
       </w:hyperlink>
     </w:p>
-    <w:bookmarkEnd w:id="130"/>
-    <w:bookmarkStart w:id="132" w:name="ref-Schmettow2021"/>
+    <w:bookmarkEnd w:id="134"/>
+    <w:bookmarkStart w:id="136" w:name="ref-Schmettow2021"/>
     <w:p>
       <w:pPr>
         <w:pStyle w:val="Bibliography"/>
@@ -5420,7 +5484,7 @@
       <w:r>
         <w:t xml:space="preserve"> </w:t>
       </w:r>
-      <w:hyperlink r:id="rId131">
+      <w:hyperlink r:id="rId135">
         <w:r>
           <w:rPr>
             <w:rStyle w:val="Hyperlink"/>
@@ -5429,8 +5493,8 @@
         </w:r>
       </w:hyperlink>
     </w:p>
-    <w:bookmarkEnd w:id="132"/>
-    <w:bookmarkStart w:id="133" w:name="ref-Schmettow2013s"/>
+    <w:bookmarkEnd w:id="136"/>
+    <w:bookmarkStart w:id="137" w:name="ref-Schmettow2013s"/>
     <w:p>
       <w:pPr>
         <w:pStyle w:val="Bibliography"/>
@@ -5452,8 +5516,8 @@
         <w:t xml:space="preserve">. BCS Learning; Development Ltd.</w:t>
       </w:r>
     </w:p>
-    <w:bookmarkEnd w:id="133"/>
-    <w:bookmarkStart w:id="134" w:name="ref-Schmidt1998"/>
+    <w:bookmarkEnd w:id="137"/>
+    <w:bookmarkStart w:id="138" w:name="ref-Schmidt1998"/>
     <w:p>
       <w:pPr>
         <w:pStyle w:val="Bibliography"/>
@@ -5488,8 +5552,8 @@
         <w:t xml:space="preserve">, 262–274.</w:t>
       </w:r>
     </w:p>
-    <w:bookmarkEnd w:id="134"/>
-    <w:bookmarkStart w:id="136" w:name="ref-Simmons2011"/>
+    <w:bookmarkEnd w:id="138"/>
+    <w:bookmarkStart w:id="140" w:name="ref-Simmons2011"/>
     <w:p>
       <w:pPr>
         <w:pStyle w:val="Bibliography"/>
@@ -5526,7 +5590,7 @@
       <w:r>
         <w:t xml:space="preserve"> </w:t>
       </w:r>
-      <w:hyperlink r:id="rId135">
+      <w:hyperlink r:id="rId139">
         <w:r>
           <w:rPr>
             <w:rStyle w:val="Hyperlink"/>
@@ -5535,8 +5599,8 @@
         </w:r>
       </w:hyperlink>
     </w:p>
-    <w:bookmarkEnd w:id="136"/>
-    <w:bookmarkStart w:id="138" w:name="ref-PS"/>
+    <w:bookmarkEnd w:id="140"/>
+    <w:bookmarkStart w:id="142" w:name="ref-PS"/>
     <w:p>
       <w:pPr>
         <w:pStyle w:val="Bibliography"/>
@@ -5563,7 +5627,7 @@
       <w:r>
         <w:t xml:space="preserve"> </w:t>
       </w:r>
-      <w:hyperlink r:id="rId137">
+      <w:hyperlink r:id="rId141">
         <w:r>
           <w:rPr>
             <w:rStyle w:val="Hyperlink"/>
@@ -5572,8 +5636,8 @@
         </w:r>
       </w:hyperlink>
     </w:p>
-    <w:bookmarkEnd w:id="138"/>
-    <w:bookmarkStart w:id="139" w:name="ref-Laugwitz2008"/>
+    <w:bookmarkEnd w:id="142"/>
+    <w:bookmarkStart w:id="143" w:name="ref-Laugwitz2008"/>
     <w:p>
       <w:pPr>
         <w:pStyle w:val="Bibliography"/>
@@ -5598,8 +5662,8 @@
         <w:t xml:space="preserve">(pp. 63–76). Springer Berlin Heidelberg.</w:t>
       </w:r>
     </w:p>
-    <w:bookmarkEnd w:id="139"/>
-    <w:bookmarkStart w:id="141" w:name="ref-Tractinsky2006"/>
+    <w:bookmarkEnd w:id="143"/>
+    <w:bookmarkStart w:id="145" w:name="ref-Tractinsky2006"/>
     <w:p>
       <w:pPr>
         <w:pStyle w:val="Bibliography"/>
@@ -5636,7 +5700,7 @@
       <w:r>
         <w:t xml:space="preserve"> </w:t>
       </w:r>
-      <w:hyperlink r:id="rId140">
+      <w:hyperlink r:id="rId144">
         <w:r>
           <w:rPr>
             <w:rStyle w:val="Hyperlink"/>
@@ -5645,8 +5709,8 @@
         </w:r>
       </w:hyperlink>
     </w:p>
-    <w:bookmarkEnd w:id="141"/>
-    <w:bookmarkStart w:id="143" w:name="ref-Tuch2012"/>
+    <w:bookmarkEnd w:id="145"/>
+    <w:bookmarkStart w:id="147" w:name="ref-Tuch2012"/>
     <w:p>
       <w:pPr>
         <w:pStyle w:val="Bibliography"/>
@@ -5683,7 +5747,7 @@
       <w:r>
         <w:t xml:space="preserve"> </w:t>
       </w:r>
-      <w:hyperlink r:id="rId142">
+      <w:hyperlink r:id="rId146">
         <w:r>
           <w:rPr>
             <w:rStyle w:val="Hyperlink"/>
@@ -5692,8 +5756,8 @@
         </w:r>
       </w:hyperlink>
     </w:p>
-    <w:bookmarkEnd w:id="143"/>
-    <w:bookmarkStart w:id="145" w:name="ref-Tucker1966"/>
+    <w:bookmarkEnd w:id="147"/>
+    <w:bookmarkStart w:id="149" w:name="ref-Tucker1966"/>
     <w:p>
       <w:pPr>
         <w:pStyle w:val="Bibliography"/>
@@ -5730,7 +5794,7 @@
       <w:r>
         <w:t xml:space="preserve"> </w:t>
       </w:r>
-      <w:hyperlink r:id="rId144">
+      <w:hyperlink r:id="rId148">
         <w:r>
           <w:rPr>
             <w:rStyle w:val="Hyperlink"/>
@@ -5739,8 +5803,8 @@
         </w:r>
       </w:hyperlink>
     </w:p>
-    <w:bookmarkEnd w:id="145"/>
-    <w:bookmarkStart w:id="147" w:name="ref-Wickens2002"/>
+    <w:bookmarkEnd w:id="149"/>
+    <w:bookmarkStart w:id="151" w:name="ref-Wickens2002"/>
     <w:p>
       <w:pPr>
         <w:pStyle w:val="Bibliography"/>
@@ -5777,7 +5841,7 @@
       <w:r>
         <w:t xml:space="preserve"> </w:t>
       </w:r>
-      <w:hyperlink r:id="rId146">
+      <w:hyperlink r:id="rId150">
         <w:r>
           <w:rPr>
             <w:rStyle w:val="Hyperlink"/>
@@ -5786,8 +5850,8 @@
         </w:r>
       </w:hyperlink>
     </w:p>
-    <w:bookmarkEnd w:id="147"/>
-    <w:bookmarkStart w:id="149" w:name="ref-Psych"/>
+    <w:bookmarkEnd w:id="151"/>
+    <w:bookmarkStart w:id="153" w:name="ref-Psych"/>
     <w:p>
       <w:pPr>
         <w:pStyle w:val="Bibliography"/>
@@ -5811,7 +5875,7 @@
       <w:r>
         <w:t xml:space="preserve"> </w:t>
       </w:r>
-      <w:hyperlink r:id="rId148">
+      <w:hyperlink r:id="rId152">
         <w:r>
           <w:rPr>
             <w:rStyle w:val="Hyperlink"/>
@@ -5820,8 +5884,8 @@
         </w:r>
       </w:hyperlink>
     </w:p>
-    <w:bookmarkEnd w:id="149"/>
-    <w:bookmarkStart w:id="151" w:name="ref-Wolf2013"/>
+    <w:bookmarkEnd w:id="153"/>
+    <w:bookmarkStart w:id="155" w:name="ref-Wolf2013"/>
     <w:p>
       <w:pPr>
         <w:pStyle w:val="Bibliography"/>
@@ -5858,7 +5922,7 @@
       <w:r>
         <w:t xml:space="preserve"> </w:t>
       </w:r>
-      <w:hyperlink r:id="rId150">
+      <w:hyperlink r:id="rId154">
         <w:r>
           <w:rPr>
             <w:rStyle w:val="Hyperlink"/>
@@ -5867,14 +5931,10 @@
         </w:r>
       </w:hyperlink>
     </w:p>
-    <w:bookmarkEnd w:id="151"/>
-    <w:bookmarkEnd w:id="152"/>
-    <w:bookmarkEnd w:id="153"/>
-    <w:sectPr>
-      <w:footnotePr>
-        <w:numRestart w:val="eachSect"/>
-      </w:footnotePr>
-    </w:sectPr>
+    <w:bookmarkEnd w:id="155"/>
+    <w:bookmarkEnd w:id="156"/>
+    <w:bookmarkEnd w:id="157"/>
+    <w:sectPr/>
   </w:body>
 </w:document>
 </file>
@@ -6152,6 +6212,8 @@
     </w:pPr>
     <w:rPr>
       <w:rFonts w:asciiTheme="majorHAnsi" w:cstheme="majorBidi" w:eastAsiaTheme="majorEastAsia" w:hAnsiTheme="majorHAnsi"/>
+      <w:spacing w:val="-10"/>
+      <w:kern w:val="28"/>
       <w:sz w:val="56"/>
       <w:szCs w:val="56"/>
     </w:rPr>
@@ -6164,6 +6226,8 @@
     <w:rsid w:val="00A10FD9"/>
     <w:rPr>
       <w:rFonts w:asciiTheme="majorHAnsi" w:cstheme="majorBidi" w:eastAsiaTheme="majorEastAsia" w:hAnsiTheme="majorHAnsi"/>
+      <w:spacing w:val="-10"/>
+      <w:kern w:val="28"/>
       <w:sz w:val="56"/>
       <w:szCs w:val="56"/>
     </w:rPr>
@@ -6204,31 +6268,23 @@
   </w:style>
   <w:style w:customStyle="1" w:styleId="Author" w:type="paragraph">
     <w:name w:val="Author"/>
-    <w:basedOn w:val="Title"/>
     <w:next w:val="BodyText"/>
     <w:qFormat/>
     <w:pPr>
       <w:keepNext/>
       <w:keepLines/>
+      <w:jc w:val="center"/>
     </w:pPr>
-    <w:rPr>
-      <w:sz w:val="24"/>
-      <w:szCs w:val="24"/>
-    </w:rPr>
   </w:style>
   <w:style w:styleId="Date" w:type="paragraph">
     <w:name w:val="Date"/>
-    <w:basedOn w:val="Title"/>
     <w:next w:val="BodyText"/>
     <w:qFormat/>
     <w:pPr>
       <w:keepNext/>
       <w:keepLines/>
+      <w:jc w:val="center"/>
     </w:pPr>
-    <w:rPr>
-      <w:sz w:val="24"/>
-      <w:szCs w:val="24"/>
-    </w:rPr>
   </w:style>
   <w:style w:customStyle="1" w:styleId="AbstractTitle" w:type="paragraph">
     <w:name w:val="Abstract Title"/>

</xml_diff>

<commit_message>
+ added latex preamble + added another reason for large sample sizes + smaller fixes.
</commit_message>
<xml_diff>
--- a/DMX_1.docx
+++ b/DMX_1.docx
@@ -15,7 +15,7 @@
         <w:pStyle w:val="Author"/>
       </w:pPr>
       <w:r>
-        <w:t xml:space="preserve">Martin Schmettow, Simone Borsci, Stephanie van den Berg</w:t>
+        <w:t xml:space="preserve">Martin Schmettow, Simone Borsci, Stéphanie M. van den Berg</w:t>
       </w:r>
     </w:p>
     <w:bookmarkStart w:id="29" w:name="introduction"/>
@@ -32,7 +32,7 @@
         <w:pStyle w:val="FirstParagraph"/>
       </w:pPr>
       <w:r>
-        <w:t xml:space="preserve">Rating scales constitute a fundamental measurement instrument in contemporary industrial applications, providing cost-effective and readily accessible methods for comparative evaluation and benchmarking of design artifacts. The utility of rating scales in decision-making processes is contingent upon two critical psychometric properties: validity and reliability.</w:t>
+        <w:t xml:space="preserve">Rating scales constitute a fundamental measurement instrument in contemporary industrial applications, providing cost-effective and readily accessible methods for comparative evaluation and benchmarking of design artifacts. The utility of rating scales in decision-making processes is contingent upon critical psychometric properties of the scale, such as item consistency, reliability and factor structures.</w:t>
       </w:r>
     </w:p>
     <w:p>
@@ -60,7 +60,7 @@
         <w:t xml:space="preserve"> </w:t>
       </w:r>
       <w:r>
-        <w:t xml:space="preserve">documented the proliferation of hundreds of novel rating scale instruments. However, the majority of these instruments have not undergone the rigorous psychometric validation procedures typically required for clinical assessment tools. Nevertheless, psychometric methodologies are occasionally employed during instrument development phases, particularly for reliability estimation and subscale identification through factor analysis. Additionally, practitioners implementing designometric instruments may conduct preliminary evaluations to ensure data quality and integrity.</w:t>
+        <w:t xml:space="preserve">documented the proliferation of hundreds of novel rating scale instruments. However, the majority of these instruments have not undergone the rigorous psychometric validation procedures typically required for clinical assessment tools. Nevertheless, psychometric methodologies are occasionally employed during instrument development phases, particularly for reliability estimation and sub scale identification through factor analysis. Additionally, practitioners implementing designometric instruments may conduct preliminary evaluations to ensure data quality and integrity.</w:t>
       </w:r>
     </w:p>
     <w:p>
@@ -76,19 +76,19 @@
         <w:pStyle w:val="BodyText"/>
       </w:pPr>
       <w:r>
-        <w:t xml:space="preserve">We introduce the phenomenon of the</w:t>
-      </w:r>
-      <w:r>
-        <w:t xml:space="preserve"> </w:t>
-      </w:r>
-      <w:r>
-        <w:t xml:space="preserve">“psychometric fallacy,”</w:t>
-      </w:r>
-      <w:r>
-        <w:t xml:space="preserve"> </w:t>
-      </w:r>
-      <w:r>
-        <w:t xml:space="preserve">which occurs when designometric rating scales are evaluated using conventional psychometric response matrices (person × item). This approach contradicts the fundamental requirement that design samples must be incorporated into the validation process. Numerous purported designometric instruments have been developed under this fallacy, potentially compromising their capacity to effectively discriminate among design alternatives.</w:t>
+        <w:t xml:space="preserve">The phenomenon of the</w:t>
+      </w:r>
+      <w:r>
+        <w:t xml:space="preserve"> </w:t>
+      </w:r>
+      <w:r>
+        <w:t xml:space="preserve">“psychometric fallacy”</w:t>
+      </w:r>
+      <w:r>
+        <w:t xml:space="preserve"> </w:t>
+      </w:r>
+      <w:r>
+        <w:t xml:space="preserve">occurs when designometric rating scales are evaluated using conventional psychometric response matrices (person × item). This approach contradicts the fundamental requirement that design samples must be incorporated into the validation process. Numerous purported designometric instruments have been developed under this fallacy, potentially compromising their capacity to effectively discriminate among design alternatives.</w:t>
       </w:r>
     </w:p>
     <w:p>
@@ -96,7 +96,7 @@
         <w:pStyle w:val="BodyText"/>
       </w:pPr>
       <w:r>
-        <w:t xml:space="preserve">The practical contribution of this work demonstrates that psychometric analytical tools remain applicable to designometric data through dimensional reduction of the three-dimensional array into a design × item response matrix. This transformation constitutes solely a semantic reinterpretation, whereby statistical measures originally developed for ranking individuals are reapplied to ranking design artifacts.</w:t>
+        <w:t xml:space="preserve">The practical contribution of this work demonstrates that psychometric analytic tools remain applicable to designometric data through dimensional reduction of the three-dimensional array into a design × item response matrix. This transformation constitutes solely a semantic reinterpretation, whereby statistical measures originally developed for ranking individuals are reapplied to ranking design artifacts.</w:t>
       </w:r>
     </w:p>
     <w:p>
@@ -104,7 +104,7 @@
         <w:pStyle w:val="BodyText"/>
       </w:pPr>
       <w:r>
-        <w:t xml:space="preserve">Given that psychometric analytical tools typically require two-dimensional input matrices, and designometric data cubes can be collapsed along either dimension to yield either designometric (design × item) or psychometric (person × item) matrices, the implications of the psychometric fallacy can be systematically investigated through comparative analyses using both matrix configurations.</w:t>
+        <w:t xml:space="preserve">Given that psychometric analytic tools typically require two-dimensional input matrices, and designometric data cubes can be collapsed along either dimension to yield either designometric (design × item) or psychometric (person × item) matrices, the implications of the psychometric fallacy can be systematically investigated through comparative analyses using both matrix configurations.</w:t>
       </w:r>
     </w:p>
     <w:p>
@@ -115,6 +115,14 @@
         <w:t xml:space="preserve">This investigation establishes the designometric measurement perspective and demonstrates the appropriate application of fundamental psychometric tools for both the development and practical implementation of designometric scales. The consequences of the psychometric fallacy are further examined through secondary analysis of designometric data collected using eight widely employed UX rating scales.</w:t>
       </w:r>
     </w:p>
+    <w:p>
+      <w:pPr>
+        <w:pStyle w:val="BodyText"/>
+      </w:pPr>
+      <w:r>
+        <w:t xml:space="preserve">In the following we present a short recap on psychometric principles and workflows, from which we derive principles of proper designometric scale development, as well as the psychometric fallacy. While we believe that the theoretical argument can stand on its own, we examine the real consequences of the psychometric fallacy on data obtained from several commonly used UX rating scales.</w:t>
+      </w:r>
+    </w:p>
     <w:bookmarkStart w:id="24" w:name="X7ac414e80a7fb277b752979ed333feaac6615e2"/>
     <w:p>
       <w:pPr>
@@ -214,7 +222,21 @@
         <w:pStyle w:val="BodyText"/>
       </w:pPr>
       <w:r>
-        <w:t xml:space="preserve">Cronbach’s alpha (α) quantifies internal consistency by measuring inter-item agreement within the response matrix</w:t>
+        <w:t xml:space="preserve">Cronbach’s</w:t>
+      </w:r>
+      <w:r>
+        <w:t xml:space="preserve"> </w:t>
+      </w:r>
+      <m:oMath>
+        <m:r>
+          <m:t>α</m:t>
+        </m:r>
+      </m:oMath>
+      <w:r>
+        <w:t xml:space="preserve"> </w:t>
+      </w:r>
+      <w:r>
+        <w:t xml:space="preserve">quantifies internal consistency by measuring inter-item agreement within the response matrix</w:t>
       </w:r>
       <w:r>
         <w:t xml:space="preserve"> </w:t>
@@ -616,7 +638,7 @@
       </w:r>
     </w:p>
     <w:bookmarkEnd w:id="25"/>
-    <w:bookmarkStart w:id="26" w:name="designometric-scale-development"/>
+    <w:bookmarkStart w:id="26" w:name="sec-dmx-scale-dev"/>
     <w:p>
       <w:pPr>
         <w:pStyle w:val="Heading3"/>
@@ -775,7 +797,7 @@
         <w:t xml:space="preserve"> </w:t>
       </w:r>
       <w:r>
-        <w:t xml:space="preserve">validating the Godspeed Index, a common multi-scale inventory to evaluate robot designs. Their designometric study included 38 items and 30 participants, but only 12 designs. While they did not specify how the designometric box was collapsed, the fact that they were still able to report exporatory factor analysis results, suggests that they used a psychometric response matrix, as the designometric matrix would have been too small. To be fair, the study tested validity correctly comparing designs, although with simple ANOVA models.</w:t>
+        <w:t xml:space="preserve">validating the Godspeed Index, a common multi-scale inventory to evaluate robot designs. Their designometric study included 38 items and 30 participants, but only 12 designs. While they did not specify how the designometric box was collapsed, the fact that they were still able to report exploratory factor analysis results, suggests that they used a psychometric response matrix, as the designometric matrix would have been too small to produce stable estimates. To be fair, the study tested validity correctly comparing designs, although with simple ANOVA models.</w:t>
       </w:r>
     </w:p>
     <w:p>
@@ -983,11 +1005,6 @@
         <w:t xml:space="preserve">).</w:t>
       </w:r>
     </w:p>
-    <w:p>
-      <w:pPr>
-        <w:pStyle w:val="SourceCode"/>
-      </w:pPr>
-    </w:p>
     <w:tbl>
       <w:tblPr>
         <w:tblStyle w:val="Table"/>
@@ -1273,11 +1290,11 @@
         </m:r>
       </m:oMath>
       <w:r>
-        <w:t xml:space="preserve">). Under the psychometric fallacy it is possible that excellent reliability is reported, while it is actually very poor. In the following study we examine how severe the psychometric fallacy is in real practice.</w:t>
+        <w:t xml:space="preserve">). In the following study we examine how severe the psychometric fallacy is in real practice.</w:t>
       </w:r>
     </w:p>
     <w:bookmarkEnd w:id="31"/>
-    <w:bookmarkStart w:id="37" w:name="methods"/>
+    <w:bookmarkStart w:id="35" w:name="methods"/>
     <w:p>
       <w:pPr>
         <w:pStyle w:val="Heading1"/>
@@ -1310,7 +1327,50 @@
         <w:pStyle w:val="BodyText"/>
       </w:pPr>
       <w:r>
-        <w:t xml:space="preserve">In QB, JK, SP and DN participants saw screen shots of home pages and responded to several user experience scales, whereas in AH, DK and PS the stimuli were robot faces. All experiments used manipulation of presentation time to collect data on subconscious cognitive processing. For the analysis here, presentation times lower than 500ms were discarded. All experiments used a (mildly) incomplete design in that participants encountered all designs and items several times, but not in every possible combination.</w:t>
+        <w:t xml:space="preserve">In QB, JK, SP and DN participants saw screen shots of home pages and responded to several user experience scales, whereas in AH, DK and PS the stimuli were robot faces (see</w:t>
+      </w:r>
+      <w:r>
+        <w:t xml:space="preserve"> </w:t>
+      </w:r>
+      <w:hyperlink w:anchor="tbl-data-summary">
+        <w:r>
+          <w:rPr>
+            <w:rStyle w:val="Hyperlink"/>
+          </w:rPr>
+          <w:t xml:space="preserve">Table 2</w:t>
+        </w:r>
+      </w:hyperlink>
+      <w:r>
+        <w:t xml:space="preserve"> </w:t>
+      </w:r>
+      <w:r>
+        <w:t xml:space="preserve">for abbreviations). All experiments used manipulation of presentation time to collect data on subconscious cognitive processing. For the analysis here, presentation times lower than 500ms were discarded. All experiments used a (mildly) incomplete design in that participants encountered all designs and items several times, but not in every possible combination.</w:t>
+      </w:r>
+    </w:p>
+    <w:p>
+      <w:pPr>
+        <w:pStyle w:val="BodyText"/>
+      </w:pPr>
+      <w:r>
+        <w:t xml:space="preserve">DN used OpenSesame for stimulus presentation and implemented the collection as graded responses</w:t>
+      </w:r>
+      <w:r>
+        <w:t xml:space="preserve"> </w:t>
+      </w:r>
+      <w:r>
+        <w:t xml:space="preserve">(Mathôt et al., 2012)</w:t>
+      </w:r>
+      <w:r>
+        <w:t xml:space="preserve">. All other experiments used the same PsychoPy program and collected continuous responses using a visual analog scale</w:t>
+      </w:r>
+      <w:r>
+        <w:t xml:space="preserve"> </w:t>
+      </w:r>
+      <w:r>
+        <w:t xml:space="preserve">(Peirce, 2008)</w:t>
+      </w:r>
+      <w:r>
+        <w:t xml:space="preserve">.</w:t>
       </w:r>
     </w:p>
     <w:tbl>
@@ -1348,14 +1408,14 @@
               <w:tblLook w:firstRow="1" w:lastRow="0" w:firstColumn="0" w:lastColumn="0" w:noHBand="0" w:noVBand="0" w:val="0020"/>
             </w:tblPr>
             <w:tblGrid>
-              <w:gridCol w:w="650"/>
-              <w:gridCol w:w="1627"/>
-              <w:gridCol w:w="976"/>
-              <w:gridCol w:w="867"/>
-              <w:gridCol w:w="759"/>
-              <w:gridCol w:w="650"/>
-              <w:gridCol w:w="1084"/>
-              <w:gridCol w:w="1301"/>
+              <w:gridCol w:w="598"/>
+              <w:gridCol w:w="998"/>
+              <w:gridCol w:w="1331"/>
+              <w:gridCol w:w="1197"/>
+              <w:gridCol w:w="1197"/>
+              <w:gridCol w:w="1131"/>
+              <w:gridCol w:w="665"/>
+              <w:gridCol w:w="798"/>
             </w:tblGrid>
             <w:tr>
               <w:trPr>
@@ -1370,7 +1430,7 @@
                     <w:jc w:val="center"/>
                   </w:pPr>
                   <w:r>
-                    <w:t xml:space="preserve">Study</w:t>
+                    <w:t xml:space="preserve">Study ID</w:t>
                   </w:r>
                 </w:p>
               </w:tc>
@@ -1395,9 +1455,24 @@
                     <w:jc w:val="right"/>
                     <w:jc w:val="center"/>
                   </w:pPr>
-                  <w:r>
-                    <w:t xml:space="preserve">n_Design</w:t>
-                  </w:r>
+                  <m:oMath>
+                    <m:sSub>
+                      <m:e>
+                        <m:r>
+                          <m:t>N</m:t>
+                        </m:r>
+                      </m:e>
+                      <m:sub>
+                        <m:r>
+                          <m:rPr>
+                            <m:nor/>
+                            <m:sty m:val="p"/>
+                          </m:rPr>
+                          <m:t>Design</m:t>
+                        </m:r>
+                      </m:sub>
+                    </m:sSub>
+                  </m:oMath>
                 </w:p>
               </w:tc>
               <w:tc>
@@ -1408,9 +1483,24 @@
                     <w:jc w:val="right"/>
                     <w:jc w:val="center"/>
                   </w:pPr>
-                  <w:r>
-                    <w:t xml:space="preserve">n_Items</w:t>
-                  </w:r>
+                  <m:oMath>
+                    <m:sSub>
+                      <m:e>
+                        <m:r>
+                          <m:t>N</m:t>
+                        </m:r>
+                      </m:e>
+                      <m:sub>
+                        <m:r>
+                          <m:rPr>
+                            <m:nor/>
+                            <m:sty m:val="p"/>
+                          </m:rPr>
+                          <m:t>Item</m:t>
+                        </m:r>
+                      </m:sub>
+                    </m:sSub>
+                  </m:oMath>
                 </w:p>
               </w:tc>
               <w:tc>
@@ -1421,9 +1511,24 @@
                     <w:jc w:val="right"/>
                     <w:jc w:val="center"/>
                   </w:pPr>
-                  <w:r>
-                    <w:t xml:space="preserve">n_Part</w:t>
-                  </w:r>
+                  <m:oMath>
+                    <m:sSub>
+                      <m:e>
+                        <m:r>
+                          <m:t>N</m:t>
+                        </m:r>
+                      </m:e>
+                      <m:sub>
+                        <m:r>
+                          <m:rPr>
+                            <m:nor/>
+                            <m:sty m:val="p"/>
+                          </m:rPr>
+                          <m:t>Part</m:t>
+                        </m:r>
+                      </m:sub>
+                    </m:sSub>
+                  </m:oMath>
                 </w:p>
               </w:tc>
               <w:tc>
@@ -1434,9 +1539,24 @@
                     <w:jc w:val="right"/>
                     <w:jc w:val="center"/>
                   </w:pPr>
-                  <w:r>
-                    <w:t xml:space="preserve">n_Obs</w:t>
-                  </w:r>
+                  <m:oMath>
+                    <m:sSub>
+                      <m:e>
+                        <m:r>
+                          <m:t>N</m:t>
+                        </m:r>
+                      </m:e>
+                      <m:sub>
+                        <m:r>
+                          <m:rPr>
+                            <m:nor/>
+                            <m:sty m:val="p"/>
+                          </m:rPr>
+                          <m:t>Obs</m:t>
+                        </m:r>
+                      </m:sub>
+                    </m:sSub>
+                  </m:oMath>
                 </w:p>
               </w:tc>
               <w:tc>
@@ -2532,13 +2652,13 @@
         </w:tc>
       </w:tr>
     </w:tbl>
-    <w:bookmarkStart w:id="33" w:name="item-and-and-design-samples"/>
+    <w:bookmarkStart w:id="33" w:name="samples"/>
     <w:p>
       <w:pPr>
         <w:pStyle w:val="Heading2"/>
       </w:pPr>
       <w:r>
-        <w:t xml:space="preserve">Item and and Design samples</w:t>
+        <w:t xml:space="preserve">Samples</w:t>
       </w:r>
     </w:p>
     <w:p>
@@ -2546,13 +2666,7 @@
         <w:pStyle w:val="FirstParagraph"/>
       </w:pPr>
       <w:r>
-        <w:t xml:space="preserve">In total, eight rating scales were applied to four design samples.</w:t>
-      </w:r>
-      <w:r>
-        <w:t xml:space="preserve"> </w:t>
-      </w:r>
-      <w:r>
-        <w:t xml:space="preserve">The bipolar</w:t>
+        <w:t xml:space="preserve">In total, eight rating scales were applied to four design samples. The bipolar</w:t>
       </w:r>
       <w:r>
         <w:t xml:space="preserve"> </w:t>
@@ -2568,7 +2682,21 @@
         <w:t xml:space="preserve"> </w:t>
       </w:r>
       <w:r>
-        <w:t xml:space="preserve">scale (already mentioned above) is a primary research tool on the Uncanny Valley phenomenon and measures negative emotional responses towards artificial faces. Factor structure and reliability were originally established under psychometric perspective, whereas experimental validation correctly compared designs</w:t>
+        <w:t xml:space="preserve">scale is a primary research tool on the Uncanny Valley phenomenon and measures negative emotional responses towards artificial faces (see</w:t>
+      </w:r>
+      <w:r>
+        <w:t xml:space="preserve"> </w:t>
+      </w:r>
+      <w:hyperlink w:anchor="sec-dmx-scale-dev">
+        <w:r>
+          <w:rPr>
+            <w:rStyle w:val="Hyperlink"/>
+          </w:rPr>
+          <w:t xml:space="preserve">Section 1.2.2</w:t>
+        </w:r>
+      </w:hyperlink>
+      <w:r>
+        <w:t xml:space="preserve">). Factor structure and reliability were originally established under psychometric perspective</w:t>
       </w:r>
       <w:r>
         <w:t xml:space="preserve"> </w:t>
@@ -2749,13 +2877,7 @@
         </w:numPr>
       </w:pPr>
       <w:r>
-        <w:t xml:space="preserve">Nazareth &amp; Schmettow (2014)</w:t>
-      </w:r>
-      <w:r>
-        <w:t xml:space="preserve"> </w:t>
-      </w:r>
-      <w:r>
-        <w:t xml:space="preserve">composed the Beauty scale from the item used in</w:t>
+        <w:t xml:space="preserve">DN composed the Beauty scale from the item used in</w:t>
       </w:r>
       <w:r>
         <w:t xml:space="preserve"> </w:t>
@@ -2815,68 +2937,16 @@
         <w:t xml:space="preserve">.</w:t>
       </w:r>
     </w:p>
+    <w:p>
+      <w:pPr>
+        <w:pStyle w:val="FirstParagraph"/>
+      </w:pPr>
+      <w:r>
+        <w:t xml:space="preserve">Participants were sampled by convenience with sizes between 25 and 45 and a strong over-representation of university-level Social Sciences students and associated circles.</w:t>
+      </w:r>
+    </w:p>
     <w:bookmarkEnd w:id="33"/>
-    <w:bookmarkStart w:id="34" w:name="apparatus"/>
-    <w:p>
-      <w:pPr>
-        <w:pStyle w:val="Heading2"/>
-      </w:pPr>
-      <w:r>
-        <w:t xml:space="preserve">Apparatus</w:t>
-      </w:r>
-    </w:p>
-    <w:p>
-      <w:pPr>
-        <w:pStyle w:val="FirstParagraph"/>
-      </w:pPr>
-      <w:r>
-        <w:t xml:space="preserve">Nazareth &amp; Schmettow (2014)</w:t>
-      </w:r>
-      <w:r>
-        <w:t xml:space="preserve"> </w:t>
-      </w:r>
-      <w:r>
-        <w:t xml:space="preserve">used OpenSesame for stimulus presentation and implemented the collection as graded responses</w:t>
-      </w:r>
-      <w:r>
-        <w:t xml:space="preserve"> </w:t>
-      </w:r>
-      <w:r>
-        <w:t xml:space="preserve">(Mathôt et al., 2012)</w:t>
-      </w:r>
-      <w:r>
-        <w:t xml:space="preserve">. All other experiments used the same PsychoPy program and collected continuous responses using a visual analog scale</w:t>
-      </w:r>
-      <w:r>
-        <w:t xml:space="preserve"> </w:t>
-      </w:r>
-      <w:r>
-        <w:t xml:space="preserve">(Peirce, 2008)</w:t>
-      </w:r>
-      <w:r>
-        <w:t xml:space="preserve">.</w:t>
-      </w:r>
-    </w:p>
-    <w:bookmarkEnd w:id="34"/>
-    <w:bookmarkStart w:id="35" w:name="participant-samples"/>
-    <w:p>
-      <w:pPr>
-        <w:pStyle w:val="Heading2"/>
-      </w:pPr>
-      <w:r>
-        <w:t xml:space="preserve">Participant samples</w:t>
-      </w:r>
-    </w:p>
-    <w:p>
-      <w:pPr>
-        <w:pStyle w:val="FirstParagraph"/>
-      </w:pPr>
-      <w:r>
-        <w:t xml:space="preserve">Participants were sampled by convenience with sizes between 25 and 45 and a strong over-representation of university-level Social Sciences students and associated circles.</w:t>
-      </w:r>
-    </w:p>
-    <w:bookmarkEnd w:id="35"/>
-    <w:bookmarkStart w:id="36" w:name="data-analysis"/>
+    <w:bookmarkStart w:id="34" w:name="data-analysis"/>
     <w:p>
       <w:pPr>
         <w:pStyle w:val="Heading2"/>
@@ -2998,12 +3068,12 @@
         <w:t xml:space="preserve"> </w:t>
       </w:r>
       <w:r>
-        <w:t xml:space="preserve">(set to a factor-analytic model fitted by minimizing the residuals). This produces an eigenvalue obtained on real data and compares it to eigenvalues obtained from simulated data obtained through random resampling. A factor model is retained, when its eigenvalue exceeds the simulated eigenvalue. The number of factors is determined as the point before the the real eigenvalue drops below the siomulated level.</w:t>
-      </w:r>
-    </w:p>
-    <w:bookmarkEnd w:id="36"/>
-    <w:bookmarkEnd w:id="37"/>
-    <w:bookmarkStart w:id="61" w:name="results"/>
+        <w:t xml:space="preserve">(set to a factor-analytic model fitted by minimizing the residuals). This produces an eigenvalue obtained on real data and compares it to eigenvalues obtained from simulated data obtained through random resampling. A factor model is retained, when its eigenvalue exceeds the simulated eigenvalue. The number of factors is determined as the point before the the real eigenvalue drops below the simulated level.</w:t>
+      </w:r>
+    </w:p>
+    <w:bookmarkEnd w:id="34"/>
+    <w:bookmarkEnd w:id="35"/>
+    <w:bookmarkStart w:id="59" w:name="results"/>
     <w:p>
       <w:pPr>
         <w:pStyle w:val="Heading1"/>
@@ -3012,7 +3082,7 @@
         <w:t xml:space="preserve">Results</w:t>
       </w:r>
     </w:p>
-    <w:bookmarkStart w:id="42" w:name="scale-reliability"/>
+    <w:bookmarkStart w:id="40" w:name="scale-reliability"/>
     <w:p>
       <w:pPr>
         <w:pStyle w:val="Heading2"/>
@@ -3034,7 +3104,7 @@
       <w:tr>
         <w:tc>
           <w:tcPr/>
-          <w:bookmarkStart w:id="41" w:name="fig-scale-reliability"/>
+          <w:bookmarkStart w:id="39" w:name="fig-scale-reliability"/>
           <w:p>
             <w:pPr>
               <w:pStyle w:val="Compact"/>
@@ -3045,18 +3115,18 @@
                 <wp:inline>
                   <wp:extent cx="5334000" cy="5334000"/>
                   <wp:effectExtent b="0" l="0" r="0" t="0"/>
-                  <wp:docPr descr="" title="" id="39" name="Picture"/>
+                  <wp:docPr descr="" title="" id="37" name="Picture"/>
                   <a:graphic>
                     <a:graphicData uri="http://schemas.openxmlformats.org/drawingml/2006/picture">
                       <pic:pic>
                         <pic:nvPicPr>
-                          <pic:cNvPr descr="DMX_1_files/figure-docx/fig-scale-reliability-1.png" id="40" name="Picture"/>
+                          <pic:cNvPr descr="DMX_1_files/figure-docx/fig-scale-reliability-1.png" id="38" name="Picture"/>
                           <pic:cNvPicPr>
                             <a:picLocks noChangeArrowheads="1" noChangeAspect="1"/>
                           </pic:cNvPicPr>
                         </pic:nvPicPr>
                         <pic:blipFill>
-                          <a:blip r:embed="rId38"/>
+                          <a:blip r:embed="rId36"/>
                           <a:stretch>
                             <a:fillRect/>
                           </a:stretch>
@@ -3096,7 +3166,7 @@
               <w:t xml:space="preserve">Figure 1: Cronbach alpha item-level reliability estimates compared by perspective and scale</w:t>
             </w:r>
           </w:p>
-          <w:bookmarkEnd w:id="41"/>
+          <w:bookmarkEnd w:id="39"/>
         </w:tc>
       </w:tr>
     </w:tbl>
@@ -3122,8 +3192,8 @@
         <w:t xml:space="preserve">. All scales improve under the designometric perspective, albeit, the difference ranges from barely noticable (HQS, HQI) to very strong (Hedonism, Usability, Beauty and Attractiveness). The most dramatic difference can be seen in Hedonism and Beauty, which both have excellent designometric reliability, but unusable otherwise.</w:t>
       </w:r>
     </w:p>
-    <w:bookmarkEnd w:id="42"/>
-    <w:bookmarkStart w:id="47" w:name="item-consistency"/>
+    <w:bookmarkEnd w:id="40"/>
+    <w:bookmarkStart w:id="45" w:name="item-consistency"/>
     <w:p>
       <w:pPr>
         <w:pStyle w:val="Heading2"/>
@@ -3164,7 +3234,7 @@
       <w:tr>
         <w:tc>
           <w:tcPr/>
-          <w:bookmarkStart w:id="46" w:name="fig-item-reliability"/>
+          <w:bookmarkStart w:id="44" w:name="fig-item-reliability"/>
           <w:p>
             <w:pPr>
               <w:pStyle w:val="Compact"/>
@@ -3175,18 +3245,18 @@
                 <wp:inline>
                   <wp:extent cx="5334000" cy="5334000"/>
                   <wp:effectExtent b="0" l="0" r="0" t="0"/>
-                  <wp:docPr descr="" title="" id="44" name="Picture"/>
+                  <wp:docPr descr="" title="" id="42" name="Picture"/>
                   <a:graphic>
                     <a:graphicData uri="http://schemas.openxmlformats.org/drawingml/2006/picture">
                       <pic:pic>
                         <pic:nvPicPr>
-                          <pic:cNvPr descr="DMX_1_files/figure-docx/fig-item-reliability-1.png" id="45" name="Picture"/>
+                          <pic:cNvPr descr="DMX_1_files/figure-docx/fig-item-reliability-1.png" id="43" name="Picture"/>
                           <pic:cNvPicPr>
                             <a:picLocks noChangeArrowheads="1" noChangeAspect="1"/>
                           </pic:cNvPicPr>
                         </pic:nvPicPr>
                         <pic:blipFill>
-                          <a:blip r:embed="rId43"/>
+                          <a:blip r:embed="rId41"/>
                           <a:stretch>
                             <a:fillRect/>
                           </a:stretch>
@@ -3226,12 +3296,12 @@
               <w:t xml:space="preserve">Figure 2: Cronbach alpha item-level reliability estimates compared by perspective and scale</w:t>
             </w:r>
           </w:p>
-          <w:bookmarkEnd w:id="46"/>
+          <w:bookmarkEnd w:id="44"/>
         </w:tc>
       </w:tr>
     </w:tbl>
-    <w:bookmarkEnd w:id="47"/>
-    <w:bookmarkStart w:id="60" w:name="number-of-factors"/>
+    <w:bookmarkEnd w:id="45"/>
+    <w:bookmarkStart w:id="58" w:name="number-of-factors"/>
     <w:p>
       <w:pPr>
         <w:pStyle w:val="Heading2"/>
@@ -3313,7 +3383,7 @@
       <w:tr>
         <w:tc>
           <w:tcPr/>
-          <w:bookmarkStart w:id="51" w:name="fig-nfactors-eeriness"/>
+          <w:bookmarkStart w:id="49" w:name="fig-nfactors-eeriness"/>
           <w:p>
             <w:pPr>
               <w:pStyle w:val="Compact"/>
@@ -3324,18 +3394,18 @@
                 <wp:inline>
                   <wp:extent cx="4620126" cy="3696101"/>
                   <wp:effectExtent b="0" l="0" r="0" t="0"/>
-                  <wp:docPr descr="" title="" id="49" name="Picture"/>
+                  <wp:docPr descr="" title="" id="47" name="Picture"/>
                   <a:graphic>
                     <a:graphicData uri="http://schemas.openxmlformats.org/drawingml/2006/picture">
                       <pic:pic>
                         <pic:nvPicPr>
-                          <pic:cNvPr descr="DMX_1_files/figure-docx/fig-nfactors-eeriness-1.png" id="50" name="Picture"/>
+                          <pic:cNvPr descr="DMX_1_files/figure-docx/fig-nfactors-eeriness-1.png" id="48" name="Picture"/>
                           <pic:cNvPicPr>
                             <a:picLocks noChangeArrowheads="1" noChangeAspect="1"/>
                           </pic:cNvPicPr>
                         </pic:nvPicPr>
                         <pic:blipFill>
-                          <a:blip r:embed="rId48"/>
+                          <a:blip r:embed="rId46"/>
                           <a:stretch>
                             <a:fillRect/>
                           </a:stretch>
@@ -3375,7 +3445,7 @@
               <w:t xml:space="preserve">Figure 3: Number of factors under designometric and psychometric perspectives for the Eeriness scale using parallel analysis</w:t>
             </w:r>
           </w:p>
-          <w:bookmarkEnd w:id="51"/>
+          <w:bookmarkEnd w:id="49"/>
         </w:tc>
       </w:tr>
     </w:tbl>
@@ -3417,7 +3487,7 @@
       <w:tr>
         <w:tc>
           <w:tcPr/>
-          <w:bookmarkStart w:id="55" w:name="fig-nfactors-att"/>
+          <w:bookmarkStart w:id="53" w:name="fig-nfactors-att"/>
           <w:p>
             <w:pPr>
               <w:pStyle w:val="Compact"/>
@@ -3428,18 +3498,18 @@
                 <wp:inline>
                   <wp:extent cx="4620126" cy="3696101"/>
                   <wp:effectExtent b="0" l="0" r="0" t="0"/>
-                  <wp:docPr descr="" title="" id="53" name="Picture"/>
+                  <wp:docPr descr="" title="" id="51" name="Picture"/>
                   <a:graphic>
                     <a:graphicData uri="http://schemas.openxmlformats.org/drawingml/2006/picture">
                       <pic:pic>
                         <pic:nvPicPr>
-                          <pic:cNvPr descr="DMX_1_files/figure-docx/fig-nfactors-att-1.png" id="54" name="Picture"/>
+                          <pic:cNvPr descr="DMX_1_files/figure-docx/fig-nfactors-att-1.png" id="52" name="Picture"/>
                           <pic:cNvPicPr>
                             <a:picLocks noChangeArrowheads="1" noChangeAspect="1"/>
                           </pic:cNvPicPr>
                         </pic:nvPicPr>
                         <pic:blipFill>
-                          <a:blip r:embed="rId52"/>
+                          <a:blip r:embed="rId50"/>
                           <a:stretch>
                             <a:fillRect/>
                           </a:stretch>
@@ -3479,7 +3549,7 @@
               <w:t xml:space="preserve">Figure 4: Number of factors under designometric and psychometric perspectives for the AttrakDiff inventory using parallel analysis</w:t>
             </w:r>
           </w:p>
-          <w:bookmarkEnd w:id="55"/>
+          <w:bookmarkEnd w:id="53"/>
         </w:tc>
       </w:tr>
     </w:tbl>
@@ -3515,7 +3585,7 @@
       <w:tr>
         <w:tc>
           <w:tcPr/>
-          <w:bookmarkStart w:id="59" w:name="fig-nfactors-hub"/>
+          <w:bookmarkStart w:id="57" w:name="fig-nfactors-hub"/>
           <w:p>
             <w:pPr>
               <w:pStyle w:val="Compact"/>
@@ -3526,18 +3596,18 @@
                 <wp:inline>
                   <wp:extent cx="4620126" cy="3696101"/>
                   <wp:effectExtent b="0" l="0" r="0" t="0"/>
-                  <wp:docPr descr="" title="" id="57" name="Picture"/>
+                  <wp:docPr descr="" title="" id="55" name="Picture"/>
                   <a:graphic>
                     <a:graphicData uri="http://schemas.openxmlformats.org/drawingml/2006/picture">
                       <pic:pic>
                         <pic:nvPicPr>
-                          <pic:cNvPr descr="DMX_1_files/figure-docx/fig-nfactors-hub-1.png" id="58" name="Picture"/>
+                          <pic:cNvPr descr="DMX_1_files/figure-docx/fig-nfactors-hub-1.png" id="56" name="Picture"/>
                           <pic:cNvPicPr>
                             <a:picLocks noChangeArrowheads="1" noChangeAspect="1"/>
                           </pic:cNvPicPr>
                         </pic:nvPicPr>
                         <pic:blipFill>
-                          <a:blip r:embed="rId56"/>
+                          <a:blip r:embed="rId54"/>
                           <a:stretch>
                             <a:fillRect/>
                           </a:stretch>
@@ -3577,13 +3647,13 @@
               <w:t xml:space="preserve">Figure 5: Number of factors for Hedonic value, Usability and Beauty using parallel analysis</w:t>
             </w:r>
           </w:p>
-          <w:bookmarkEnd w:id="59"/>
+          <w:bookmarkEnd w:id="57"/>
         </w:tc>
       </w:tr>
     </w:tbl>
-    <w:bookmarkEnd w:id="60"/>
-    <w:bookmarkEnd w:id="61"/>
-    <w:bookmarkStart w:id="66" w:name="discussion"/>
+    <w:bookmarkEnd w:id="58"/>
+    <w:bookmarkEnd w:id="59"/>
+    <w:bookmarkStart w:id="64" w:name="discussion"/>
     <w:p>
       <w:pPr>
         <w:pStyle w:val="Heading1"/>
@@ -3616,7 +3686,7 @@
         <w:t xml:space="preserve">In the following we discuss the details and implications of our findings for scale developers and users, before we outline an agenda for more advanced (deep) designometric methods.</w:t>
       </w:r>
     </w:p>
-    <w:bookmarkStart w:id="62" w:name="implications-for-scale-development"/>
+    <w:bookmarkStart w:id="60" w:name="implications-for-scale-development"/>
     <w:p>
       <w:pPr>
         <w:pStyle w:val="Heading2"/>
@@ -3758,14 +3828,75 @@
         <w:t xml:space="preserve">.</w:t>
       </w:r>
     </w:p>
+    <w:bookmarkEnd w:id="60"/>
+    <w:bookmarkStart w:id="61" w:name="implications-for-users"/>
+    <w:p>
+      <w:pPr>
+        <w:pStyle w:val="Heading2"/>
+      </w:pPr>
+      <w:r>
+        <w:t xml:space="preserve">Implications for users</w:t>
+      </w:r>
+    </w:p>
+    <w:p>
+      <w:pPr>
+        <w:pStyle w:val="FirstParagraph"/>
+      </w:pPr>
+      <w:r>
+        <w:t xml:space="preserve">For practitioners, the good news are that if they were under the run-time psychometric fallacy by routinely reporting scale reliability, they were always better than they said. And when they continue to use these scales in the future, the improved precision will allow them to reduce sample sizes.</w:t>
+      </w:r>
+    </w:p>
+    <w:p>
+      <w:pPr>
+        <w:pStyle w:val="BodyText"/>
+      </w:pPr>
+      <w:r>
+        <w:t xml:space="preserve">But, practitioners may not yet have the most efficient rating scales. Even if a false favored item is not directly harming reliability, it can make the scale inefficient. In practice, UX scales are often deployed during use, for example in usability tests. With a shorter scale measures can be taken in quicker succession, for example once per task, or everyday in a longitudinal study. It is therefore not uncommon for practitioners to create a reduced scale, for example, when many latent variables are involved. For some scales (Hedonism, Beauty) it is safe to just pick three items at random. Other scales are quite mixed bags, with the highest ranked item under psychometric perspective being the lowest ranked designometrically.</w:t>
+      </w:r>
+    </w:p>
+    <w:bookmarkEnd w:id="61"/>
+    <w:bookmarkStart w:id="62" w:name="applications"/>
+    <w:p>
+      <w:pPr>
+        <w:pStyle w:val="Heading2"/>
+      </w:pPr>
+      <w:r>
+        <w:t xml:space="preserve">Applications</w:t>
+      </w:r>
+    </w:p>
+    <w:p>
+      <w:pPr>
+        <w:pStyle w:val="FirstParagraph"/>
+      </w:pPr>
+      <w:r>
+        <w:t xml:space="preserve">A key idea in usability engineering is that interaction designers learn to bridge the gap between the system model and the users mental model, cognitive skills and feelings. Emerging technologies are often characterized by an innovation phase, where multiple design paths are explored in a rush to the market and several domains of human-technology interaction are currently gaining momentum: large language model technology is, as of writing, causing much attention for intelligent agent design. Humanoid and animalistic robot design is coming out of its niche, and virtual reality applications are already mainstream. These three domains have in common that, compared to classic computer applications, they are tapping into new territories of the users mind, the social mind and the sensation of physical reality.</w:t>
+      </w:r>
+    </w:p>
+    <w:p>
+      <w:pPr>
+        <w:pStyle w:val="BodyText"/>
+      </w:pPr>
+      <w:r>
+        <w:t xml:space="preserve">When Social Experience (SX) or Virtual Experience (VX) become the new UX, it may start with the same abundance of new instruments trying to map the uncharted design space. These are huge and effective designometric instruments are needed to guide design decisions in hyper-excited times</w:t>
+      </w:r>
+      <w:r>
+        <w:t xml:space="preserve"> </w:t>
+      </w:r>
+      <w:r>
+        <w:t xml:space="preserve">(Gartner, 2023)</w:t>
+      </w:r>
+      <w:r>
+        <w:t xml:space="preserve">. Our results show, that the psychometric fallacy is harmful during scale development, leading to inefficient item sets and factor structures.</w:t>
+      </w:r>
+    </w:p>
     <w:bookmarkEnd w:id="62"/>
-    <w:bookmarkStart w:id="63" w:name="implications-for-users"/>
+    <w:bookmarkStart w:id="63" w:name="towards-deep-designometrics"/>
     <w:p>
       <w:pPr>
         <w:pStyle w:val="Heading2"/>
       </w:pPr>
       <w:r>
-        <w:t xml:space="preserve">Implications for users</w:t>
+        <w:t xml:space="preserve">Towards Deep Designometrics</w:t>
       </w:r>
     </w:p>
     <w:p>
@@ -3773,7 +3904,20 @@
         <w:pStyle w:val="FirstParagraph"/>
       </w:pPr>
       <w:r>
-        <w:t xml:space="preserve">For practitioners, the good news are that if they were under the run-time psychometric fallacy by routinely reporting scale reliability, they were always better than they said. And when they continue to use these scales in the future, the improved precision will allow them to reduce sample sizes.</w:t>
+        <w:t xml:space="preserve">By comparing the two perspectives, we illustrated that designometrics can be accomplished with standard psychometric tools by flattening the response box across participants. However, by averaging across participants, we loose all information on users. It would even be possible to evaluate a designometric model on the responses of a</w:t>
+      </w:r>
+      <w:r>
+        <w:t xml:space="preserve"> </w:t>
+      </w:r>
+      <w:r>
+        <w:rPr>
+          <w:i/>
+          <w:iCs/>
+        </w:rPr>
+        <w:t xml:space="preserve">single user</w:t>
+      </w:r>
+      <w:r>
+        <w:t xml:space="preserve">. Formally, this would be a valid designometric measure, reflecting a single person’s sensitivity to design features.</w:t>
       </w:r>
     </w:p>
     <w:p>
@@ -3781,260 +3925,186 @@
         <w:pStyle w:val="BodyText"/>
       </w:pPr>
       <w:r>
-        <w:t xml:space="preserve">But, practitioners may not yet have the most efficient rating scales. Even if a false favored item is not directly harming reliability, it can make the scale inefficient. In practice, UX scales are often deployed during use, for example in usability tests. With a shorter scale measures can be taken in quicker succession, for example once per task, or everyday in a longitudinal study. It is therefore not uncommon for practitioners to create a reduced scale, for example, when many latent variables are involved. For some scales (Hedonism, Beauty) it is safe to just pick three items at random. Other scales are quite mixed bags, with the highest ranked item under psychometric perspective being the lowest ranked designometrically.</w:t>
+        <w:t xml:space="preserve">Designometric scales are commonly used to measure a populations reaction to a design, which implies that on some level the psychometric matrix is useful, for example to study the distribution of user sensitivity to a feature. Imagenable cases exist where one could use a designometric scale for psychometric purposes. For example, an instrument to measure trustworthiness of designs could be used to estimate faithfulness of participants in a study (or a training) on cyber security.</w:t>
+      </w:r>
+    </w:p>
+    <w:p>
+      <w:pPr>
+        <w:pStyle w:val="BodyText"/>
+      </w:pPr>
+      <w:r>
+        <w:t xml:space="preserve">By flattening the designometric box one way, then the other, we still loose information that is needed to secure that items are truly well-behaved. In educational psychometrics</w:t>
+      </w:r>
+      <w:r>
+        <w:t xml:space="preserve"> </w:t>
+      </w:r>
+      <w:r>
+        <w:rPr>
+          <w:i/>
+          <w:iCs/>
+        </w:rPr>
+        <w:t xml:space="preserve">differential item functioning</w:t>
+      </w:r>
+      <w:r>
+        <w:t xml:space="preserve"> </w:t>
+      </w:r>
+      <w:r>
+        <w:t xml:space="preserve">is the idea that items must be fair and function the same for every tested person. This is a desirable property for a designometric scale, but a statistical model for verification would need individual parameters for participants, designs and items, simultaneously.</w:t>
+      </w:r>
+      <w:r>
+        <w:t xml:space="preserve"> </w:t>
+      </w:r>
+      <w:r>
+        <w:t xml:space="preserve">Schmettow (2021a)</w:t>
+      </w:r>
+      <w:r>
+        <w:t xml:space="preserve"> </w:t>
+      </w:r>
+      <w:r>
+        <w:t xml:space="preserve">proposed multi-level models for capturing designometric situations in their full dimension, which could be well-suited for run-time use or basic scale development.</w:t>
+      </w:r>
+    </w:p>
+    <w:p>
+      <w:pPr>
+        <w:pStyle w:val="BodyText"/>
+      </w:pPr>
+      <w:r>
+        <w:t xml:space="preserve">Such a multi-level approach is well in line with the established field of generalizability theory</w:t>
+      </w:r>
+      <w:r>
+        <w:t xml:space="preserve"> </w:t>
+      </w:r>
+      <w:r>
+        <w:t xml:space="preserve">(Brennan, 2001)</w:t>
+      </w:r>
+      <w:r>
+        <w:t xml:space="preserve">. In that approach, the variance in responses is partitioned into multiple sources. Thus, suppose we have a data collection design where multiple users judge several designs, on multiple items, the variance in responses can be partitioned into variance due to individual differences in users, differences in designs, and differences in items, This can be done for the response box, but can straightforwardly be extended to hyperboxes, for instance having data collected from the same people on a set of tasks Another consideration is that the designometric encounter may not be end of story. For example, for comparing multi-purpose designs a researcher may want to add tasks as fourth population of interest</w:t>
+      </w:r>
+      <w:r>
+        <w:t xml:space="preserve"> </w:t>
+      </w:r>
+      <w:r>
+        <w:t xml:space="preserve">(Schmettow &amp; Havinga, 2013)</w:t>
+      </w:r>
+      <w:r>
+        <w:t xml:space="preserve">.</w:t>
+      </w:r>
+    </w:p>
+    <w:p>
+      <w:pPr>
+        <w:pStyle w:val="BodyText"/>
+      </w:pPr>
+      <w:r>
+        <w:t xml:space="preserve">Such variance decomposition can be implemented in multi-level models, where the estimated variances can be used to compute reliability, whether it relates to measuring differences in users or differences in designs, while controlling for all other relevant sources of variation. By extending the modelling to multi-level IRT models</w:t>
+      </w:r>
+      <w:r>
+        <w:t xml:space="preserve"> </w:t>
+      </w:r>
+      <w:r>
+        <w:t xml:space="preserve">Berg et al. (2007)</w:t>
+      </w:r>
+      <w:r>
+        <w:t xml:space="preserve"> </w:t>
+      </w:r>
+      <w:r>
+        <w:t xml:space="preserve">the discrete nature of the item response data can be taken into account.</w:t>
+      </w:r>
+    </w:p>
+    <w:p>
+      <w:pPr>
+        <w:pStyle w:val="BodyText"/>
+      </w:pPr>
+      <w:r>
+        <w:t xml:space="preserve">While multi-dimensional exploratory methods have been well developed in chemometrics and sensory science</w:t>
+      </w:r>
+      <w:r>
+        <w:t xml:space="preserve"> </w:t>
+      </w:r>
+      <w:r>
+        <w:t xml:space="preserve">Harshman (1970)</w:t>
+      </w:r>
+      <w:r>
+        <w:t xml:space="preserve">, they’ve seen little integration into mainstream psychometric or UX-scale validation workflows. Bridging this gap—by extending factor-analytic methods to multi-dimensional designometric data—constitutes a critical next step in establishing a rigorous quantitative foundation for design measurement.</w:t>
+      </w:r>
+    </w:p>
+    <w:p>
+      <w:pPr>
+        <w:pStyle w:val="BodyText"/>
+      </w:pPr>
+      <w:r>
+        <w:t xml:space="preserve">Finally, the Eeriness scale is proof that</w:t>
+      </w:r>
+      <w:r>
+        <w:t xml:space="preserve"> </w:t>
+      </w:r>
+      <w:r>
+        <w:rPr>
+          <w:i/>
+          <w:iCs/>
+        </w:rPr>
+        <w:t xml:space="preserve">universal rating scales</w:t>
+      </w:r>
+      <w:r>
+        <w:t xml:space="preserve"> </w:t>
+      </w:r>
+      <w:r>
+        <w:t xml:space="preserve">are possible, which robustly perform in more than one perspective. Understanding how to develop such scales is an important next step in developing a deeper designometric methodology.</w:t>
       </w:r>
     </w:p>
     <w:bookmarkEnd w:id="63"/>
-    <w:bookmarkStart w:id="64" w:name="applications"/>
-    <w:p>
-      <w:pPr>
-        <w:pStyle w:val="Heading2"/>
-      </w:pPr>
-      <w:r>
-        <w:t xml:space="preserve">Applications</w:t>
-      </w:r>
-    </w:p>
-    <w:p>
-      <w:pPr>
-        <w:pStyle w:val="FirstParagraph"/>
-      </w:pPr>
-      <w:r>
-        <w:t xml:space="preserve">A key idea in usability engineering is that interaction designers learn to bridge the gap between the system model and the users mental model, cognitive skills and feelings. Emerging technologies are often characterized by an innovation phase, where multiple design paths are explored in a rush to the market and several domains of human-technology interaction are currently gaining momentum: large language model technology is, as of writing, causing much attention for intelligent agent design. Humanoid and animalistic robot design is coming out of its niche, and virtual reality applications are already mainstream. These three domains have in common that, compared to classic computer applications, they are tapping into new territories of the users mind, the social mind and the sensation of physical reality.</w:t>
-      </w:r>
-    </w:p>
-    <w:p>
-      <w:pPr>
-        <w:pStyle w:val="BodyText"/>
-      </w:pPr>
-      <w:r>
-        <w:t xml:space="preserve">When Social Experience (SX) or Virtual Experience (VX) become the new UX, it may start with the same abundance of new instruments trying to map the uncharted design space. These are huge and effective designometric instruments are needed to guide design decisions in hyper-excited times</w:t>
-      </w:r>
-      <w:r>
-        <w:t xml:space="preserve"> </w:t>
-      </w:r>
-      <w:r>
-        <w:t xml:space="preserve">(Gartner, 2023)</w:t>
-      </w:r>
-      <w:r>
-        <w:t xml:space="preserve">. Our results show, that the psychometric fallacy is harmful during scale development, leading to inefficient item sets and factor structures.</w:t>
-      </w:r>
-    </w:p>
     <w:bookmarkEnd w:id="64"/>
-    <w:bookmarkStart w:id="65" w:name="towards-deep-designometrics"/>
-    <w:p>
-      <w:pPr>
-        <w:pStyle w:val="Heading2"/>
-      </w:pPr>
-      <w:r>
-        <w:t xml:space="preserve">Towards Deep Designometrics</w:t>
-      </w:r>
-    </w:p>
-    <w:p>
-      <w:pPr>
-        <w:pStyle w:val="FirstParagraph"/>
-      </w:pPr>
-      <w:r>
-        <w:t xml:space="preserve">By comparing the two perspectives, we illustrated that designometrics can be accomplished with standard psychometric tools by flattening the response box across participants. However, by averaging across participants, we loose all information on users. It would even be possible to evaluate a designometric model on the responses of a</w:t>
-      </w:r>
-      <w:r>
-        <w:t xml:space="preserve"> </w:t>
-      </w:r>
-      <w:r>
-        <w:rPr>
-          <w:i/>
-          <w:iCs/>
-        </w:rPr>
-        <w:t xml:space="preserve">single user</w:t>
-      </w:r>
-      <w:r>
-        <w:t xml:space="preserve">. Formally, this would be a valid designometric measure, reflecting a single person’s sensitivity to design features.</w:t>
-      </w:r>
-    </w:p>
-    <w:p>
-      <w:pPr>
-        <w:pStyle w:val="BodyText"/>
-      </w:pPr>
-      <w:r>
-        <w:t xml:space="preserve">Designometric scales are commonly used to measure a populations reaction to a design, which implies that on some level the psychometric matrix is useful, for example to study the distribution of user sensitivity to a feature. Imagenable cases exist where one could use a designometric scale for psychometric purposes. For example, an instrument to measure trustworthiness of designs could be used to estimate faithfulness of participants in a study (or a training) on cyber security.</w:t>
-      </w:r>
-    </w:p>
-    <w:p>
-      <w:pPr>
-        <w:pStyle w:val="BodyText"/>
-      </w:pPr>
-      <w:r>
-        <w:t xml:space="preserve">By flattening the designometric box one way, then the other, we still loose information that is needed to secure that items are truly well-behaved. In educational psychometrics</w:t>
-      </w:r>
-      <w:r>
-        <w:t xml:space="preserve"> </w:t>
-      </w:r>
-      <w:r>
-        <w:rPr>
-          <w:i/>
-          <w:iCs/>
-        </w:rPr>
-        <w:t xml:space="preserve">differential item functioning</w:t>
-      </w:r>
-      <w:r>
-        <w:t xml:space="preserve"> </w:t>
-      </w:r>
-      <w:r>
-        <w:t xml:space="preserve">is the idea that items must be fair and function the same for every tested person. This is a desirable property for a designometric scale, but a statistical model for verification would need individual parameters for participants, designs and items, simultaneously.</w:t>
-      </w:r>
-      <w:r>
-        <w:t xml:space="preserve"> </w:t>
-      </w:r>
-      <w:r>
-        <w:t xml:space="preserve">Schmettow (2021a)</w:t>
-      </w:r>
-      <w:r>
-        <w:t xml:space="preserve"> </w:t>
-      </w:r>
-      <w:r>
-        <w:t xml:space="preserve">proposed multi-level models for capturing designometric situations in their full dimension, which could be well-suited for run-time use or basic scale development.</w:t>
-      </w:r>
-    </w:p>
-    <w:p>
-      <w:pPr>
-        <w:pStyle w:val="BodyText"/>
-      </w:pPr>
-      <w:r>
-        <w:t xml:space="preserve">Such a multi-level approach is well in line with the established field of generalizability theory</w:t>
-      </w:r>
-      <w:r>
-        <w:t xml:space="preserve"> </w:t>
-      </w:r>
-      <w:r>
-        <w:t xml:space="preserve">(Brennan, 2001)</w:t>
-      </w:r>
-      <w:r>
-        <w:t xml:space="preserve">. In that approach, the variance in responses is partitioned into multiple sources. Thus, suppose we have a data collection design where multiple users judge several designs, on multiple items, the variance in responses can be partitioned into variance due to individual differences in users, differences in designs, and differences in items, This can be done for the response box, but can straightforwardly be extended to hyperboxes, for instance having data collected from the same people on a set of tasks Another consideration is that the designometric encounter may not be end of story. For example, for comparing multi-purpose designs a researcher may want to add tasks as fourth population of interest</w:t>
-      </w:r>
-      <w:r>
-        <w:t xml:space="preserve"> </w:t>
-      </w:r>
-      <w:r>
-        <w:t xml:space="preserve">(Schmettow &amp; Havinga, 2013)</w:t>
-      </w:r>
-      <w:r>
-        <w:t xml:space="preserve">.</w:t>
-      </w:r>
-    </w:p>
-    <w:p>
-      <w:pPr>
-        <w:pStyle w:val="BodyText"/>
-      </w:pPr>
-      <w:r>
-        <w:t xml:space="preserve">Such variance decomposition can be implemented in multi-level models, where the estimated variances can be used to compute reliability, whether it relates to measuring differences in users or differences in designs, while controlling for all other relevant sources of variation. By extending the modelling to multi-level IRT models</w:t>
-      </w:r>
-      <w:r>
-        <w:t xml:space="preserve"> </w:t>
-      </w:r>
-      <w:r>
-        <w:t xml:space="preserve">Berg et al. (2007)</w:t>
-      </w:r>
-      <w:r>
-        <w:t xml:space="preserve"> </w:t>
-      </w:r>
-      <w:r>
-        <w:t xml:space="preserve">the discrete nature of the item response data can be taken into account.</w:t>
-      </w:r>
-    </w:p>
-    <w:p>
-      <w:pPr>
-        <w:pStyle w:val="BodyText"/>
-      </w:pPr>
-      <w:r>
-        <w:t xml:space="preserve">While multi-dimensional exploratory methods have been well developed in chemometrics and sensory science</w:t>
-      </w:r>
-      <w:r>
-        <w:t xml:space="preserve"> </w:t>
-      </w:r>
-      <w:r>
-        <w:t xml:space="preserve">Harshman (1970)</w:t>
-      </w:r>
-      <w:r>
-        <w:t xml:space="preserve">, they’ve seen little integration into mainstream psychometric or UX-scale validation workflows. Bridging this gap—by extending factor-analytic methods to multi-dimensional designometric data—constitutes a critical next step in establishing a rigorous quantitative foundation for design measurement.</w:t>
-      </w:r>
-    </w:p>
-    <w:p>
-      <w:pPr>
-        <w:pStyle w:val="BodyText"/>
-      </w:pPr>
-      <w:r>
-        <w:t xml:space="preserve">Finally, the Eeriness scale is proof that</w:t>
-      </w:r>
-      <w:r>
-        <w:t xml:space="preserve"> </w:t>
-      </w:r>
-      <w:r>
-        <w:rPr>
-          <w:i/>
-          <w:iCs/>
-        </w:rPr>
-        <w:t xml:space="preserve">universal rating scales</w:t>
-      </w:r>
-      <w:r>
-        <w:t xml:space="preserve"> </w:t>
-      </w:r>
-      <w:r>
-        <w:t xml:space="preserve">are possible, which robustly perform in more than one perspective. Understanding how to develop such scales is an important next step in developing a deeper designometric methodology.</w:t>
+    <w:bookmarkStart w:id="149" w:name="references"/>
+    <w:p>
+      <w:pPr>
+        <w:pStyle w:val="Heading1"/>
+      </w:pPr>
+      <w:r>
+        <w:t xml:space="preserve">References</w:t>
+      </w:r>
+    </w:p>
+    <w:bookmarkStart w:id="148" w:name="refs"/>
+    <w:bookmarkStart w:id="65" w:name="ref-Anderson1988"/>
+    <w:p>
+      <w:pPr>
+        <w:pStyle w:val="Bibliography"/>
+      </w:pPr>
+      <w:r>
+        <w:t xml:space="preserve">Anderson, J. C., Kellogg, J. L., &amp; Gerbing, D. W. (1988). Structural equation modeling in practice: A review and recommended two-step approach.</w:t>
+      </w:r>
+      <w:r>
+        <w:t xml:space="preserve"> </w:t>
+      </w:r>
+      <w:r>
+        <w:rPr>
+          <w:i/>
+          <w:iCs/>
+        </w:rPr>
+        <w:t xml:space="preserve">Psychological Bulletin</w:t>
+      </w:r>
+      <w:r>
+        <w:t xml:space="preserve">,</w:t>
+      </w:r>
+      <w:r>
+        <w:t xml:space="preserve"> </w:t>
+      </w:r>
+      <w:r>
+        <w:rPr>
+          <w:i/>
+          <w:iCs/>
+        </w:rPr>
+        <w:t xml:space="preserve">103</w:t>
+      </w:r>
+      <w:r>
+        <w:t xml:space="preserve">, 411–423.</w:t>
       </w:r>
     </w:p>
     <w:bookmarkEnd w:id="65"/>
-    <w:bookmarkEnd w:id="66"/>
-    <w:bookmarkStart w:id="151" w:name="references"/>
-    <w:p>
-      <w:pPr>
-        <w:pStyle w:val="Heading1"/>
-      </w:pPr>
-      <w:r>
-        <w:t xml:space="preserve">References</w:t>
-      </w:r>
-    </w:p>
-    <w:bookmarkStart w:id="150" w:name="refs"/>
-    <w:bookmarkStart w:id="67" w:name="ref-Anderson1988"/>
+    <w:bookmarkStart w:id="67" w:name="ref-Bargas-Avila2011"/>
     <w:p>
       <w:pPr>
         <w:pStyle w:val="Bibliography"/>
       </w:pPr>
       <w:r>
-        <w:t xml:space="preserve">Anderson, J. C., Kellogg, J. L., &amp; Gerbing, D. W. (1988). Structural equation modeling in practice: A review and recommended two-step approach.</w:t>
-      </w:r>
-      <w:r>
-        <w:t xml:space="preserve"> </w:t>
-      </w:r>
-      <w:r>
-        <w:rPr>
-          <w:i/>
-          <w:iCs/>
-        </w:rPr>
-        <w:t xml:space="preserve">Psychological Bulletin</w:t>
-      </w:r>
-      <w:r>
-        <w:t xml:space="preserve">,</w:t>
-      </w:r>
-      <w:r>
-        <w:t xml:space="preserve"> </w:t>
-      </w:r>
-      <w:r>
-        <w:rPr>
-          <w:i/>
-          <w:iCs/>
-        </w:rPr>
-        <w:t xml:space="preserve">103</w:t>
-      </w:r>
-      <w:r>
-        <w:t xml:space="preserve">, 411–423.</w:t>
-      </w:r>
-    </w:p>
-    <w:bookmarkEnd w:id="67"/>
-    <w:bookmarkStart w:id="69" w:name="ref-Bargas-Avila2011"/>
-    <w:p>
-      <w:pPr>
-        <w:pStyle w:val="Bibliography"/>
-      </w:pPr>
-      <w:r>
         <w:t xml:space="preserve">Bargas-Avila, J. A., &amp; Hornbæk, K. (2011). Old wine in new bottles or novel challenges.</w:t>
       </w:r>
       <w:r>
@@ -4053,7 +4123,7 @@
       <w:r>
         <w:t xml:space="preserve"> </w:t>
       </w:r>
-      <w:hyperlink r:id="rId68">
+      <w:hyperlink r:id="rId66">
         <w:r>
           <w:rPr>
             <w:rStyle w:val="Hyperlink"/>
@@ -4062,8 +4132,8 @@
         </w:r>
       </w:hyperlink>
     </w:p>
-    <w:bookmarkEnd w:id="69"/>
-    <w:bookmarkStart w:id="71" w:name="ref-vandenBerg2007"/>
+    <w:bookmarkEnd w:id="67"/>
+    <w:bookmarkStart w:id="69" w:name="ref-vandenBerg2007"/>
     <w:p>
       <w:pPr>
         <w:pStyle w:val="Bibliography"/>
@@ -4100,7 +4170,7 @@
       <w:r>
         <w:t xml:space="preserve"> </w:t>
       </w:r>
-      <w:hyperlink r:id="rId70">
+      <w:hyperlink r:id="rId68">
         <w:r>
           <w:rPr>
             <w:rStyle w:val="Hyperlink"/>
@@ -4109,24 +4179,86 @@
         </w:r>
       </w:hyperlink>
     </w:p>
+    <w:bookmarkEnd w:id="69"/>
+    <w:bookmarkStart w:id="70" w:name="ref-Bollen1990"/>
+    <w:p>
+      <w:pPr>
+        <w:pStyle w:val="Bibliography"/>
+      </w:pPr>
+      <w:r>
+        <w:t xml:space="preserve">Bollen, K. A. (1990). Overall fit in covariance structure models: Two types of sample size effects.</w:t>
+      </w:r>
+      <w:r>
+        <w:t xml:space="preserve"> </w:t>
+      </w:r>
+      <w:r>
+        <w:rPr>
+          <w:i/>
+          <w:iCs/>
+        </w:rPr>
+        <w:t xml:space="preserve">Psychological Bulletin</w:t>
+      </w:r>
+      <w:r>
+        <w:t xml:space="preserve">,</w:t>
+      </w:r>
+      <w:r>
+        <w:t xml:space="preserve"> </w:t>
+      </w:r>
+      <w:r>
+        <w:rPr>
+          <w:i/>
+          <w:iCs/>
+        </w:rPr>
+        <w:t xml:space="preserve">107</w:t>
+      </w:r>
+      <w:r>
+        <w:t xml:space="preserve">, 256–259.</w:t>
+      </w:r>
+    </w:p>
+    <w:bookmarkEnd w:id="70"/>
+    <w:bookmarkStart w:id="71" w:name="ref-QB"/>
+    <w:p>
+      <w:pPr>
+        <w:pStyle w:val="Bibliography"/>
+      </w:pPr>
+      <w:r>
+        <w:t xml:space="preserve">Boom, Q., &amp; Schmettow, M. (2013).</w:t>
+      </w:r>
+      <w:r>
+        <w:t xml:space="preserve"> </w:t>
+      </w:r>
+      <w:r>
+        <w:rPr>
+          <w:i/>
+          <w:iCs/>
+        </w:rPr>
+        <w:t xml:space="preserve">Hedonic quality: The inference and perspective processing approach</w:t>
+      </w:r>
+      <w:r>
+        <w:t xml:space="preserve"> </w:t>
+      </w:r>
+      <w:r>
+        <w:t xml:space="preserve">[B.S. thesis]. University of Twente.</w:t>
+      </w:r>
+    </w:p>
     <w:bookmarkEnd w:id="71"/>
-    <w:bookmarkStart w:id="72" w:name="ref-Bollen1990"/>
+    <w:bookmarkStart w:id="73" w:name="ref-Borsci2022"/>
     <w:p>
       <w:pPr>
         <w:pStyle w:val="Bibliography"/>
       </w:pPr>
       <w:r>
-        <w:t xml:space="preserve">Bollen, K. A. (1990). Overall fit in covariance structure models: Two types of sample size effects.</w:t>
-      </w:r>
-      <w:r>
-        <w:t xml:space="preserve"> </w:t>
-      </w:r>
-      <w:r>
-        <w:rPr>
-          <w:i/>
-          <w:iCs/>
-        </w:rPr>
-        <w:t xml:space="preserve">Psychological Bulletin</w:t>
+        <w:t xml:space="preserve">Borsci, S., Malizia, A., Schmettow, M., Velde, F. van der, Tariverdiyeva, G., Balaji, D., &amp; Chamberlain, A. (2022). The chatbot usability scale: The design and pilot of a usability scale for interaction with AI-based conversational agents.</w:t>
+      </w:r>
+      <w:r>
+        <w:t xml:space="preserve"> </w:t>
+      </w:r>
+      <w:r>
+        <w:rPr>
+          <w:i/>
+          <w:iCs/>
+        </w:rPr>
+        <w:t xml:space="preserve">Personal and Ubiquitous Computing</w:t>
       </w:r>
       <w:r>
         <w:t xml:space="preserve">,</w:t>
@@ -4139,68 +4271,6 @@
           <w:i/>
           <w:iCs/>
         </w:rPr>
-        <w:t xml:space="preserve">107</w:t>
-      </w:r>
-      <w:r>
-        <w:t xml:space="preserve">, 256–259.</w:t>
-      </w:r>
-    </w:p>
-    <w:bookmarkEnd w:id="72"/>
-    <w:bookmarkStart w:id="73" w:name="ref-QB"/>
-    <w:p>
-      <w:pPr>
-        <w:pStyle w:val="Bibliography"/>
-      </w:pPr>
-      <w:r>
-        <w:t xml:space="preserve">Boom, Q., &amp; Schmettow, M. (2013).</w:t>
-      </w:r>
-      <w:r>
-        <w:t xml:space="preserve"> </w:t>
-      </w:r>
-      <w:r>
-        <w:rPr>
-          <w:i/>
-          <w:iCs/>
-        </w:rPr>
-        <w:t xml:space="preserve">Hedonic quality: The inference and perspective processing approach</w:t>
-      </w:r>
-      <w:r>
-        <w:t xml:space="preserve"> </w:t>
-      </w:r>
-      <w:r>
-        <w:t xml:space="preserve">[B.S. thesis]. University of Twente.</w:t>
-      </w:r>
-    </w:p>
-    <w:bookmarkEnd w:id="73"/>
-    <w:bookmarkStart w:id="75" w:name="ref-Borsci2022"/>
-    <w:p>
-      <w:pPr>
-        <w:pStyle w:val="Bibliography"/>
-      </w:pPr>
-      <w:r>
-        <w:t xml:space="preserve">Borsci, S., Malizia, A., Schmettow, M., Velde, F. van der, Tariverdiyeva, G., Balaji, D., &amp; Chamberlain, A. (2022). The chatbot usability scale: The design and pilot of a usability scale for interaction with AI-based conversational agents.</w:t>
-      </w:r>
-      <w:r>
-        <w:t xml:space="preserve"> </w:t>
-      </w:r>
-      <w:r>
-        <w:rPr>
-          <w:i/>
-          <w:iCs/>
-        </w:rPr>
-        <w:t xml:space="preserve">Personal and Ubiquitous Computing</w:t>
-      </w:r>
-      <w:r>
-        <w:t xml:space="preserve">,</w:t>
-      </w:r>
-      <w:r>
-        <w:t xml:space="preserve"> </w:t>
-      </w:r>
-      <w:r>
-        <w:rPr>
-          <w:i/>
-          <w:iCs/>
-        </w:rPr>
         <w:t xml:space="preserve">26</w:t>
       </w:r>
       <w:r>
@@ -4209,7 +4279,7 @@
       <w:r>
         <w:t xml:space="preserve"> </w:t>
       </w:r>
-      <w:hyperlink r:id="rId74">
+      <w:hyperlink r:id="rId72">
         <w:r>
           <w:rPr>
             <w:rStyle w:val="Hyperlink"/>
@@ -4218,8 +4288,8 @@
         </w:r>
       </w:hyperlink>
     </w:p>
-    <w:bookmarkEnd w:id="75"/>
-    <w:bookmarkStart w:id="77" w:name="ref-Borsci2024"/>
+    <w:bookmarkEnd w:id="73"/>
+    <w:bookmarkStart w:id="75" w:name="ref-Borsci2024"/>
     <w:p>
       <w:pPr>
         <w:pStyle w:val="Bibliography"/>
@@ -4256,7 +4326,7 @@
       <w:r>
         <w:t xml:space="preserve"> </w:t>
       </w:r>
-      <w:hyperlink r:id="rId76">
+      <w:hyperlink r:id="rId74">
         <w:r>
           <w:rPr>
             <w:rStyle w:val="Hyperlink"/>
@@ -4265,8 +4335,8 @@
         </w:r>
       </w:hyperlink>
     </w:p>
-    <w:bookmarkEnd w:id="77"/>
-    <w:bookmarkStart w:id="79" w:name="ref-Brennan2001"/>
+    <w:bookmarkEnd w:id="75"/>
+    <w:bookmarkStart w:id="77" w:name="ref-Brennan2001"/>
     <w:p>
       <w:pPr>
         <w:pStyle w:val="Bibliography"/>
@@ -4290,7 +4360,7 @@
       <w:r>
         <w:t xml:space="preserve"> </w:t>
       </w:r>
-      <w:hyperlink r:id="rId78">
+      <w:hyperlink r:id="rId76">
         <w:r>
           <w:rPr>
             <w:rStyle w:val="Hyperlink"/>
@@ -4299,50 +4369,86 @@
         </w:r>
       </w:hyperlink>
     </w:p>
+    <w:bookmarkEnd w:id="77"/>
+    <w:bookmarkStart w:id="78" w:name="ref-Brown2015"/>
+    <w:p>
+      <w:pPr>
+        <w:pStyle w:val="Bibliography"/>
+      </w:pPr>
+      <w:r>
+        <w:t xml:space="preserve">Brown, T. A. (2015).</w:t>
+      </w:r>
+      <w:r>
+        <w:t xml:space="preserve"> </w:t>
+      </w:r>
+      <w:r>
+        <w:rPr>
+          <w:i/>
+          <w:iCs/>
+        </w:rPr>
+        <w:t xml:space="preserve">Confirmatory factor analysis for applied research</w:t>
+      </w:r>
+      <w:r>
+        <w:t xml:space="preserve"> </w:t>
+      </w:r>
+      <w:r>
+        <w:t xml:space="preserve">(p. 482). The Guilford Press.</w:t>
+      </w:r>
+    </w:p>
+    <w:bookmarkEnd w:id="78"/>
+    <w:bookmarkStart w:id="79" w:name="ref-Clark1995"/>
+    <w:p>
+      <w:pPr>
+        <w:pStyle w:val="Bibliography"/>
+      </w:pPr>
+      <w:r>
+        <w:t xml:space="preserve">Clark, L. A., &amp; Watson, D. (1995). Scale-validity.</w:t>
+      </w:r>
+      <w:r>
+        <w:t xml:space="preserve"> </w:t>
+      </w:r>
+      <w:r>
+        <w:rPr>
+          <w:i/>
+          <w:iCs/>
+        </w:rPr>
+        <w:t xml:space="preserve">Psychological Assessment</w:t>
+      </w:r>
+      <w:r>
+        <w:t xml:space="preserve">,</w:t>
+      </w:r>
+      <w:r>
+        <w:t xml:space="preserve"> </w:t>
+      </w:r>
+      <w:r>
+        <w:rPr>
+          <w:i/>
+          <w:iCs/>
+        </w:rPr>
+        <w:t xml:space="preserve">7</w:t>
+      </w:r>
+      <w:r>
+        <w:t xml:space="preserve">.</w:t>
+      </w:r>
+    </w:p>
     <w:bookmarkEnd w:id="79"/>
-    <w:bookmarkStart w:id="80" w:name="ref-Brown2015"/>
+    <w:bookmarkStart w:id="81" w:name="ref-Costello2005"/>
     <w:p>
       <w:pPr>
         <w:pStyle w:val="Bibliography"/>
       </w:pPr>
       <w:r>
-        <w:t xml:space="preserve">Brown, T. A. (2015).</w:t>
-      </w:r>
-      <w:r>
-        <w:t xml:space="preserve"> </w:t>
-      </w:r>
-      <w:r>
-        <w:rPr>
-          <w:i/>
-          <w:iCs/>
-        </w:rPr>
-        <w:t xml:space="preserve">Confirmatory factor analysis for applied research</w:t>
-      </w:r>
-      <w:r>
-        <w:t xml:space="preserve"> </w:t>
-      </w:r>
-      <w:r>
-        <w:t xml:space="preserve">(p. 482). The Guilford Press.</w:t>
-      </w:r>
-    </w:p>
-    <w:bookmarkEnd w:id="80"/>
-    <w:bookmarkStart w:id="81" w:name="ref-Clark1995"/>
-    <w:p>
-      <w:pPr>
-        <w:pStyle w:val="Bibliography"/>
-      </w:pPr>
-      <w:r>
-        <w:t xml:space="preserve">Clark, L. A., &amp; Watson, D. (1995). Scale-validity.</w:t>
-      </w:r>
-      <w:r>
-        <w:t xml:space="preserve"> </w:t>
-      </w:r>
-      <w:r>
-        <w:rPr>
-          <w:i/>
-          <w:iCs/>
-        </w:rPr>
-        <w:t xml:space="preserve">Psychological Assessment</w:t>
+        <w:t xml:space="preserve">Costello, A. B., &amp; Osborne, J. W. (2005). Best practices in exploratory factor analysis: Four recommendations for getting the most from your analysis.</w:t>
+      </w:r>
+      <w:r>
+        <w:t xml:space="preserve"> </w:t>
+      </w:r>
+      <w:r>
+        <w:rPr>
+          <w:i/>
+          <w:iCs/>
+        </w:rPr>
+        <w:t xml:space="preserve">Practical Assessment, Research &amp; Evaluation</w:t>
       </w:r>
       <w:r>
         <w:t xml:space="preserve">,</w:t>
@@ -4355,48 +4461,12 @@
           <w:i/>
           <w:iCs/>
         </w:rPr>
-        <w:t xml:space="preserve">7</w:t>
-      </w:r>
-      <w:r>
-        <w:t xml:space="preserve">.</w:t>
-      </w:r>
-    </w:p>
-    <w:bookmarkEnd w:id="81"/>
-    <w:bookmarkStart w:id="83" w:name="ref-Costello2005"/>
-    <w:p>
-      <w:pPr>
-        <w:pStyle w:val="Bibliography"/>
-      </w:pPr>
-      <w:r>
-        <w:t xml:space="preserve">Costello, A. B., &amp; Osborne, J. W. (2005). Best practices in exploratory factor analysis: Four recommendations for getting the most from your analysis.</w:t>
-      </w:r>
-      <w:r>
-        <w:t xml:space="preserve"> </w:t>
-      </w:r>
-      <w:r>
-        <w:rPr>
-          <w:i/>
-          <w:iCs/>
-        </w:rPr>
-        <w:t xml:space="preserve">Practical Assessment, Research &amp; Evaluation</w:t>
-      </w:r>
-      <w:r>
-        <w:t xml:space="preserve">,</w:t>
-      </w:r>
-      <w:r>
-        <w:t xml:space="preserve"> </w:t>
-      </w:r>
-      <w:r>
-        <w:rPr>
-          <w:i/>
-          <w:iCs/>
-        </w:rPr>
         <w:t xml:space="preserve">10</w:t>
       </w:r>
       <w:r>
         <w:t xml:space="preserve">. https://doi.org/</w:t>
       </w:r>
-      <w:hyperlink r:id="rId82">
+      <w:hyperlink r:id="rId80">
         <w:r>
           <w:rPr>
             <w:rStyle w:val="Hyperlink"/>
@@ -4405,8 +4475,8 @@
         </w:r>
       </w:hyperlink>
     </w:p>
-    <w:bookmarkEnd w:id="83"/>
-    <w:bookmarkStart w:id="85" w:name="ref-Cronbach1951"/>
+    <w:bookmarkEnd w:id="81"/>
+    <w:bookmarkStart w:id="83" w:name="ref-Cronbach1951"/>
     <w:p>
       <w:pPr>
         <w:pStyle w:val="Bibliography"/>
@@ -4443,7 +4513,7 @@
       <w:r>
         <w:t xml:space="preserve"> </w:t>
       </w:r>
-      <w:hyperlink r:id="rId84">
+      <w:hyperlink r:id="rId82">
         <w:r>
           <w:rPr>
             <w:rStyle w:val="Hyperlink"/>
@@ -4452,8 +4522,8 @@
         </w:r>
       </w:hyperlink>
     </w:p>
-    <w:bookmarkEnd w:id="85"/>
-    <w:bookmarkStart w:id="87" w:name="ref-Embretson2013"/>
+    <w:bookmarkEnd w:id="83"/>
+    <w:bookmarkStart w:id="85" w:name="ref-Embretson2013"/>
     <w:p>
       <w:pPr>
         <w:pStyle w:val="Bibliography"/>
@@ -4477,7 +4547,7 @@
       <w:r>
         <w:t xml:space="preserve"> </w:t>
       </w:r>
-      <w:hyperlink r:id="rId86">
+      <w:hyperlink r:id="rId84">
         <w:r>
           <w:rPr>
             <w:rStyle w:val="Hyperlink"/>
@@ -4486,8 +4556,8 @@
         </w:r>
       </w:hyperlink>
     </w:p>
-    <w:bookmarkEnd w:id="87"/>
-    <w:bookmarkStart w:id="88" w:name="ref-Fabrigar1999"/>
+    <w:bookmarkEnd w:id="85"/>
+    <w:bookmarkStart w:id="86" w:name="ref-Fabrigar1999"/>
     <w:p>
       <w:pPr>
         <w:pStyle w:val="Bibliography"/>
@@ -4522,8 +4592,8 @@
         <w:t xml:space="preserve">, 272–299.</w:t>
       </w:r>
     </w:p>
-    <w:bookmarkEnd w:id="88"/>
-    <w:bookmarkStart w:id="90" w:name="ref-Fox2001"/>
+    <w:bookmarkEnd w:id="86"/>
+    <w:bookmarkStart w:id="88" w:name="ref-Fox2001"/>
     <w:p>
       <w:pPr>
         <w:pStyle w:val="Bibliography"/>
@@ -4560,7 +4630,7 @@
       <w:r>
         <w:t xml:space="preserve"> </w:t>
       </w:r>
-      <w:hyperlink r:id="rId89">
+      <w:hyperlink r:id="rId87">
         <w:r>
           <w:rPr>
             <w:rStyle w:val="Hyperlink"/>
@@ -4569,85 +4639,85 @@
         </w:r>
       </w:hyperlink>
     </w:p>
+    <w:bookmarkEnd w:id="88"/>
+    <w:bookmarkStart w:id="89" w:name="ref-hypecycle2023"/>
+    <w:p>
+      <w:pPr>
+        <w:pStyle w:val="Bibliography"/>
+      </w:pPr>
+      <w:r>
+        <w:t xml:space="preserve">Gartner, Inc. (2023).</w:t>
+      </w:r>
+      <w:r>
+        <w:t xml:space="preserve"> </w:t>
+      </w:r>
+      <w:r>
+        <w:rPr>
+          <w:i/>
+          <w:iCs/>
+        </w:rPr>
+        <w:t xml:space="preserve">Hype cycle for emerging technologies, 2023</w:t>
+      </w:r>
+      <w:r>
+        <w:t xml:space="preserve">. Gartner, Inc.</w:t>
+      </w:r>
+    </w:p>
+    <w:bookmarkEnd w:id="89"/>
+    <w:bookmarkStart w:id="90" w:name="ref-AH"/>
+    <w:p>
+      <w:pPr>
+        <w:pStyle w:val="Bibliography"/>
+      </w:pPr>
+      <w:r>
+        <w:t xml:space="preserve">Haeske, A. B., &amp; Schmettow, M. (2016).</w:t>
+      </w:r>
+      <w:r>
+        <w:t xml:space="preserve"> </w:t>
+      </w:r>
+      <w:r>
+        <w:rPr>
+          <w:i/>
+          <w:iCs/>
+        </w:rPr>
+        <w:t xml:space="preserve">The uncanny valley : Involvement of fast and slow evaluation systems</w:t>
+      </w:r>
+      <w:r>
+        <w:t xml:space="preserve"> </w:t>
+      </w:r>
+      <w:r>
+        <w:t xml:space="preserve">(pp. 1–49) [B.S. thesis]. University of Twente.</w:t>
+      </w:r>
+    </w:p>
     <w:bookmarkEnd w:id="90"/>
-    <w:bookmarkStart w:id="91" w:name="ref-hypecycle2023"/>
+    <w:bookmarkStart w:id="91" w:name="ref-Harshman1970"/>
     <w:p>
       <w:pPr>
         <w:pStyle w:val="Bibliography"/>
       </w:pPr>
       <w:r>
-        <w:t xml:space="preserve">Gartner, Inc. (2023).</w:t>
-      </w:r>
-      <w:r>
-        <w:t xml:space="preserve"> </w:t>
-      </w:r>
-      <w:r>
-        <w:rPr>
-          <w:i/>
-          <w:iCs/>
-        </w:rPr>
-        <w:t xml:space="preserve">Hype cycle for emerging technologies, 2023</w:t>
-      </w:r>
-      <w:r>
-        <w:t xml:space="preserve">. Gartner, Inc.</w:t>
+        <w:t xml:space="preserve">Harshman, R. A. (1970). Foundations of the PARAFAC procedure: Models and conditions for an "explanatory" multi-modal factor analysis.</w:t>
+      </w:r>
+      <w:r>
+        <w:t xml:space="preserve"> </w:t>
+      </w:r>
+      <w:r>
+        <w:rPr>
+          <w:i/>
+          <w:iCs/>
+        </w:rPr>
+        <w:t xml:space="preserve">UCLA Working Papers in Phonetics</w:t>
+      </w:r>
+      <w:r>
+        <w:t xml:space="preserve">, 1–84.</w:t>
       </w:r>
     </w:p>
     <w:bookmarkEnd w:id="91"/>
-    <w:bookmarkStart w:id="92" w:name="ref-AH"/>
+    <w:bookmarkStart w:id="93" w:name="ref-Hassenzahl2003"/>
     <w:p>
       <w:pPr>
         <w:pStyle w:val="Bibliography"/>
       </w:pPr>
       <w:r>
-        <w:t xml:space="preserve">Haeske, A. B., &amp; Schmettow, M. (2016).</w:t>
-      </w:r>
-      <w:r>
-        <w:t xml:space="preserve"> </w:t>
-      </w:r>
-      <w:r>
-        <w:rPr>
-          <w:i/>
-          <w:iCs/>
-        </w:rPr>
-        <w:t xml:space="preserve">The uncanny valley : Involvement of fast and slow evaluation systems</w:t>
-      </w:r>
-      <w:r>
-        <w:t xml:space="preserve"> </w:t>
-      </w:r>
-      <w:r>
-        <w:t xml:space="preserve">(pp. 1–49) [B.S. thesis]. University of Twente.</w:t>
-      </w:r>
-    </w:p>
-    <w:bookmarkEnd w:id="92"/>
-    <w:bookmarkStart w:id="93" w:name="ref-Harshman1970"/>
-    <w:p>
-      <w:pPr>
-        <w:pStyle w:val="Bibliography"/>
-      </w:pPr>
-      <w:r>
-        <w:t xml:space="preserve">Harshman, R. A. (1970). Foundations of the PARAFAC procedure: Models and conditions for an "explanatory" multi-modal factor analysis.</w:t>
-      </w:r>
-      <w:r>
-        <w:t xml:space="preserve"> </w:t>
-      </w:r>
-      <w:r>
-        <w:rPr>
-          <w:i/>
-          <w:iCs/>
-        </w:rPr>
-        <w:t xml:space="preserve">UCLA Working Papers in Phonetics</w:t>
-      </w:r>
-      <w:r>
-        <w:t xml:space="preserve">, 1–84.</w:t>
-      </w:r>
-    </w:p>
-    <w:bookmarkEnd w:id="93"/>
-    <w:bookmarkStart w:id="95" w:name="ref-Hassenzahl2003"/>
-    <w:p>
-      <w:pPr>
-        <w:pStyle w:val="Bibliography"/>
-      </w:pPr>
-      <w:r>
         <w:t xml:space="preserve">Hassenzahl, M., Burmester, M., &amp; Koller, F. (2003). AttrakDiff: Ein fragebogen zur messung wahrgenommener hedonischer und pragmatischer qualität.</w:t>
       </w:r>
       <w:r>
@@ -4666,7 +4736,7 @@
       <w:r>
         <w:t xml:space="preserve"> </w:t>
       </w:r>
-      <w:hyperlink r:id="rId94">
+      <w:hyperlink r:id="rId92">
         <w:r>
           <w:rPr>
             <w:rStyle w:val="Hyperlink"/>
@@ -4675,8 +4745,8 @@
         </w:r>
       </w:hyperlink>
     </w:p>
-    <w:bookmarkEnd w:id="95"/>
-    <w:bookmarkStart w:id="97" w:name="ref-Hassenzahl2010"/>
+    <w:bookmarkEnd w:id="93"/>
+    <w:bookmarkStart w:id="95" w:name="ref-Hassenzahl2010"/>
     <w:p>
       <w:pPr>
         <w:pStyle w:val="Bibliography"/>
@@ -4713,7 +4783,7 @@
       <w:r>
         <w:t xml:space="preserve"> </w:t>
       </w:r>
-      <w:hyperlink r:id="rId96">
+      <w:hyperlink r:id="rId94">
         <w:r>
           <w:rPr>
             <w:rStyle w:val="Hyperlink"/>
@@ -4722,8 +4792,8 @@
         </w:r>
       </w:hyperlink>
     </w:p>
-    <w:bookmarkEnd w:id="97"/>
-    <w:bookmarkStart w:id="99" w:name="ref-Hayton2004"/>
+    <w:bookmarkEnd w:id="95"/>
+    <w:bookmarkStart w:id="97" w:name="ref-Hayton2004"/>
     <w:p>
       <w:pPr>
         <w:pStyle w:val="Bibliography"/>
@@ -4760,7 +4830,7 @@
       <w:r>
         <w:t xml:space="preserve"> </w:t>
       </w:r>
-      <w:hyperlink r:id="rId98">
+      <w:hyperlink r:id="rId96">
         <w:r>
           <w:rPr>
             <w:rStyle w:val="Hyperlink"/>
@@ -4769,8 +4839,8 @@
         </w:r>
       </w:hyperlink>
     </w:p>
-    <w:bookmarkEnd w:id="99"/>
-    <w:bookmarkStart w:id="101" w:name="ref-Hinkin1998"/>
+    <w:bookmarkEnd w:id="97"/>
+    <w:bookmarkStart w:id="99" w:name="ref-Hinkin1998"/>
     <w:p>
       <w:pPr>
         <w:pStyle w:val="Bibliography"/>
@@ -4807,7 +4877,7 @@
       <w:r>
         <w:t xml:space="preserve"> </w:t>
       </w:r>
-      <w:hyperlink r:id="rId100">
+      <w:hyperlink r:id="rId98">
         <w:r>
           <w:rPr>
             <w:rStyle w:val="Hyperlink"/>
@@ -4816,8 +4886,8 @@
         </w:r>
       </w:hyperlink>
     </w:p>
-    <w:bookmarkEnd w:id="101"/>
-    <w:bookmarkStart w:id="103" w:name="ref-Ho2017"/>
+    <w:bookmarkEnd w:id="99"/>
+    <w:bookmarkStart w:id="101" w:name="ref-Ho2017"/>
     <w:p>
       <w:pPr>
         <w:pStyle w:val="Bibliography"/>
@@ -4854,7 +4924,7 @@
       <w:r>
         <w:t xml:space="preserve"> </w:t>
       </w:r>
-      <w:hyperlink r:id="rId102">
+      <w:hyperlink r:id="rId100">
         <w:r>
           <w:rPr>
             <w:rStyle w:val="Hyperlink"/>
@@ -4863,8 +4933,8 @@
         </w:r>
       </w:hyperlink>
     </w:p>
-    <w:bookmarkEnd w:id="103"/>
-    <w:bookmarkStart w:id="105" w:name="ref-Ho2010"/>
+    <w:bookmarkEnd w:id="101"/>
+    <w:bookmarkStart w:id="103" w:name="ref-Ho2010"/>
     <w:p>
       <w:pPr>
         <w:pStyle w:val="Bibliography"/>
@@ -4901,7 +4971,7 @@
       <w:r>
         <w:t xml:space="preserve"> </w:t>
       </w:r>
-      <w:hyperlink r:id="rId104">
+      <w:hyperlink r:id="rId102">
         <w:r>
           <w:rPr>
             <w:rStyle w:val="Hyperlink"/>
@@ -4910,8 +4980,8 @@
         </w:r>
       </w:hyperlink>
     </w:p>
-    <w:bookmarkEnd w:id="105"/>
-    <w:bookmarkStart w:id="106" w:name="ref-DK"/>
+    <w:bookmarkEnd w:id="103"/>
+    <w:bookmarkStart w:id="104" w:name="ref-DK"/>
     <w:p>
       <w:pPr>
         <w:pStyle w:val="Bibliography"/>
@@ -4936,8 +5006,8 @@
         <w:t xml:space="preserve">(pp. 1–57) [M.S. thesis]. University of Twente.</w:t>
       </w:r>
     </w:p>
-    <w:bookmarkEnd w:id="106"/>
-    <w:bookmarkStart w:id="108" w:name="ref-Kroenke2001"/>
+    <w:bookmarkEnd w:id="104"/>
+    <w:bookmarkStart w:id="106" w:name="ref-Kroenke2001"/>
     <w:p>
       <w:pPr>
         <w:pStyle w:val="Bibliography"/>
@@ -4974,7 +5044,7 @@
       <w:r>
         <w:t xml:space="preserve"> </w:t>
       </w:r>
-      <w:hyperlink r:id="rId107">
+      <w:hyperlink r:id="rId105">
         <w:r>
           <w:rPr>
             <w:rStyle w:val="Hyperlink"/>
@@ -4983,8 +5053,8 @@
         </w:r>
       </w:hyperlink>
     </w:p>
-    <w:bookmarkEnd w:id="108"/>
-    <w:bookmarkStart w:id="109" w:name="ref-JK"/>
+    <w:bookmarkEnd w:id="106"/>
+    <w:bookmarkStart w:id="107" w:name="ref-JK"/>
     <w:p>
       <w:pPr>
         <w:pStyle w:val="Bibliography"/>
@@ -5009,8 +5079,8 @@
         <w:t xml:space="preserve">[B.S. thesis]. University of Twente.</w:t>
       </w:r>
     </w:p>
-    <w:bookmarkEnd w:id="109"/>
-    <w:bookmarkStart w:id="111" w:name="ref-Lim2019"/>
+    <w:bookmarkEnd w:id="107"/>
+    <w:bookmarkStart w:id="109" w:name="ref-Lim2019"/>
     <w:p>
       <w:pPr>
         <w:pStyle w:val="Bibliography"/>
@@ -5047,7 +5117,7 @@
       <w:r>
         <w:t xml:space="preserve"> </w:t>
       </w:r>
-      <w:hyperlink r:id="rId110">
+      <w:hyperlink r:id="rId108">
         <w:r>
           <w:rPr>
             <w:rStyle w:val="Hyperlink"/>
@@ -5056,8 +5126,8 @@
         </w:r>
       </w:hyperlink>
     </w:p>
-    <w:bookmarkEnd w:id="111"/>
-    <w:bookmarkStart w:id="113" w:name="ref-OpenSesame"/>
+    <w:bookmarkEnd w:id="109"/>
+    <w:bookmarkStart w:id="111" w:name="ref-OpenSesame"/>
     <w:p>
       <w:pPr>
         <w:pStyle w:val="Bibliography"/>
@@ -5094,7 +5164,7 @@
       <w:r>
         <w:t xml:space="preserve"> </w:t>
       </w:r>
-      <w:hyperlink r:id="rId112">
+      <w:hyperlink r:id="rId110">
         <w:r>
           <w:rPr>
             <w:rStyle w:val="Hyperlink"/>
@@ -5103,8 +5173,8 @@
         </w:r>
       </w:hyperlink>
     </w:p>
-    <w:bookmarkEnd w:id="113"/>
-    <w:bookmarkStart w:id="115" w:name="ref-Mathur2016"/>
+    <w:bookmarkEnd w:id="111"/>
+    <w:bookmarkStart w:id="113" w:name="ref-Mathur2016"/>
     <w:p>
       <w:pPr>
         <w:pStyle w:val="Bibliography"/>
@@ -5141,7 +5211,7 @@
       <w:r>
         <w:t xml:space="preserve"> </w:t>
       </w:r>
-      <w:hyperlink r:id="rId114">
+      <w:hyperlink r:id="rId112">
         <w:r>
           <w:rPr>
             <w:rStyle w:val="Hyperlink"/>
@@ -5150,8 +5220,8 @@
         </w:r>
       </w:hyperlink>
     </w:p>
-    <w:bookmarkEnd w:id="115"/>
-    <w:bookmarkStart w:id="117" w:name="ref-McAdams1992"/>
+    <w:bookmarkEnd w:id="113"/>
+    <w:bookmarkStart w:id="115" w:name="ref-McAdams1992"/>
     <w:p>
       <w:pPr>
         <w:pStyle w:val="Bibliography"/>
@@ -5188,7 +5258,7 @@
       <w:r>
         <w:t xml:space="preserve"> </w:t>
       </w:r>
-      <w:hyperlink r:id="rId116">
+      <w:hyperlink r:id="rId114">
         <w:r>
           <w:rPr>
             <w:rStyle w:val="Hyperlink"/>
@@ -5197,24 +5267,86 @@
         </w:r>
       </w:hyperlink>
     </w:p>
+    <w:bookmarkEnd w:id="115"/>
+    <w:bookmarkStart w:id="116" w:name="ref-Gaziano1986"/>
+    <w:p>
+      <w:pPr>
+        <w:pStyle w:val="Bibliography"/>
+      </w:pPr>
+      <w:r>
+        <w:t xml:space="preserve">McGrath, C., &amp; Gaziano, K. (1986). Measuring the concept of credibility.</w:t>
+      </w:r>
+      <w:r>
+        <w:t xml:space="preserve"> </w:t>
+      </w:r>
+      <w:r>
+        <w:rPr>
+          <w:i/>
+          <w:iCs/>
+        </w:rPr>
+        <w:t xml:space="preserve">Journalism Quarterly</w:t>
+      </w:r>
+      <w:r>
+        <w:t xml:space="preserve">,</w:t>
+      </w:r>
+      <w:r>
+        <w:t xml:space="preserve"> </w:t>
+      </w:r>
+      <w:r>
+        <w:rPr>
+          <w:i/>
+          <w:iCs/>
+        </w:rPr>
+        <w:t xml:space="preserve">63</w:t>
+      </w:r>
+      <w:r>
+        <w:t xml:space="preserve">, 451–462.</w:t>
+      </w:r>
+    </w:p>
+    <w:bookmarkEnd w:id="116"/>
+    <w:bookmarkStart w:id="117" w:name="ref-DN"/>
+    <w:p>
+      <w:pPr>
+        <w:pStyle w:val="Bibliography"/>
+      </w:pPr>
+      <w:r>
+        <w:t xml:space="preserve">Nazareth, D., &amp; Schmettow, M. (2014).</w:t>
+      </w:r>
+      <w:r>
+        <w:t xml:space="preserve"> </w:t>
+      </w:r>
+      <w:r>
+        <w:rPr>
+          <w:i/>
+          <w:iCs/>
+        </w:rPr>
+        <w:t xml:space="preserve">The fluency effect as the underlying variable for judging beauty and usability</w:t>
+      </w:r>
+      <w:r>
+        <w:t xml:space="preserve"> </w:t>
+      </w:r>
+      <w:r>
+        <w:t xml:space="preserve">[M.S. thesis]. University of Twente.</w:t>
+      </w:r>
+    </w:p>
     <w:bookmarkEnd w:id="117"/>
-    <w:bookmarkStart w:id="118" w:name="ref-Gaziano1986"/>
+    <w:bookmarkStart w:id="119" w:name="ref-Peirce2008"/>
     <w:p>
       <w:pPr>
         <w:pStyle w:val="Bibliography"/>
       </w:pPr>
       <w:r>
-        <w:t xml:space="preserve">McGrath, C., &amp; Gaziano, K. (1986). Measuring the concept of credibility.</w:t>
-      </w:r>
-      <w:r>
-        <w:t xml:space="preserve"> </w:t>
-      </w:r>
-      <w:r>
-        <w:rPr>
-          <w:i/>
-          <w:iCs/>
-        </w:rPr>
-        <w:t xml:space="preserve">Journalism Quarterly</w:t>
+        <w:t xml:space="preserve">Peirce, J. W. (2008). Generating stimuli for neuroscience using PsychoPy.</w:t>
+      </w:r>
+      <w:r>
+        <w:t xml:space="preserve"> </w:t>
+      </w:r>
+      <w:r>
+        <w:rPr>
+          <w:i/>
+          <w:iCs/>
+        </w:rPr>
+        <w:t xml:space="preserve">Frontiers in Neuroinformatics</w:t>
       </w:r>
       <w:r>
         <w:t xml:space="preserve">,</w:t>
@@ -5227,68 +5359,6 @@
           <w:i/>
           <w:iCs/>
         </w:rPr>
-        <w:t xml:space="preserve">63</w:t>
-      </w:r>
-      <w:r>
-        <w:t xml:space="preserve">, 451–462.</w:t>
-      </w:r>
-    </w:p>
-    <w:bookmarkEnd w:id="118"/>
-    <w:bookmarkStart w:id="119" w:name="ref-DN"/>
-    <w:p>
-      <w:pPr>
-        <w:pStyle w:val="Bibliography"/>
-      </w:pPr>
-      <w:r>
-        <w:t xml:space="preserve">Nazareth, D., &amp; Schmettow, M. (2014).</w:t>
-      </w:r>
-      <w:r>
-        <w:t xml:space="preserve"> </w:t>
-      </w:r>
-      <w:r>
-        <w:rPr>
-          <w:i/>
-          <w:iCs/>
-        </w:rPr>
-        <w:t xml:space="preserve">The fluency effect as the underlying variable for judging beauty and usability</w:t>
-      </w:r>
-      <w:r>
-        <w:t xml:space="preserve"> </w:t>
-      </w:r>
-      <w:r>
-        <w:t xml:space="preserve">[M.S. thesis]. University of Twente.</w:t>
-      </w:r>
-    </w:p>
-    <w:bookmarkEnd w:id="119"/>
-    <w:bookmarkStart w:id="121" w:name="ref-Peirce2008"/>
-    <w:p>
-      <w:pPr>
-        <w:pStyle w:val="Bibliography"/>
-      </w:pPr>
-      <w:r>
-        <w:t xml:space="preserve">Peirce, J. W. (2008). Generating stimuli for neuroscience using PsychoPy.</w:t>
-      </w:r>
-      <w:r>
-        <w:t xml:space="preserve"> </w:t>
-      </w:r>
-      <w:r>
-        <w:rPr>
-          <w:i/>
-          <w:iCs/>
-        </w:rPr>
-        <w:t xml:space="preserve">Frontiers in Neuroinformatics</w:t>
-      </w:r>
-      <w:r>
-        <w:t xml:space="preserve">,</w:t>
-      </w:r>
-      <w:r>
-        <w:t xml:space="preserve"> </w:t>
-      </w:r>
-      <w:r>
-        <w:rPr>
-          <w:i/>
-          <w:iCs/>
-        </w:rPr>
         <w:t xml:space="preserve">2</w:t>
       </w:r>
       <w:r>
@@ -5297,7 +5367,7 @@
       <w:r>
         <w:t xml:space="preserve"> </w:t>
       </w:r>
-      <w:hyperlink r:id="rId120">
+      <w:hyperlink r:id="rId118">
         <w:r>
           <w:rPr>
             <w:rStyle w:val="Hyperlink"/>
@@ -5306,8 +5376,8 @@
         </w:r>
       </w:hyperlink>
     </w:p>
-    <w:bookmarkEnd w:id="121"/>
-    <w:bookmarkStart w:id="123" w:name="ref-Penfield2000"/>
+    <w:bookmarkEnd w:id="119"/>
+    <w:bookmarkStart w:id="121" w:name="ref-Penfield2000"/>
     <w:p>
       <w:pPr>
         <w:pStyle w:val="Bibliography"/>
@@ -5344,7 +5414,7 @@
       <w:r>
         <w:t xml:space="preserve"> </w:t>
       </w:r>
-      <w:hyperlink r:id="rId122">
+      <w:hyperlink r:id="rId120">
         <w:r>
           <w:rPr>
             <w:rStyle w:val="Hyperlink"/>
@@ -5353,8 +5423,8 @@
         </w:r>
       </w:hyperlink>
     </w:p>
-    <w:bookmarkEnd w:id="123"/>
-    <w:bookmarkStart w:id="125" w:name="ref-SP"/>
+    <w:bookmarkEnd w:id="121"/>
+    <w:bookmarkStart w:id="123" w:name="ref-SP"/>
     <w:p>
       <w:pPr>
         <w:pStyle w:val="Bibliography"/>
@@ -5381,7 +5451,7 @@
       <w:r>
         <w:t xml:space="preserve"> </w:t>
       </w:r>
-      <w:hyperlink r:id="rId124">
+      <w:hyperlink r:id="rId122">
         <w:r>
           <w:rPr>
             <w:rStyle w:val="Hyperlink"/>
@@ -5390,8 +5460,8 @@
         </w:r>
       </w:hyperlink>
     </w:p>
-    <w:bookmarkEnd w:id="125"/>
-    <w:bookmarkStart w:id="126" w:name="ref-Rasch1960"/>
+    <w:bookmarkEnd w:id="123"/>
+    <w:bookmarkStart w:id="124" w:name="ref-Rasch1960"/>
     <w:p>
       <w:pPr>
         <w:pStyle w:val="Bibliography"/>
@@ -5416,8 +5486,8 @@
         <w:t xml:space="preserve">(pp. 184, xiii, 184–xiii). Nielsen &amp; Lydiche.</w:t>
       </w:r>
     </w:p>
-    <w:bookmarkEnd w:id="126"/>
-    <w:bookmarkStart w:id="128" w:name="ref-Schmettow2021_multilevel"/>
+    <w:bookmarkEnd w:id="124"/>
+    <w:bookmarkStart w:id="126" w:name="ref-Schmettow2021_multilevel"/>
     <w:p>
       <w:pPr>
         <w:pStyle w:val="Bibliography"/>
@@ -5444,7 +5514,7 @@
       <w:r>
         <w:t xml:space="preserve"> </w:t>
       </w:r>
-      <w:hyperlink r:id="rId127">
+      <w:hyperlink r:id="rId125">
         <w:r>
           <w:rPr>
             <w:rStyle w:val="Hyperlink"/>
@@ -5453,8 +5523,8 @@
         </w:r>
       </w:hyperlink>
     </w:p>
-    <w:bookmarkEnd w:id="128"/>
-    <w:bookmarkStart w:id="130" w:name="ref-Schmettow2021"/>
+    <w:bookmarkEnd w:id="126"/>
+    <w:bookmarkStart w:id="128" w:name="ref-Schmettow2021"/>
     <w:p>
       <w:pPr>
         <w:pStyle w:val="Bibliography"/>
@@ -5478,7 +5548,7 @@
       <w:r>
         <w:t xml:space="preserve"> </w:t>
       </w:r>
-      <w:hyperlink r:id="rId129">
+      <w:hyperlink r:id="rId127">
         <w:r>
           <w:rPr>
             <w:rStyle w:val="Hyperlink"/>
@@ -5487,47 +5557,83 @@
         </w:r>
       </w:hyperlink>
     </w:p>
+    <w:bookmarkEnd w:id="128"/>
+    <w:bookmarkStart w:id="129" w:name="ref-Schmettow2013s"/>
+    <w:p>
+      <w:pPr>
+        <w:pStyle w:val="Bibliography"/>
+      </w:pPr>
+      <w:r>
+        <w:t xml:space="preserve">Schmettow, M., &amp; Havinga, J. (2013). Are users more diverse than designs? Testing and extending a 25 years old claim . In S. Love, K. Hone, &amp; T. McEwan (Eds.),</w:t>
+      </w:r>
+      <w:r>
+        <w:t xml:space="preserve"> </w:t>
+      </w:r>
+      <w:r>
+        <w:rPr>
+          <w:i/>
+          <w:iCs/>
+        </w:rPr>
+        <w:t xml:space="preserve">Proceedings of BCS HCI 2013- the internet of things XXVII</w:t>
+      </w:r>
+      <w:r>
+        <w:t xml:space="preserve">. BCS Learning; Development Ltd.</w:t>
+      </w:r>
+    </w:p>
+    <w:bookmarkEnd w:id="129"/>
+    <w:bookmarkStart w:id="130" w:name="ref-Schmidt1998"/>
+    <w:p>
+      <w:pPr>
+        <w:pStyle w:val="Bibliography"/>
+      </w:pPr>
+      <w:r>
+        <w:t xml:space="preserve">Schmidt, F. L., &amp; Hunter, J. E. (1998). The validity and utility of selection methods in personnel psychology: Practical and theoretical implications of 85 years of research findings.</w:t>
+      </w:r>
+      <w:r>
+        <w:t xml:space="preserve"> </w:t>
+      </w:r>
+      <w:r>
+        <w:rPr>
+          <w:i/>
+          <w:iCs/>
+        </w:rPr>
+        <w:t xml:space="preserve">Psychological Bulletin</w:t>
+      </w:r>
+      <w:r>
+        <w:t xml:space="preserve">,</w:t>
+      </w:r>
+      <w:r>
+        <w:t xml:space="preserve"> </w:t>
+      </w:r>
+      <w:r>
+        <w:rPr>
+          <w:i/>
+          <w:iCs/>
+        </w:rPr>
+        <w:t xml:space="preserve">124</w:t>
+      </w:r>
+      <w:r>
+        <w:t xml:space="preserve">, 262–274.</w:t>
+      </w:r>
+    </w:p>
     <w:bookmarkEnd w:id="130"/>
-    <w:bookmarkStart w:id="131" w:name="ref-Schmettow2013s"/>
+    <w:bookmarkStart w:id="132" w:name="ref-Simmons2011"/>
     <w:p>
       <w:pPr>
         <w:pStyle w:val="Bibliography"/>
       </w:pPr>
       <w:r>
-        <w:t xml:space="preserve">Schmettow, M., &amp; Havinga, J. (2013). Are users more diverse than designs? Testing and extending a 25 years old claim . In S. Love, K. Hone, &amp; T. McEwan (Eds.),</w:t>
-      </w:r>
-      <w:r>
-        <w:t xml:space="preserve"> </w:t>
-      </w:r>
-      <w:r>
-        <w:rPr>
-          <w:i/>
-          <w:iCs/>
-        </w:rPr>
-        <w:t xml:space="preserve">Proceedings of BCS HCI 2013- the internet of things XXVII</w:t>
-      </w:r>
-      <w:r>
-        <w:t xml:space="preserve">. BCS Learning; Development Ltd.</w:t>
-      </w:r>
-    </w:p>
-    <w:bookmarkEnd w:id="131"/>
-    <w:bookmarkStart w:id="132" w:name="ref-Schmidt1998"/>
-    <w:p>
-      <w:pPr>
-        <w:pStyle w:val="Bibliography"/>
-      </w:pPr>
-      <w:r>
-        <w:t xml:space="preserve">Schmidt, F. L., &amp; Hunter, J. E. (1998). The validity and utility of selection methods in personnel psychology: Practical and theoretical implications of 85 years of research findings.</w:t>
-      </w:r>
-      <w:r>
-        <w:t xml:space="preserve"> </w:t>
-      </w:r>
-      <w:r>
-        <w:rPr>
-          <w:i/>
-          <w:iCs/>
-        </w:rPr>
-        <w:t xml:space="preserve">Psychological Bulletin</w:t>
+        <w:t xml:space="preserve">Simmons, J. P., Nelson, L. D., &amp; Simonsohn, U. (2011). False-positive psychology: Undisclosed flexibility in data collection and analysis allows presenting anything as significant.</w:t>
+      </w:r>
+      <w:r>
+        <w:t xml:space="preserve"> </w:t>
+      </w:r>
+      <w:r>
+        <w:rPr>
+          <w:i/>
+          <w:iCs/>
+        </w:rPr>
+        <w:t xml:space="preserve">Psychological Science</w:t>
       </w:r>
       <w:r>
         <w:t xml:space="preserve">,</w:t>
@@ -5540,42 +5646,6 @@
           <w:i/>
           <w:iCs/>
         </w:rPr>
-        <w:t xml:space="preserve">124</w:t>
-      </w:r>
-      <w:r>
-        <w:t xml:space="preserve">, 262–274.</w:t>
-      </w:r>
-    </w:p>
-    <w:bookmarkEnd w:id="132"/>
-    <w:bookmarkStart w:id="134" w:name="ref-Simmons2011"/>
-    <w:p>
-      <w:pPr>
-        <w:pStyle w:val="Bibliography"/>
-      </w:pPr>
-      <w:r>
-        <w:t xml:space="preserve">Simmons, J. P., Nelson, L. D., &amp; Simonsohn, U. (2011). False-positive psychology: Undisclosed flexibility in data collection and analysis allows presenting anything as significant.</w:t>
-      </w:r>
-      <w:r>
-        <w:t xml:space="preserve"> </w:t>
-      </w:r>
-      <w:r>
-        <w:rPr>
-          <w:i/>
-          <w:iCs/>
-        </w:rPr>
-        <w:t xml:space="preserve">Psychological Science</w:t>
-      </w:r>
-      <w:r>
-        <w:t xml:space="preserve">,</w:t>
-      </w:r>
-      <w:r>
-        <w:t xml:space="preserve"> </w:t>
-      </w:r>
-      <w:r>
-        <w:rPr>
-          <w:i/>
-          <w:iCs/>
-        </w:rPr>
         <w:t xml:space="preserve">22</w:t>
       </w:r>
       <w:r>
@@ -5584,7 +5654,7 @@
       <w:r>
         <w:t xml:space="preserve"> </w:t>
       </w:r>
-      <w:hyperlink r:id="rId133">
+      <w:hyperlink r:id="rId131">
         <w:r>
           <w:rPr>
             <w:rStyle w:val="Hyperlink"/>
@@ -5593,8 +5663,8 @@
         </w:r>
       </w:hyperlink>
     </w:p>
-    <w:bookmarkEnd w:id="134"/>
-    <w:bookmarkStart w:id="136" w:name="ref-PS"/>
+    <w:bookmarkEnd w:id="132"/>
+    <w:bookmarkStart w:id="134" w:name="ref-PS"/>
     <w:p>
       <w:pPr>
         <w:pStyle w:val="Bibliography"/>
@@ -5621,7 +5691,7 @@
       <w:r>
         <w:t xml:space="preserve"> </w:t>
       </w:r>
-      <w:hyperlink r:id="rId135">
+      <w:hyperlink r:id="rId133">
         <w:r>
           <w:rPr>
             <w:rStyle w:val="Hyperlink"/>
@@ -5630,8 +5700,8 @@
         </w:r>
       </w:hyperlink>
     </w:p>
-    <w:bookmarkEnd w:id="136"/>
-    <w:bookmarkStart w:id="137" w:name="ref-Laugwitz2008"/>
+    <w:bookmarkEnd w:id="134"/>
+    <w:bookmarkStart w:id="135" w:name="ref-Laugwitz2008"/>
     <w:p>
       <w:pPr>
         <w:pStyle w:val="Bibliography"/>
@@ -5656,8 +5726,8 @@
         <w:t xml:space="preserve">(pp. 63–76). Springer Berlin Heidelberg.</w:t>
       </w:r>
     </w:p>
-    <w:bookmarkEnd w:id="137"/>
-    <w:bookmarkStart w:id="139" w:name="ref-Tractinsky2006"/>
+    <w:bookmarkEnd w:id="135"/>
+    <w:bookmarkStart w:id="137" w:name="ref-Tractinsky2006"/>
     <w:p>
       <w:pPr>
         <w:pStyle w:val="Bibliography"/>
@@ -5694,7 +5764,7 @@
       <w:r>
         <w:t xml:space="preserve"> </w:t>
       </w:r>
-      <w:hyperlink r:id="rId138">
+      <w:hyperlink r:id="rId136">
         <w:r>
           <w:rPr>
             <w:rStyle w:val="Hyperlink"/>
@@ -5703,8 +5773,8 @@
         </w:r>
       </w:hyperlink>
     </w:p>
-    <w:bookmarkEnd w:id="139"/>
-    <w:bookmarkStart w:id="141" w:name="ref-Tuch2012"/>
+    <w:bookmarkEnd w:id="137"/>
+    <w:bookmarkStart w:id="139" w:name="ref-Tuch2012"/>
     <w:p>
       <w:pPr>
         <w:pStyle w:val="Bibliography"/>
@@ -5741,7 +5811,7 @@
       <w:r>
         <w:t xml:space="preserve"> </w:t>
       </w:r>
-      <w:hyperlink r:id="rId140">
+      <w:hyperlink r:id="rId138">
         <w:r>
           <w:rPr>
             <w:rStyle w:val="Hyperlink"/>
@@ -5750,8 +5820,8 @@
         </w:r>
       </w:hyperlink>
     </w:p>
-    <w:bookmarkEnd w:id="141"/>
-    <w:bookmarkStart w:id="143" w:name="ref-Tucker1966"/>
+    <w:bookmarkEnd w:id="139"/>
+    <w:bookmarkStart w:id="141" w:name="ref-Tucker1966"/>
     <w:p>
       <w:pPr>
         <w:pStyle w:val="Bibliography"/>
@@ -5788,7 +5858,7 @@
       <w:r>
         <w:t xml:space="preserve"> </w:t>
       </w:r>
-      <w:hyperlink r:id="rId142">
+      <w:hyperlink r:id="rId140">
         <w:r>
           <w:rPr>
             <w:rStyle w:val="Hyperlink"/>
@@ -5797,8 +5867,8 @@
         </w:r>
       </w:hyperlink>
     </w:p>
-    <w:bookmarkEnd w:id="143"/>
-    <w:bookmarkStart w:id="145" w:name="ref-Wickens2002"/>
+    <w:bookmarkEnd w:id="141"/>
+    <w:bookmarkStart w:id="143" w:name="ref-Wickens2002"/>
     <w:p>
       <w:pPr>
         <w:pStyle w:val="Bibliography"/>
@@ -5835,7 +5905,7 @@
       <w:r>
         <w:t xml:space="preserve"> </w:t>
       </w:r>
-      <w:hyperlink r:id="rId144">
+      <w:hyperlink r:id="rId142">
         <w:r>
           <w:rPr>
             <w:rStyle w:val="Hyperlink"/>
@@ -5844,8 +5914,8 @@
         </w:r>
       </w:hyperlink>
     </w:p>
-    <w:bookmarkEnd w:id="145"/>
-    <w:bookmarkStart w:id="147" w:name="ref-Psych"/>
+    <w:bookmarkEnd w:id="143"/>
+    <w:bookmarkStart w:id="145" w:name="ref-Psych"/>
     <w:p>
       <w:pPr>
         <w:pStyle w:val="Bibliography"/>
@@ -5869,7 +5939,7 @@
       <w:r>
         <w:t xml:space="preserve"> </w:t>
       </w:r>
-      <w:hyperlink r:id="rId146">
+      <w:hyperlink r:id="rId144">
         <w:r>
           <w:rPr>
             <w:rStyle w:val="Hyperlink"/>
@@ -5878,8 +5948,8 @@
         </w:r>
       </w:hyperlink>
     </w:p>
-    <w:bookmarkEnd w:id="147"/>
-    <w:bookmarkStart w:id="149" w:name="ref-Wolf2013"/>
+    <w:bookmarkEnd w:id="145"/>
+    <w:bookmarkStart w:id="147" w:name="ref-Wolf2013"/>
     <w:p>
       <w:pPr>
         <w:pStyle w:val="Bibliography"/>
@@ -5916,7 +5986,7 @@
       <w:r>
         <w:t xml:space="preserve"> </w:t>
       </w:r>
-      <w:hyperlink r:id="rId148">
+      <w:hyperlink r:id="rId146">
         <w:r>
           <w:rPr>
             <w:rStyle w:val="Hyperlink"/>
@@ -5925,10 +5995,14 @@
         </w:r>
       </w:hyperlink>
     </w:p>
+    <w:bookmarkEnd w:id="147"/>
+    <w:bookmarkEnd w:id="148"/>
     <w:bookmarkEnd w:id="149"/>
-    <w:bookmarkEnd w:id="150"/>
-    <w:bookmarkEnd w:id="151"/>
-    <w:sectPr/>
+    <w:sectPr>
+      <w:footnotePr>
+        <w:numRestart w:val="eachSect"/>
+      </w:footnotePr>
+    </w:sectPr>
   </w:body>
 </w:document>
 </file>
@@ -6206,8 +6280,6 @@
     </w:pPr>
     <w:rPr>
       <w:rFonts w:asciiTheme="majorHAnsi" w:cstheme="majorBidi" w:eastAsiaTheme="majorEastAsia" w:hAnsiTheme="majorHAnsi"/>
-      <w:spacing w:val="-10"/>
-      <w:kern w:val="28"/>
       <w:sz w:val="56"/>
       <w:szCs w:val="56"/>
     </w:rPr>
@@ -6220,8 +6292,6 @@
     <w:rsid w:val="00A10FD9"/>
     <w:rPr>
       <w:rFonts w:asciiTheme="majorHAnsi" w:cstheme="majorBidi" w:eastAsiaTheme="majorEastAsia" w:hAnsiTheme="majorHAnsi"/>
-      <w:spacing w:val="-10"/>
-      <w:kern w:val="28"/>
       <w:sz w:val="56"/>
       <w:szCs w:val="56"/>
     </w:rPr>
@@ -6262,23 +6332,31 @@
   </w:style>
   <w:style w:customStyle="1" w:styleId="Author" w:type="paragraph">
     <w:name w:val="Author"/>
+    <w:basedOn w:val="Title"/>
     <w:next w:val="BodyText"/>
     <w:qFormat/>
     <w:pPr>
       <w:keepNext/>
       <w:keepLines/>
-      <w:jc w:val="center"/>
     </w:pPr>
+    <w:rPr>
+      <w:sz w:val="24"/>
+      <w:szCs w:val="24"/>
+    </w:rPr>
   </w:style>
   <w:style w:styleId="Date" w:type="paragraph">
     <w:name w:val="Date"/>
+    <w:basedOn w:val="Title"/>
     <w:next w:val="BodyText"/>
     <w:qFormat/>
     <w:pPr>
       <w:keepNext/>
       <w:keepLines/>
-      <w:jc w:val="center"/>
     </w:pPr>
+    <w:rPr>
+      <w:sz w:val="24"/>
+      <w:szCs w:val="24"/>
+    </w:rPr>
   </w:style>
   <w:style w:customStyle="1" w:styleId="AbstractTitle" w:type="paragraph">
     <w:name w:val="Abstract Title"/>

</xml_diff>

<commit_message>
+ Stephanies final comments
</commit_message>
<xml_diff>
--- a/DMX_1.docx
+++ b/DMX_1.docx
@@ -120,7 +120,7 @@
         <w:pStyle w:val="BodyText"/>
       </w:pPr>
       <w:r>
-        <w:t xml:space="preserve">In the following we present a short recap on psychometric principles and workflows, from which we derive principles of proper designometric scale development, as well as the psychometric fallacy. While we believe that the theoretical argument can stand on its own, we examine the real consequences of the psychometric fallacy on data obtained from several commonly used UX rating scales.</w:t>
+        <w:t xml:space="preserve">In the following section we present a short recap on psychometric principles and workflows, after which we derive principles of proper designometric scale development and discuss the psychometric fallacy. While we believe that the theoretical argument can stand on its own, we next present a small simulation study to show the mechanics, followed by an illustration of the real-world consequences of the psychometric fallacy on empirical data, obtained from several commonly used UX rating scales. Last, we discuss more sophisticated methods of dealing with design evaluation data.</w:t>
       </w:r>
     </w:p>
     <w:bookmarkStart w:id="24" w:name="X7ac414e80a7fb277b752979ed333feaac6615e2"/>
@@ -272,7 +272,7 @@
         <w:pStyle w:val="FirstParagraph"/>
       </w:pPr>
       <w:r>
-        <w:t xml:space="preserve">Stepwise item removal procedures prove adequate for unidimensional constructs but may produce unstable results when multiple components comprise the measured domain. Factor-analytic methods therefore serve to identify and separate distinct components into psychometrically sound subscales</w:t>
+        <w:t xml:space="preserve">Step-wise item removal procedures prove adequate for unidimensional constructs but may produce unstable results when multiple components comprise the measured domain. Factor-analytic methods therefore serve to identify and separate distinct components into psychometrically sound subscales</w:t>
       </w:r>
       <w:r>
         <w:t xml:space="preserve"> </w:t>
@@ -289,7 +289,7 @@
         <w:pStyle w:val="BodyText"/>
       </w:pPr>
       <w:r>
-        <w:t xml:space="preserve">Contemporary psychometric theory distinguishes between latent variables (unobservable true scores) and indicator variables (observable but imperfect measurements). Complex instruments often incorporate multiple latent variables representing distinct domain aspects. As an examnple, the Five-Factor Model proposes that personality can be assessed through five primary traits, each measured via multi-item subscales</w:t>
+        <w:t xml:space="preserve">Contemporary psychometric theory distinguishes between latent variables (unobservable true scores) and indicator variables (observable but imperfect measurements). Complex instruments often incorporate multiple latent variables representing distinct domain aspects. As an example, the Five-Factor Model proposes that personality can be assessed through five primary traits, each measured via multi-item subscales</w:t>
       </w:r>
       <w:r>
         <w:t xml:space="preserve"> </w:t>
@@ -306,7 +306,7 @@
         <w:pStyle w:val="BodyText"/>
       </w:pPr>
       <w:r>
-        <w:t xml:space="preserve">Domain analysis often suggests potential factor structures, particularly when theoretical frameworks guide instrument development. For example, mental workload assessment scales may derive from Multiple Resource Theory, which predicts independent processing of sensory modalities, thereby supporting separate subscales for each sensory channel</w:t>
+        <w:t xml:space="preserve">Domain analysis often suggests potential factor structures, particularly when theoretical frameworks guide instrument development. For example, mental workload assessment scales may derive from Multiple Resource Theory, which predicts independent processing of sensory channels, thereby supporting separate subscales for each channel</w:t>
       </w:r>
       <w:r>
         <w:t xml:space="preserve"> </w:t>
@@ -323,7 +323,7 @@
         <w:pStyle w:val="BodyText"/>
       </w:pPr>
       <w:r>
-        <w:t xml:space="preserve">When theoretical structures exist a priori, Confirmatory Factor Analysis (CFA) provides the optimal approach for testing structural assumptions about latent variable relationships</w:t>
+        <w:t xml:space="preserve">When theoretical structures exist a prior, Confirmatory Factor Analysis (CFA) provides the optimal approach for testing structural assumptions about latent variable relationships</w:t>
       </w:r>
       <w:r>
         <w:t xml:space="preserve"> </w:t>
@@ -346,7 +346,7 @@
         <w:t xml:space="preserve">Costello &amp; Osborne (2005)</w:t>
       </w:r>
       <w:r>
-        <w:t xml:space="preserve">). EFA requires researchers to specify the number of factors and their correlation structure. This is inconvenient because an unknown factor structure implies unknown number of factors.</w:t>
+        <w:t xml:space="preserve">). EFA requires researchers to specify the number of factors and their correlation structure. This is inconvenient because an unknown factor structure implies an unknown number of factors.</w:t>
       </w:r>
     </w:p>
     <w:p>
@@ -354,7 +354,7 @@
         <w:pStyle w:val="BodyText"/>
       </w:pPr>
       <w:r>
-        <w:t xml:space="preserve">Finding the number of factors is possible by successively increasing the number of factors as long as a factor retention criterion is met. Common criteria include the Kaiser-Guttman rule (eigenvalues &gt; 1) and scree plot inspection, but these are have been criticized for being to lenient and subjective</w:t>
+        <w:t xml:space="preserve">Finding the number of factors is possible by successively increasing the number of factors as long as a factor retention criterion is met. Common criteria include the Kaiser-Guttman rule (eigenvalues &gt; 1) and scree plot inspection, but these have been criticized for being to lenient and subjective</w:t>
       </w:r>
       <w:r>
         <w:t xml:space="preserve"> </w:t>
@@ -433,13 +433,7 @@
         <w:t xml:space="preserve">(Rasch, 1960)</w:t>
       </w:r>
       <w:r>
-        <w:t xml:space="preserve">.</w:t>
-      </w:r>
-      <w:r>
-        <w:br/>
-      </w:r>
-      <w:r>
-        <w:t xml:space="preserve">Advanced IRT applications include differential item functioning detection to identify and prevent measurement bias across demographic groups</w:t>
+        <w:t xml:space="preserve">. Advanced IRT applications include differential item functioning detection to identify and prevent measurement bias across demographic groups</w:t>
       </w:r>
       <w:r>
         <w:t xml:space="preserve"> </w:t>
@@ -474,7 +468,7 @@
         <w:pStyle w:val="BodyText"/>
       </w:pPr>
       <w:r>
-        <w:t xml:space="preserve">Sample size must at least match the number of free parameters in the analytic model to ensure identifyability, but in practice this is usually not suficient</w:t>
+        <w:t xml:space="preserve">To begin with, samples must sufficiently represent the population in question, with the general rule that heterogeneous populations require larger sample sizes. During statistical analysis, sample size must at least match the number of free parameters in the analytic model to ensure identifiability, but in practice this is usually not sufficient</w:t>
       </w:r>
       <w:r>
         <w:t xml:space="preserve"> </w:t>
@@ -483,7 +477,7 @@
         <w:t xml:space="preserve">(Bollen, 1990)</w:t>
       </w:r>
       <w:r>
-        <w:t xml:space="preserve">. In standard Confirmatory Factor Analysis applications, each item contributes two free parameters (intercept and factor loading), requiring participant-to-parameter ratios of 5:1 to 20:1</w:t>
+        <w:t xml:space="preserve">. For example, in Confirmatory Factor Analysis, each item contributes two free parameters (intercept and factor loading), requiring participant-to-parameter ratios of 5:1 to 20:1</w:t>
       </w:r>
       <w:r>
         <w:t xml:space="preserve"> </w:t>
@@ -1024,7 +1018,7 @@
               <w:jc w:val="center"/>
             </w:pPr>
             <w:pPr>
-              <w:jc w:val="start"/>
+              <w:jc w:val="left"/>
               <w:spacing w:before="200"/>
               <w:pStyle w:val="ImageCaption"/>
             </w:pPr>
@@ -1164,7 +1158,7 @@
                     <w:jc w:val="center"/>
                   </w:pPr>
                   <w:r>
-                    <w:t xml:space="preserve">0.33</w:t>
+                    <w:t xml:space="preserve">0.38</w:t>
                   </w:r>
                 </w:p>
               </w:tc>
@@ -1177,7 +1171,7 @@
                     <w:jc w:val="center"/>
                   </w:pPr>
                   <w:r>
-                    <w:t xml:space="preserve">0.80</w:t>
+                    <w:t xml:space="preserve">0.76</w:t>
                   </w:r>
                 </w:p>
               </w:tc>
@@ -1231,7 +1225,7 @@
                     <w:jc w:val="center"/>
                   </w:pPr>
                   <w:r>
-                    <w:t xml:space="preserve">0.88</w:t>
+                    <w:t xml:space="preserve">0.84</w:t>
                   </w:r>
                 </w:p>
               </w:tc>
@@ -1244,7 +1238,7 @@
                     <w:jc w:val="center"/>
                   </w:pPr>
                   <w:r>
-                    <w:t xml:space="preserve">0.96</w:t>
+                    <w:t xml:space="preserve">0.97</w:t>
                   </w:r>
                 </w:p>
               </w:tc>
@@ -1294,13 +1288,13 @@
       </w:r>
     </w:p>
     <w:bookmarkEnd w:id="31"/>
-    <w:bookmarkStart w:id="35" w:name="methods"/>
+    <w:bookmarkStart w:id="34" w:name="empirical-demonstration"/>
     <w:p>
       <w:pPr>
         <w:pStyle w:val="Heading1"/>
       </w:pPr>
       <w:r>
-        <w:t xml:space="preserve">Methods</w:t>
+        <w:t xml:space="preserve">Empirical demonstration</w:t>
       </w:r>
     </w:p>
     <w:p>
@@ -1322,9 +1316,18 @@
         <w:t xml:space="preserve">). What was common is that data was obtained in complete designometric encounters, with large samples of designs.</w:t>
       </w:r>
     </w:p>
-    <w:p>
-      <w:pPr>
-        <w:pStyle w:val="BodyText"/>
+    <w:bookmarkStart w:id="33" w:name="methods"/>
+    <w:p>
+      <w:pPr>
+        <w:pStyle w:val="Heading2"/>
+      </w:pPr>
+      <w:r>
+        <w:t xml:space="preserve">Methods</w:t>
+      </w:r>
+    </w:p>
+    <w:p>
+      <w:pPr>
+        <w:pStyle w:val="FirstParagraph"/>
       </w:pPr>
       <w:r>
         <w:t xml:space="preserve">In QB, JK, SP and DN participants saw screen shots of home pages and responded to several user experience scales, whereas in AH, DK and PS the stimuli were robot faces (see</w:t>
@@ -1392,7 +1395,7 @@
               <w:jc w:val="center"/>
             </w:pPr>
             <w:pPr>
-              <w:jc w:val="start"/>
+              <w:jc w:val="left"/>
               <w:spacing w:before="200"/>
               <w:pStyle w:val="ImageCaption"/>
             </w:pPr>
@@ -2652,18 +2655,9 @@
         </w:tc>
       </w:tr>
     </w:tbl>
-    <w:bookmarkStart w:id="33" w:name="samples"/>
-    <w:p>
-      <w:pPr>
-        <w:pStyle w:val="Heading2"/>
-      </w:pPr>
-      <w:r>
-        <w:t xml:space="preserve">Samples</w:t>
-      </w:r>
-    </w:p>
-    <w:p>
-      <w:pPr>
-        <w:pStyle w:val="FirstParagraph"/>
+    <w:p>
+      <w:pPr>
+        <w:pStyle w:val="BodyText"/>
       </w:pPr>
       <w:r>
         <w:t xml:space="preserve">In total, eight rating scales were applied to four design samples. The bipolar</w:t>
@@ -2945,135 +2939,62 @@
         <w:t xml:space="preserve">Participants were sampled by convenience with sizes between 25 and 45 and a strong over-representation of university-level Social Sciences students and associated circles.</w:t>
       </w:r>
     </w:p>
+    <w:p>
+      <w:pPr>
+        <w:pStyle w:val="BodyText"/>
+      </w:pPr>
+      <w:r>
+        <w:t xml:space="preserve">Goal of the analysis was to examine how the psychometric fallacy compromises the evaluation of rating scales. For this purpose, each of the data sets was collapsed into a psychometric and a designometric response matrix. Subsequently, three basic psychometric techniques were applied to both perspectives and compared. Scale reliability was computed using Cronbach’s alpha. Item consistency was studied by inspecting corrected item-total correlations</w:t>
+      </w:r>
+      <w:r>
+        <w:t xml:space="preserve"> </w:t>
+      </w:r>
+      <w:r>
+        <w:t xml:space="preserve">(William Revelle, 2025)</w:t>
+      </w:r>
+      <w:r>
+        <w:t xml:space="preserve">.</w:t>
+      </w:r>
+    </w:p>
+    <w:p>
+      <w:pPr>
+        <w:pStyle w:val="BodyText"/>
+      </w:pPr>
+      <w:r>
+        <w:t xml:space="preserve">The number of factors (dimensionality) was determined based on a parallel analysis based on minimized residuals, using the fa.parallel function from the psych R package.</w:t>
+      </w:r>
+      <w:r>
+        <w:t xml:space="preserve"> </w:t>
+      </w:r>
+      <w:r>
+        <w:rPr>
+          <w:i/>
+          <w:iCs/>
+        </w:rPr>
+        <w:t xml:space="preserve">Number of factors</w:t>
+      </w:r>
+      <w:r>
+        <w:t xml:space="preserve"> </w:t>
+      </w:r>
+      <w:r>
+        <w:t xml:space="preserve">was identified using parallel analysis with</w:t>
+      </w:r>
+      <w:r>
+        <w:t xml:space="preserve"> </w:t>
+      </w:r>
+      <w:r>
+        <w:rPr>
+          <w:rStyle w:val="VerbatimChar"/>
+        </w:rPr>
+        <w:t xml:space="preserve">psych::fa.parallel</w:t>
+      </w:r>
+      <w:r>
+        <w:t xml:space="preserve">. This produces an eigenvalue obtained on real data and compares it to eigenvalues obtained from simulated data obtained from randomized data. The number of factors is determined as the point before the the real eigenvalue drops below the simulated level.</w:t>
+      </w:r>
+    </w:p>
     <w:bookmarkEnd w:id="33"/>
-    <w:bookmarkStart w:id="34" w:name="data-analysis"/>
-    <w:p>
-      <w:pPr>
-        <w:pStyle w:val="Heading2"/>
-      </w:pPr>
-      <w:r>
-        <w:t xml:space="preserve">Data Analysis</w:t>
-      </w:r>
-    </w:p>
-    <w:p>
-      <w:pPr>
-        <w:pStyle w:val="FirstParagraph"/>
-      </w:pPr>
-      <w:r>
-        <w:t xml:space="preserve">Goal of the analysis is to examine how the psychometric fallacy compromises the evaluation of rating scales. For this purpose, the data sets were separately collapsed into psychometric and designometric response matrices. Subsequently, three basic psychometric techniques were applied to both perspectives and compared: Scale reliability, item consistency and number of factors.</w:t>
-      </w:r>
-    </w:p>
-    <w:p>
-      <w:pPr>
-        <w:pStyle w:val="BodyText"/>
-      </w:pPr>
-      <w:r>
-        <w:t xml:space="preserve">For all three procedures functions from the well-established R package Psych</w:t>
-      </w:r>
-      <w:r>
-        <w:t xml:space="preserve"> </w:t>
-      </w:r>
-      <w:r>
-        <w:t xml:space="preserve">(William Revelle, 2025)</w:t>
-      </w:r>
-      <w:r>
-        <w:t xml:space="preserve"> </w:t>
-      </w:r>
-      <w:r>
-        <w:t xml:space="preserve">were used.</w:t>
-      </w:r>
-      <w:r>
-        <w:t xml:space="preserve"> </w:t>
-      </w:r>
-      <w:r>
-        <w:rPr>
-          <w:i/>
-          <w:iCs/>
-        </w:rPr>
-        <w:t xml:space="preserve">Scale reliability</w:t>
-      </w:r>
-      <w:r>
-        <w:t xml:space="preserve"> </w:t>
-      </w:r>
-      <w:r>
-        <w:t xml:space="preserve">and</w:t>
-      </w:r>
-      <w:r>
-        <w:t xml:space="preserve"> </w:t>
-      </w:r>
-      <w:r>
-        <w:rPr>
-          <w:i/>
-          <w:iCs/>
-        </w:rPr>
-        <w:t xml:space="preserve">item consistency</w:t>
-      </w:r>
-      <w:r>
-        <w:t xml:space="preserve"> </w:t>
-      </w:r>
-      <w:r>
-        <w:t xml:space="preserve">evaluations were conducted using Cronbach</w:t>
-      </w:r>
-      <w:r>
-        <w:t xml:space="preserve"> </w:t>
-      </w:r>
-      <m:oMath>
-        <m:r>
-          <m:t>α</m:t>
-        </m:r>
-      </m:oMath>
-      <w:r>
-        <w:t xml:space="preserve"> </w:t>
-      </w:r>
-      <w:r>
-        <w:t xml:space="preserve">and derived from that the corrected item-total correlations (</w:t>
-      </w:r>
-      <w:r>
-        <w:rPr>
-          <w:rStyle w:val="VerbatimChar"/>
-        </w:rPr>
-        <w:t xml:space="preserve">psych::alpha</w:t>
-      </w:r>
-      <w:r>
-        <w:t xml:space="preserve">).</w:t>
-      </w:r>
-    </w:p>
-    <w:p>
-      <w:pPr>
-        <w:pStyle w:val="BodyText"/>
-      </w:pPr>
-      <w:r>
-        <w:rPr>
-          <w:i/>
-          <w:iCs/>
-        </w:rPr>
-        <w:t xml:space="preserve">Number of factors</w:t>
-      </w:r>
-      <w:r>
-        <w:t xml:space="preserve"> </w:t>
-      </w:r>
-      <w:r>
-        <w:t xml:space="preserve">was identified using parallel analysis with</w:t>
-      </w:r>
-      <w:r>
-        <w:t xml:space="preserve"> </w:t>
-      </w:r>
-      <w:r>
-        <w:rPr>
-          <w:rStyle w:val="VerbatimChar"/>
-        </w:rPr>
-        <w:t xml:space="preserve">psych::fa.parallel</w:t>
-      </w:r>
-      <w:r>
-        <w:t xml:space="preserve"> </w:t>
-      </w:r>
-      <w:r>
-        <w:t xml:space="preserve">(set to a factor-analytic model fitted by minimizing the residuals). This produces an eigenvalue obtained on real data and compares it to eigenvalues obtained from simulated data obtained through random resampling. A factor model is retained, when its eigenvalue exceeds the simulated eigenvalue. The number of factors is determined as the point before the the real eigenvalue drops below the simulated level.</w:t>
-      </w:r>
-    </w:p>
     <w:bookmarkEnd w:id="34"/>
-    <w:bookmarkEnd w:id="35"/>
-    <w:bookmarkStart w:id="59" w:name="results"/>
+    <w:bookmarkStart w:id="58" w:name="results"/>
     <w:p>
       <w:pPr>
         <w:pStyle w:val="Heading1"/>
@@ -3082,7 +3003,7 @@
         <w:t xml:space="preserve">Results</w:t>
       </w:r>
     </w:p>
-    <w:bookmarkStart w:id="40" w:name="scale-reliability"/>
+    <w:bookmarkStart w:id="39" w:name="scale-reliability"/>
     <w:p>
       <w:pPr>
         <w:pStyle w:val="Heading2"/>
@@ -3104,7 +3025,7 @@
       <w:tr>
         <w:tc>
           <w:tcPr/>
-          <w:bookmarkStart w:id="39" w:name="fig-scale-reliability"/>
+          <w:bookmarkStart w:id="38" w:name="fig-scale-reliability"/>
           <w:p>
             <w:pPr>
               <w:pStyle w:val="Compact"/>
@@ -3115,18 +3036,18 @@
                 <wp:inline>
                   <wp:extent cx="5334000" cy="5334000"/>
                   <wp:effectExtent b="0" l="0" r="0" t="0"/>
-                  <wp:docPr descr="" title="" id="37" name="Picture"/>
+                  <wp:docPr descr="" title="" id="36" name="Picture"/>
                   <a:graphic>
                     <a:graphicData uri="http://schemas.openxmlformats.org/drawingml/2006/picture">
                       <pic:pic>
                         <pic:nvPicPr>
-                          <pic:cNvPr descr="DMX_1_files/figure-docx/fig-scale-reliability-1.png" id="38" name="Picture"/>
+                          <pic:cNvPr descr="DMX_1_files/figure-docx/fig-scale-reliability-1.png" id="37" name="Picture"/>
                           <pic:cNvPicPr>
                             <a:picLocks noChangeArrowheads="1" noChangeAspect="1"/>
                           </pic:cNvPicPr>
                         </pic:nvPicPr>
                         <pic:blipFill>
-                          <a:blip r:embed="rId36"/>
+                          <a:blip r:embed="rId35"/>
                           <a:stretch>
                             <a:fillRect/>
                           </a:stretch>
@@ -3158,7 +3079,7 @@
               <w:jc w:val="center"/>
             </w:pPr>
             <w:pPr>
-              <w:jc w:val="start"/>
+              <w:jc w:val="left"/>
               <w:spacing w:before="200"/>
               <w:pStyle w:val="ImageCaption"/>
             </w:pPr>
@@ -3166,7 +3087,7 @@
               <w:t xml:space="preserve">Figure 1: Cronbach alpha item-level reliability estimates compared by perspective and scale</w:t>
             </w:r>
           </w:p>
-          <w:bookmarkEnd w:id="39"/>
+          <w:bookmarkEnd w:id="38"/>
         </w:tc>
       </w:tr>
     </w:tbl>
@@ -3189,11 +3110,11 @@
         </w:r>
       </w:hyperlink>
       <w:r>
-        <w:t xml:space="preserve">. All scales improve under the designometric perspective, albeit, the difference ranges from barely noticable (HQS, HQI) to very strong (Hedonism, Usability, Beauty and Attractiveness). The most dramatic difference can be seen in Hedonism and Beauty, which both have excellent designometric reliability, but unusable otherwise.</w:t>
-      </w:r>
-    </w:p>
-    <w:bookmarkEnd w:id="40"/>
-    <w:bookmarkStart w:id="45" w:name="item-consistency"/>
+        <w:t xml:space="preserve">. All scales look better under the designometric perspective, albeit, the difference ranges from barely noticable (HQS, HQI) to very strong (Hedonism, Usability, Beauty and Attractiveness). The most dramatic difference can be seen in Hedonism and Beauty, which both have excellent designometric reliability, but poor reliability from a psycvhometric perspective.</w:t>
+      </w:r>
+    </w:p>
+    <w:bookmarkEnd w:id="39"/>
+    <w:bookmarkStart w:id="44" w:name="item-consistency"/>
     <w:p>
       <w:pPr>
         <w:pStyle w:val="Heading2"/>
@@ -3218,7 +3139,13 @@
         <w:t xml:space="preserve"> </w:t>
       </w:r>
       <w:r>
-        <w:t xml:space="preserve">shows item consistency as corrected item-total correlations as a measure for item consistency. Beauty and Hedonism stand out, because all items take a similar sharp drop in psychometric reliability. To some extent this also seems to hold for Usability and Eeriness. For Credibility, HQ-I, HQ-S and Attractiveness some items drop under psychometric perspective, whereas others improve, with an extreme cases: Item Att6 is already on a very low level on designometric reliability, becoming even negatively correlated under psychometric perspective. Items HQI5 and HQI6 designometric performance is poor, but are among the overall best performing psychometric items.</w:t>
+        <w:t xml:space="preserve">shows corrected item-total correlations reflecting item consistency. Beauty and Hedonism stand out, because all items show higher designometric item reliabilities. To some extent this also seems to hold for Usability and Eeriness.</w:t>
+      </w:r>
+      <w:r>
+        <w:t xml:space="preserve"> </w:t>
+      </w:r>
+      <w:r>
+        <w:t xml:space="preserve">For Credibility, HQ-I, HQ-S and Attractiveness some items perform poorer under the psychometric perspective, whereas others improve, with one extreme cases: Item Att6 is already on a very low level on designometric performance, showing even a negatively correlation under the psychometric perspective. Items HQI5 and HQI6 show poor designometric performance, but are among the overall best performing psychometric items.</w:t>
       </w:r>
     </w:p>
     <w:tbl>
@@ -3234,7 +3161,7 @@
       <w:tr>
         <w:tc>
           <w:tcPr/>
-          <w:bookmarkStart w:id="44" w:name="fig-item-reliability"/>
+          <w:bookmarkStart w:id="43" w:name="fig-item-reliability"/>
           <w:p>
             <w:pPr>
               <w:pStyle w:val="Compact"/>
@@ -3245,18 +3172,18 @@
                 <wp:inline>
                   <wp:extent cx="5334000" cy="5334000"/>
                   <wp:effectExtent b="0" l="0" r="0" t="0"/>
-                  <wp:docPr descr="" title="" id="42" name="Picture"/>
+                  <wp:docPr descr="" title="" id="41" name="Picture"/>
                   <a:graphic>
                     <a:graphicData uri="http://schemas.openxmlformats.org/drawingml/2006/picture">
                       <pic:pic>
                         <pic:nvPicPr>
-                          <pic:cNvPr descr="DMX_1_files/figure-docx/fig-item-reliability-1.png" id="43" name="Picture"/>
+                          <pic:cNvPr descr="DMX_1_files/figure-docx/fig-item-reliability-1.png" id="42" name="Picture"/>
                           <pic:cNvPicPr>
                             <a:picLocks noChangeArrowheads="1" noChangeAspect="1"/>
                           </pic:cNvPicPr>
                         </pic:nvPicPr>
                         <pic:blipFill>
-                          <a:blip r:embed="rId41"/>
+                          <a:blip r:embed="rId40"/>
                           <a:stretch>
                             <a:fillRect/>
                           </a:stretch>
@@ -3288,7 +3215,7 @@
               <w:jc w:val="center"/>
             </w:pPr>
             <w:pPr>
-              <w:jc w:val="start"/>
+              <w:jc w:val="left"/>
               <w:spacing w:before="200"/>
               <w:pStyle w:val="ImageCaption"/>
             </w:pPr>
@@ -3296,12 +3223,12 @@
               <w:t xml:space="preserve">Figure 2: Cronbach alpha item-level reliability estimates compared by perspective and scale</w:t>
             </w:r>
           </w:p>
-          <w:bookmarkEnd w:id="44"/>
+          <w:bookmarkEnd w:id="43"/>
         </w:tc>
       </w:tr>
     </w:tbl>
-    <w:bookmarkEnd w:id="45"/>
-    <w:bookmarkStart w:id="58" w:name="number-of-factors"/>
+    <w:bookmarkEnd w:id="44"/>
+    <w:bookmarkStart w:id="57" w:name="number-of-factors"/>
     <w:p>
       <w:pPr>
         <w:pStyle w:val="Heading2"/>
@@ -3356,7 +3283,10 @@
         <w:t xml:space="preserve">“spine-tingling”</w:t>
       </w:r>
       <w:r>
-        <w:t xml:space="preserve">. This was established using principal component analysis, whereas a dedicated identification of the number of factors has not been reported. Since this was tested with only 12 designs, most likely it was under psychometric perspective. The results in show that for both perspectives the eigenvalue drops below the simulated eigenvalue with two factors under both perspectives (</w:t>
+        <w:t xml:space="preserve">. This was established using principal component analysis, whereas a dedicated identification of the number of factors has not been reported. Since this was tested with only 12 designs, most likely it was under psychometric perspective. The results in</w:t>
+      </w:r>
+      <w:r>
+        <w:t xml:space="preserve"> </w:t>
       </w:r>
       <w:hyperlink w:anchor="fig-nfactors-eeriness">
         <w:r>
@@ -3367,7 +3297,10 @@
         </w:r>
       </w:hyperlink>
       <w:r>
-        <w:t xml:space="preserve">).</w:t>
+        <w:t xml:space="preserve"> </w:t>
+      </w:r>
+      <w:r>
+        <w:t xml:space="preserve">show that for both perspectives the eigenvalue drops below the simulated eigenvalue with two factors under both perspectives.</w:t>
       </w:r>
     </w:p>
     <w:tbl>
@@ -3383,7 +3316,7 @@
       <w:tr>
         <w:tc>
           <w:tcPr/>
-          <w:bookmarkStart w:id="49" w:name="fig-nfactors-eeriness"/>
+          <w:bookmarkStart w:id="48" w:name="fig-nfactors-eeriness"/>
           <w:p>
             <w:pPr>
               <w:pStyle w:val="Compact"/>
@@ -3394,18 +3327,18 @@
                 <wp:inline>
                   <wp:extent cx="4620126" cy="3696101"/>
                   <wp:effectExtent b="0" l="0" r="0" t="0"/>
-                  <wp:docPr descr="" title="" id="47" name="Picture"/>
+                  <wp:docPr descr="" title="" id="46" name="Picture"/>
                   <a:graphic>
                     <a:graphicData uri="http://schemas.openxmlformats.org/drawingml/2006/picture">
                       <pic:pic>
                         <pic:nvPicPr>
-                          <pic:cNvPr descr="DMX_1_files/figure-docx/fig-nfactors-eeriness-1.png" id="48" name="Picture"/>
+                          <pic:cNvPr descr="DMX_1_files/figure-docx/fig-nfactors-eeriness-1.png" id="47" name="Picture"/>
                           <pic:cNvPicPr>
                             <a:picLocks noChangeArrowheads="1" noChangeAspect="1"/>
                           </pic:cNvPicPr>
                         </pic:nvPicPr>
                         <pic:blipFill>
-                          <a:blip r:embed="rId46"/>
+                          <a:blip r:embed="rId45"/>
                           <a:stretch>
                             <a:fillRect/>
                           </a:stretch>
@@ -3437,7 +3370,7 @@
               <w:jc w:val="center"/>
             </w:pPr>
             <w:pPr>
-              <w:jc w:val="start"/>
+              <w:jc w:val="left"/>
               <w:spacing w:before="200"/>
               <w:pStyle w:val="ImageCaption"/>
             </w:pPr>
@@ -3445,7 +3378,7 @@
               <w:t xml:space="preserve">Figure 3: Number of factors under designometric and psychometric perspectives for the Eeriness scale using parallel analysis</w:t>
             </w:r>
           </w:p>
-          <w:bookmarkEnd w:id="49"/>
+          <w:bookmarkEnd w:id="48"/>
         </w:tc>
       </w:tr>
     </w:tbl>
@@ -3471,7 +3404,7 @@
         <w:t xml:space="preserve"> </w:t>
       </w:r>
       <w:r>
-        <w:t xml:space="preserve">shows the two perspectives deviate in opposite directions: For the psychometric perspective, the eigenvalues drop below their simulated counterparts at two factors, whereas for the designometric perspective stays above this line with five factors.</w:t>
+        <w:t xml:space="preserve">shows the two perspectives deviate in opposite directions: for the psychometric perspective, the eigenvalues drop below their simulated counterparts at two factors, whereas for the designometric perspective stays above this line with five factors.</w:t>
       </w:r>
     </w:p>
     <w:tbl>
@@ -3487,7 +3420,7 @@
       <w:tr>
         <w:tc>
           <w:tcPr/>
-          <w:bookmarkStart w:id="53" w:name="fig-nfactors-att"/>
+          <w:bookmarkStart w:id="52" w:name="fig-nfactors-att"/>
           <w:p>
             <w:pPr>
               <w:pStyle w:val="Compact"/>
@@ -3498,18 +3431,18 @@
                 <wp:inline>
                   <wp:extent cx="4620126" cy="3696101"/>
                   <wp:effectExtent b="0" l="0" r="0" t="0"/>
-                  <wp:docPr descr="" title="" id="51" name="Picture"/>
+                  <wp:docPr descr="" title="" id="50" name="Picture"/>
                   <a:graphic>
                     <a:graphicData uri="http://schemas.openxmlformats.org/drawingml/2006/picture">
                       <pic:pic>
                         <pic:nvPicPr>
-                          <pic:cNvPr descr="DMX_1_files/figure-docx/fig-nfactors-att-1.png" id="52" name="Picture"/>
+                          <pic:cNvPr descr="DMX_1_files/figure-docx/fig-nfactors-att-1.png" id="51" name="Picture"/>
                           <pic:cNvPicPr>
                             <a:picLocks noChangeArrowheads="1" noChangeAspect="1"/>
                           </pic:cNvPicPr>
                         </pic:nvPicPr>
                         <pic:blipFill>
-                          <a:blip r:embed="rId50"/>
+                          <a:blip r:embed="rId49"/>
                           <a:stretch>
                             <a:fillRect/>
                           </a:stretch>
@@ -3541,7 +3474,7 @@
               <w:jc w:val="center"/>
             </w:pPr>
             <w:pPr>
-              <w:jc w:val="start"/>
+              <w:jc w:val="left"/>
               <w:spacing w:before="200"/>
               <w:pStyle w:val="ImageCaption"/>
             </w:pPr>
@@ -3549,7 +3482,7 @@
               <w:t xml:space="preserve">Figure 4: Number of factors under designometric and psychometric perspectives for the AttrakDiff inventory using parallel analysis</w:t>
             </w:r>
           </w:p>
-          <w:bookmarkEnd w:id="53"/>
+          <w:bookmarkEnd w:id="52"/>
         </w:tc>
       </w:tr>
     </w:tbl>
@@ -3585,7 +3518,7 @@
       <w:tr>
         <w:tc>
           <w:tcPr/>
-          <w:bookmarkStart w:id="57" w:name="fig-nfactors-hub"/>
+          <w:bookmarkStart w:id="56" w:name="fig-nfactors-hub"/>
           <w:p>
             <w:pPr>
               <w:pStyle w:val="Compact"/>
@@ -3596,18 +3529,18 @@
                 <wp:inline>
                   <wp:extent cx="4620126" cy="3696101"/>
                   <wp:effectExtent b="0" l="0" r="0" t="0"/>
-                  <wp:docPr descr="" title="" id="55" name="Picture"/>
+                  <wp:docPr descr="" title="" id="54" name="Picture"/>
                   <a:graphic>
                     <a:graphicData uri="http://schemas.openxmlformats.org/drawingml/2006/picture">
                       <pic:pic>
                         <pic:nvPicPr>
-                          <pic:cNvPr descr="DMX_1_files/figure-docx/fig-nfactors-hub-1.png" id="56" name="Picture"/>
+                          <pic:cNvPr descr="DMX_1_files/figure-docx/fig-nfactors-hub-1.png" id="55" name="Picture"/>
                           <pic:cNvPicPr>
                             <a:picLocks noChangeArrowheads="1" noChangeAspect="1"/>
                           </pic:cNvPicPr>
                         </pic:nvPicPr>
                         <pic:blipFill>
-                          <a:blip r:embed="rId54"/>
+                          <a:blip r:embed="rId53"/>
                           <a:stretch>
                             <a:fillRect/>
                           </a:stretch>
@@ -3639,7 +3572,7 @@
               <w:jc w:val="center"/>
             </w:pPr>
             <w:pPr>
-              <w:jc w:val="start"/>
+              <w:jc w:val="left"/>
               <w:spacing w:before="200"/>
               <w:pStyle w:val="ImageCaption"/>
             </w:pPr>
@@ -3647,13 +3580,13 @@
               <w:t xml:space="preserve">Figure 5: Number of factors for Hedonic value, Usability and Beauty using parallel analysis</w:t>
             </w:r>
           </w:p>
-          <w:bookmarkEnd w:id="57"/>
+          <w:bookmarkEnd w:id="56"/>
         </w:tc>
       </w:tr>
     </w:tbl>
+    <w:bookmarkEnd w:id="57"/>
     <w:bookmarkEnd w:id="58"/>
-    <w:bookmarkEnd w:id="59"/>
-    <w:bookmarkStart w:id="64" w:name="discussion"/>
+    <w:bookmarkStart w:id="63" w:name="discussion"/>
     <w:p>
       <w:pPr>
         <w:pStyle w:val="Heading1"/>
@@ -3675,7 +3608,7 @@
         <w:pStyle w:val="BodyText"/>
       </w:pPr>
       <w:r>
-        <w:t xml:space="preserve">With data from five experiments we showed that the psychometric fallacy is real and produces biases across the board, sometimes dramatic. In many cases, scale reliability is very different between the two perspectives, with designometric reliability being generally higher. While the differences in reliability were large across scales, on designometric level they were all in a useful range, ranging from just useful (Credibility) to excellent (Hedonism, Beauty). But, many differences exist on item level, going in both directions. Accordingly, the factor cardinality differs from theoretical expectations in all but one cases (Eeriness).</w:t>
+        <w:t xml:space="preserve">With empirical data from five experiments we showed that the psychometric fallacy has real-world implicitations and produces wrong interpretations across the board, sometimes dramatic. In many cases, scale reliability is very different between the two perspectives, with designometric reliability being generally higher. While the differences in reliability were large across scales, on designometric level they were all in a useful range, ranging from just useful (Credibility) to excellent (Hedonism, Beauty). But, many differences exist on item level, going in both directions. Accordingly, the factor cardinality differs from theoretical expectations in all but one cases (Eeriness).</w:t>
       </w:r>
     </w:p>
     <w:p>
@@ -3686,7 +3619,7 @@
         <w:t xml:space="preserve">In the following we discuss the details and implications of our findings for scale developers and users, before we outline an agenda for more advanced (deep) designometric methods.</w:t>
       </w:r>
     </w:p>
-    <w:bookmarkStart w:id="60" w:name="implications-for-scale-development"/>
+    <w:bookmarkStart w:id="59" w:name="implications-for-scale-development"/>
     <w:p>
       <w:pPr>
         <w:pStyle w:val="Heading2"/>
@@ -3716,7 +3649,7 @@
         <w:pStyle w:val="BodyText"/>
       </w:pPr>
       <w:r>
-        <w:t xml:space="preserve">The most severe consequence is that a scale may be developed that is not capable of ranking designs. According to an often cited rule-of-thumb, scale reliability should be at least .7. Three scales in our study, Attractiveness, Credibility and HQS did not meet this criterion, even under the designometric perspective.</w:t>
+        <w:t xml:space="preserve">The most severe consequence is that a scale may be developed that is not capable of ranking designs. According to an often cited rule-of-thumb, scale reliability should be at least .7. Three scales in our study, Attractiveness, Credibility and HQ-Stimulation did not meet this criterion, even under the designometric perspective.</w:t>
       </w:r>
     </w:p>
     <w:p>
@@ -3724,7 +3657,7 @@
         <w:pStyle w:val="BodyText"/>
       </w:pPr>
       <w:r>
-        <w:t xml:space="preserve">The HQ-I scale (and to some extent also Credibility) shows a concerning pattern, where some items perform well psychometrically, but are designometrically extremely weak. This shows that developing a designometric scale under psychometric perspective can lead to</w:t>
+        <w:t xml:space="preserve">The HQ-Identity scale (and to some extent also Credibility) shows a concerning pattern, where some items perform well psychometrically, but are designometrically extremely weak. This shows that developing a designometric scale under psychometric perspective can lead to</w:t>
       </w:r>
       <w:r>
         <w:t xml:space="preserve"> </w:t>
@@ -3784,17 +3717,17 @@
         <w:pStyle w:val="BodyText"/>
       </w:pPr>
       <w:r>
-        <w:t xml:space="preserve">While we cannot show that directly, it is likely that fallacy also leads</w:t>
-      </w:r>
-      <w:r>
-        <w:t xml:space="preserve"> </w:t>
-      </w:r>
-      <w:r>
-        <w:rPr>
-          <w:i/>
-          <w:iCs/>
-        </w:rPr>
-        <w:t xml:space="preserve">falsely reject</w:t>
+        <w:t xml:space="preserve">While we cannot show that directly, it is likely that fallacy also leads to</w:t>
+      </w:r>
+      <w:r>
+        <w:t xml:space="preserve"> </w:t>
+      </w:r>
+      <w:r>
+        <w:rPr>
+          <w:i/>
+          <w:iCs/>
+        </w:rPr>
+        <w:t xml:space="preserve">falsely rejected</w:t>
       </w:r>
       <w:r>
         <w:t xml:space="preserve"> </w:t>
@@ -3816,7 +3749,7 @@
         <w:t xml:space="preserve"> </w:t>
       </w:r>
       <w:r>
-        <w:t xml:space="preserve">is a separate construct, only one item was left after item selection under psychometric perspective</w:t>
+        <w:t xml:space="preserve">is a separate construct, but only one item was left after item selection under psychometric perspective</w:t>
       </w:r>
       <w:r>
         <w:t xml:space="preserve"> </w:t>
@@ -3828,14 +3761,40 @@
         <w:t xml:space="preserve">.</w:t>
       </w:r>
     </w:p>
+    <w:bookmarkEnd w:id="59"/>
+    <w:bookmarkStart w:id="60" w:name="implications-for-users"/>
+    <w:p>
+      <w:pPr>
+        <w:pStyle w:val="Heading2"/>
+      </w:pPr>
+      <w:r>
+        <w:t xml:space="preserve">Implications for users</w:t>
+      </w:r>
+    </w:p>
+    <w:p>
+      <w:pPr>
+        <w:pStyle w:val="FirstParagraph"/>
+      </w:pPr>
+      <w:r>
+        <w:t xml:space="preserve">For practitioners, the good news is that if they were under the run-time psychometric fallacy by routinely reporting scale reliability, they were always better than they said. And when they continue to use these scales in the future, the improved precision will allow them to reduce sample sizes.</w:t>
+      </w:r>
+    </w:p>
+    <w:p>
+      <w:pPr>
+        <w:pStyle w:val="BodyText"/>
+      </w:pPr>
+      <w:r>
+        <w:t xml:space="preserve">But, practitioners may not yet have the most efficient rating scales. Even if a false favored item is not directly harming reliability, it can make the scale inefficient. In practice, UX scales are often deployed during use, for example in usability tests. With a shorter scale measures can be taken in quicker succession, for example once per task, or everyday in a longitudinal study. It is therefore not uncommon for practitioners to create a reduced scale, for example, when many latent variables are involved. For some scales (Hedonism, Beauty) it is safe to just pick three items at random. Other scales are quite mixed bags, with the highest ranked item under psychometric perspective being the lowest ranked designometrically.</w:t>
+      </w:r>
+    </w:p>
     <w:bookmarkEnd w:id="60"/>
-    <w:bookmarkStart w:id="61" w:name="implications-for-users"/>
+    <w:bookmarkStart w:id="61" w:name="applications"/>
     <w:p>
       <w:pPr>
         <w:pStyle w:val="Heading2"/>
       </w:pPr>
       <w:r>
-        <w:t xml:space="preserve">Implications for users</w:t>
+        <w:t xml:space="preserve">Applications</w:t>
       </w:r>
     </w:p>
     <w:p>
@@ -3843,7 +3802,7 @@
         <w:pStyle w:val="FirstParagraph"/>
       </w:pPr>
       <w:r>
-        <w:t xml:space="preserve">For practitioners, the good news are that if they were under the run-time psychometric fallacy by routinely reporting scale reliability, they were always better than they said. And when they continue to use these scales in the future, the improved precision will allow them to reduce sample sizes.</w:t>
+        <w:t xml:space="preserve">A key idea in usability engineering is that interaction designers learn to bridge the gap between the system model and the users mental model, cognitive skills and feelings. Emerging technologies are often characterized by an innovation phase, where multiple design paths are explored in a rush to the market and several domains of human-technology interaction are currently gaining momentum: large language model technology is, as of writing, receiving a lot of attention for intelligent agent design. Humanoid and animalistic robot design is coming out of its niche, and virtual reality applications are already mainstream. These three domains have in common that, compared to classic computer applications, they are tapping into new territories of the users mind, the social mind and the sensation of physical reality.</w:t>
       </w:r>
     </w:p>
     <w:p>
@@ -3851,17 +3810,26 @@
         <w:pStyle w:val="BodyText"/>
       </w:pPr>
       <w:r>
-        <w:t xml:space="preserve">But, practitioners may not yet have the most efficient rating scales. Even if a false favored item is not directly harming reliability, it can make the scale inefficient. In practice, UX scales are often deployed during use, for example in usability tests. With a shorter scale measures can be taken in quicker succession, for example once per task, or everyday in a longitudinal study. It is therefore not uncommon for practitioners to create a reduced scale, for example, when many latent variables are involved. For some scales (Hedonism, Beauty) it is safe to just pick three items at random. Other scales are quite mixed bags, with the highest ranked item under psychometric perspective being the lowest ranked designometrically.</w:t>
+        <w:t xml:space="preserve">When Social Experience (SX) or Virtual Experience (VX) become the new UX, it may start with the same abundance of new instruments trying to map the uncharted design space. This space is huge and effective designometric instruments are needed to guide critical design decisions in hyper-excited times</w:t>
+      </w:r>
+      <w:r>
+        <w:t xml:space="preserve"> </w:t>
+      </w:r>
+      <w:r>
+        <w:t xml:space="preserve">(Gartner, 2023)</w:t>
+      </w:r>
+      <w:r>
+        <w:t xml:space="preserve">. Our results show, that the psychometric fallacy is harmful during scale development, leading to inefficient item sets and factor structures. It must not be purported.</w:t>
       </w:r>
     </w:p>
     <w:bookmarkEnd w:id="61"/>
-    <w:bookmarkStart w:id="62" w:name="applications"/>
+    <w:bookmarkStart w:id="62" w:name="towards-deep-designometrics"/>
     <w:p>
       <w:pPr>
         <w:pStyle w:val="Heading2"/>
       </w:pPr>
       <w:r>
-        <w:t xml:space="preserve">Applications</w:t>
+        <w:t xml:space="preserve">Towards Deep Designometrics</w:t>
       </w:r>
     </w:p>
     <w:p>
@@ -3869,7 +3837,7 @@
         <w:pStyle w:val="FirstParagraph"/>
       </w:pPr>
       <w:r>
-        <w:t xml:space="preserve">A key idea in usability engineering is that interaction designers learn to bridge the gap between the system model and the users mental model, cognitive skills and feelings. Emerging technologies are often characterized by an innovation phase, where multiple design paths are explored in a rush to the market and several domains of human-technology interaction are currently gaining momentum: large language model technology is, as of writing, causing much attention for intelligent agent design. Humanoid and animalistic robot design is coming out of its niche, and virtual reality applications are already mainstream. These three domains have in common that, compared to classic computer applications, they are tapping into new territories of the users mind, the social mind and the sensation of physical reality.</w:t>
+        <w:t xml:space="preserve">By comparing the two perspectives, we illustrated that designometrics can be accomplished with standard psychometric tools by flattening the response box across participants. In principle averaging across users is legit, except in situations where users did not evaluate the same set of designs. But even when all users were evaluating the same set of designs, this averaging across users results in information loss. More specifically we lose information about the users, which would be interesting in its own right. For instance, it would be possible to evaluate a designometric model on the basis of responses of a single user. Formally, this would be a valid designometric measure, reflecting a single person’s sensitivity to differences in a design attribute.</w:t>
       </w:r>
     </w:p>
     <w:p>
@@ -3877,234 +3845,186 @@
         <w:pStyle w:val="BodyText"/>
       </w:pPr>
       <w:r>
-        <w:t xml:space="preserve">When Social Experience (SX) or Virtual Experience (VX) become the new UX, it may start with the same abundance of new instruments trying to map the uncharted design space. These are huge and effective designometric instruments are needed to guide design decisions in hyper-excited times</w:t>
-      </w:r>
-      <w:r>
-        <w:t xml:space="preserve"> </w:t>
-      </w:r>
-      <w:r>
-        <w:t xml:space="preserve">(Gartner, 2023)</w:t>
-      </w:r>
-      <w:r>
-        <w:t xml:space="preserve">. Our results show, that the psychometric fallacy is harmful during scale development, leading to inefficient item sets and factor structures.</w:t>
+        <w:t xml:space="preserve">Designometric scales are commonly used to measure a populations reaction to a design, which implies that on some level the psychometric matrix is useful, for example to study the distribution of user sensitivity to a feature. Imaginable cases exist where one could use a designometric scale for psychometric purposes. For example, an instrument to measure trustworthiness of designs could be used to estimate faithfulness of participants in a study (or a training) on cyber security.</w:t>
+      </w:r>
+    </w:p>
+    <w:p>
+      <w:pPr>
+        <w:pStyle w:val="BodyText"/>
+      </w:pPr>
+      <w:r>
+        <w:t xml:space="preserve">By flattening the designometric box one way, then the other, we still loose information that is needed to secure that items are truly well-behaved. In educational psychometrics</w:t>
+      </w:r>
+      <w:r>
+        <w:t xml:space="preserve"> </w:t>
+      </w:r>
+      <w:r>
+        <w:rPr>
+          <w:i/>
+          <w:iCs/>
+        </w:rPr>
+        <w:t xml:space="preserve">differential item functioning</w:t>
+      </w:r>
+      <w:r>
+        <w:t xml:space="preserve"> </w:t>
+      </w:r>
+      <w:r>
+        <w:t xml:space="preserve">is the idea that items must be fair and function the same for every tested person. This is a desirable property for a designometric scale, but a statistical model for verification would need individual parameters for participants, designs and items, simultaneously.</w:t>
+      </w:r>
+      <w:r>
+        <w:t xml:space="preserve"> </w:t>
+      </w:r>
+      <w:r>
+        <w:t xml:space="preserve">Schmettow (2021a)</w:t>
+      </w:r>
+      <w:r>
+        <w:t xml:space="preserve"> </w:t>
+      </w:r>
+      <w:r>
+        <w:t xml:space="preserve">proposed multi-level models for capturing designometric situations in their full dimension, which could be well-suited for run-time use or basic scale development.</w:t>
+      </w:r>
+    </w:p>
+    <w:p>
+      <w:pPr>
+        <w:pStyle w:val="BodyText"/>
+      </w:pPr>
+      <w:r>
+        <w:t xml:space="preserve">Such a multi-level approach is well in line with the established field of generalizability theory</w:t>
+      </w:r>
+      <w:r>
+        <w:t xml:space="preserve"> </w:t>
+      </w:r>
+      <w:r>
+        <w:t xml:space="preserve">(Brennan, 2001)</w:t>
+      </w:r>
+      <w:r>
+        <w:t xml:space="preserve">. In that approach, the variance in responses is partitioned into multiple sources. Thus, suppose we have a data collection design where multiple users judge several designs, on multiple items, the variance in responses can be partitioned into variance due to individual differences in users, differences in designs, and differences in items. This can be done for the response box, but can straightforwardly be extended to hyperboxes. The designometric encounter may not be end of story. For example, for comparing multi-purpose designs a researcher may want to add tasks as fourth population of interest</w:t>
+      </w:r>
+      <w:r>
+        <w:t xml:space="preserve"> </w:t>
+      </w:r>
+      <w:r>
+        <w:t xml:space="preserve">(Schmettow &amp; Havinga, 2013)</w:t>
+      </w:r>
+      <w:r>
+        <w:t xml:space="preserve">.</w:t>
+      </w:r>
+    </w:p>
+    <w:p>
+      <w:pPr>
+        <w:pStyle w:val="BodyText"/>
+      </w:pPr>
+      <w:r>
+        <w:t xml:space="preserve">Such variance decomposition can be implemented in multi-level models, where the estimated variances can be used to compute reliability, whether it relates to measuring differences in users or differences in designs, while controlling for all other relevant sources of variation. By extending the modelling to multi-level IRT models</w:t>
+      </w:r>
+      <w:r>
+        <w:t xml:space="preserve"> </w:t>
+      </w:r>
+      <w:r>
+        <w:t xml:space="preserve">Berg et al. (2007)</w:t>
+      </w:r>
+      <w:r>
+        <w:t xml:space="preserve"> </w:t>
+      </w:r>
+      <w:r>
+        <w:t xml:space="preserve">the discrete nature of the item response data can be taken into account.</w:t>
+      </w:r>
+    </w:p>
+    <w:p>
+      <w:pPr>
+        <w:pStyle w:val="BodyText"/>
+      </w:pPr>
+      <w:r>
+        <w:t xml:space="preserve">Multi-dimensional exploratory methods have been well developed in chemometrics and sensory science</w:t>
+      </w:r>
+      <w:r>
+        <w:t xml:space="preserve"> </w:t>
+      </w:r>
+      <w:r>
+        <w:t xml:space="preserve">Harshman (1970)</w:t>
+      </w:r>
+      <w:r>
+        <w:t xml:space="preserve">, but have seen little integration into mainstream psychometric or UX-scale validation workflows. Bridging this gap—by extending factor-analytic methods to multi-dimensional designometric data—constitutes a critical next step in establishing a rigorous quantitative foundation for multi-factor measurements.</w:t>
+      </w:r>
+    </w:p>
+    <w:p>
+      <w:pPr>
+        <w:pStyle w:val="BodyText"/>
+      </w:pPr>
+      <w:r>
+        <w:t xml:space="preserve">Finally, the Eeriness scale is proof that</w:t>
+      </w:r>
+      <w:r>
+        <w:t xml:space="preserve"> </w:t>
+      </w:r>
+      <w:r>
+        <w:rPr>
+          <w:i/>
+          <w:iCs/>
+        </w:rPr>
+        <w:t xml:space="preserve">universal rating scales</w:t>
+      </w:r>
+      <w:r>
+        <w:t xml:space="preserve"> </w:t>
+      </w:r>
+      <w:r>
+        <w:t xml:space="preserve">are possible, which robustly perform in more than one perspective. Understanding how to develop such scales is an important next step in developing a deeper designometric methodology.</w:t>
       </w:r>
     </w:p>
     <w:bookmarkEnd w:id="62"/>
-    <w:bookmarkStart w:id="63" w:name="towards-deep-designometrics"/>
-    <w:p>
-      <w:pPr>
-        <w:pStyle w:val="Heading2"/>
-      </w:pPr>
-      <w:r>
-        <w:t xml:space="preserve">Towards Deep Designometrics</w:t>
-      </w:r>
-    </w:p>
-    <w:p>
-      <w:pPr>
-        <w:pStyle w:val="FirstParagraph"/>
-      </w:pPr>
-      <w:r>
-        <w:t xml:space="preserve">By comparing the two perspectives, we illustrated that designometrics can be accomplished with standard psychometric tools by flattening the response box across participants. However, by averaging across participants, we loose all information on users. It would even be possible to evaluate a designometric model on the responses of a</w:t>
-      </w:r>
-      <w:r>
-        <w:t xml:space="preserve"> </w:t>
-      </w:r>
-      <w:r>
-        <w:rPr>
-          <w:i/>
-          <w:iCs/>
-        </w:rPr>
-        <w:t xml:space="preserve">single user</w:t>
-      </w:r>
-      <w:r>
-        <w:t xml:space="preserve">. Formally, this would be a valid designometric measure, reflecting a single person’s sensitivity to design features.</w:t>
-      </w:r>
-    </w:p>
-    <w:p>
-      <w:pPr>
-        <w:pStyle w:val="BodyText"/>
-      </w:pPr>
-      <w:r>
-        <w:t xml:space="preserve">Designometric scales are commonly used to measure a populations reaction to a design, which implies that on some level the psychometric matrix is useful, for example to study the distribution of user sensitivity to a feature. Imagenable cases exist where one could use a designometric scale for psychometric purposes. For example, an instrument to measure trustworthiness of designs could be used to estimate faithfulness of participants in a study (or a training) on cyber security.</w:t>
-      </w:r>
-    </w:p>
-    <w:p>
-      <w:pPr>
-        <w:pStyle w:val="BodyText"/>
-      </w:pPr>
-      <w:r>
-        <w:t xml:space="preserve">By flattening the designometric box one way, then the other, we still loose information that is needed to secure that items are truly well-behaved. In educational psychometrics</w:t>
-      </w:r>
-      <w:r>
-        <w:t xml:space="preserve"> </w:t>
-      </w:r>
-      <w:r>
-        <w:rPr>
-          <w:i/>
-          <w:iCs/>
-        </w:rPr>
-        <w:t xml:space="preserve">differential item functioning</w:t>
-      </w:r>
-      <w:r>
-        <w:t xml:space="preserve"> </w:t>
-      </w:r>
-      <w:r>
-        <w:t xml:space="preserve">is the idea that items must be fair and function the same for every tested person. This is a desirable property for a designometric scale, but a statistical model for verification would need individual parameters for participants, designs and items, simultaneously.</w:t>
-      </w:r>
-      <w:r>
-        <w:t xml:space="preserve"> </w:t>
-      </w:r>
-      <w:r>
-        <w:t xml:space="preserve">Schmettow (2021a)</w:t>
-      </w:r>
-      <w:r>
-        <w:t xml:space="preserve"> </w:t>
-      </w:r>
-      <w:r>
-        <w:t xml:space="preserve">proposed multi-level models for capturing designometric situations in their full dimension, which could be well-suited for run-time use or basic scale development.</w:t>
-      </w:r>
-    </w:p>
-    <w:p>
-      <w:pPr>
-        <w:pStyle w:val="BodyText"/>
-      </w:pPr>
-      <w:r>
-        <w:t xml:space="preserve">Such a multi-level approach is well in line with the established field of generalizability theory</w:t>
-      </w:r>
-      <w:r>
-        <w:t xml:space="preserve"> </w:t>
-      </w:r>
-      <w:r>
-        <w:t xml:space="preserve">(Brennan, 2001)</w:t>
-      </w:r>
-      <w:r>
-        <w:t xml:space="preserve">. In that approach, the variance in responses is partitioned into multiple sources. Thus, suppose we have a data collection design where multiple users judge several designs, on multiple items, the variance in responses can be partitioned into variance due to individual differences in users, differences in designs, and differences in items, This can be done for the response box, but can straightforwardly be extended to hyperboxes, for instance having data collected from the same people on a set of tasks Another consideration is that the designometric encounter may not be end of story. For example, for comparing multi-purpose designs a researcher may want to add tasks as fourth population of interest</w:t>
-      </w:r>
-      <w:r>
-        <w:t xml:space="preserve"> </w:t>
-      </w:r>
-      <w:r>
-        <w:t xml:space="preserve">(Schmettow &amp; Havinga, 2013)</w:t>
-      </w:r>
-      <w:r>
-        <w:t xml:space="preserve">.</w:t>
-      </w:r>
-    </w:p>
-    <w:p>
-      <w:pPr>
-        <w:pStyle w:val="BodyText"/>
-      </w:pPr>
-      <w:r>
-        <w:t xml:space="preserve">Such variance decomposition can be implemented in multi-level models, where the estimated variances can be used to compute reliability, whether it relates to measuring differences in users or differences in designs, while controlling for all other relevant sources of variation. By extending the modelling to multi-level IRT models</w:t>
-      </w:r>
-      <w:r>
-        <w:t xml:space="preserve"> </w:t>
-      </w:r>
-      <w:r>
-        <w:t xml:space="preserve">Berg et al. (2007)</w:t>
-      </w:r>
-      <w:r>
-        <w:t xml:space="preserve"> </w:t>
-      </w:r>
-      <w:r>
-        <w:t xml:space="preserve">the discrete nature of the item response data can be taken into account.</w:t>
-      </w:r>
-    </w:p>
-    <w:p>
-      <w:pPr>
-        <w:pStyle w:val="BodyText"/>
-      </w:pPr>
-      <w:r>
-        <w:t xml:space="preserve">While multi-dimensional exploratory methods have been well developed in chemometrics and sensory science</w:t>
-      </w:r>
-      <w:r>
-        <w:t xml:space="preserve"> </w:t>
-      </w:r>
-      <w:r>
-        <w:t xml:space="preserve">Harshman (1970)</w:t>
-      </w:r>
-      <w:r>
-        <w:t xml:space="preserve">, they’ve seen little integration into mainstream psychometric or UX-scale validation workflows. Bridging this gap—by extending factor-analytic methods to multi-dimensional designometric data—constitutes a critical next step in establishing a rigorous quantitative foundation for design measurement.</w:t>
-      </w:r>
-    </w:p>
-    <w:p>
-      <w:pPr>
-        <w:pStyle w:val="BodyText"/>
-      </w:pPr>
-      <w:r>
-        <w:t xml:space="preserve">Finally, the Eeriness scale is proof that</w:t>
-      </w:r>
-      <w:r>
-        <w:t xml:space="preserve"> </w:t>
-      </w:r>
-      <w:r>
-        <w:rPr>
-          <w:i/>
-          <w:iCs/>
-        </w:rPr>
-        <w:t xml:space="preserve">universal rating scales</w:t>
-      </w:r>
-      <w:r>
-        <w:t xml:space="preserve"> </w:t>
-      </w:r>
-      <w:r>
-        <w:t xml:space="preserve">are possible, which robustly perform in more than one perspective. Understanding how to develop such scales is an important next step in developing a deeper designometric methodology.</w:t>
-      </w:r>
-    </w:p>
     <w:bookmarkEnd w:id="63"/>
+    <w:bookmarkStart w:id="148" w:name="references"/>
+    <w:p>
+      <w:pPr>
+        <w:pStyle w:val="Heading1"/>
+      </w:pPr>
+      <w:r>
+        <w:t xml:space="preserve">References</w:t>
+      </w:r>
+    </w:p>
+    <w:bookmarkStart w:id="147" w:name="refs"/>
+    <w:bookmarkStart w:id="64" w:name="ref-Anderson1988"/>
+    <w:p>
+      <w:pPr>
+        <w:pStyle w:val="Bibliography"/>
+      </w:pPr>
+      <w:r>
+        <w:t xml:space="preserve">Anderson, J. C., Kellogg, J. L., &amp; Gerbing, D. W. (1988). Structural equation modeling in practice: A review and recommended two-step approach.</w:t>
+      </w:r>
+      <w:r>
+        <w:t xml:space="preserve"> </w:t>
+      </w:r>
+      <w:r>
+        <w:rPr>
+          <w:i/>
+          <w:iCs/>
+        </w:rPr>
+        <w:t xml:space="preserve">Psychological Bulletin</w:t>
+      </w:r>
+      <w:r>
+        <w:t xml:space="preserve">,</w:t>
+      </w:r>
+      <w:r>
+        <w:t xml:space="preserve"> </w:t>
+      </w:r>
+      <w:r>
+        <w:rPr>
+          <w:i/>
+          <w:iCs/>
+        </w:rPr>
+        <w:t xml:space="preserve">103</w:t>
+      </w:r>
+      <w:r>
+        <w:t xml:space="preserve">, 411–423.</w:t>
+      </w:r>
+    </w:p>
     <w:bookmarkEnd w:id="64"/>
-    <w:bookmarkStart w:id="149" w:name="references"/>
-    <w:p>
-      <w:pPr>
-        <w:pStyle w:val="Heading1"/>
-      </w:pPr>
-      <w:r>
-        <w:t xml:space="preserve">References</w:t>
-      </w:r>
-    </w:p>
-    <w:bookmarkStart w:id="148" w:name="refs"/>
-    <w:bookmarkStart w:id="65" w:name="ref-Anderson1988"/>
+    <w:bookmarkStart w:id="66" w:name="ref-Bargas-Avila2011"/>
     <w:p>
       <w:pPr>
         <w:pStyle w:val="Bibliography"/>
       </w:pPr>
       <w:r>
-        <w:t xml:space="preserve">Anderson, J. C., Kellogg, J. L., &amp; Gerbing, D. W. (1988). Structural equation modeling in practice: A review and recommended two-step approach.</w:t>
-      </w:r>
-      <w:r>
-        <w:t xml:space="preserve"> </w:t>
-      </w:r>
-      <w:r>
-        <w:rPr>
-          <w:i/>
-          <w:iCs/>
-        </w:rPr>
-        <w:t xml:space="preserve">Psychological Bulletin</w:t>
-      </w:r>
-      <w:r>
-        <w:t xml:space="preserve">,</w:t>
-      </w:r>
-      <w:r>
-        <w:t xml:space="preserve"> </w:t>
-      </w:r>
-      <w:r>
-        <w:rPr>
-          <w:i/>
-          <w:iCs/>
-        </w:rPr>
-        <w:t xml:space="preserve">103</w:t>
-      </w:r>
-      <w:r>
-        <w:t xml:space="preserve">, 411–423.</w:t>
-      </w:r>
-    </w:p>
-    <w:bookmarkEnd w:id="65"/>
-    <w:bookmarkStart w:id="67" w:name="ref-Bargas-Avila2011"/>
-    <w:p>
-      <w:pPr>
-        <w:pStyle w:val="Bibliography"/>
-      </w:pPr>
-      <w:r>
         <w:t xml:space="preserve">Bargas-Avila, J. A., &amp; Hornbæk, K. (2011). Old wine in new bottles or novel challenges.</w:t>
       </w:r>
       <w:r>
@@ -4123,7 +4043,7 @@
       <w:r>
         <w:t xml:space="preserve"> </w:t>
       </w:r>
-      <w:hyperlink r:id="rId66">
+      <w:hyperlink r:id="rId65">
         <w:r>
           <w:rPr>
             <w:rStyle w:val="Hyperlink"/>
@@ -4132,8 +4052,8 @@
         </w:r>
       </w:hyperlink>
     </w:p>
-    <w:bookmarkEnd w:id="67"/>
-    <w:bookmarkStart w:id="69" w:name="ref-vandenBerg2007"/>
+    <w:bookmarkEnd w:id="66"/>
+    <w:bookmarkStart w:id="68" w:name="ref-vandenBerg2007"/>
     <w:p>
       <w:pPr>
         <w:pStyle w:val="Bibliography"/>
@@ -4170,7 +4090,7 @@
       <w:r>
         <w:t xml:space="preserve"> </w:t>
       </w:r>
-      <w:hyperlink r:id="rId68">
+      <w:hyperlink r:id="rId67">
         <w:r>
           <w:rPr>
             <w:rStyle w:val="Hyperlink"/>
@@ -4179,24 +4099,86 @@
         </w:r>
       </w:hyperlink>
     </w:p>
+    <w:bookmarkEnd w:id="68"/>
+    <w:bookmarkStart w:id="69" w:name="ref-Bollen1990"/>
+    <w:p>
+      <w:pPr>
+        <w:pStyle w:val="Bibliography"/>
+      </w:pPr>
+      <w:r>
+        <w:t xml:space="preserve">Bollen, K. A. (1990). Overall fit in covariance structure models: Two types of sample size effects.</w:t>
+      </w:r>
+      <w:r>
+        <w:t xml:space="preserve"> </w:t>
+      </w:r>
+      <w:r>
+        <w:rPr>
+          <w:i/>
+          <w:iCs/>
+        </w:rPr>
+        <w:t xml:space="preserve">Psychological Bulletin</w:t>
+      </w:r>
+      <w:r>
+        <w:t xml:space="preserve">,</w:t>
+      </w:r>
+      <w:r>
+        <w:t xml:space="preserve"> </w:t>
+      </w:r>
+      <w:r>
+        <w:rPr>
+          <w:i/>
+          <w:iCs/>
+        </w:rPr>
+        <w:t xml:space="preserve">107</w:t>
+      </w:r>
+      <w:r>
+        <w:t xml:space="preserve">, 256–259.</w:t>
+      </w:r>
+    </w:p>
     <w:bookmarkEnd w:id="69"/>
-    <w:bookmarkStart w:id="70" w:name="ref-Bollen1990"/>
+    <w:bookmarkStart w:id="70" w:name="ref-QB"/>
     <w:p>
       <w:pPr>
         <w:pStyle w:val="Bibliography"/>
       </w:pPr>
       <w:r>
-        <w:t xml:space="preserve">Bollen, K. A. (1990). Overall fit in covariance structure models: Two types of sample size effects.</w:t>
-      </w:r>
-      <w:r>
-        <w:t xml:space="preserve"> </w:t>
-      </w:r>
-      <w:r>
-        <w:rPr>
-          <w:i/>
-          <w:iCs/>
-        </w:rPr>
-        <w:t xml:space="preserve">Psychological Bulletin</w:t>
+        <w:t xml:space="preserve">Boom, Q., &amp; Schmettow, M. (2013).</w:t>
+      </w:r>
+      <w:r>
+        <w:t xml:space="preserve"> </w:t>
+      </w:r>
+      <w:r>
+        <w:rPr>
+          <w:i/>
+          <w:iCs/>
+        </w:rPr>
+        <w:t xml:space="preserve">Hedonic quality: The inference and perspective processing approach</w:t>
+      </w:r>
+      <w:r>
+        <w:t xml:space="preserve"> </w:t>
+      </w:r>
+      <w:r>
+        <w:t xml:space="preserve">[B.S. thesis]. University of Twente.</w:t>
+      </w:r>
+    </w:p>
+    <w:bookmarkEnd w:id="70"/>
+    <w:bookmarkStart w:id="72" w:name="ref-Borsci2022"/>
+    <w:p>
+      <w:pPr>
+        <w:pStyle w:val="Bibliography"/>
+      </w:pPr>
+      <w:r>
+        <w:t xml:space="preserve">Borsci, S., Malizia, A., Schmettow, M., Velde, F. van der, Tariverdiyeva, G., Balaji, D., &amp; Chamberlain, A. (2022). The chatbot usability scale: The design and pilot of a usability scale for interaction with AI-based conversational agents.</w:t>
+      </w:r>
+      <w:r>
+        <w:t xml:space="preserve"> </w:t>
+      </w:r>
+      <w:r>
+        <w:rPr>
+          <w:i/>
+          <w:iCs/>
+        </w:rPr>
+        <w:t xml:space="preserve">Personal and Ubiquitous Computing</w:t>
       </w:r>
       <w:r>
         <w:t xml:space="preserve">,</w:t>
@@ -4209,68 +4191,6 @@
           <w:i/>
           <w:iCs/>
         </w:rPr>
-        <w:t xml:space="preserve">107</w:t>
-      </w:r>
-      <w:r>
-        <w:t xml:space="preserve">, 256–259.</w:t>
-      </w:r>
-    </w:p>
-    <w:bookmarkEnd w:id="70"/>
-    <w:bookmarkStart w:id="71" w:name="ref-QB"/>
-    <w:p>
-      <w:pPr>
-        <w:pStyle w:val="Bibliography"/>
-      </w:pPr>
-      <w:r>
-        <w:t xml:space="preserve">Boom, Q., &amp; Schmettow, M. (2013).</w:t>
-      </w:r>
-      <w:r>
-        <w:t xml:space="preserve"> </w:t>
-      </w:r>
-      <w:r>
-        <w:rPr>
-          <w:i/>
-          <w:iCs/>
-        </w:rPr>
-        <w:t xml:space="preserve">Hedonic quality: The inference and perspective processing approach</w:t>
-      </w:r>
-      <w:r>
-        <w:t xml:space="preserve"> </w:t>
-      </w:r>
-      <w:r>
-        <w:t xml:space="preserve">[B.S. thesis]. University of Twente.</w:t>
-      </w:r>
-    </w:p>
-    <w:bookmarkEnd w:id="71"/>
-    <w:bookmarkStart w:id="73" w:name="ref-Borsci2022"/>
-    <w:p>
-      <w:pPr>
-        <w:pStyle w:val="Bibliography"/>
-      </w:pPr>
-      <w:r>
-        <w:t xml:space="preserve">Borsci, S., Malizia, A., Schmettow, M., Velde, F. van der, Tariverdiyeva, G., Balaji, D., &amp; Chamberlain, A. (2022). The chatbot usability scale: The design and pilot of a usability scale for interaction with AI-based conversational agents.</w:t>
-      </w:r>
-      <w:r>
-        <w:t xml:space="preserve"> </w:t>
-      </w:r>
-      <w:r>
-        <w:rPr>
-          <w:i/>
-          <w:iCs/>
-        </w:rPr>
-        <w:t xml:space="preserve">Personal and Ubiquitous Computing</w:t>
-      </w:r>
-      <w:r>
-        <w:t xml:space="preserve">,</w:t>
-      </w:r>
-      <w:r>
-        <w:t xml:space="preserve"> </w:t>
-      </w:r>
-      <w:r>
-        <w:rPr>
-          <w:i/>
-          <w:iCs/>
-        </w:rPr>
         <w:t xml:space="preserve">26</w:t>
       </w:r>
       <w:r>
@@ -4279,7 +4199,7 @@
       <w:r>
         <w:t xml:space="preserve"> </w:t>
       </w:r>
-      <w:hyperlink r:id="rId72">
+      <w:hyperlink r:id="rId71">
         <w:r>
           <w:rPr>
             <w:rStyle w:val="Hyperlink"/>
@@ -4288,8 +4208,8 @@
         </w:r>
       </w:hyperlink>
     </w:p>
-    <w:bookmarkEnd w:id="73"/>
-    <w:bookmarkStart w:id="75" w:name="ref-Borsci2024"/>
+    <w:bookmarkEnd w:id="72"/>
+    <w:bookmarkStart w:id="74" w:name="ref-Borsci2024"/>
     <w:p>
       <w:pPr>
         <w:pStyle w:val="Bibliography"/>
@@ -4326,7 +4246,7 @@
       <w:r>
         <w:t xml:space="preserve"> </w:t>
       </w:r>
-      <w:hyperlink r:id="rId74">
+      <w:hyperlink r:id="rId73">
         <w:r>
           <w:rPr>
             <w:rStyle w:val="Hyperlink"/>
@@ -4335,8 +4255,8 @@
         </w:r>
       </w:hyperlink>
     </w:p>
-    <w:bookmarkEnd w:id="75"/>
-    <w:bookmarkStart w:id="77" w:name="ref-Brennan2001"/>
+    <w:bookmarkEnd w:id="74"/>
+    <w:bookmarkStart w:id="76" w:name="ref-Brennan2001"/>
     <w:p>
       <w:pPr>
         <w:pStyle w:val="Bibliography"/>
@@ -4360,7 +4280,7 @@
       <w:r>
         <w:t xml:space="preserve"> </w:t>
       </w:r>
-      <w:hyperlink r:id="rId76">
+      <w:hyperlink r:id="rId75">
         <w:r>
           <w:rPr>
             <w:rStyle w:val="Hyperlink"/>
@@ -4369,50 +4289,86 @@
         </w:r>
       </w:hyperlink>
     </w:p>
+    <w:bookmarkEnd w:id="76"/>
+    <w:bookmarkStart w:id="77" w:name="ref-Brown2015"/>
+    <w:p>
+      <w:pPr>
+        <w:pStyle w:val="Bibliography"/>
+      </w:pPr>
+      <w:r>
+        <w:t xml:space="preserve">Brown, T. A. (2015).</w:t>
+      </w:r>
+      <w:r>
+        <w:t xml:space="preserve"> </w:t>
+      </w:r>
+      <w:r>
+        <w:rPr>
+          <w:i/>
+          <w:iCs/>
+        </w:rPr>
+        <w:t xml:space="preserve">Confirmatory factor analysis for applied research</w:t>
+      </w:r>
+      <w:r>
+        <w:t xml:space="preserve"> </w:t>
+      </w:r>
+      <w:r>
+        <w:t xml:space="preserve">(p. 482). The Guilford Press.</w:t>
+      </w:r>
+    </w:p>
     <w:bookmarkEnd w:id="77"/>
-    <w:bookmarkStart w:id="78" w:name="ref-Brown2015"/>
+    <w:bookmarkStart w:id="78" w:name="ref-Clark1995"/>
     <w:p>
       <w:pPr>
         <w:pStyle w:val="Bibliography"/>
       </w:pPr>
       <w:r>
-        <w:t xml:space="preserve">Brown, T. A. (2015).</w:t>
-      </w:r>
-      <w:r>
-        <w:t xml:space="preserve"> </w:t>
-      </w:r>
-      <w:r>
-        <w:rPr>
-          <w:i/>
-          <w:iCs/>
-        </w:rPr>
-        <w:t xml:space="preserve">Confirmatory factor analysis for applied research</w:t>
-      </w:r>
-      <w:r>
-        <w:t xml:space="preserve"> </w:t>
-      </w:r>
-      <w:r>
-        <w:t xml:space="preserve">(p. 482). The Guilford Press.</w:t>
+        <w:t xml:space="preserve">Clark, L. A., &amp; Watson, D. (1995). Scale-validity.</w:t>
+      </w:r>
+      <w:r>
+        <w:t xml:space="preserve"> </w:t>
+      </w:r>
+      <w:r>
+        <w:rPr>
+          <w:i/>
+          <w:iCs/>
+        </w:rPr>
+        <w:t xml:space="preserve">Psychological Assessment</w:t>
+      </w:r>
+      <w:r>
+        <w:t xml:space="preserve">,</w:t>
+      </w:r>
+      <w:r>
+        <w:t xml:space="preserve"> </w:t>
+      </w:r>
+      <w:r>
+        <w:rPr>
+          <w:i/>
+          <w:iCs/>
+        </w:rPr>
+        <w:t xml:space="preserve">7</w:t>
+      </w:r>
+      <w:r>
+        <w:t xml:space="preserve">.</w:t>
       </w:r>
     </w:p>
     <w:bookmarkEnd w:id="78"/>
-    <w:bookmarkStart w:id="79" w:name="ref-Clark1995"/>
+    <w:bookmarkStart w:id="80" w:name="ref-Costello2005"/>
     <w:p>
       <w:pPr>
         <w:pStyle w:val="Bibliography"/>
       </w:pPr>
       <w:r>
-        <w:t xml:space="preserve">Clark, L. A., &amp; Watson, D. (1995). Scale-validity.</w:t>
-      </w:r>
-      <w:r>
-        <w:t xml:space="preserve"> </w:t>
-      </w:r>
-      <w:r>
-        <w:rPr>
-          <w:i/>
-          <w:iCs/>
-        </w:rPr>
-        <w:t xml:space="preserve">Psychological Assessment</w:t>
+        <w:t xml:space="preserve">Costello, A. B., &amp; Osborne, J. W. (2005). Best practices in exploratory factor analysis: Four recommendations for getting the most from your analysis.</w:t>
+      </w:r>
+      <w:r>
+        <w:t xml:space="preserve"> </w:t>
+      </w:r>
+      <w:r>
+        <w:rPr>
+          <w:i/>
+          <w:iCs/>
+        </w:rPr>
+        <w:t xml:space="preserve">Practical Assessment, Research &amp; Evaluation</w:t>
       </w:r>
       <w:r>
         <w:t xml:space="preserve">,</w:t>
@@ -4425,48 +4381,12 @@
           <w:i/>
           <w:iCs/>
         </w:rPr>
-        <w:t xml:space="preserve">7</w:t>
-      </w:r>
-      <w:r>
-        <w:t xml:space="preserve">.</w:t>
-      </w:r>
-    </w:p>
-    <w:bookmarkEnd w:id="79"/>
-    <w:bookmarkStart w:id="81" w:name="ref-Costello2005"/>
-    <w:p>
-      <w:pPr>
-        <w:pStyle w:val="Bibliography"/>
-      </w:pPr>
-      <w:r>
-        <w:t xml:space="preserve">Costello, A. B., &amp; Osborne, J. W. (2005). Best practices in exploratory factor analysis: Four recommendations for getting the most from your analysis.</w:t>
-      </w:r>
-      <w:r>
-        <w:t xml:space="preserve"> </w:t>
-      </w:r>
-      <w:r>
-        <w:rPr>
-          <w:i/>
-          <w:iCs/>
-        </w:rPr>
-        <w:t xml:space="preserve">Practical Assessment, Research &amp; Evaluation</w:t>
-      </w:r>
-      <w:r>
-        <w:t xml:space="preserve">,</w:t>
-      </w:r>
-      <w:r>
-        <w:t xml:space="preserve"> </w:t>
-      </w:r>
-      <w:r>
-        <w:rPr>
-          <w:i/>
-          <w:iCs/>
-        </w:rPr>
         <w:t xml:space="preserve">10</w:t>
       </w:r>
       <w:r>
         <w:t xml:space="preserve">. https://doi.org/</w:t>
       </w:r>
-      <w:hyperlink r:id="rId80">
+      <w:hyperlink r:id="rId79">
         <w:r>
           <w:rPr>
             <w:rStyle w:val="Hyperlink"/>
@@ -4475,8 +4395,8 @@
         </w:r>
       </w:hyperlink>
     </w:p>
-    <w:bookmarkEnd w:id="81"/>
-    <w:bookmarkStart w:id="83" w:name="ref-Cronbach1951"/>
+    <w:bookmarkEnd w:id="80"/>
+    <w:bookmarkStart w:id="82" w:name="ref-Cronbach1951"/>
     <w:p>
       <w:pPr>
         <w:pStyle w:val="Bibliography"/>
@@ -4513,7 +4433,7 @@
       <w:r>
         <w:t xml:space="preserve"> </w:t>
       </w:r>
-      <w:hyperlink r:id="rId82">
+      <w:hyperlink r:id="rId81">
         <w:r>
           <w:rPr>
             <w:rStyle w:val="Hyperlink"/>
@@ -4522,8 +4442,8 @@
         </w:r>
       </w:hyperlink>
     </w:p>
-    <w:bookmarkEnd w:id="83"/>
-    <w:bookmarkStart w:id="85" w:name="ref-Embretson2013"/>
+    <w:bookmarkEnd w:id="82"/>
+    <w:bookmarkStart w:id="84" w:name="ref-Embretson2013"/>
     <w:p>
       <w:pPr>
         <w:pStyle w:val="Bibliography"/>
@@ -4547,7 +4467,7 @@
       <w:r>
         <w:t xml:space="preserve"> </w:t>
       </w:r>
-      <w:hyperlink r:id="rId84">
+      <w:hyperlink r:id="rId83">
         <w:r>
           <w:rPr>
             <w:rStyle w:val="Hyperlink"/>
@@ -4556,24 +4476,60 @@
         </w:r>
       </w:hyperlink>
     </w:p>
+    <w:bookmarkEnd w:id="84"/>
+    <w:bookmarkStart w:id="85" w:name="ref-Fabrigar1999"/>
+    <w:p>
+      <w:pPr>
+        <w:pStyle w:val="Bibliography"/>
+      </w:pPr>
+      <w:r>
+        <w:t xml:space="preserve">Fabrigar, L. R., Wegener, D. T., Maccallum, R. C., &amp; Strahan, E. J. (1999). Evaluating the use of exploratory factor analysis in psychological research.</w:t>
+      </w:r>
+      <w:r>
+        <w:t xml:space="preserve"> </w:t>
+      </w:r>
+      <w:r>
+        <w:rPr>
+          <w:i/>
+          <w:iCs/>
+        </w:rPr>
+        <w:t xml:space="preserve">Psychological Methods</w:t>
+      </w:r>
+      <w:r>
+        <w:t xml:space="preserve">,</w:t>
+      </w:r>
+      <w:r>
+        <w:t xml:space="preserve"> </w:t>
+      </w:r>
+      <w:r>
+        <w:rPr>
+          <w:i/>
+          <w:iCs/>
+        </w:rPr>
+        <w:t xml:space="preserve">4</w:t>
+      </w:r>
+      <w:r>
+        <w:t xml:space="preserve">, 272–299.</w:t>
+      </w:r>
+    </w:p>
     <w:bookmarkEnd w:id="85"/>
-    <w:bookmarkStart w:id="86" w:name="ref-Fabrigar1999"/>
+    <w:bookmarkStart w:id="87" w:name="ref-Fox2001"/>
     <w:p>
       <w:pPr>
         <w:pStyle w:val="Bibliography"/>
       </w:pPr>
       <w:r>
-        <w:t xml:space="preserve">Fabrigar, L. R., Wegener, D. T., Maccallum, R. C., &amp; Strahan, E. J. (1999). Evaluating the use of exploratory factor analysis in psychological research.</w:t>
-      </w:r>
-      <w:r>
-        <w:t xml:space="preserve"> </w:t>
-      </w:r>
-      <w:r>
-        <w:rPr>
-          <w:i/>
-          <w:iCs/>
-        </w:rPr>
-        <w:t xml:space="preserve">Psychological Methods</w:t>
+        <w:t xml:space="preserve">Fox, J.-P., &amp; Glas, C. A. W. (2001). Bayesian estimation of a multilevel IRT model using gibbs sampling.</w:t>
+      </w:r>
+      <w:r>
+        <w:t xml:space="preserve"> </w:t>
+      </w:r>
+      <w:r>
+        <w:rPr>
+          <w:i/>
+          <w:iCs/>
+        </w:rPr>
+        <w:t xml:space="preserve">Psychometrika</w:t>
       </w:r>
       <w:r>
         <w:t xml:space="preserve">,</w:t>
@@ -4586,42 +4542,6 @@
           <w:i/>
           <w:iCs/>
         </w:rPr>
-        <w:t xml:space="preserve">4</w:t>
-      </w:r>
-      <w:r>
-        <w:t xml:space="preserve">, 272–299.</w:t>
-      </w:r>
-    </w:p>
-    <w:bookmarkEnd w:id="86"/>
-    <w:bookmarkStart w:id="88" w:name="ref-Fox2001"/>
-    <w:p>
-      <w:pPr>
-        <w:pStyle w:val="Bibliography"/>
-      </w:pPr>
-      <w:r>
-        <w:t xml:space="preserve">Fox, J.-P., &amp; Glas, C. A. W. (2001). Bayesian estimation of a multilevel IRT model using gibbs sampling.</w:t>
-      </w:r>
-      <w:r>
-        <w:t xml:space="preserve"> </w:t>
-      </w:r>
-      <w:r>
-        <w:rPr>
-          <w:i/>
-          <w:iCs/>
-        </w:rPr>
-        <w:t xml:space="preserve">Psychometrika</w:t>
-      </w:r>
-      <w:r>
-        <w:t xml:space="preserve">,</w:t>
-      </w:r>
-      <w:r>
-        <w:t xml:space="preserve"> </w:t>
-      </w:r>
-      <w:r>
-        <w:rPr>
-          <w:i/>
-          <w:iCs/>
-        </w:rPr>
         <w:t xml:space="preserve">66</w:t>
       </w:r>
       <w:r>
@@ -4630,7 +4550,7 @@
       <w:r>
         <w:t xml:space="preserve"> </w:t>
       </w:r>
-      <w:hyperlink r:id="rId87">
+      <w:hyperlink r:id="rId86">
         <w:r>
           <w:rPr>
             <w:rStyle w:val="Hyperlink"/>
@@ -4639,85 +4559,85 @@
         </w:r>
       </w:hyperlink>
     </w:p>
+    <w:bookmarkEnd w:id="87"/>
+    <w:bookmarkStart w:id="88" w:name="ref-hypecycle2023"/>
+    <w:p>
+      <w:pPr>
+        <w:pStyle w:val="Bibliography"/>
+      </w:pPr>
+      <w:r>
+        <w:t xml:space="preserve">Gartner, Inc. (2023).</w:t>
+      </w:r>
+      <w:r>
+        <w:t xml:space="preserve"> </w:t>
+      </w:r>
+      <w:r>
+        <w:rPr>
+          <w:i/>
+          <w:iCs/>
+        </w:rPr>
+        <w:t xml:space="preserve">Hype cycle for emerging technologies, 2023</w:t>
+      </w:r>
+      <w:r>
+        <w:t xml:space="preserve">. Gartner, Inc.</w:t>
+      </w:r>
+    </w:p>
     <w:bookmarkEnd w:id="88"/>
-    <w:bookmarkStart w:id="89" w:name="ref-hypecycle2023"/>
+    <w:bookmarkStart w:id="89" w:name="ref-AH"/>
     <w:p>
       <w:pPr>
         <w:pStyle w:val="Bibliography"/>
       </w:pPr>
       <w:r>
-        <w:t xml:space="preserve">Gartner, Inc. (2023).</w:t>
-      </w:r>
-      <w:r>
-        <w:t xml:space="preserve"> </w:t>
-      </w:r>
-      <w:r>
-        <w:rPr>
-          <w:i/>
-          <w:iCs/>
-        </w:rPr>
-        <w:t xml:space="preserve">Hype cycle for emerging technologies, 2023</w:t>
-      </w:r>
-      <w:r>
-        <w:t xml:space="preserve">. Gartner, Inc.</w:t>
+        <w:t xml:space="preserve">Haeske, A. B., &amp; Schmettow, M. (2016).</w:t>
+      </w:r>
+      <w:r>
+        <w:t xml:space="preserve"> </w:t>
+      </w:r>
+      <w:r>
+        <w:rPr>
+          <w:i/>
+          <w:iCs/>
+        </w:rPr>
+        <w:t xml:space="preserve">The uncanny valley : Involvement of fast and slow evaluation systems</w:t>
+      </w:r>
+      <w:r>
+        <w:t xml:space="preserve"> </w:t>
+      </w:r>
+      <w:r>
+        <w:t xml:space="preserve">(pp. 1–49) [B.S. thesis]. University of Twente.</w:t>
       </w:r>
     </w:p>
     <w:bookmarkEnd w:id="89"/>
-    <w:bookmarkStart w:id="90" w:name="ref-AH"/>
+    <w:bookmarkStart w:id="90" w:name="ref-Harshman1970"/>
     <w:p>
       <w:pPr>
         <w:pStyle w:val="Bibliography"/>
       </w:pPr>
       <w:r>
-        <w:t xml:space="preserve">Haeske, A. B., &amp; Schmettow, M. (2016).</w:t>
-      </w:r>
-      <w:r>
-        <w:t xml:space="preserve"> </w:t>
-      </w:r>
-      <w:r>
-        <w:rPr>
-          <w:i/>
-          <w:iCs/>
-        </w:rPr>
-        <w:t xml:space="preserve">The uncanny valley : Involvement of fast and slow evaluation systems</w:t>
-      </w:r>
-      <w:r>
-        <w:t xml:space="preserve"> </w:t>
-      </w:r>
-      <w:r>
-        <w:t xml:space="preserve">(pp. 1–49) [B.S. thesis]. University of Twente.</w:t>
+        <w:t xml:space="preserve">Harshman, R. A. (1970). Foundations of the PARAFAC procedure: Models and conditions for an "explanatory" multi-modal factor analysis.</w:t>
+      </w:r>
+      <w:r>
+        <w:t xml:space="preserve"> </w:t>
+      </w:r>
+      <w:r>
+        <w:rPr>
+          <w:i/>
+          <w:iCs/>
+        </w:rPr>
+        <w:t xml:space="preserve">UCLA Working Papers in Phonetics</w:t>
+      </w:r>
+      <w:r>
+        <w:t xml:space="preserve">, 1–84.</w:t>
       </w:r>
     </w:p>
     <w:bookmarkEnd w:id="90"/>
-    <w:bookmarkStart w:id="91" w:name="ref-Harshman1970"/>
+    <w:bookmarkStart w:id="92" w:name="ref-Hassenzahl2003"/>
     <w:p>
       <w:pPr>
         <w:pStyle w:val="Bibliography"/>
       </w:pPr>
       <w:r>
-        <w:t xml:space="preserve">Harshman, R. A. (1970). Foundations of the PARAFAC procedure: Models and conditions for an "explanatory" multi-modal factor analysis.</w:t>
-      </w:r>
-      <w:r>
-        <w:t xml:space="preserve"> </w:t>
-      </w:r>
-      <w:r>
-        <w:rPr>
-          <w:i/>
-          <w:iCs/>
-        </w:rPr>
-        <w:t xml:space="preserve">UCLA Working Papers in Phonetics</w:t>
-      </w:r>
-      <w:r>
-        <w:t xml:space="preserve">, 1–84.</w:t>
-      </w:r>
-    </w:p>
-    <w:bookmarkEnd w:id="91"/>
-    <w:bookmarkStart w:id="93" w:name="ref-Hassenzahl2003"/>
-    <w:p>
-      <w:pPr>
-        <w:pStyle w:val="Bibliography"/>
-      </w:pPr>
-      <w:r>
         <w:t xml:space="preserve">Hassenzahl, M., Burmester, M., &amp; Koller, F. (2003). AttrakDiff: Ein fragebogen zur messung wahrgenommener hedonischer und pragmatischer qualität.</w:t>
       </w:r>
       <w:r>
@@ -4736,7 +4656,7 @@
       <w:r>
         <w:t xml:space="preserve"> </w:t>
       </w:r>
-      <w:hyperlink r:id="rId92">
+      <w:hyperlink r:id="rId91">
         <w:r>
           <w:rPr>
             <w:rStyle w:val="Hyperlink"/>
@@ -4745,8 +4665,8 @@
         </w:r>
       </w:hyperlink>
     </w:p>
-    <w:bookmarkEnd w:id="93"/>
-    <w:bookmarkStart w:id="95" w:name="ref-Hassenzahl2010"/>
+    <w:bookmarkEnd w:id="92"/>
+    <w:bookmarkStart w:id="94" w:name="ref-Hassenzahl2010"/>
     <w:p>
       <w:pPr>
         <w:pStyle w:val="Bibliography"/>
@@ -4783,7 +4703,7 @@
       <w:r>
         <w:t xml:space="preserve"> </w:t>
       </w:r>
-      <w:hyperlink r:id="rId94">
+      <w:hyperlink r:id="rId93">
         <w:r>
           <w:rPr>
             <w:rStyle w:val="Hyperlink"/>
@@ -4792,8 +4712,8 @@
         </w:r>
       </w:hyperlink>
     </w:p>
-    <w:bookmarkEnd w:id="95"/>
-    <w:bookmarkStart w:id="97" w:name="ref-Hayton2004"/>
+    <w:bookmarkEnd w:id="94"/>
+    <w:bookmarkStart w:id="96" w:name="ref-Hayton2004"/>
     <w:p>
       <w:pPr>
         <w:pStyle w:val="Bibliography"/>
@@ -4830,7 +4750,7 @@
       <w:r>
         <w:t xml:space="preserve"> </w:t>
       </w:r>
-      <w:hyperlink r:id="rId96">
+      <w:hyperlink r:id="rId95">
         <w:r>
           <w:rPr>
             <w:rStyle w:val="Hyperlink"/>
@@ -4839,8 +4759,8 @@
         </w:r>
       </w:hyperlink>
     </w:p>
-    <w:bookmarkEnd w:id="97"/>
-    <w:bookmarkStart w:id="99" w:name="ref-Hinkin1998"/>
+    <w:bookmarkEnd w:id="96"/>
+    <w:bookmarkStart w:id="98" w:name="ref-Hinkin1998"/>
     <w:p>
       <w:pPr>
         <w:pStyle w:val="Bibliography"/>
@@ -4877,7 +4797,7 @@
       <w:r>
         <w:t xml:space="preserve"> </w:t>
       </w:r>
-      <w:hyperlink r:id="rId98">
+      <w:hyperlink r:id="rId97">
         <w:r>
           <w:rPr>
             <w:rStyle w:val="Hyperlink"/>
@@ -4886,8 +4806,8 @@
         </w:r>
       </w:hyperlink>
     </w:p>
-    <w:bookmarkEnd w:id="99"/>
-    <w:bookmarkStart w:id="101" w:name="ref-Ho2017"/>
+    <w:bookmarkEnd w:id="98"/>
+    <w:bookmarkStart w:id="100" w:name="ref-Ho2017"/>
     <w:p>
       <w:pPr>
         <w:pStyle w:val="Bibliography"/>
@@ -4924,7 +4844,7 @@
       <w:r>
         <w:t xml:space="preserve"> </w:t>
       </w:r>
-      <w:hyperlink r:id="rId100">
+      <w:hyperlink r:id="rId99">
         <w:r>
           <w:rPr>
             <w:rStyle w:val="Hyperlink"/>
@@ -4933,8 +4853,8 @@
         </w:r>
       </w:hyperlink>
     </w:p>
-    <w:bookmarkEnd w:id="101"/>
-    <w:bookmarkStart w:id="103" w:name="ref-Ho2010"/>
+    <w:bookmarkEnd w:id="100"/>
+    <w:bookmarkStart w:id="102" w:name="ref-Ho2010"/>
     <w:p>
       <w:pPr>
         <w:pStyle w:val="Bibliography"/>
@@ -4971,7 +4891,7 @@
       <w:r>
         <w:t xml:space="preserve"> </w:t>
       </w:r>
-      <w:hyperlink r:id="rId102">
+      <w:hyperlink r:id="rId101">
         <w:r>
           <w:rPr>
             <w:rStyle w:val="Hyperlink"/>
@@ -4980,39 +4900,39 @@
         </w:r>
       </w:hyperlink>
     </w:p>
+    <w:bookmarkEnd w:id="102"/>
+    <w:bookmarkStart w:id="103" w:name="ref-DK"/>
+    <w:p>
+      <w:pPr>
+        <w:pStyle w:val="Bibliography"/>
+      </w:pPr>
+      <w:r>
+        <w:t xml:space="preserve">Keeris, D., &amp; Schmettow, M. (2016).</w:t>
+      </w:r>
+      <w:r>
+        <w:t xml:space="preserve"> </w:t>
+      </w:r>
+      <w:r>
+        <w:rPr>
+          <w:i/>
+          <w:iCs/>
+        </w:rPr>
+        <w:t xml:space="preserve">Replicating the uncanny valley across conditions using morphed and robotic faces</w:t>
+      </w:r>
+      <w:r>
+        <w:t xml:space="preserve"> </w:t>
+      </w:r>
+      <w:r>
+        <w:t xml:space="preserve">(pp. 1–57) [M.S. thesis]. University of Twente.</w:t>
+      </w:r>
+    </w:p>
     <w:bookmarkEnd w:id="103"/>
-    <w:bookmarkStart w:id="104" w:name="ref-DK"/>
+    <w:bookmarkStart w:id="105" w:name="ref-Kroenke2001"/>
     <w:p>
       <w:pPr>
         <w:pStyle w:val="Bibliography"/>
       </w:pPr>
       <w:r>
-        <w:t xml:space="preserve">Keeris, D., &amp; Schmettow, M. (2016).</w:t>
-      </w:r>
-      <w:r>
-        <w:t xml:space="preserve"> </w:t>
-      </w:r>
-      <w:r>
-        <w:rPr>
-          <w:i/>
-          <w:iCs/>
-        </w:rPr>
-        <w:t xml:space="preserve">Replicating the uncanny valley across conditions using morphed and robotic faces</w:t>
-      </w:r>
-      <w:r>
-        <w:t xml:space="preserve"> </w:t>
-      </w:r>
-      <w:r>
-        <w:t xml:space="preserve">(pp. 1–57) [M.S. thesis]. University of Twente.</w:t>
-      </w:r>
-    </w:p>
-    <w:bookmarkEnd w:id="104"/>
-    <w:bookmarkStart w:id="106" w:name="ref-Kroenke2001"/>
-    <w:p>
-      <w:pPr>
-        <w:pStyle w:val="Bibliography"/>
-      </w:pPr>
-      <w:r>
         <w:t xml:space="preserve">Kroenke, K., Spitzer, R. L., &amp; Williams, J. B. W. (2001). The PHQ-9.</w:t>
       </w:r>
       <w:r>
@@ -5044,7 +4964,7 @@
       <w:r>
         <w:t xml:space="preserve"> </w:t>
       </w:r>
-      <w:hyperlink r:id="rId105">
+      <w:hyperlink r:id="rId104">
         <w:r>
           <w:rPr>
             <w:rStyle w:val="Hyperlink"/>
@@ -5053,39 +4973,39 @@
         </w:r>
       </w:hyperlink>
     </w:p>
+    <w:bookmarkEnd w:id="105"/>
+    <w:bookmarkStart w:id="106" w:name="ref-JK"/>
+    <w:p>
+      <w:pPr>
+        <w:pStyle w:val="Bibliography"/>
+      </w:pPr>
+      <w:r>
+        <w:t xml:space="preserve">Kuurstra, J., &amp; Schmettow, M. (2013).</w:t>
+      </w:r>
+      <w:r>
+        <w:t xml:space="preserve"> </w:t>
+      </w:r>
+      <w:r>
+        <w:rPr>
+          <w:i/>
+          <w:iCs/>
+        </w:rPr>
+        <w:t xml:space="preserve">The influence of visual complexity and prototypicality on credibility judgments of websites</w:t>
+      </w:r>
+      <w:r>
+        <w:t xml:space="preserve"> </w:t>
+      </w:r>
+      <w:r>
+        <w:t xml:space="preserve">[B.S. thesis]. University of Twente.</w:t>
+      </w:r>
+    </w:p>
     <w:bookmarkEnd w:id="106"/>
-    <w:bookmarkStart w:id="107" w:name="ref-JK"/>
+    <w:bookmarkStart w:id="108" w:name="ref-Lim2019"/>
     <w:p>
       <w:pPr>
         <w:pStyle w:val="Bibliography"/>
       </w:pPr>
       <w:r>
-        <w:t xml:space="preserve">Kuurstra, J., &amp; Schmettow, M. (2013).</w:t>
-      </w:r>
-      <w:r>
-        <w:t xml:space="preserve"> </w:t>
-      </w:r>
-      <w:r>
-        <w:rPr>
-          <w:i/>
-          <w:iCs/>
-        </w:rPr>
-        <w:t xml:space="preserve">The influence of visual complexity and prototypicality on credibility judgments of websites</w:t>
-      </w:r>
-      <w:r>
-        <w:t xml:space="preserve"> </w:t>
-      </w:r>
-      <w:r>
-        <w:t xml:space="preserve">[B.S. thesis]. University of Twente.</w:t>
-      </w:r>
-    </w:p>
-    <w:bookmarkEnd w:id="107"/>
-    <w:bookmarkStart w:id="109" w:name="ref-Lim2019"/>
-    <w:p>
-      <w:pPr>
-        <w:pStyle w:val="Bibliography"/>
-      </w:pPr>
-      <w:r>
         <w:t xml:space="preserve">Lim, S., &amp; Jahng, S. (2019). Determining the number of factors using parallel analysis and its recent variants.</w:t>
       </w:r>
       <w:r>
@@ -5117,7 +5037,7 @@
       <w:r>
         <w:t xml:space="preserve"> </w:t>
       </w:r>
-      <w:hyperlink r:id="rId108">
+      <w:hyperlink r:id="rId107">
         <w:r>
           <w:rPr>
             <w:rStyle w:val="Hyperlink"/>
@@ -5126,8 +5046,8 @@
         </w:r>
       </w:hyperlink>
     </w:p>
-    <w:bookmarkEnd w:id="109"/>
-    <w:bookmarkStart w:id="111" w:name="ref-OpenSesame"/>
+    <w:bookmarkEnd w:id="108"/>
+    <w:bookmarkStart w:id="110" w:name="ref-OpenSesame"/>
     <w:p>
       <w:pPr>
         <w:pStyle w:val="Bibliography"/>
@@ -5164,7 +5084,7 @@
       <w:r>
         <w:t xml:space="preserve"> </w:t>
       </w:r>
-      <w:hyperlink r:id="rId110">
+      <w:hyperlink r:id="rId109">
         <w:r>
           <w:rPr>
             <w:rStyle w:val="Hyperlink"/>
@@ -5173,8 +5093,8 @@
         </w:r>
       </w:hyperlink>
     </w:p>
-    <w:bookmarkEnd w:id="111"/>
-    <w:bookmarkStart w:id="113" w:name="ref-Mathur2016"/>
+    <w:bookmarkEnd w:id="110"/>
+    <w:bookmarkStart w:id="112" w:name="ref-Mathur2016"/>
     <w:p>
       <w:pPr>
         <w:pStyle w:val="Bibliography"/>
@@ -5211,7 +5131,7 @@
       <w:r>
         <w:t xml:space="preserve"> </w:t>
       </w:r>
-      <w:hyperlink r:id="rId112">
+      <w:hyperlink r:id="rId111">
         <w:r>
           <w:rPr>
             <w:rStyle w:val="Hyperlink"/>
@@ -5220,8 +5140,8 @@
         </w:r>
       </w:hyperlink>
     </w:p>
-    <w:bookmarkEnd w:id="113"/>
-    <w:bookmarkStart w:id="115" w:name="ref-McAdams1992"/>
+    <w:bookmarkEnd w:id="112"/>
+    <w:bookmarkStart w:id="114" w:name="ref-McAdams1992"/>
     <w:p>
       <w:pPr>
         <w:pStyle w:val="Bibliography"/>
@@ -5258,7 +5178,7 @@
       <w:r>
         <w:t xml:space="preserve"> </w:t>
       </w:r>
-      <w:hyperlink r:id="rId114">
+      <w:hyperlink r:id="rId113">
         <w:r>
           <w:rPr>
             <w:rStyle w:val="Hyperlink"/>
@@ -5267,24 +5187,86 @@
         </w:r>
       </w:hyperlink>
     </w:p>
+    <w:bookmarkEnd w:id="114"/>
+    <w:bookmarkStart w:id="115" w:name="ref-Gaziano1986"/>
+    <w:p>
+      <w:pPr>
+        <w:pStyle w:val="Bibliography"/>
+      </w:pPr>
+      <w:r>
+        <w:t xml:space="preserve">McGrath, C., &amp; Gaziano, K. (1986). Measuring the concept of credibility.</w:t>
+      </w:r>
+      <w:r>
+        <w:t xml:space="preserve"> </w:t>
+      </w:r>
+      <w:r>
+        <w:rPr>
+          <w:i/>
+          <w:iCs/>
+        </w:rPr>
+        <w:t xml:space="preserve">Journalism Quarterly</w:t>
+      </w:r>
+      <w:r>
+        <w:t xml:space="preserve">,</w:t>
+      </w:r>
+      <w:r>
+        <w:t xml:space="preserve"> </w:t>
+      </w:r>
+      <w:r>
+        <w:rPr>
+          <w:i/>
+          <w:iCs/>
+        </w:rPr>
+        <w:t xml:space="preserve">63</w:t>
+      </w:r>
+      <w:r>
+        <w:t xml:space="preserve">, 451–462.</w:t>
+      </w:r>
+    </w:p>
     <w:bookmarkEnd w:id="115"/>
-    <w:bookmarkStart w:id="116" w:name="ref-Gaziano1986"/>
+    <w:bookmarkStart w:id="116" w:name="ref-DN"/>
     <w:p>
       <w:pPr>
         <w:pStyle w:val="Bibliography"/>
       </w:pPr>
       <w:r>
-        <w:t xml:space="preserve">McGrath, C., &amp; Gaziano, K. (1986). Measuring the concept of credibility.</w:t>
-      </w:r>
-      <w:r>
-        <w:t xml:space="preserve"> </w:t>
-      </w:r>
-      <w:r>
-        <w:rPr>
-          <w:i/>
-          <w:iCs/>
-        </w:rPr>
-        <w:t xml:space="preserve">Journalism Quarterly</w:t>
+        <w:t xml:space="preserve">Nazareth, D., &amp; Schmettow, M. (2014).</w:t>
+      </w:r>
+      <w:r>
+        <w:t xml:space="preserve"> </w:t>
+      </w:r>
+      <w:r>
+        <w:rPr>
+          <w:i/>
+          <w:iCs/>
+        </w:rPr>
+        <w:t xml:space="preserve">The fluency effect as the underlying variable for judging beauty and usability</w:t>
+      </w:r>
+      <w:r>
+        <w:t xml:space="preserve"> </w:t>
+      </w:r>
+      <w:r>
+        <w:t xml:space="preserve">[M.S. thesis]. University of Twente.</w:t>
+      </w:r>
+    </w:p>
+    <w:bookmarkEnd w:id="116"/>
+    <w:bookmarkStart w:id="118" w:name="ref-Peirce2008"/>
+    <w:p>
+      <w:pPr>
+        <w:pStyle w:val="Bibliography"/>
+      </w:pPr>
+      <w:r>
+        <w:t xml:space="preserve">Peirce, J. W. (2008). Generating stimuli for neuroscience using PsychoPy.</w:t>
+      </w:r>
+      <w:r>
+        <w:t xml:space="preserve"> </w:t>
+      </w:r>
+      <w:r>
+        <w:rPr>
+          <w:i/>
+          <w:iCs/>
+        </w:rPr>
+        <w:t xml:space="preserve">Frontiers in Neuroinformatics</w:t>
       </w:r>
       <w:r>
         <w:t xml:space="preserve">,</w:t>
@@ -5297,68 +5279,6 @@
           <w:i/>
           <w:iCs/>
         </w:rPr>
-        <w:t xml:space="preserve">63</w:t>
-      </w:r>
-      <w:r>
-        <w:t xml:space="preserve">, 451–462.</w:t>
-      </w:r>
-    </w:p>
-    <w:bookmarkEnd w:id="116"/>
-    <w:bookmarkStart w:id="117" w:name="ref-DN"/>
-    <w:p>
-      <w:pPr>
-        <w:pStyle w:val="Bibliography"/>
-      </w:pPr>
-      <w:r>
-        <w:t xml:space="preserve">Nazareth, D., &amp; Schmettow, M. (2014).</w:t>
-      </w:r>
-      <w:r>
-        <w:t xml:space="preserve"> </w:t>
-      </w:r>
-      <w:r>
-        <w:rPr>
-          <w:i/>
-          <w:iCs/>
-        </w:rPr>
-        <w:t xml:space="preserve">The fluency effect as the underlying variable for judging beauty and usability</w:t>
-      </w:r>
-      <w:r>
-        <w:t xml:space="preserve"> </w:t>
-      </w:r>
-      <w:r>
-        <w:t xml:space="preserve">[M.S. thesis]. University of Twente.</w:t>
-      </w:r>
-    </w:p>
-    <w:bookmarkEnd w:id="117"/>
-    <w:bookmarkStart w:id="119" w:name="ref-Peirce2008"/>
-    <w:p>
-      <w:pPr>
-        <w:pStyle w:val="Bibliography"/>
-      </w:pPr>
-      <w:r>
-        <w:t xml:space="preserve">Peirce, J. W. (2008). Generating stimuli for neuroscience using PsychoPy.</w:t>
-      </w:r>
-      <w:r>
-        <w:t xml:space="preserve"> </w:t>
-      </w:r>
-      <w:r>
-        <w:rPr>
-          <w:i/>
-          <w:iCs/>
-        </w:rPr>
-        <w:t xml:space="preserve">Frontiers in Neuroinformatics</w:t>
-      </w:r>
-      <w:r>
-        <w:t xml:space="preserve">,</w:t>
-      </w:r>
-      <w:r>
-        <w:t xml:space="preserve"> </w:t>
-      </w:r>
-      <w:r>
-        <w:rPr>
-          <w:i/>
-          <w:iCs/>
-        </w:rPr>
         <w:t xml:space="preserve">2</w:t>
       </w:r>
       <w:r>
@@ -5367,7 +5287,7 @@
       <w:r>
         <w:t xml:space="preserve"> </w:t>
       </w:r>
-      <w:hyperlink r:id="rId118">
+      <w:hyperlink r:id="rId117">
         <w:r>
           <w:rPr>
             <w:rStyle w:val="Hyperlink"/>
@@ -5376,8 +5296,8 @@
         </w:r>
       </w:hyperlink>
     </w:p>
-    <w:bookmarkEnd w:id="119"/>
-    <w:bookmarkStart w:id="121" w:name="ref-Penfield2000"/>
+    <w:bookmarkEnd w:id="118"/>
+    <w:bookmarkStart w:id="120" w:name="ref-Penfield2000"/>
     <w:p>
       <w:pPr>
         <w:pStyle w:val="Bibliography"/>
@@ -5414,7 +5334,7 @@
       <w:r>
         <w:t xml:space="preserve"> </w:t>
       </w:r>
-      <w:hyperlink r:id="rId120">
+      <w:hyperlink r:id="rId119">
         <w:r>
           <w:rPr>
             <w:rStyle w:val="Hyperlink"/>
@@ -5423,8 +5343,8 @@
         </w:r>
       </w:hyperlink>
     </w:p>
-    <w:bookmarkEnd w:id="121"/>
-    <w:bookmarkStart w:id="123" w:name="ref-SP"/>
+    <w:bookmarkEnd w:id="120"/>
+    <w:bookmarkStart w:id="122" w:name="ref-SP"/>
     <w:p>
       <w:pPr>
         <w:pStyle w:val="Bibliography"/>
@@ -5451,7 +5371,7 @@
       <w:r>
         <w:t xml:space="preserve"> </w:t>
       </w:r>
-      <w:hyperlink r:id="rId122">
+      <w:hyperlink r:id="rId121">
         <w:r>
           <w:rPr>
             <w:rStyle w:val="Hyperlink"/>
@@ -5460,39 +5380,39 @@
         </w:r>
       </w:hyperlink>
     </w:p>
+    <w:bookmarkEnd w:id="122"/>
+    <w:bookmarkStart w:id="123" w:name="ref-Rasch1960"/>
+    <w:p>
+      <w:pPr>
+        <w:pStyle w:val="Bibliography"/>
+      </w:pPr>
+      <w:r>
+        <w:t xml:space="preserve">Rasch, G. (1960). Studies in mathematical psychology: I. Probabilistic models for some intelligence and attainment tests. In</w:t>
+      </w:r>
+      <w:r>
+        <w:t xml:space="preserve"> </w:t>
+      </w:r>
+      <w:r>
+        <w:rPr>
+          <w:i/>
+          <w:iCs/>
+        </w:rPr>
+        <w:t xml:space="preserve">Studies in mathematical psychology: I. Probabilistic models for some intelligence and attainment tests.</w:t>
+      </w:r>
+      <w:r>
+        <w:t xml:space="preserve"> </w:t>
+      </w:r>
+      <w:r>
+        <w:t xml:space="preserve">(pp. 184, xiii, 184–xiii). Nielsen &amp; Lydiche.</w:t>
+      </w:r>
+    </w:p>
     <w:bookmarkEnd w:id="123"/>
-    <w:bookmarkStart w:id="124" w:name="ref-Rasch1960"/>
+    <w:bookmarkStart w:id="125" w:name="ref-Schmettow2021_multilevel"/>
     <w:p>
       <w:pPr>
         <w:pStyle w:val="Bibliography"/>
       </w:pPr>
       <w:r>
-        <w:t xml:space="preserve">Rasch, G. (1960). Studies in mathematical psychology: I. Probabilistic models for some intelligence and attainment tests. In</w:t>
-      </w:r>
-      <w:r>
-        <w:t xml:space="preserve"> </w:t>
-      </w:r>
-      <w:r>
-        <w:rPr>
-          <w:i/>
-          <w:iCs/>
-        </w:rPr>
-        <w:t xml:space="preserve">Studies in mathematical psychology: I. Probabilistic models for some intelligence and attainment tests.</w:t>
-      </w:r>
-      <w:r>
-        <w:t xml:space="preserve"> </w:t>
-      </w:r>
-      <w:r>
-        <w:t xml:space="preserve">(pp. 184, xiii, 184–xiii). Nielsen &amp; Lydiche.</w:t>
-      </w:r>
-    </w:p>
-    <w:bookmarkEnd w:id="124"/>
-    <w:bookmarkStart w:id="126" w:name="ref-Schmettow2021_multilevel"/>
-    <w:p>
-      <w:pPr>
-        <w:pStyle w:val="Bibliography"/>
-      </w:pPr>
-      <w:r>
         <w:t xml:space="preserve">Schmettow, M. (2021a). Multilevel models. In</w:t>
       </w:r>
       <w:r>
@@ -5514,7 +5434,7 @@
       <w:r>
         <w:t xml:space="preserve"> </w:t>
       </w:r>
-      <w:hyperlink r:id="rId125">
+      <w:hyperlink r:id="rId124">
         <w:r>
           <w:rPr>
             <w:rStyle w:val="Hyperlink"/>
@@ -5523,8 +5443,8 @@
         </w:r>
       </w:hyperlink>
     </w:p>
-    <w:bookmarkEnd w:id="126"/>
-    <w:bookmarkStart w:id="128" w:name="ref-Schmettow2021"/>
+    <w:bookmarkEnd w:id="125"/>
+    <w:bookmarkStart w:id="127" w:name="ref-Schmettow2021"/>
     <w:p>
       <w:pPr>
         <w:pStyle w:val="Bibliography"/>
@@ -5548,7 +5468,7 @@
       <w:r>
         <w:t xml:space="preserve"> </w:t>
       </w:r>
-      <w:hyperlink r:id="rId127">
+      <w:hyperlink r:id="rId126">
         <w:r>
           <w:rPr>
             <w:rStyle w:val="Hyperlink"/>
@@ -5557,47 +5477,83 @@
         </w:r>
       </w:hyperlink>
     </w:p>
+    <w:bookmarkEnd w:id="127"/>
+    <w:bookmarkStart w:id="128" w:name="ref-Schmettow2013s"/>
+    <w:p>
+      <w:pPr>
+        <w:pStyle w:val="Bibliography"/>
+      </w:pPr>
+      <w:r>
+        <w:t xml:space="preserve">Schmettow, M., &amp; Havinga, J. (2013). Are users more diverse than designs? Testing and extending a 25 years old claim . In S. Love, K. Hone, &amp; T. McEwan (Eds.),</w:t>
+      </w:r>
+      <w:r>
+        <w:t xml:space="preserve"> </w:t>
+      </w:r>
+      <w:r>
+        <w:rPr>
+          <w:i/>
+          <w:iCs/>
+        </w:rPr>
+        <w:t xml:space="preserve">Proceedings of BCS HCI 2013- the internet of things XXVII</w:t>
+      </w:r>
+      <w:r>
+        <w:t xml:space="preserve">. BCS Learning; Development Ltd.</w:t>
+      </w:r>
+    </w:p>
     <w:bookmarkEnd w:id="128"/>
-    <w:bookmarkStart w:id="129" w:name="ref-Schmettow2013s"/>
+    <w:bookmarkStart w:id="129" w:name="ref-Schmidt1998"/>
     <w:p>
       <w:pPr>
         <w:pStyle w:val="Bibliography"/>
       </w:pPr>
       <w:r>
-        <w:t xml:space="preserve">Schmettow, M., &amp; Havinga, J. (2013). Are users more diverse than designs? Testing and extending a 25 years old claim . In S. Love, K. Hone, &amp; T. McEwan (Eds.),</w:t>
-      </w:r>
-      <w:r>
-        <w:t xml:space="preserve"> </w:t>
-      </w:r>
-      <w:r>
-        <w:rPr>
-          <w:i/>
-          <w:iCs/>
-        </w:rPr>
-        <w:t xml:space="preserve">Proceedings of BCS HCI 2013- the internet of things XXVII</w:t>
-      </w:r>
-      <w:r>
-        <w:t xml:space="preserve">. BCS Learning; Development Ltd.</w:t>
+        <w:t xml:space="preserve">Schmidt, F. L., &amp; Hunter, J. E. (1998). The validity and utility of selection methods in personnel psychology: Practical and theoretical implications of 85 years of research findings.</w:t>
+      </w:r>
+      <w:r>
+        <w:t xml:space="preserve"> </w:t>
+      </w:r>
+      <w:r>
+        <w:rPr>
+          <w:i/>
+          <w:iCs/>
+        </w:rPr>
+        <w:t xml:space="preserve">Psychological Bulletin</w:t>
+      </w:r>
+      <w:r>
+        <w:t xml:space="preserve">,</w:t>
+      </w:r>
+      <w:r>
+        <w:t xml:space="preserve"> </w:t>
+      </w:r>
+      <w:r>
+        <w:rPr>
+          <w:i/>
+          <w:iCs/>
+        </w:rPr>
+        <w:t xml:space="preserve">124</w:t>
+      </w:r>
+      <w:r>
+        <w:t xml:space="preserve">, 262–274.</w:t>
       </w:r>
     </w:p>
     <w:bookmarkEnd w:id="129"/>
-    <w:bookmarkStart w:id="130" w:name="ref-Schmidt1998"/>
+    <w:bookmarkStart w:id="131" w:name="ref-Simmons2011"/>
     <w:p>
       <w:pPr>
         <w:pStyle w:val="Bibliography"/>
       </w:pPr>
       <w:r>
-        <w:t xml:space="preserve">Schmidt, F. L., &amp; Hunter, J. E. (1998). The validity and utility of selection methods in personnel psychology: Practical and theoretical implications of 85 years of research findings.</w:t>
-      </w:r>
-      <w:r>
-        <w:t xml:space="preserve"> </w:t>
-      </w:r>
-      <w:r>
-        <w:rPr>
-          <w:i/>
-          <w:iCs/>
-        </w:rPr>
-        <w:t xml:space="preserve">Psychological Bulletin</w:t>
+        <w:t xml:space="preserve">Simmons, J. P., Nelson, L. D., &amp; Simonsohn, U. (2011). False-positive psychology: Undisclosed flexibility in data collection and analysis allows presenting anything as significant.</w:t>
+      </w:r>
+      <w:r>
+        <w:t xml:space="preserve"> </w:t>
+      </w:r>
+      <w:r>
+        <w:rPr>
+          <w:i/>
+          <w:iCs/>
+        </w:rPr>
+        <w:t xml:space="preserve">Psychological Science</w:t>
       </w:r>
       <w:r>
         <w:t xml:space="preserve">,</w:t>
@@ -5610,42 +5566,6 @@
           <w:i/>
           <w:iCs/>
         </w:rPr>
-        <w:t xml:space="preserve">124</w:t>
-      </w:r>
-      <w:r>
-        <w:t xml:space="preserve">, 262–274.</w:t>
-      </w:r>
-    </w:p>
-    <w:bookmarkEnd w:id="130"/>
-    <w:bookmarkStart w:id="132" w:name="ref-Simmons2011"/>
-    <w:p>
-      <w:pPr>
-        <w:pStyle w:val="Bibliography"/>
-      </w:pPr>
-      <w:r>
-        <w:t xml:space="preserve">Simmons, J. P., Nelson, L. D., &amp; Simonsohn, U. (2011). False-positive psychology: Undisclosed flexibility in data collection and analysis allows presenting anything as significant.</w:t>
-      </w:r>
-      <w:r>
-        <w:t xml:space="preserve"> </w:t>
-      </w:r>
-      <w:r>
-        <w:rPr>
-          <w:i/>
-          <w:iCs/>
-        </w:rPr>
-        <w:t xml:space="preserve">Psychological Science</w:t>
-      </w:r>
-      <w:r>
-        <w:t xml:space="preserve">,</w:t>
-      </w:r>
-      <w:r>
-        <w:t xml:space="preserve"> </w:t>
-      </w:r>
-      <w:r>
-        <w:rPr>
-          <w:i/>
-          <w:iCs/>
-        </w:rPr>
         <w:t xml:space="preserve">22</w:t>
       </w:r>
       <w:r>
@@ -5654,7 +5574,7 @@
       <w:r>
         <w:t xml:space="preserve"> </w:t>
       </w:r>
-      <w:hyperlink r:id="rId131">
+      <w:hyperlink r:id="rId130">
         <w:r>
           <w:rPr>
             <w:rStyle w:val="Hyperlink"/>
@@ -5663,8 +5583,8 @@
         </w:r>
       </w:hyperlink>
     </w:p>
-    <w:bookmarkEnd w:id="132"/>
-    <w:bookmarkStart w:id="134" w:name="ref-PS"/>
+    <w:bookmarkEnd w:id="131"/>
+    <w:bookmarkStart w:id="133" w:name="ref-PS"/>
     <w:p>
       <w:pPr>
         <w:pStyle w:val="Bibliography"/>
@@ -5691,7 +5611,7 @@
       <w:r>
         <w:t xml:space="preserve"> </w:t>
       </w:r>
-      <w:hyperlink r:id="rId133">
+      <w:hyperlink r:id="rId132">
         <w:r>
           <w:rPr>
             <w:rStyle w:val="Hyperlink"/>
@@ -5700,39 +5620,39 @@
         </w:r>
       </w:hyperlink>
     </w:p>
+    <w:bookmarkEnd w:id="133"/>
+    <w:bookmarkStart w:id="134" w:name="ref-Laugwitz2008"/>
+    <w:p>
+      <w:pPr>
+        <w:pStyle w:val="Bibliography"/>
+      </w:pPr>
+      <w:r>
+        <w:t xml:space="preserve">Theo, Bettina, S. M. L., &amp; Held. (2008). Construction and evaluation of a user experience questionnaire. In A. Holzinger (Ed.),</w:t>
+      </w:r>
+      <w:r>
+        <w:t xml:space="preserve"> </w:t>
+      </w:r>
+      <w:r>
+        <w:rPr>
+          <w:i/>
+          <w:iCs/>
+        </w:rPr>
+        <w:t xml:space="preserve">HCI and usability for education and work</w:t>
+      </w:r>
+      <w:r>
+        <w:t xml:space="preserve"> </w:t>
+      </w:r>
+      <w:r>
+        <w:t xml:space="preserve">(pp. 63–76). Springer Berlin Heidelberg.</w:t>
+      </w:r>
+    </w:p>
     <w:bookmarkEnd w:id="134"/>
-    <w:bookmarkStart w:id="135" w:name="ref-Laugwitz2008"/>
+    <w:bookmarkStart w:id="136" w:name="ref-Tractinsky2006"/>
     <w:p>
       <w:pPr>
         <w:pStyle w:val="Bibliography"/>
       </w:pPr>
       <w:r>
-        <w:t xml:space="preserve">Theo, Bettina, S. M. L., &amp; Held. (2008). Construction and evaluation of a user experience questionnaire. In A. Holzinger (Ed.),</w:t>
-      </w:r>
-      <w:r>
-        <w:t xml:space="preserve"> </w:t>
-      </w:r>
-      <w:r>
-        <w:rPr>
-          <w:i/>
-          <w:iCs/>
-        </w:rPr>
-        <w:t xml:space="preserve">HCI and usability for education and work</w:t>
-      </w:r>
-      <w:r>
-        <w:t xml:space="preserve"> </w:t>
-      </w:r>
-      <w:r>
-        <w:t xml:space="preserve">(pp. 63–76). Springer Berlin Heidelberg.</w:t>
-      </w:r>
-    </w:p>
-    <w:bookmarkEnd w:id="135"/>
-    <w:bookmarkStart w:id="137" w:name="ref-Tractinsky2006"/>
-    <w:p>
-      <w:pPr>
-        <w:pStyle w:val="Bibliography"/>
-      </w:pPr>
-      <w:r>
         <w:t xml:space="preserve">Tractinsky, N., Cokhavi, A., Kirschenbaum, M., &amp; Sharfi, T. (2006). Evaluating the consistency of immediate aesthetic perceptions of web pages.</w:t>
       </w:r>
       <w:r>
@@ -5764,7 +5684,7 @@
       <w:r>
         <w:t xml:space="preserve"> </w:t>
       </w:r>
-      <w:hyperlink r:id="rId136">
+      <w:hyperlink r:id="rId135">
         <w:r>
           <w:rPr>
             <w:rStyle w:val="Hyperlink"/>
@@ -5773,8 +5693,8 @@
         </w:r>
       </w:hyperlink>
     </w:p>
-    <w:bookmarkEnd w:id="137"/>
-    <w:bookmarkStart w:id="139" w:name="ref-Tuch2012"/>
+    <w:bookmarkEnd w:id="136"/>
+    <w:bookmarkStart w:id="138" w:name="ref-Tuch2012"/>
     <w:p>
       <w:pPr>
         <w:pStyle w:val="Bibliography"/>
@@ -5811,7 +5731,7 @@
       <w:r>
         <w:t xml:space="preserve"> </w:t>
       </w:r>
-      <w:hyperlink r:id="rId138">
+      <w:hyperlink r:id="rId137">
         <w:r>
           <w:rPr>
             <w:rStyle w:val="Hyperlink"/>
@@ -5820,8 +5740,8 @@
         </w:r>
       </w:hyperlink>
     </w:p>
-    <w:bookmarkEnd w:id="139"/>
-    <w:bookmarkStart w:id="141" w:name="ref-Tucker1966"/>
+    <w:bookmarkEnd w:id="138"/>
+    <w:bookmarkStart w:id="140" w:name="ref-Tucker1966"/>
     <w:p>
       <w:pPr>
         <w:pStyle w:val="Bibliography"/>
@@ -5858,7 +5778,7 @@
       <w:r>
         <w:t xml:space="preserve"> </w:t>
       </w:r>
-      <w:hyperlink r:id="rId140">
+      <w:hyperlink r:id="rId139">
         <w:r>
           <w:rPr>
             <w:rStyle w:val="Hyperlink"/>
@@ -5867,8 +5787,8 @@
         </w:r>
       </w:hyperlink>
     </w:p>
-    <w:bookmarkEnd w:id="141"/>
-    <w:bookmarkStart w:id="143" w:name="ref-Wickens2002"/>
+    <w:bookmarkEnd w:id="140"/>
+    <w:bookmarkStart w:id="142" w:name="ref-Wickens2002"/>
     <w:p>
       <w:pPr>
         <w:pStyle w:val="Bibliography"/>
@@ -5905,7 +5825,7 @@
       <w:r>
         <w:t xml:space="preserve"> </w:t>
       </w:r>
-      <w:hyperlink r:id="rId142">
+      <w:hyperlink r:id="rId141">
         <w:r>
           <w:rPr>
             <w:rStyle w:val="Hyperlink"/>
@@ -5914,8 +5834,8 @@
         </w:r>
       </w:hyperlink>
     </w:p>
-    <w:bookmarkEnd w:id="143"/>
-    <w:bookmarkStart w:id="145" w:name="ref-Psych"/>
+    <w:bookmarkEnd w:id="142"/>
+    <w:bookmarkStart w:id="144" w:name="ref-Psych"/>
     <w:p>
       <w:pPr>
         <w:pStyle w:val="Bibliography"/>
@@ -5939,7 +5859,7 @@
       <w:r>
         <w:t xml:space="preserve"> </w:t>
       </w:r>
-      <w:hyperlink r:id="rId144">
+      <w:hyperlink r:id="rId143">
         <w:r>
           <w:rPr>
             <w:rStyle w:val="Hyperlink"/>
@@ -5948,8 +5868,8 @@
         </w:r>
       </w:hyperlink>
     </w:p>
-    <w:bookmarkEnd w:id="145"/>
-    <w:bookmarkStart w:id="147" w:name="ref-Wolf2013"/>
+    <w:bookmarkEnd w:id="144"/>
+    <w:bookmarkStart w:id="146" w:name="ref-Wolf2013"/>
     <w:p>
       <w:pPr>
         <w:pStyle w:val="Bibliography"/>
@@ -5986,7 +5906,7 @@
       <w:r>
         <w:t xml:space="preserve"> </w:t>
       </w:r>
-      <w:hyperlink r:id="rId146">
+      <w:hyperlink r:id="rId145">
         <w:r>
           <w:rPr>
             <w:rStyle w:val="Hyperlink"/>
@@ -5995,9 +5915,9 @@
         </w:r>
       </w:hyperlink>
     </w:p>
+    <w:bookmarkEnd w:id="146"/>
     <w:bookmarkEnd w:id="147"/>
     <w:bookmarkEnd w:id="148"/>
-    <w:bookmarkEnd w:id="149"/>
     <w:sectPr>
       <w:footnotePr>
         <w:numRestart w:val="eachSect"/>

</xml_diff>

<commit_message>
+ adjusted data set summary table - needs downstream adjustments on the LaTex file
</commit_message>
<xml_diff>
--- a/DMX_1.docx
+++ b/DMX_1.docx
@@ -7,7 +7,7 @@
         <w:pStyle w:val="Title"/>
       </w:pPr>
       <w:r>
-        <w:t xml:space="preserve">The designometric perspective and the psychometric fallacies</w:t>
+        <w:t xml:space="preserve">The Designometric Perspective and the Psychometric Fallacy in Developing User Experience Rating Scales</w:t>
       </w:r>
     </w:p>
     <w:p>
@@ -15,7 +15,39 @@
         <w:pStyle w:val="Author"/>
       </w:pPr>
       <w:r>
-        <w:t xml:space="preserve">Martin Schmettow, Simone Borsci, Stéphanie M. van den Berg</w:t>
+        <w:t xml:space="preserve">Martin Schmettow</w:t>
+      </w:r>
+    </w:p>
+    <w:p>
+      <w:pPr>
+        <w:pStyle w:val="Author"/>
+      </w:pPr>
+      <w:r>
+        <w:t xml:space="preserve">Simone Borsci</w:t>
+      </w:r>
+    </w:p>
+    <w:p>
+      <w:pPr>
+        <w:pStyle w:val="Author"/>
+      </w:pPr>
+      <w:r>
+        <w:t xml:space="preserve">Stéphanie M. van den Berg</w:t>
+      </w:r>
+    </w:p>
+    <w:p>
+      <w:pPr>
+        <w:pStyle w:val="AbstractTitle"/>
+      </w:pPr>
+      <w:r>
+        <w:t xml:space="preserve">Abstract</w:t>
+      </w:r>
+    </w:p>
+    <w:p>
+      <w:pPr>
+        <w:pStyle w:val="Abstract"/>
+      </w:pPr>
+      <w:r>
+        <w:t xml:space="preserve">Rating scales are widely used in user experience (UX) research to compare and rank design alternatives, yet their development typically relies on psychometric procedures originally created for assessing stable individual traits. We argue that this practice commits the psychometric fallacy: evaluating designometric instruments—tools intended to discriminate between designs—using person × item response matrices that exclude the essential third dimension of design. Because design evaluation inherently forms a design × person × item data structure, valid scale development requires samples of designs large enough to assess how well items rank design alternatives. We show that collapsing the data cube along persons yields a design × item matrix that allows psychometric tools to be applied meaningfully, whereas collapsing along designs yields misleading psychometric results about person sensitivity rather than design discriminability. A simulation study demonstrates that scales can appear highly reliable psychometrically while being effectively unusable for ranking designs. Secondary analyses of eight commonly used UX scales across large design samples reveal systematic distortions in reliability estimates, item performance, and dimensionality when instruments are evaluated under the psychometric fallacy. We establish the designometric measurement perspective, provide principles for proper designometric scale development, and illustrate how misuse of psychometric validation leads to faulty instruments and incorrect inferences in UX research.</w:t>
       </w:r>
     </w:p>
     <w:bookmarkStart w:id="29" w:name="introduction"/>
@@ -272,7 +304,7 @@
         <w:pStyle w:val="FirstParagraph"/>
       </w:pPr>
       <w:r>
-        <w:t xml:space="preserve">Step-wise item removal procedures prove adequate for unidimensional constructs but may produce unstable results when multiple components comprise the measured domain. Factor-analytic methods therefore serve to identify and separate distinct components into psychometrically sound subscales</w:t>
+        <w:t xml:space="preserve">Step-wise item removal procedures prove adequate for unidimensional constructs but may produce unstable results when the measured domain is more complex. Factor-analytic methods therefore serve to identify and separate distinct components into psychometrically sound subscales</w:t>
       </w:r>
       <w:r>
         <w:t xml:space="preserve"> </w:t>
@@ -306,7 +338,7 @@
         <w:pStyle w:val="BodyText"/>
       </w:pPr>
       <w:r>
-        <w:t xml:space="preserve">Domain analysis often suggests potential factor structures, particularly when theoretical frameworks guide instrument development. For example, mental workload assessment scales may derive from Multiple Resource Theory, which predicts independent processing of sensory channels, thereby supporting separate subscales for each channel</w:t>
+        <w:t xml:space="preserve">Domain analysis often suggests potential factor structures, particularly when theoretical frameworks guide instrument development. For example, mental workload assessment scales may derive from Multiple Resource Theory, which predicts independent processing of sensory channels, thereby supporting a separate subscale for each channel</w:t>
       </w:r>
       <w:r>
         <w:t xml:space="preserve"> </w:t>

</xml_diff>